<commit_message>
front and top view data
</commit_message>
<xml_diff>
--- a/TechnicalReport/PiperM500FlightDynamicsAnalysis.docx
+++ b/TechnicalReport/PiperM500FlightDynamicsAnalysis.docx
@@ -2,7 +2,19 @@
 <file path=word/document.xml><?xml version="1.0" encoding="utf-8"?>
 <w:document xmlns:wpc="http://schemas.microsoft.com/office/word/2010/wordprocessingCanvas" xmlns:cx="http://schemas.microsoft.com/office/drawing/2014/chartex" xmlns:cx1="http://schemas.microsoft.com/office/drawing/2015/9/8/chartex" xmlns:cx2="http://schemas.microsoft.com/office/drawing/2015/10/21/chartex" xmlns:cx3="http://schemas.microsoft.com/office/drawing/2016/5/9/chartex" xmlns:cx4="http://schemas.microsoft.com/office/drawing/2016/5/10/chartex" xmlns:cx5="http://schemas.microsoft.com/office/drawing/2016/5/11/chartex" xmlns:cx6="http://schemas.microsoft.com/office/drawing/2016/5/12/chartex" xmlns:cx7="http://schemas.microsoft.com/office/drawing/2016/5/13/chartex" xmlns:cx8="http://schemas.microsoft.com/office/drawing/2016/5/14/chartex" xmlns:mc="http://schemas.openxmlformats.org/markup-compatibility/2006" xmlns:aink="http://schemas.microsoft.com/office/drawing/2016/ink" xmlns:am3d="http://schemas.microsoft.com/office/drawing/2017/model3d" xmlns:o="urn:schemas-microsoft-com:office:office" xmlns:oel="http://schemas.microsoft.com/office/2019/extlst" xmlns:r="http://schemas.openxmlformats.org/officeDocument/2006/relationships" xmlns:m="http://schemas.openxmlformats.org/officeDocument/2006/math" xmlns:v="urn:schemas-microsoft-com:vml" xmlns:wp14="http://schemas.microsoft.com/office/word/2010/wordprocessingDrawing" xmlns:wp="http://schemas.openxmlformats.org/drawingml/2006/wordprocessingDrawing" xmlns:w10="urn:schemas-microsoft-com:office:word" xmlns:w="http://schemas.openxmlformats.org/wordprocessingml/2006/main" xmlns:w14="http://schemas.microsoft.com/office/word/2010/wordml" xmlns:w15="http://schemas.microsoft.com/office/word/2012/wordml" xmlns:w16cex="http://schemas.microsoft.com/office/word/2018/wordml/cex" xmlns:w16cid="http://schemas.microsoft.com/office/word/2016/wordml/cid" xmlns:w16="http://schemas.microsoft.com/office/word/2018/wordml" xmlns:w16sdtdh="http://schemas.microsoft.com/office/word/2020/wordml/sdtdatahash" xmlns:w16se="http://schemas.microsoft.com/office/word/2015/wordml/symex" xmlns:wpg="http://schemas.microsoft.com/office/word/2010/wordprocessingGroup" xmlns:wpi="http://schemas.microsoft.com/office/word/2010/wordprocessingInk" xmlns:wne="http://schemas.microsoft.com/office/word/2006/wordml" xmlns:wps="http://schemas.microsoft.com/office/word/2010/wordprocessingShape" mc:Ignorable="w14 w15 w16se w16cid w16 w16cex w16sdtdh wp14">
   <w:body>
-    <w:p/>
+    <w:p>
+      <w:pPr>
+        <w:rPr>
+          <w:lang w:val="en-US"/>
+        </w:rPr>
+      </w:pPr>
+      <w:r>
+        <w:rPr>
+          <w:lang w:val="en-US"/>
+        </w:rPr>
+        <w:t xml:space="preserve"> </w:t>
+      </w:r>
+    </w:p>
     <w:tbl>
       <w:tblPr>
         <w:tblpPr w:leftFromText="187" w:rightFromText="187" w:horzAnchor="margin" w:tblpXSpec="center" w:tblpY="2881"/>
@@ -54,14 +66,52 @@
                     <w:sz w:val="24"/>
                   </w:rPr>
                 </w:pPr>
+                <w:proofErr w:type="spellStart"/>
                 <w:r>
                   <w:rPr>
                     <w:color w:val="2F5496" w:themeColor="accent1" w:themeShade="BF"/>
                     <w:sz w:val="24"/>
                     <w:szCs w:val="24"/>
                   </w:rPr>
-                  <w:t>Εθνικό Μετσόβιο Πολυτεχνείο</w:t>
+                  <w:t>Εθνικό</w:t>
                 </w:r>
+                <w:proofErr w:type="spellEnd"/>
+                <w:r>
+                  <w:rPr>
+                    <w:color w:val="2F5496" w:themeColor="accent1" w:themeShade="BF"/>
+                    <w:sz w:val="24"/>
+                    <w:szCs w:val="24"/>
+                  </w:rPr>
+                  <w:t xml:space="preserve"> </w:t>
+                </w:r>
+                <w:proofErr w:type="spellStart"/>
+                <w:r>
+                  <w:rPr>
+                    <w:color w:val="2F5496" w:themeColor="accent1" w:themeShade="BF"/>
+                    <w:sz w:val="24"/>
+                    <w:szCs w:val="24"/>
+                  </w:rPr>
+                  <w:t>Μετσό</w:t>
+                </w:r>
+                <w:proofErr w:type="spellEnd"/>
+                <w:r>
+                  <w:rPr>
+                    <w:color w:val="2F5496" w:themeColor="accent1" w:themeShade="BF"/>
+                    <w:sz w:val="24"/>
+                    <w:szCs w:val="24"/>
+                  </w:rPr>
+                  <w:t xml:space="preserve">βιο </w:t>
+                </w:r>
+                <w:proofErr w:type="spellStart"/>
+                <w:r>
+                  <w:rPr>
+                    <w:color w:val="2F5496" w:themeColor="accent1" w:themeShade="BF"/>
+                    <w:sz w:val="24"/>
+                    <w:szCs w:val="24"/>
+                  </w:rPr>
+                  <w:t>Πολυτεχνείο</w:t>
+                </w:r>
+                <w:proofErr w:type="spellEnd"/>
               </w:p>
             </w:tc>
           </w:sdtContent>
@@ -5203,6 +5253,7 @@
     <w:rsid w:val="00D80313"/>
     <w:rsid w:val="00D8355B"/>
     <w:rsid w:val="00D92956"/>
+    <w:rsid w:val="00DA687C"/>
     <w:rsid w:val="00DA6E09"/>
     <w:rsid w:val="00DC3EAD"/>
     <w:rsid w:val="00DD38D2"/>

</xml_diff>

<commit_message>
Progress in automatic pilot design
</commit_message>
<xml_diff>
--- a/TechnicalReport/PiperM500FlightDynamicsAnalysis.docx
+++ b/TechnicalReport/PiperM500FlightDynamicsAnalysis.docx
@@ -2412,6 +2412,1243 @@
       <w:r>
         <w:t>Κατανομή μάζας</w:t>
       </w:r>
+    </w:p>
+    <w:p/>
+    <w:p>
+      <w:pPr>
+        <w:pStyle w:val="Heading1"/>
+      </w:pPr>
+      <w:r>
+        <w:t>Αυτόματος πιλότος</w:t>
+      </w:r>
+    </w:p>
+    <w:p/>
+    <w:p>
+      <w:pPr>
+        <w:pStyle w:val="Heading2"/>
+        <w:rPr>
+          <w:lang w:val="en-US"/>
+        </w:rPr>
+      </w:pPr>
+      <w:r>
+        <w:t xml:space="preserve">Σχεδιασμός ελεγκτή </w:t>
+      </w:r>
+      <w:r>
+        <w:rPr>
+          <w:lang w:val="en-US"/>
+        </w:rPr>
+        <w:t>P-I</w:t>
+      </w:r>
+      <w:r>
+        <w:rPr>
+          <w:lang w:val="en-US"/>
+        </w:rPr>
+        <w:t>-D</w:t>
+      </w:r>
+    </w:p>
+    <w:p>
+      <w:pPr>
+        <w:rPr>
+          <w:lang w:val="en-US"/>
+        </w:rPr>
+      </w:pPr>
+    </w:p>
+    <w:p>
+      <w:r>
+        <w:t xml:space="preserve">Η εγκατάσταση έχει την μορφή: </w:t>
+      </w:r>
+    </w:p>
+    <w:p/>
+    <w:p>
+      <w:pPr>
+        <w:rPr>
+          <w:rFonts w:eastAsiaTheme="minorEastAsia"/>
+          <w:i/>
+          <w:lang w:val="en-US"/>
+        </w:rPr>
+      </w:pPr>
+      <m:oMathPara>
+        <m:oMath>
+          <m:sSub>
+            <m:sSubPr>
+              <m:ctrlPr>
+                <w:rPr>
+                  <w:rFonts w:ascii="Cambria Math" w:hAnsi="Cambria Math"/>
+                  <w:i/>
+                </w:rPr>
+              </m:ctrlPr>
+            </m:sSubPr>
+            <m:e>
+              <m:r>
+                <w:rPr>
+                  <w:rFonts w:ascii="Cambria Math" w:hAnsi="Cambria Math"/>
+                </w:rPr>
+                <m:t>G</m:t>
+              </m:r>
+            </m:e>
+            <m:sub>
+              <m:r>
+                <w:rPr>
+                  <w:rFonts w:ascii="Cambria Math" w:hAnsi="Cambria Math"/>
+                </w:rPr>
+                <m:t>open</m:t>
+              </m:r>
+            </m:sub>
+          </m:sSub>
+          <m:r>
+            <w:rPr>
+              <w:rFonts w:ascii="Cambria Math" w:hAnsi="Cambria Math"/>
+            </w:rPr>
+            <m:t>=</m:t>
+          </m:r>
+          <m:sSub>
+            <m:sSubPr>
+              <m:ctrlPr>
+                <w:rPr>
+                  <w:rFonts w:ascii="Cambria Math" w:hAnsi="Cambria Math"/>
+                  <w:i/>
+                </w:rPr>
+              </m:ctrlPr>
+            </m:sSubPr>
+            <m:e>
+              <m:r>
+                <w:rPr>
+                  <w:rFonts w:ascii="Cambria Math" w:hAnsi="Cambria Math"/>
+                </w:rPr>
+                <m:t>G</m:t>
+              </m:r>
+            </m:e>
+            <m:sub>
+              <m:r>
+                <w:rPr>
+                  <w:rFonts w:ascii="Cambria Math" w:hAnsi="Cambria Math"/>
+                </w:rPr>
+                <m:t>actuator</m:t>
+              </m:r>
+            </m:sub>
+          </m:sSub>
+          <m:r>
+            <w:rPr>
+              <w:rFonts w:ascii="Cambria Math" w:hAnsi="Cambria Math"/>
+            </w:rPr>
+            <m:t>⋅</m:t>
+          </m:r>
+          <m:sSub>
+            <m:sSubPr>
+              <m:ctrlPr>
+                <w:rPr>
+                  <w:rFonts w:ascii="Cambria Math" w:hAnsi="Cambria Math"/>
+                  <w:i/>
+                </w:rPr>
+              </m:ctrlPr>
+            </m:sSubPr>
+            <m:e>
+              <m:r>
+                <w:rPr>
+                  <w:rFonts w:ascii="Cambria Math" w:hAnsi="Cambria Math"/>
+                </w:rPr>
+                <m:t>G</m:t>
+              </m:r>
+            </m:e>
+            <m:sub>
+              <m:r>
+                <w:rPr>
+                  <w:rFonts w:ascii="Cambria Math" w:hAnsi="Cambria Math"/>
+                </w:rPr>
+                <m:t>plant</m:t>
+              </m:r>
+            </m:sub>
+          </m:sSub>
+          <m:r>
+            <w:rPr>
+              <w:rFonts w:ascii="Cambria Math" w:hAnsi="Cambria Math"/>
+            </w:rPr>
+            <m:t>=</m:t>
+          </m:r>
+          <m:f>
+            <m:fPr>
+              <m:ctrlPr>
+                <w:rPr>
+                  <w:rFonts w:ascii="Cambria Math" w:hAnsi="Cambria Math"/>
+                  <w:i/>
+                  <w:lang w:val="en-US"/>
+                </w:rPr>
+              </m:ctrlPr>
+            </m:fPr>
+            <m:num>
+              <m:r>
+                <w:rPr>
+                  <w:rFonts w:ascii="Cambria Math" w:hAnsi="Cambria Math"/>
+                  <w:lang w:val="en-US"/>
+                </w:rPr>
+                <m:t>k⋅</m:t>
+              </m:r>
+              <m:sSub>
+                <m:sSubPr>
+                  <m:ctrlPr>
+                    <w:rPr>
+                      <w:rFonts w:ascii="Cambria Math" w:hAnsi="Cambria Math"/>
+                      <w:i/>
+                    </w:rPr>
+                  </m:ctrlPr>
+                </m:sSubPr>
+                <m:e>
+                  <m:r>
+                    <w:rPr>
+                      <w:rFonts w:ascii="Cambria Math" w:hAnsi="Cambria Math"/>
+                    </w:rPr>
+                    <m:t>λ</m:t>
+                  </m:r>
+                  <m:ctrlPr>
+                    <w:rPr>
+                      <w:rFonts w:ascii="Cambria Math" w:hAnsi="Cambria Math"/>
+                      <w:i/>
+                      <w:lang w:val="en-US"/>
+                    </w:rPr>
+                  </m:ctrlPr>
+                </m:e>
+                <m:sub>
+                  <m:r>
+                    <w:rPr>
+                      <w:rFonts w:ascii="Cambria Math" w:hAnsi="Cambria Math"/>
+                      <w:lang w:val="en-US"/>
+                    </w:rPr>
+                    <m:t>act</m:t>
+                  </m:r>
+                </m:sub>
+              </m:sSub>
+              <m:ctrlPr>
+                <w:rPr>
+                  <w:rFonts w:ascii="Cambria Math" w:hAnsi="Cambria Math"/>
+                  <w:i/>
+                </w:rPr>
+              </m:ctrlPr>
+            </m:num>
+            <m:den>
+              <m:r>
+                <w:rPr>
+                  <w:rFonts w:ascii="Cambria Math" w:hAnsi="Cambria Math"/>
+                  <w:lang w:val="en-US"/>
+                </w:rPr>
+                <m:t>s+</m:t>
+              </m:r>
+              <m:sSub>
+                <m:sSubPr>
+                  <m:ctrlPr>
+                    <w:rPr>
+                      <w:rFonts w:ascii="Cambria Math" w:hAnsi="Cambria Math"/>
+                      <w:i/>
+                    </w:rPr>
+                  </m:ctrlPr>
+                </m:sSubPr>
+                <m:e>
+                  <m:r>
+                    <w:rPr>
+                      <w:rFonts w:ascii="Cambria Math" w:hAnsi="Cambria Math"/>
+                    </w:rPr>
+                    <m:t>λ</m:t>
+                  </m:r>
+                </m:e>
+                <m:sub>
+                  <m:r>
+                    <w:rPr>
+                      <w:rFonts w:ascii="Cambria Math" w:hAnsi="Cambria Math"/>
+                    </w:rPr>
+                    <m:t>act</m:t>
+                  </m:r>
+                </m:sub>
+              </m:sSub>
+            </m:den>
+          </m:f>
+          <m:r>
+            <w:rPr>
+              <w:rFonts w:ascii="Cambria Math" w:hAnsi="Cambria Math"/>
+            </w:rPr>
+            <m:t>⋅</m:t>
+          </m:r>
+          <m:f>
+            <m:fPr>
+              <m:ctrlPr>
+                <w:rPr>
+                  <w:rFonts w:ascii="Cambria Math" w:hAnsi="Cambria Math"/>
+                  <w:i/>
+                  <w:lang w:val="en-US"/>
+                </w:rPr>
+              </m:ctrlPr>
+            </m:fPr>
+            <m:num>
+              <m:sSub>
+                <m:sSubPr>
+                  <m:ctrlPr>
+                    <w:rPr>
+                      <w:rFonts w:ascii="Cambria Math" w:hAnsi="Cambria Math"/>
+                      <w:i/>
+                      <w:lang w:val="en-US"/>
+                    </w:rPr>
+                  </m:ctrlPr>
+                </m:sSubPr>
+                <m:e>
+                  <m:r>
+                    <w:rPr>
+                      <w:rFonts w:ascii="Cambria Math" w:hAnsi="Cambria Math"/>
+                      <w:lang w:val="en-US"/>
+                    </w:rPr>
+                    <m:t>k</m:t>
+                  </m:r>
+                </m:e>
+                <m:sub>
+                  <m:r>
+                    <w:rPr>
+                      <w:rFonts w:ascii="Cambria Math" w:hAnsi="Cambria Math"/>
+                      <w:lang w:val="en-US"/>
+                    </w:rPr>
+                    <m:t>q</m:t>
+                  </m:r>
+                </m:sub>
+              </m:sSub>
+              <m:r>
+                <w:rPr>
+                  <w:rFonts w:ascii="Cambria Math" w:hAnsi="Cambria Math"/>
+                  <w:lang w:val="en-US"/>
+                </w:rPr>
+                <m:t>⋅</m:t>
+              </m:r>
+              <m:d>
+                <m:dPr>
+                  <m:ctrlPr>
+                    <w:rPr>
+                      <w:rFonts w:ascii="Cambria Math" w:hAnsi="Cambria Math"/>
+                      <w:i/>
+                      <w:lang w:val="en-US"/>
+                    </w:rPr>
+                  </m:ctrlPr>
+                </m:dPr>
+                <m:e>
+                  <m:r>
+                    <w:rPr>
+                      <w:rFonts w:ascii="Cambria Math" w:hAnsi="Cambria Math"/>
+                      <w:lang w:val="en-US"/>
+                    </w:rPr>
+                    <m:t>s+</m:t>
+                  </m:r>
+                  <m:r>
+                    <w:rPr>
+                      <w:rFonts w:ascii="Cambria Math" w:hAnsi="Cambria Math"/>
+                    </w:rPr>
+                    <m:t>1</m:t>
+                  </m:r>
+                  <m:r>
+                    <m:rPr>
+                      <m:lit/>
+                    </m:rPr>
+                    <w:rPr>
+                      <w:rFonts w:ascii="Cambria Math" w:hAnsi="Cambria Math"/>
+                    </w:rPr>
+                    <m:t>/</m:t>
+                  </m:r>
+                  <m:sSub>
+                    <m:sSubPr>
+                      <m:ctrlPr>
+                        <w:rPr>
+                          <w:rFonts w:ascii="Cambria Math" w:hAnsi="Cambria Math"/>
+                          <w:i/>
+                        </w:rPr>
+                      </m:ctrlPr>
+                    </m:sSubPr>
+                    <m:e>
+                      <m:r>
+                        <w:rPr>
+                          <w:rFonts w:ascii="Cambria Math" w:hAnsi="Cambria Math"/>
+                        </w:rPr>
+                        <m:t>T</m:t>
+                      </m:r>
+                    </m:e>
+                    <m:sub>
+                      <m:sSub>
+                        <m:sSubPr>
+                          <m:ctrlPr>
+                            <w:rPr>
+                              <w:rFonts w:ascii="Cambria Math" w:hAnsi="Cambria Math"/>
+                              <w:i/>
+                            </w:rPr>
+                          </m:ctrlPr>
+                        </m:sSubPr>
+                        <m:e>
+                          <m:r>
+                            <w:rPr>
+                              <w:rFonts w:ascii="Cambria Math" w:hAnsi="Cambria Math"/>
+                            </w:rPr>
+                            <m:t>θ</m:t>
+                          </m:r>
+                        </m:e>
+                        <m:sub>
+                          <m:r>
+                            <w:rPr>
+                              <w:rFonts w:ascii="Cambria Math" w:hAnsi="Cambria Math"/>
+                            </w:rPr>
+                            <m:t>2</m:t>
+                          </m:r>
+                        </m:sub>
+                      </m:sSub>
+                    </m:sub>
+                  </m:sSub>
+                  <m:r>
+                    <w:rPr>
+                      <w:rFonts w:ascii="Cambria Math" w:hAnsi="Cambria Math"/>
+                    </w:rPr>
+                    <m:t xml:space="preserve"> </m:t>
+                  </m:r>
+                  <m:ctrlPr>
+                    <w:rPr>
+                      <w:rFonts w:ascii="Cambria Math" w:hAnsi="Cambria Math"/>
+                      <w:i/>
+                    </w:rPr>
+                  </m:ctrlPr>
+                </m:e>
+              </m:d>
+              <m:ctrlPr>
+                <w:rPr>
+                  <w:rFonts w:ascii="Cambria Math" w:hAnsi="Cambria Math"/>
+                  <w:i/>
+                </w:rPr>
+              </m:ctrlPr>
+            </m:num>
+            <m:den>
+              <m:sSup>
+                <m:sSupPr>
+                  <m:ctrlPr>
+                    <w:rPr>
+                      <w:rFonts w:ascii="Cambria Math" w:hAnsi="Cambria Math"/>
+                      <w:i/>
+                      <w:lang w:val="en-US"/>
+                    </w:rPr>
+                  </m:ctrlPr>
+                </m:sSupPr>
+                <m:e>
+                  <m:r>
+                    <w:rPr>
+                      <w:rFonts w:ascii="Cambria Math" w:hAnsi="Cambria Math"/>
+                      <w:lang w:val="en-US"/>
+                    </w:rPr>
+                    <m:t>s</m:t>
+                  </m:r>
+                </m:e>
+                <m:sup>
+                  <m:r>
+                    <w:rPr>
+                      <w:rFonts w:ascii="Cambria Math" w:hAnsi="Cambria Math"/>
+                      <w:lang w:val="en-US"/>
+                    </w:rPr>
+                    <m:t>2</m:t>
+                  </m:r>
+                </m:sup>
+              </m:sSup>
+              <m:r>
+                <w:rPr>
+                  <w:rFonts w:ascii="Cambria Math" w:hAnsi="Cambria Math"/>
+                  <w:lang w:val="en-US"/>
+                </w:rPr>
+                <m:t>+2⋅</m:t>
+              </m:r>
+              <m:sSub>
+                <m:sSubPr>
+                  <m:ctrlPr>
+                    <w:rPr>
+                      <w:rFonts w:ascii="Cambria Math" w:hAnsi="Cambria Math"/>
+                      <w:i/>
+                    </w:rPr>
+                  </m:ctrlPr>
+                </m:sSubPr>
+                <m:e>
+                  <m:r>
+                    <w:rPr>
+                      <w:rFonts w:ascii="Cambria Math" w:hAnsi="Cambria Math"/>
+                    </w:rPr>
+                    <m:t>ζ</m:t>
+                  </m:r>
+                  <m:ctrlPr>
+                    <w:rPr>
+                      <w:rFonts w:ascii="Cambria Math" w:hAnsi="Cambria Math"/>
+                      <w:i/>
+                      <w:lang w:val="en-US"/>
+                    </w:rPr>
+                  </m:ctrlPr>
+                </m:e>
+                <m:sub>
+                  <m:r>
+                    <w:rPr>
+                      <w:rFonts w:ascii="Cambria Math" w:hAnsi="Cambria Math"/>
+                      <w:lang w:val="en-US"/>
+                    </w:rPr>
+                    <m:t>s</m:t>
+                  </m:r>
+                </m:sub>
+              </m:sSub>
+              <m:r>
+                <w:rPr>
+                  <w:rFonts w:ascii="Cambria Math" w:hAnsi="Cambria Math"/>
+                  <w:lang w:val="en-US"/>
+                </w:rPr>
+                <m:t>⋅</m:t>
+              </m:r>
+              <m:sSub>
+                <m:sSubPr>
+                  <m:ctrlPr>
+                    <w:rPr>
+                      <w:rFonts w:ascii="Cambria Math" w:hAnsi="Cambria Math"/>
+                      <w:i/>
+                    </w:rPr>
+                  </m:ctrlPr>
+                </m:sSubPr>
+                <m:e>
+                  <m:r>
+                    <w:rPr>
+                      <w:rFonts w:ascii="Cambria Math" w:hAnsi="Cambria Math"/>
+                    </w:rPr>
+                    <m:t>ω</m:t>
+                  </m:r>
+                  <m:ctrlPr>
+                    <w:rPr>
+                      <w:rFonts w:ascii="Cambria Math" w:hAnsi="Cambria Math"/>
+                      <w:i/>
+                      <w:lang w:val="en-US"/>
+                    </w:rPr>
+                  </m:ctrlPr>
+                </m:e>
+                <m:sub>
+                  <m:r>
+                    <w:rPr>
+                      <w:rFonts w:ascii="Cambria Math" w:hAnsi="Cambria Math"/>
+                      <w:lang w:val="en-US"/>
+                    </w:rPr>
+                    <m:t>s</m:t>
+                  </m:r>
+                </m:sub>
+              </m:sSub>
+              <m:r>
+                <w:rPr>
+                  <w:rFonts w:ascii="Cambria Math" w:hAnsi="Cambria Math"/>
+                </w:rPr>
+                <m:t>⋅s+</m:t>
+              </m:r>
+              <m:sSubSup>
+                <m:sSubSupPr>
+                  <m:ctrlPr>
+                    <w:rPr>
+                      <w:rFonts w:ascii="Cambria Math" w:hAnsi="Cambria Math"/>
+                      <w:i/>
+                    </w:rPr>
+                  </m:ctrlPr>
+                </m:sSubSupPr>
+                <m:e>
+                  <m:r>
+                    <w:rPr>
+                      <w:rFonts w:ascii="Cambria Math" w:hAnsi="Cambria Math"/>
+                    </w:rPr>
+                    <m:t>ω</m:t>
+                  </m:r>
+                </m:e>
+                <m:sub>
+                  <m:r>
+                    <w:rPr>
+                      <w:rFonts w:ascii="Cambria Math" w:hAnsi="Cambria Math"/>
+                      <w:lang w:val="en-US"/>
+                    </w:rPr>
+                    <m:t>s</m:t>
+                  </m:r>
+                  <m:ctrlPr>
+                    <w:rPr>
+                      <w:rFonts w:ascii="Cambria Math" w:hAnsi="Cambria Math"/>
+                      <w:i/>
+                      <w:lang w:val="en-US"/>
+                    </w:rPr>
+                  </m:ctrlPr>
+                </m:sub>
+                <m:sup>
+                  <m:r>
+                    <w:rPr>
+                      <w:rFonts w:ascii="Cambria Math" w:hAnsi="Cambria Math"/>
+                    </w:rPr>
+                    <m:t>2</m:t>
+                  </m:r>
+                </m:sup>
+              </m:sSubSup>
+            </m:den>
+          </m:f>
+          <m:r>
+            <w:rPr>
+              <w:rFonts w:ascii="Cambria Math" w:hAnsi="Cambria Math"/>
+              <w:lang w:val="en-US"/>
+            </w:rPr>
+            <m:t>=</m:t>
+          </m:r>
+        </m:oMath>
+      </m:oMathPara>
+    </w:p>
+    <w:p>
+      <w:pPr>
+        <w:rPr>
+          <w:rFonts w:eastAsiaTheme="minorEastAsia"/>
+          <w:iCs/>
+        </w:rPr>
+      </w:pPr>
+    </w:p>
+    <w:p>
+      <w:pPr>
+        <w:rPr>
+          <w:rFonts w:eastAsiaTheme="minorEastAsia"/>
+          <w:iCs/>
+        </w:rPr>
+      </w:pPr>
+      <w:r>
+        <w:rPr>
+          <w:rFonts w:eastAsiaTheme="minorEastAsia"/>
+          <w:iCs/>
+        </w:rPr>
+        <w:t xml:space="preserve">Ο </w:t>
+      </w:r>
+      <w:r>
+        <w:rPr>
+          <w:rFonts w:eastAsiaTheme="minorEastAsia"/>
+          <w:iCs/>
+          <w:lang w:val="en-US"/>
+        </w:rPr>
+        <w:t>P</w:t>
+      </w:r>
+      <w:r>
+        <w:rPr>
+          <w:rFonts w:eastAsiaTheme="minorEastAsia"/>
+          <w:iCs/>
+        </w:rPr>
+        <w:t>-</w:t>
+      </w:r>
+      <w:r>
+        <w:rPr>
+          <w:rFonts w:eastAsiaTheme="minorEastAsia"/>
+          <w:iCs/>
+          <w:lang w:val="en-US"/>
+        </w:rPr>
+        <w:t>I</w:t>
+      </w:r>
+      <w:r>
+        <w:rPr>
+          <w:rFonts w:eastAsiaTheme="minorEastAsia"/>
+          <w:iCs/>
+        </w:rPr>
+        <w:t>-</w:t>
+      </w:r>
+      <w:r>
+        <w:rPr>
+          <w:rFonts w:eastAsiaTheme="minorEastAsia"/>
+          <w:iCs/>
+          <w:lang w:val="en-US"/>
+        </w:rPr>
+        <w:t>D</w:t>
+      </w:r>
+      <w:r>
+        <w:rPr>
+          <w:rFonts w:eastAsiaTheme="minorEastAsia"/>
+          <w:iCs/>
+        </w:rPr>
+        <w:t xml:space="preserve">  </w:t>
+      </w:r>
+      <w:r>
+        <w:rPr>
+          <w:rFonts w:eastAsiaTheme="minorEastAsia"/>
+          <w:iCs/>
+        </w:rPr>
+        <w:t>ελεγκτής έχει την μορφή:</w:t>
+      </w:r>
+    </w:p>
+    <w:p>
+      <w:pPr>
+        <w:rPr>
+          <w:rFonts w:eastAsiaTheme="minorEastAsia"/>
+          <w:iCs/>
+        </w:rPr>
+      </w:pPr>
+    </w:p>
+    <w:p>
+      <w:pPr>
+        <w:rPr>
+          <w:rFonts w:eastAsiaTheme="minorEastAsia"/>
+          <w:iCs/>
+        </w:rPr>
+      </w:pPr>
+      <m:oMathPara>
+        <m:oMath>
+          <m:sSub>
+            <m:sSubPr>
+              <m:ctrlPr>
+                <w:rPr>
+                  <w:rFonts w:ascii="Cambria Math" w:eastAsiaTheme="minorEastAsia" w:hAnsi="Cambria Math"/>
+                  <w:i/>
+                  <w:iCs/>
+                </w:rPr>
+              </m:ctrlPr>
+            </m:sSubPr>
+            <m:e>
+              <m:r>
+                <w:rPr>
+                  <w:rFonts w:ascii="Cambria Math" w:eastAsiaTheme="minorEastAsia" w:hAnsi="Cambria Math"/>
+                </w:rPr>
+                <m:t>G</m:t>
+              </m:r>
+            </m:e>
+            <m:sub>
+              <m:r>
+                <w:rPr>
+                  <w:rFonts w:ascii="Cambria Math" w:eastAsiaTheme="minorEastAsia" w:hAnsi="Cambria Math"/>
+                </w:rPr>
+                <m:t>control</m:t>
+              </m:r>
+            </m:sub>
+          </m:sSub>
+          <m:r>
+            <w:rPr>
+              <w:rFonts w:ascii="Cambria Math" w:eastAsiaTheme="minorEastAsia" w:hAnsi="Cambria Math"/>
+            </w:rPr>
+            <m:t>=</m:t>
+          </m:r>
+          <m:f>
+            <m:fPr>
+              <m:ctrlPr>
+                <w:rPr>
+                  <w:rFonts w:ascii="Cambria Math" w:eastAsiaTheme="minorEastAsia" w:hAnsi="Cambria Math"/>
+                  <w:i/>
+                  <w:iCs/>
+                </w:rPr>
+              </m:ctrlPr>
+            </m:fPr>
+            <m:num>
+              <m:sSub>
+                <m:sSubPr>
+                  <m:ctrlPr>
+                    <w:rPr>
+                      <w:rFonts w:ascii="Cambria Math" w:eastAsiaTheme="minorEastAsia" w:hAnsi="Cambria Math"/>
+                      <w:i/>
+                      <w:iCs/>
+                    </w:rPr>
+                  </m:ctrlPr>
+                </m:sSubPr>
+                <m:e>
+                  <m:r>
+                    <w:rPr>
+                      <w:rFonts w:ascii="Cambria Math" w:eastAsiaTheme="minorEastAsia" w:hAnsi="Cambria Math"/>
+                    </w:rPr>
+                    <m:t>K</m:t>
+                  </m:r>
+                </m:e>
+                <m:sub>
+                  <m:r>
+                    <w:rPr>
+                      <w:rFonts w:ascii="Cambria Math" w:eastAsiaTheme="minorEastAsia" w:hAnsi="Cambria Math"/>
+                    </w:rPr>
+                    <m:t>D</m:t>
+                  </m:r>
+                </m:sub>
+              </m:sSub>
+              <m:r>
+                <w:rPr>
+                  <w:rFonts w:ascii="Cambria Math" w:eastAsiaTheme="minorEastAsia" w:hAnsi="Cambria Math"/>
+                </w:rPr>
+                <m:t>⋅</m:t>
+              </m:r>
+              <m:sSup>
+                <m:sSupPr>
+                  <m:ctrlPr>
+                    <w:rPr>
+                      <w:rFonts w:ascii="Cambria Math" w:eastAsiaTheme="minorEastAsia" w:hAnsi="Cambria Math"/>
+                      <w:i/>
+                      <w:iCs/>
+                    </w:rPr>
+                  </m:ctrlPr>
+                </m:sSupPr>
+                <m:e>
+                  <m:r>
+                    <w:rPr>
+                      <w:rFonts w:ascii="Cambria Math" w:eastAsiaTheme="minorEastAsia" w:hAnsi="Cambria Math"/>
+                    </w:rPr>
+                    <m:t>s</m:t>
+                  </m:r>
+                </m:e>
+                <m:sup>
+                  <m:r>
+                    <w:rPr>
+                      <w:rFonts w:ascii="Cambria Math" w:eastAsiaTheme="minorEastAsia" w:hAnsi="Cambria Math"/>
+                    </w:rPr>
+                    <m:t>2</m:t>
+                  </m:r>
+                </m:sup>
+              </m:sSup>
+              <m:r>
+                <w:rPr>
+                  <w:rFonts w:ascii="Cambria Math" w:eastAsiaTheme="minorEastAsia" w:hAnsi="Cambria Math"/>
+                </w:rPr>
+                <m:t>+</m:t>
+              </m:r>
+              <m:sSub>
+                <m:sSubPr>
+                  <m:ctrlPr>
+                    <w:rPr>
+                      <w:rFonts w:ascii="Cambria Math" w:eastAsiaTheme="minorEastAsia" w:hAnsi="Cambria Math"/>
+                      <w:i/>
+                      <w:iCs/>
+                    </w:rPr>
+                  </m:ctrlPr>
+                </m:sSubPr>
+                <m:e>
+                  <m:r>
+                    <w:rPr>
+                      <w:rFonts w:ascii="Cambria Math" w:eastAsiaTheme="minorEastAsia" w:hAnsi="Cambria Math"/>
+                    </w:rPr>
+                    <m:t>K</m:t>
+                  </m:r>
+                </m:e>
+                <m:sub>
+                  <m:r>
+                    <w:rPr>
+                      <w:rFonts w:ascii="Cambria Math" w:eastAsiaTheme="minorEastAsia" w:hAnsi="Cambria Math"/>
+                    </w:rPr>
+                    <m:t>P</m:t>
+                  </m:r>
+                </m:sub>
+              </m:sSub>
+              <m:r>
+                <w:rPr>
+                  <w:rFonts w:ascii="Cambria Math" w:eastAsiaTheme="minorEastAsia" w:hAnsi="Cambria Math"/>
+                </w:rPr>
+                <m:t>⋅s+</m:t>
+              </m:r>
+              <m:sSub>
+                <m:sSubPr>
+                  <m:ctrlPr>
+                    <w:rPr>
+                      <w:rFonts w:ascii="Cambria Math" w:eastAsiaTheme="minorEastAsia" w:hAnsi="Cambria Math"/>
+                      <w:i/>
+                      <w:iCs/>
+                    </w:rPr>
+                  </m:ctrlPr>
+                </m:sSubPr>
+                <m:e>
+                  <m:r>
+                    <w:rPr>
+                      <w:rFonts w:ascii="Cambria Math" w:eastAsiaTheme="minorEastAsia" w:hAnsi="Cambria Math"/>
+                    </w:rPr>
+                    <m:t>K</m:t>
+                  </m:r>
+                </m:e>
+                <m:sub>
+                  <m:r>
+                    <w:rPr>
+                      <w:rFonts w:ascii="Cambria Math" w:eastAsiaTheme="minorEastAsia" w:hAnsi="Cambria Math"/>
+                    </w:rPr>
+                    <m:t>I</m:t>
+                  </m:r>
+                </m:sub>
+              </m:sSub>
+            </m:num>
+            <m:den>
+              <m:r>
+                <w:rPr>
+                  <w:rFonts w:ascii="Cambria Math" w:eastAsiaTheme="minorEastAsia" w:hAnsi="Cambria Math"/>
+                </w:rPr>
+                <m:t>s</m:t>
+              </m:r>
+            </m:den>
+          </m:f>
+        </m:oMath>
+      </m:oMathPara>
+    </w:p>
+    <w:p>
+      <w:pPr>
+        <w:rPr>
+          <w:rFonts w:eastAsiaTheme="minorEastAsia"/>
+          <w:iCs/>
+        </w:rPr>
+      </w:pPr>
+    </w:p>
+    <w:p>
+      <w:pPr>
+        <w:rPr>
+          <w:rFonts w:eastAsiaTheme="minorEastAsia"/>
+          <w:iCs/>
+        </w:rPr>
+      </w:pPr>
+      <w:r>
+        <w:rPr>
+          <w:rFonts w:eastAsiaTheme="minorEastAsia"/>
+          <w:iCs/>
+        </w:rPr>
+        <w:t xml:space="preserve">Το σύστημα κλειστού βρόχου γράφεται ως: </w:t>
+      </w:r>
+    </w:p>
+    <w:p>
+      <w:pPr>
+        <w:rPr>
+          <w:rFonts w:eastAsiaTheme="minorEastAsia"/>
+          <w:iCs/>
+        </w:rPr>
+      </w:pPr>
+    </w:p>
+    <w:p>
+      <w:pPr>
+        <w:rPr>
+          <w:rFonts w:eastAsiaTheme="minorEastAsia"/>
+          <w:iCs/>
+        </w:rPr>
+      </w:pPr>
+      <m:oMathPara>
+        <m:oMath>
+          <m:sSub>
+            <m:sSubPr>
+              <m:ctrlPr>
+                <w:rPr>
+                  <w:rFonts w:ascii="Cambria Math" w:eastAsiaTheme="minorEastAsia" w:hAnsi="Cambria Math"/>
+                  <w:i/>
+                  <w:iCs/>
+                </w:rPr>
+              </m:ctrlPr>
+            </m:sSubPr>
+            <m:e>
+              <m:r>
+                <w:rPr>
+                  <w:rFonts w:ascii="Cambria Math" w:eastAsiaTheme="minorEastAsia" w:hAnsi="Cambria Math"/>
+                </w:rPr>
+                <m:t>G</m:t>
+              </m:r>
+            </m:e>
+            <m:sub>
+              <m:r>
+                <w:rPr>
+                  <w:rFonts w:ascii="Cambria Math" w:eastAsiaTheme="minorEastAsia" w:hAnsi="Cambria Math"/>
+                </w:rPr>
+                <m:t>closed</m:t>
+              </m:r>
+            </m:sub>
+          </m:sSub>
+          <m:r>
+            <w:rPr>
+              <w:rFonts w:ascii="Cambria Math" w:eastAsiaTheme="minorEastAsia" w:hAnsi="Cambria Math"/>
+            </w:rPr>
+            <m:t>=</m:t>
+          </m:r>
+          <m:f>
+            <m:fPr>
+              <m:ctrlPr>
+                <w:rPr>
+                  <w:rFonts w:ascii="Cambria Math" w:eastAsiaTheme="minorEastAsia" w:hAnsi="Cambria Math"/>
+                  <w:i/>
+                  <w:iCs/>
+                </w:rPr>
+              </m:ctrlPr>
+            </m:fPr>
+            <m:num>
+              <m:sSub>
+                <m:sSubPr>
+                  <m:ctrlPr>
+                    <w:rPr>
+                      <w:rFonts w:ascii="Cambria Math" w:eastAsiaTheme="minorEastAsia" w:hAnsi="Cambria Math"/>
+                      <w:i/>
+                      <w:iCs/>
+                    </w:rPr>
+                  </m:ctrlPr>
+                </m:sSubPr>
+                <m:e>
+                  <m:r>
+                    <w:rPr>
+                      <w:rFonts w:ascii="Cambria Math" w:eastAsiaTheme="minorEastAsia" w:hAnsi="Cambria Math"/>
+                    </w:rPr>
+                    <m:t>G</m:t>
+                  </m:r>
+                </m:e>
+                <m:sub>
+                  <m:r>
+                    <w:rPr>
+                      <w:rFonts w:ascii="Cambria Math" w:eastAsiaTheme="minorEastAsia" w:hAnsi="Cambria Math"/>
+                    </w:rPr>
+                    <m:t>open</m:t>
+                  </m:r>
+                </m:sub>
+              </m:sSub>
+            </m:num>
+            <m:den>
+              <m:r>
+                <w:rPr>
+                  <w:rFonts w:ascii="Cambria Math" w:eastAsiaTheme="minorEastAsia" w:hAnsi="Cambria Math"/>
+                </w:rPr>
+                <m:t>1+</m:t>
+              </m:r>
+              <m:sSub>
+                <m:sSubPr>
+                  <m:ctrlPr>
+                    <w:rPr>
+                      <w:rFonts w:ascii="Cambria Math" w:eastAsiaTheme="minorEastAsia" w:hAnsi="Cambria Math"/>
+                      <w:i/>
+                      <w:iCs/>
+                    </w:rPr>
+                  </m:ctrlPr>
+                </m:sSubPr>
+                <m:e>
+                  <m:r>
+                    <w:rPr>
+                      <w:rFonts w:ascii="Cambria Math" w:eastAsiaTheme="minorEastAsia" w:hAnsi="Cambria Math"/>
+                    </w:rPr>
+                    <m:t>G</m:t>
+                  </m:r>
+                </m:e>
+                <m:sub>
+                  <m:r>
+                    <w:rPr>
+                      <w:rFonts w:ascii="Cambria Math" w:eastAsiaTheme="minorEastAsia" w:hAnsi="Cambria Math"/>
+                    </w:rPr>
+                    <m:t>control</m:t>
+                  </m:r>
+                </m:sub>
+              </m:sSub>
+              <m:r>
+                <w:rPr>
+                  <w:rFonts w:ascii="Cambria Math" w:eastAsiaTheme="minorEastAsia" w:hAnsi="Cambria Math"/>
+                </w:rPr>
+                <m:t>⋅</m:t>
+              </m:r>
+              <m:sSub>
+                <m:sSubPr>
+                  <m:ctrlPr>
+                    <w:rPr>
+                      <w:rFonts w:ascii="Cambria Math" w:eastAsiaTheme="minorEastAsia" w:hAnsi="Cambria Math"/>
+                      <w:i/>
+                      <w:iCs/>
+                    </w:rPr>
+                  </m:ctrlPr>
+                </m:sSubPr>
+                <m:e>
+                  <m:r>
+                    <w:rPr>
+                      <w:rFonts w:ascii="Cambria Math" w:eastAsiaTheme="minorEastAsia" w:hAnsi="Cambria Math"/>
+                    </w:rPr>
+                    <m:t>G</m:t>
+                  </m:r>
+                </m:e>
+                <m:sub>
+                  <m:r>
+                    <w:rPr>
+                      <w:rFonts w:ascii="Cambria Math" w:eastAsiaTheme="minorEastAsia" w:hAnsi="Cambria Math"/>
+                    </w:rPr>
+                    <m:t>open</m:t>
+                  </m:r>
+                </m:sub>
+              </m:sSub>
+              <m:r>
+                <w:rPr>
+                  <w:rFonts w:ascii="Cambria Math" w:eastAsiaTheme="minorEastAsia" w:hAnsi="Cambria Math"/>
+                </w:rPr>
+                <m:t>⋅</m:t>
+              </m:r>
+              <m:sSub>
+                <m:sSubPr>
+                  <m:ctrlPr>
+                    <w:rPr>
+                      <w:rFonts w:ascii="Cambria Math" w:eastAsiaTheme="minorEastAsia" w:hAnsi="Cambria Math"/>
+                      <w:i/>
+                      <w:iCs/>
+                    </w:rPr>
+                  </m:ctrlPr>
+                </m:sSubPr>
+                <m:e>
+                  <m:r>
+                    <w:rPr>
+                      <w:rFonts w:ascii="Cambria Math" w:eastAsiaTheme="minorEastAsia" w:hAnsi="Cambria Math"/>
+                    </w:rPr>
+                    <m:t>G</m:t>
+                  </m:r>
+                </m:e>
+                <m:sub>
+                  <m:r>
+                    <w:rPr>
+                      <w:rFonts w:ascii="Cambria Math" w:eastAsiaTheme="minorEastAsia" w:hAnsi="Cambria Math"/>
+                    </w:rPr>
+                    <m:t>H</m:t>
+                  </m:r>
+                </m:sub>
+              </m:sSub>
+            </m:den>
+          </m:f>
+          <m:r>
+            <w:rPr>
+              <w:rFonts w:ascii="Cambria Math" w:eastAsiaTheme="minorEastAsia" w:hAnsi="Cambria Math"/>
+            </w:rPr>
+            <m:t>=</m:t>
+          </m:r>
+          <m:f>
+            <m:fPr>
+              <m:ctrlPr>
+                <w:rPr>
+                  <w:rFonts w:ascii="Cambria Math" w:eastAsiaTheme="minorEastAsia" w:hAnsi="Cambria Math"/>
+                  <w:i/>
+                  <w:iCs/>
+                </w:rPr>
+              </m:ctrlPr>
+            </m:fPr>
+            <m:num>
+              <m:sSub>
+                <m:sSubPr>
+                  <m:ctrlPr>
+                    <w:rPr>
+                      <w:rFonts w:ascii="Cambria Math" w:eastAsiaTheme="minorEastAsia" w:hAnsi="Cambria Math"/>
+                      <w:i/>
+                      <w:iCs/>
+                    </w:rPr>
+                  </m:ctrlPr>
+                </m:sSubPr>
+                <m:e>
+                  <m:r>
+                    <w:rPr>
+                      <w:rFonts w:ascii="Cambria Math" w:eastAsiaTheme="minorEastAsia" w:hAnsi="Cambria Math"/>
+                    </w:rPr>
+                    <m:t>k</m:t>
+                  </m:r>
+                </m:e>
+                <m:sub>
+                  <m:r>
+                    <w:rPr>
+                      <w:rFonts w:ascii="Cambria Math" w:eastAsiaTheme="minorEastAsia" w:hAnsi="Cambria Math"/>
+                    </w:rPr>
+                    <m:t>q</m:t>
+                  </m:r>
+                </m:sub>
+              </m:sSub>
+              <m:r>
+                <w:rPr>
+                  <w:rFonts w:ascii="Cambria Math" w:eastAsiaTheme="minorEastAsia" w:hAnsi="Cambria Math"/>
+                </w:rPr>
+                <m:t>⋅s⋅</m:t>
+              </m:r>
+              <m:d>
+                <m:dPr>
+                  <m:ctrlPr>
+                    <w:rPr>
+                      <w:rFonts w:ascii="Cambria Math" w:eastAsiaTheme="minorEastAsia" w:hAnsi="Cambria Math"/>
+                      <w:i/>
+                      <w:iCs/>
+                    </w:rPr>
+                  </m:ctrlPr>
+                </m:dPr>
+                <m:e>
+                  <m:r>
+                    <w:rPr>
+                      <w:rFonts w:ascii="Cambria Math" w:eastAsiaTheme="minorEastAsia" w:hAnsi="Cambria Math"/>
+                    </w:rPr>
+                    <m:t>s+1</m:t>
+                  </m:r>
+                  <m:r>
+                    <m:rPr>
+                      <m:lit/>
+                    </m:rPr>
+                    <w:rPr>
+                      <w:rFonts w:ascii="Cambria Math" w:eastAsiaTheme="minorEastAsia" w:hAnsi="Cambria Math"/>
+                    </w:rPr>
+                    <m:t>/</m:t>
+                  </m:r>
+                  <m:sSub>
+                    <m:sSubPr>
+                      <m:ctrlPr>
+                        <w:rPr>
+                          <w:rFonts w:ascii="Cambria Math" w:eastAsiaTheme="minorEastAsia" w:hAnsi="Cambria Math"/>
+                          <w:i/>
+                          <w:iCs/>
+                        </w:rPr>
+                      </m:ctrlPr>
+                    </m:sSubPr>
+                    <m:e>
+                      <m:sSub>
+                        <m:sSubPr>
+                          <m:ctrlPr>
+                            <w:rPr>
+                              <w:rFonts w:ascii="Cambria Math" w:eastAsiaTheme="minorEastAsia" w:hAnsi="Cambria Math"/>
+                              <w:i/>
+                              <w:iCs/>
+                            </w:rPr>
+                          </m:ctrlPr>
+                        </m:sSubPr>
+                        <m:e>
+                          <m:r>
+                            <w:rPr>
+                              <w:rFonts w:ascii="Cambria Math" w:eastAsiaTheme="minorEastAsia" w:hAnsi="Cambria Math"/>
+                            </w:rPr>
+                            <m:t>T</m:t>
+                          </m:r>
+                        </m:e>
+                        <m:sub>
+                          <m:r>
+                            <w:rPr>
+                              <w:rFonts w:ascii="Cambria Math" w:eastAsiaTheme="minorEastAsia" w:hAnsi="Cambria Math"/>
+                            </w:rPr>
+                            <m:t>θ</m:t>
+                          </m:r>
+                        </m:sub>
+                      </m:sSub>
+                    </m:e>
+                    <m:sub>
+                      <m:r>
+                        <w:rPr>
+                          <w:rFonts w:ascii="Cambria Math" w:eastAsiaTheme="minorEastAsia" w:hAnsi="Cambria Math"/>
+                        </w:rPr>
+                        <m:t>2</m:t>
+                      </m:r>
+                    </m:sub>
+                  </m:sSub>
+                </m:e>
+              </m:d>
+            </m:num>
+            <m:den>
+              <m:sSup>
+                <m:sSupPr>
+                  <m:ctrlPr>
+                    <w:rPr>
+                      <w:rFonts w:ascii="Cambria Math" w:eastAsiaTheme="minorEastAsia" w:hAnsi="Cambria Math"/>
+                      <w:i/>
+                      <w:iCs/>
+                      <w:lang w:val="en-US"/>
+                    </w:rPr>
+                  </m:ctrlPr>
+                </m:sSupPr>
+                <m:e>
+                  <m:r>
+                    <w:rPr>
+                      <w:rFonts w:ascii="Cambria Math" w:eastAsiaTheme="minorEastAsia" w:hAnsi="Cambria Math"/>
+                      <w:lang w:val="en-US"/>
+                    </w:rPr>
+                    <m:t>s</m:t>
+                  </m:r>
+                </m:e>
+                <m:sup>
+                  <m:r>
+                    <w:rPr>
+                      <w:rFonts w:ascii="Cambria Math" w:eastAsiaTheme="minorEastAsia" w:hAnsi="Cambria Math"/>
+                      <w:lang w:val="en-US"/>
+                    </w:rPr>
+                    <m:t>2</m:t>
+                  </m:r>
+                </m:sup>
+              </m:sSup>
+              <m:r>
+                <w:rPr>
+                  <w:rFonts w:ascii="Cambria Math" w:eastAsiaTheme="minorEastAsia" w:hAnsi="Cambria Math"/>
+                  <w:lang w:val="en-US"/>
+                </w:rPr>
+                <m:t>+2</m:t>
+              </m:r>
+            </m:den>
+          </m:f>
+          <m:r>
+            <w:rPr>
+              <w:rFonts w:ascii="Cambria Math" w:eastAsiaTheme="minorEastAsia" w:hAnsi="Cambria Math"/>
+            </w:rPr>
+            <m:t xml:space="preserve"> </m:t>
+          </m:r>
+        </m:oMath>
+      </m:oMathPara>
     </w:p>
     <w:p/>
     <w:sectPr>
@@ -5084,6 +6321,13 @@
     <w:pitch w:val="variable"/>
     <w:sig w:usb0="E4002EFF" w:usb1="C000247B" w:usb2="00000009" w:usb3="00000000" w:csb0="000001FF" w:csb1="00000000"/>
   </w:font>
+  <w:font w:name="Cambria Math">
+    <w:panose1 w:val="02040503050406030204"/>
+    <w:charset w:val="00"/>
+    <w:family w:val="roman"/>
+    <w:pitch w:val="variable"/>
+    <w:sig w:usb0="E00006FF" w:usb1="420024FF" w:usb2="02000000" w:usb3="00000000" w:csb0="0000019F" w:csb1="00000000"/>
+  </w:font>
 </w:fonts>
 </file>
 
@@ -5242,6 +6486,7 @@
     <w:rsid w:val="00BF4549"/>
     <w:rsid w:val="00BF551A"/>
     <w:rsid w:val="00C01D5D"/>
+    <w:rsid w:val="00C0466A"/>
     <w:rsid w:val="00C242F6"/>
     <w:rsid w:val="00C31444"/>
     <w:rsid w:val="00C94736"/>
@@ -5256,6 +6501,7 @@
     <w:rsid w:val="00DA687C"/>
     <w:rsid w:val="00DA6E09"/>
     <w:rsid w:val="00DC3EAD"/>
+    <w:rsid w:val="00DC66B1"/>
     <w:rsid w:val="00DD38D2"/>
     <w:rsid w:val="00DE363D"/>
     <w:rsid w:val="00DE708C"/>
@@ -5750,7 +6996,7 @@
     <w:basedOn w:val="DefaultParagraphFont"/>
     <w:uiPriority w:val="99"/>
     <w:semiHidden/>
-    <w:rsid w:val="006E6A29"/>
+    <w:rsid w:val="00DC66B1"/>
     <w:rPr>
       <w:color w:val="808080"/>
     </w:rPr>

</xml_diff>

<commit_message>
Insertion of simulink model
</commit_message>
<xml_diff>
--- a/TechnicalReport/PiperM500FlightDynamicsAnalysis.docx
+++ b/TechnicalReport/PiperM500FlightDynamicsAnalysis.docx
@@ -2383,13 +2383,7 @@
         <w:t>Εισαγωγή</w:t>
       </w:r>
     </w:p>
-    <w:p>
-      <w:pPr>
-        <w:rPr>
-          <w:lang w:val="en-US"/>
-        </w:rPr>
-      </w:pPr>
-    </w:p>
+    <w:p/>
     <w:p>
       <w:pPr>
         <w:pStyle w:val="Heading1"/>
@@ -2398,13 +2392,7 @@
         <w:t>Γεωμετρία πτερύγων</w:t>
       </w:r>
     </w:p>
-    <w:p>
-      <w:pPr>
-        <w:rPr>
-          <w:lang w:val="en-US"/>
-        </w:rPr>
-      </w:pPr>
-    </w:p>
+    <w:p/>
     <w:p>
       <w:pPr>
         <w:pStyle w:val="Heading1"/>
@@ -2426,9 +2414,6 @@
     <w:p>
       <w:pPr>
         <w:pStyle w:val="Heading2"/>
-        <w:rPr>
-          <w:lang w:val="en-US"/>
-        </w:rPr>
       </w:pPr>
       <w:r>
         <w:t xml:space="preserve">Σχεδιασμός ελεγκτή </w:t>
@@ -2437,22 +2422,28 @@
         <w:rPr>
           <w:lang w:val="en-US"/>
         </w:rPr>
-        <w:t>P-I</w:t>
+        <w:t>P</w:t>
+      </w:r>
+      <w:r>
+        <w:t>-</w:t>
       </w:r>
       <w:r>
         <w:rPr>
           <w:lang w:val="en-US"/>
         </w:rPr>
-        <w:t>-D</w:t>
+        <w:t>I</w:t>
       </w:r>
-    </w:p>
-    <w:p>
-      <w:pPr>
+      <w:r>
+        <w:t>-</w:t>
+      </w:r>
+      <w:r>
         <w:rPr>
           <w:lang w:val="en-US"/>
         </w:rPr>
-      </w:pPr>
+        <w:t>D</w:t>
+      </w:r>
     </w:p>
+    <w:p/>
     <w:p>
       <w:r>
         <w:t xml:space="preserve">Η εγκατάσταση έχει την μορφή: </w:t>
@@ -3295,7 +3286,6 @@
       <w:pPr>
         <w:rPr>
           <w:rFonts w:eastAsiaTheme="minorEastAsia"/>
-          <w:iCs/>
         </w:rPr>
       </w:pPr>
       <m:oMathPara>
@@ -3606,49 +3596,3783 @@
                 <m:sSupPr>
                   <m:ctrlPr>
                     <w:rPr>
+                      <w:rFonts w:ascii="Cambria Math" w:hAnsi="Cambria Math"/>
+                      <w:i/>
+                      <w:lang w:val="en-US"/>
+                    </w:rPr>
+                  </m:ctrlPr>
+                </m:sSupPr>
+                <m:e>
+                  <m:r>
+                    <w:rPr>
+                      <w:rFonts w:ascii="Cambria Math" w:hAnsi="Cambria Math"/>
+                      <w:lang w:val="en-US"/>
+                    </w:rPr>
+                    <m:t>s</m:t>
+                  </m:r>
+                </m:e>
+                <m:sup>
+                  <m:r>
+                    <w:rPr>
+                      <w:rFonts w:ascii="Cambria Math" w:hAnsi="Cambria Math"/>
+                      <w:lang w:val="en-US"/>
+                    </w:rPr>
+                    <m:t>2</m:t>
+                  </m:r>
+                </m:sup>
+              </m:sSup>
+              <m:r>
+                <w:rPr>
+                  <w:rFonts w:ascii="Cambria Math" w:hAnsi="Cambria Math"/>
+                  <w:lang w:val="en-US"/>
+                </w:rPr>
+                <m:t>+2⋅</m:t>
+              </m:r>
+              <m:sSub>
+                <m:sSubPr>
+                  <m:ctrlPr>
+                    <w:rPr>
+                      <w:rFonts w:ascii="Cambria Math" w:hAnsi="Cambria Math"/>
+                      <w:i/>
+                    </w:rPr>
+                  </m:ctrlPr>
+                </m:sSubPr>
+                <m:e>
+                  <m:r>
+                    <w:rPr>
+                      <w:rFonts w:ascii="Cambria Math" w:hAnsi="Cambria Math"/>
+                    </w:rPr>
+                    <m:t>ζ</m:t>
+                  </m:r>
+                  <m:ctrlPr>
+                    <w:rPr>
+                      <w:rFonts w:ascii="Cambria Math" w:hAnsi="Cambria Math"/>
+                      <w:i/>
+                      <w:lang w:val="en-US"/>
+                    </w:rPr>
+                  </m:ctrlPr>
+                </m:e>
+                <m:sub>
+                  <m:r>
+                    <w:rPr>
+                      <w:rFonts w:ascii="Cambria Math" w:hAnsi="Cambria Math"/>
+                      <w:lang w:val="en-US"/>
+                    </w:rPr>
+                    <m:t>s</m:t>
+                  </m:r>
+                </m:sub>
+              </m:sSub>
+              <m:r>
+                <w:rPr>
+                  <w:rFonts w:ascii="Cambria Math" w:hAnsi="Cambria Math"/>
+                  <w:lang w:val="en-US"/>
+                </w:rPr>
+                <m:t>⋅</m:t>
+              </m:r>
+              <m:sSub>
+                <m:sSubPr>
+                  <m:ctrlPr>
+                    <w:rPr>
+                      <w:rFonts w:ascii="Cambria Math" w:hAnsi="Cambria Math"/>
+                      <w:i/>
+                    </w:rPr>
+                  </m:ctrlPr>
+                </m:sSubPr>
+                <m:e>
+                  <m:r>
+                    <w:rPr>
+                      <w:rFonts w:ascii="Cambria Math" w:hAnsi="Cambria Math"/>
+                    </w:rPr>
+                    <m:t>ω</m:t>
+                  </m:r>
+                  <m:ctrlPr>
+                    <w:rPr>
+                      <w:rFonts w:ascii="Cambria Math" w:hAnsi="Cambria Math"/>
+                      <w:i/>
+                      <w:lang w:val="en-US"/>
+                    </w:rPr>
+                  </m:ctrlPr>
+                </m:e>
+                <m:sub>
+                  <m:r>
+                    <w:rPr>
+                      <w:rFonts w:ascii="Cambria Math" w:hAnsi="Cambria Math"/>
+                      <w:lang w:val="en-US"/>
+                    </w:rPr>
+                    <m:t>s</m:t>
+                  </m:r>
+                </m:sub>
+              </m:sSub>
+              <m:r>
+                <w:rPr>
+                  <w:rFonts w:ascii="Cambria Math" w:hAnsi="Cambria Math"/>
+                </w:rPr>
+                <m:t>⋅s+</m:t>
+              </m:r>
+              <m:sSubSup>
+                <m:sSubSupPr>
+                  <m:ctrlPr>
+                    <w:rPr>
+                      <w:rFonts w:ascii="Cambria Math" w:hAnsi="Cambria Math"/>
+                      <w:i/>
+                    </w:rPr>
+                  </m:ctrlPr>
+                </m:sSubSupPr>
+                <m:e>
+                  <m:r>
+                    <w:rPr>
+                      <w:rFonts w:ascii="Cambria Math" w:hAnsi="Cambria Math"/>
+                    </w:rPr>
+                    <m:t>ω</m:t>
+                  </m:r>
+                </m:e>
+                <m:sub>
+                  <m:r>
+                    <w:rPr>
+                      <w:rFonts w:ascii="Cambria Math" w:hAnsi="Cambria Math"/>
+                      <w:lang w:val="en-US"/>
+                    </w:rPr>
+                    <m:t>s</m:t>
+                  </m:r>
+                  <m:ctrlPr>
+                    <w:rPr>
+                      <w:rFonts w:ascii="Cambria Math" w:hAnsi="Cambria Math"/>
+                      <w:i/>
+                      <w:lang w:val="en-US"/>
+                    </w:rPr>
+                  </m:ctrlPr>
+                </m:sub>
+                <m:sup>
+                  <m:r>
+                    <w:rPr>
+                      <w:rFonts w:ascii="Cambria Math" w:hAnsi="Cambria Math"/>
+                    </w:rPr>
+                    <m:t>2</m:t>
+                  </m:r>
+                </m:sup>
+              </m:sSubSup>
+              <m:r>
+                <w:rPr>
+                  <w:rFonts w:ascii="Cambria Math" w:eastAsiaTheme="minorEastAsia" w:hAnsi="Cambria Math"/>
+                  <w:lang w:val="en-US"/>
+                </w:rPr>
+                <m:t>+</m:t>
+              </m:r>
+              <m:d>
+                <m:dPr>
+                  <m:ctrlPr>
+                    <w:rPr>
                       <w:rFonts w:ascii="Cambria Math" w:eastAsiaTheme="minorEastAsia" w:hAnsi="Cambria Math"/>
                       <w:i/>
                       <w:iCs/>
                       <w:lang w:val="en-US"/>
                     </w:rPr>
                   </m:ctrlPr>
-                </m:sSupPr>
+                </m:dPr>
                 <m:e>
-                  <m:r>
-                    <w:rPr>
-                      <w:rFonts w:ascii="Cambria Math" w:eastAsiaTheme="minorEastAsia" w:hAnsi="Cambria Math"/>
-                      <w:lang w:val="en-US"/>
-                    </w:rPr>
-                    <m:t>s</m:t>
-                  </m:r>
+                  <m:f>
+                    <m:fPr>
+                      <m:ctrlPr>
+                        <w:rPr>
+                          <w:rFonts w:ascii="Cambria Math" w:eastAsiaTheme="minorEastAsia" w:hAnsi="Cambria Math"/>
+                          <w:i/>
+                          <w:iCs/>
+                        </w:rPr>
+                      </m:ctrlPr>
+                    </m:fPr>
+                    <m:num>
+                      <m:sSub>
+                        <m:sSubPr>
+                          <m:ctrlPr>
+                            <w:rPr>
+                              <w:rFonts w:ascii="Cambria Math" w:eastAsiaTheme="minorEastAsia" w:hAnsi="Cambria Math"/>
+                              <w:i/>
+                              <w:iCs/>
+                            </w:rPr>
+                          </m:ctrlPr>
+                        </m:sSubPr>
+                        <m:e>
+                          <m:r>
+                            <w:rPr>
+                              <w:rFonts w:ascii="Cambria Math" w:eastAsiaTheme="minorEastAsia" w:hAnsi="Cambria Math"/>
+                            </w:rPr>
+                            <m:t>K</m:t>
+                          </m:r>
+                        </m:e>
+                        <m:sub>
+                          <m:r>
+                            <w:rPr>
+                              <w:rFonts w:ascii="Cambria Math" w:eastAsiaTheme="minorEastAsia" w:hAnsi="Cambria Math"/>
+                            </w:rPr>
+                            <m:t>D</m:t>
+                          </m:r>
+                        </m:sub>
+                      </m:sSub>
+                      <m:r>
+                        <w:rPr>
+                          <w:rFonts w:ascii="Cambria Math" w:eastAsiaTheme="minorEastAsia" w:hAnsi="Cambria Math"/>
+                        </w:rPr>
+                        <m:t>⋅</m:t>
+                      </m:r>
+                      <m:sSup>
+                        <m:sSupPr>
+                          <m:ctrlPr>
+                            <w:rPr>
+                              <w:rFonts w:ascii="Cambria Math" w:eastAsiaTheme="minorEastAsia" w:hAnsi="Cambria Math"/>
+                              <w:i/>
+                              <w:iCs/>
+                            </w:rPr>
+                          </m:ctrlPr>
+                        </m:sSupPr>
+                        <m:e>
+                          <m:r>
+                            <w:rPr>
+                              <w:rFonts w:ascii="Cambria Math" w:eastAsiaTheme="minorEastAsia" w:hAnsi="Cambria Math"/>
+                            </w:rPr>
+                            <m:t>s</m:t>
+                          </m:r>
+                        </m:e>
+                        <m:sup>
+                          <m:r>
+                            <w:rPr>
+                              <w:rFonts w:ascii="Cambria Math" w:eastAsiaTheme="minorEastAsia" w:hAnsi="Cambria Math"/>
+                            </w:rPr>
+                            <m:t>2</m:t>
+                          </m:r>
+                        </m:sup>
+                      </m:sSup>
+                      <m:r>
+                        <w:rPr>
+                          <w:rFonts w:ascii="Cambria Math" w:eastAsiaTheme="minorEastAsia" w:hAnsi="Cambria Math"/>
+                        </w:rPr>
+                        <m:t>+</m:t>
+                      </m:r>
+                      <m:sSub>
+                        <m:sSubPr>
+                          <m:ctrlPr>
+                            <w:rPr>
+                              <w:rFonts w:ascii="Cambria Math" w:eastAsiaTheme="minorEastAsia" w:hAnsi="Cambria Math"/>
+                              <w:i/>
+                              <w:iCs/>
+                            </w:rPr>
+                          </m:ctrlPr>
+                        </m:sSubPr>
+                        <m:e>
+                          <m:r>
+                            <w:rPr>
+                              <w:rFonts w:ascii="Cambria Math" w:eastAsiaTheme="minorEastAsia" w:hAnsi="Cambria Math"/>
+                            </w:rPr>
+                            <m:t>K</m:t>
+                          </m:r>
+                        </m:e>
+                        <m:sub>
+                          <m:r>
+                            <w:rPr>
+                              <w:rFonts w:ascii="Cambria Math" w:eastAsiaTheme="minorEastAsia" w:hAnsi="Cambria Math"/>
+                            </w:rPr>
+                            <m:t>P</m:t>
+                          </m:r>
+                        </m:sub>
+                      </m:sSub>
+                      <m:r>
+                        <w:rPr>
+                          <w:rFonts w:ascii="Cambria Math" w:eastAsiaTheme="minorEastAsia" w:hAnsi="Cambria Math"/>
+                        </w:rPr>
+                        <m:t>⋅s+</m:t>
+                      </m:r>
+                      <m:sSub>
+                        <m:sSubPr>
+                          <m:ctrlPr>
+                            <w:rPr>
+                              <w:rFonts w:ascii="Cambria Math" w:eastAsiaTheme="minorEastAsia" w:hAnsi="Cambria Math"/>
+                              <w:i/>
+                              <w:iCs/>
+                            </w:rPr>
+                          </m:ctrlPr>
+                        </m:sSubPr>
+                        <m:e>
+                          <m:r>
+                            <w:rPr>
+                              <w:rFonts w:ascii="Cambria Math" w:eastAsiaTheme="minorEastAsia" w:hAnsi="Cambria Math"/>
+                            </w:rPr>
+                            <m:t>K</m:t>
+                          </m:r>
+                        </m:e>
+                        <m:sub>
+                          <m:r>
+                            <w:rPr>
+                              <w:rFonts w:ascii="Cambria Math" w:eastAsiaTheme="minorEastAsia" w:hAnsi="Cambria Math"/>
+                            </w:rPr>
+                            <m:t>I</m:t>
+                          </m:r>
+                        </m:sub>
+                      </m:sSub>
+                    </m:num>
+                    <m:den>
+                      <m:r>
+                        <w:rPr>
+                          <w:rFonts w:ascii="Cambria Math" w:eastAsiaTheme="minorEastAsia" w:hAnsi="Cambria Math"/>
+                        </w:rPr>
+                        <m:t>s</m:t>
+                      </m:r>
+                    </m:den>
+                  </m:f>
                 </m:e>
-                <m:sup>
-                  <m:r>
-                    <w:rPr>
-                      <w:rFonts w:ascii="Cambria Math" w:eastAsiaTheme="minorEastAsia" w:hAnsi="Cambria Math"/>
-                      <w:lang w:val="en-US"/>
-                    </w:rPr>
-                    <m:t>2</m:t>
-                  </m:r>
-                </m:sup>
-              </m:sSup>
+              </m:d>
               <m:r>
                 <w:rPr>
                   <w:rFonts w:ascii="Cambria Math" w:eastAsiaTheme="minorEastAsia" w:hAnsi="Cambria Math"/>
                   <w:lang w:val="en-US"/>
                 </w:rPr>
-                <m:t>+2</m:t>
+                <m:t>⋅</m:t>
               </m:r>
+              <m:sSub>
+                <m:sSubPr>
+                  <m:ctrlPr>
+                    <w:rPr>
+                      <w:rFonts w:ascii="Cambria Math" w:eastAsiaTheme="minorEastAsia" w:hAnsi="Cambria Math"/>
+                      <w:i/>
+                      <w:iCs/>
+                    </w:rPr>
+                  </m:ctrlPr>
+                </m:sSubPr>
+                <m:e>
+                  <m:r>
+                    <w:rPr>
+                      <w:rFonts w:ascii="Cambria Math" w:eastAsiaTheme="minorEastAsia" w:hAnsi="Cambria Math"/>
+                    </w:rPr>
+                    <m:t>k</m:t>
+                  </m:r>
+                </m:e>
+                <m:sub>
+                  <m:r>
+                    <w:rPr>
+                      <w:rFonts w:ascii="Cambria Math" w:eastAsiaTheme="minorEastAsia" w:hAnsi="Cambria Math"/>
+                    </w:rPr>
+                    <m:t>q</m:t>
+                  </m:r>
+                </m:sub>
+              </m:sSub>
+              <m:r>
+                <w:rPr>
+                  <w:rFonts w:ascii="Cambria Math" w:eastAsiaTheme="minorEastAsia" w:hAnsi="Cambria Math"/>
+                </w:rPr>
+                <m:t>⋅s⋅</m:t>
+              </m:r>
+              <m:d>
+                <m:dPr>
+                  <m:ctrlPr>
+                    <w:rPr>
+                      <w:rFonts w:ascii="Cambria Math" w:eastAsiaTheme="minorEastAsia" w:hAnsi="Cambria Math"/>
+                      <w:i/>
+                      <w:iCs/>
+                    </w:rPr>
+                  </m:ctrlPr>
+                </m:dPr>
+                <m:e>
+                  <m:r>
+                    <w:rPr>
+                      <w:rFonts w:ascii="Cambria Math" w:eastAsiaTheme="minorEastAsia" w:hAnsi="Cambria Math"/>
+                    </w:rPr>
+                    <m:t>s+1</m:t>
+                  </m:r>
+                  <m:r>
+                    <m:rPr>
+                      <m:lit/>
+                    </m:rPr>
+                    <w:rPr>
+                      <w:rFonts w:ascii="Cambria Math" w:eastAsiaTheme="minorEastAsia" w:hAnsi="Cambria Math"/>
+                    </w:rPr>
+                    <m:t>/</m:t>
+                  </m:r>
+                  <m:sSub>
+                    <m:sSubPr>
+                      <m:ctrlPr>
+                        <w:rPr>
+                          <w:rFonts w:ascii="Cambria Math" w:eastAsiaTheme="minorEastAsia" w:hAnsi="Cambria Math"/>
+                          <w:i/>
+                          <w:iCs/>
+                        </w:rPr>
+                      </m:ctrlPr>
+                    </m:sSubPr>
+                    <m:e>
+                      <m:sSub>
+                        <m:sSubPr>
+                          <m:ctrlPr>
+                            <w:rPr>
+                              <w:rFonts w:ascii="Cambria Math" w:eastAsiaTheme="minorEastAsia" w:hAnsi="Cambria Math"/>
+                              <w:i/>
+                              <w:iCs/>
+                            </w:rPr>
+                          </m:ctrlPr>
+                        </m:sSubPr>
+                        <m:e>
+                          <m:r>
+                            <w:rPr>
+                              <w:rFonts w:ascii="Cambria Math" w:eastAsiaTheme="minorEastAsia" w:hAnsi="Cambria Math"/>
+                            </w:rPr>
+                            <m:t>T</m:t>
+                          </m:r>
+                        </m:e>
+                        <m:sub>
+                          <m:r>
+                            <w:rPr>
+                              <w:rFonts w:ascii="Cambria Math" w:eastAsiaTheme="minorEastAsia" w:hAnsi="Cambria Math"/>
+                            </w:rPr>
+                            <m:t>θ</m:t>
+                          </m:r>
+                        </m:sub>
+                      </m:sSub>
+                    </m:e>
+                    <m:sub>
+                      <m:r>
+                        <w:rPr>
+                          <w:rFonts w:ascii="Cambria Math" w:eastAsiaTheme="minorEastAsia" w:hAnsi="Cambria Math"/>
+                        </w:rPr>
+                        <m:t>2</m:t>
+                      </m:r>
+                    </m:sub>
+                  </m:sSub>
+                </m:e>
+              </m:d>
             </m:den>
           </m:f>
           <m:r>
             <w:rPr>
               <w:rFonts w:ascii="Cambria Math" w:eastAsiaTheme="minorEastAsia" w:hAnsi="Cambria Math"/>
             </w:rPr>
-            <m:t xml:space="preserve"> </m:t>
+            <m:t>⇒</m:t>
           </m:r>
         </m:oMath>
       </m:oMathPara>
+    </w:p>
+    <w:p>
+      <w:pPr>
+        <w:rPr>
+          <w:rFonts w:eastAsiaTheme="minorEastAsia"/>
+        </w:rPr>
+      </w:pPr>
+      <m:oMathPara>
+        <m:oMath>
+          <m:r>
+            <w:rPr>
+              <w:rFonts w:ascii="Cambria Math" w:eastAsiaTheme="minorEastAsia" w:hAnsi="Cambria Math"/>
+            </w:rPr>
+            <m:t>X.E: 1+</m:t>
+          </m:r>
+          <m:sSub>
+            <m:sSubPr>
+              <m:ctrlPr>
+                <w:rPr>
+                  <w:rFonts w:ascii="Cambria Math" w:eastAsiaTheme="minorEastAsia" w:hAnsi="Cambria Math"/>
+                  <w:i/>
+                </w:rPr>
+              </m:ctrlPr>
+            </m:sSubPr>
+            <m:e>
+              <m:r>
+                <w:rPr>
+                  <w:rFonts w:ascii="Cambria Math" w:eastAsiaTheme="minorEastAsia" w:hAnsi="Cambria Math"/>
+                </w:rPr>
+                <m:t>K</m:t>
+              </m:r>
+            </m:e>
+            <m:sub>
+              <m:r>
+                <w:rPr>
+                  <w:rFonts w:ascii="Cambria Math" w:eastAsiaTheme="minorEastAsia" w:hAnsi="Cambria Math"/>
+                </w:rPr>
+                <m:t>D</m:t>
+              </m:r>
+            </m:sub>
+          </m:sSub>
+          <m:r>
+            <w:rPr>
+              <w:rFonts w:ascii="Cambria Math" w:eastAsiaTheme="minorEastAsia" w:hAnsi="Cambria Math"/>
+            </w:rPr>
+            <m:t>⋅</m:t>
+          </m:r>
+          <m:sSub>
+            <m:sSubPr>
+              <m:ctrlPr>
+                <w:rPr>
+                  <w:rFonts w:ascii="Cambria Math" w:eastAsiaTheme="minorEastAsia" w:hAnsi="Cambria Math"/>
+                  <w:i/>
+                </w:rPr>
+              </m:ctrlPr>
+            </m:sSubPr>
+            <m:e>
+              <m:r>
+                <w:rPr>
+                  <w:rFonts w:ascii="Cambria Math" w:eastAsiaTheme="minorEastAsia" w:hAnsi="Cambria Math"/>
+                </w:rPr>
+                <m:t>k</m:t>
+              </m:r>
+            </m:e>
+            <m:sub>
+              <m:r>
+                <w:rPr>
+                  <w:rFonts w:ascii="Cambria Math" w:eastAsiaTheme="minorEastAsia" w:hAnsi="Cambria Math"/>
+                </w:rPr>
+                <m:t>q</m:t>
+              </m:r>
+            </m:sub>
+          </m:sSub>
+          <m:r>
+            <w:rPr>
+              <w:rFonts w:ascii="Cambria Math" w:eastAsiaTheme="minorEastAsia" w:hAnsi="Cambria Math"/>
+            </w:rPr>
+            <m:t>⋅</m:t>
+          </m:r>
+          <m:sSup>
+            <m:sSupPr>
+              <m:ctrlPr>
+                <w:rPr>
+                  <w:rFonts w:ascii="Cambria Math" w:eastAsiaTheme="minorEastAsia" w:hAnsi="Cambria Math"/>
+                  <w:i/>
+                </w:rPr>
+              </m:ctrlPr>
+            </m:sSupPr>
+            <m:e>
+              <m:r>
+                <w:rPr>
+                  <w:rFonts w:ascii="Cambria Math" w:eastAsiaTheme="minorEastAsia" w:hAnsi="Cambria Math"/>
+                </w:rPr>
+                <m:t>s</m:t>
+              </m:r>
+            </m:e>
+            <m:sup>
+              <m:r>
+                <w:rPr>
+                  <w:rFonts w:ascii="Cambria Math" w:eastAsiaTheme="minorEastAsia" w:hAnsi="Cambria Math"/>
+                </w:rPr>
+                <m:t>3</m:t>
+              </m:r>
+            </m:sup>
+          </m:sSup>
+          <m:r>
+            <w:rPr>
+              <w:rFonts w:ascii="Cambria Math" w:eastAsiaTheme="minorEastAsia" w:hAnsi="Cambria Math"/>
+            </w:rPr>
+            <m:t>+</m:t>
+          </m:r>
+          <m:sSub>
+            <m:sSubPr>
+              <m:ctrlPr>
+                <w:rPr>
+                  <w:rFonts w:ascii="Cambria Math" w:eastAsiaTheme="minorEastAsia" w:hAnsi="Cambria Math"/>
+                  <w:i/>
+                </w:rPr>
+              </m:ctrlPr>
+            </m:sSubPr>
+            <m:e>
+              <m:r>
+                <w:rPr>
+                  <w:rFonts w:ascii="Cambria Math" w:eastAsiaTheme="minorEastAsia" w:hAnsi="Cambria Math"/>
+                </w:rPr>
+                <m:t>K</m:t>
+              </m:r>
+            </m:e>
+            <m:sub>
+              <m:r>
+                <w:rPr>
+                  <w:rFonts w:ascii="Cambria Math" w:eastAsiaTheme="minorEastAsia" w:hAnsi="Cambria Math"/>
+                </w:rPr>
+                <m:t>P</m:t>
+              </m:r>
+            </m:sub>
+          </m:sSub>
+          <m:r>
+            <w:rPr>
+              <w:rFonts w:ascii="Cambria Math" w:eastAsiaTheme="minorEastAsia" w:hAnsi="Cambria Math"/>
+            </w:rPr>
+            <m:t>⋅</m:t>
+          </m:r>
+          <m:sSub>
+            <m:sSubPr>
+              <m:ctrlPr>
+                <w:rPr>
+                  <w:rFonts w:ascii="Cambria Math" w:eastAsiaTheme="minorEastAsia" w:hAnsi="Cambria Math"/>
+                  <w:i/>
+                </w:rPr>
+              </m:ctrlPr>
+            </m:sSubPr>
+            <m:e>
+              <m:r>
+                <w:rPr>
+                  <w:rFonts w:ascii="Cambria Math" w:eastAsiaTheme="minorEastAsia" w:hAnsi="Cambria Math"/>
+                </w:rPr>
+                <m:t>k</m:t>
+              </m:r>
+            </m:e>
+            <m:sub>
+              <m:r>
+                <w:rPr>
+                  <w:rFonts w:ascii="Cambria Math" w:eastAsiaTheme="minorEastAsia" w:hAnsi="Cambria Math"/>
+                </w:rPr>
+                <m:t>q</m:t>
+              </m:r>
+            </m:sub>
+          </m:sSub>
+          <m:r>
+            <w:rPr>
+              <w:rFonts w:ascii="Cambria Math" w:eastAsiaTheme="minorEastAsia" w:hAnsi="Cambria Math"/>
+            </w:rPr>
+            <m:t>⋅</m:t>
+          </m:r>
+          <m:sSup>
+            <m:sSupPr>
+              <m:ctrlPr>
+                <w:rPr>
+                  <w:rFonts w:ascii="Cambria Math" w:eastAsiaTheme="minorEastAsia" w:hAnsi="Cambria Math"/>
+                  <w:i/>
+                </w:rPr>
+              </m:ctrlPr>
+            </m:sSupPr>
+            <m:e>
+              <m:r>
+                <w:rPr>
+                  <w:rFonts w:ascii="Cambria Math" w:eastAsiaTheme="minorEastAsia" w:hAnsi="Cambria Math"/>
+                </w:rPr>
+                <m:t>s</m:t>
+              </m:r>
+            </m:e>
+            <m:sup>
+              <m:r>
+                <w:rPr>
+                  <w:rFonts w:ascii="Cambria Math" w:eastAsiaTheme="minorEastAsia" w:hAnsi="Cambria Math"/>
+                </w:rPr>
+                <m:t>2</m:t>
+              </m:r>
+            </m:sup>
+          </m:sSup>
+          <m:r>
+            <w:rPr>
+              <w:rFonts w:ascii="Cambria Math" w:eastAsiaTheme="minorEastAsia" w:hAnsi="Cambria Math"/>
+            </w:rPr>
+            <m:t>+</m:t>
+          </m:r>
+          <m:sSub>
+            <m:sSubPr>
+              <m:ctrlPr>
+                <w:rPr>
+                  <w:rFonts w:ascii="Cambria Math" w:eastAsiaTheme="minorEastAsia" w:hAnsi="Cambria Math"/>
+                  <w:i/>
+                </w:rPr>
+              </m:ctrlPr>
+            </m:sSubPr>
+            <m:e>
+              <m:r>
+                <w:rPr>
+                  <w:rFonts w:ascii="Cambria Math" w:eastAsiaTheme="minorEastAsia" w:hAnsi="Cambria Math"/>
+                </w:rPr>
+                <m:t>K</m:t>
+              </m:r>
+            </m:e>
+            <m:sub>
+              <m:r>
+                <w:rPr>
+                  <w:rFonts w:ascii="Cambria Math" w:eastAsiaTheme="minorEastAsia" w:hAnsi="Cambria Math"/>
+                </w:rPr>
+                <m:t>I</m:t>
+              </m:r>
+            </m:sub>
+          </m:sSub>
+          <m:r>
+            <w:rPr>
+              <w:rFonts w:ascii="Cambria Math" w:eastAsiaTheme="minorEastAsia" w:hAnsi="Cambria Math"/>
+            </w:rPr>
+            <m:t>⋅</m:t>
+          </m:r>
+          <m:sSub>
+            <m:sSubPr>
+              <m:ctrlPr>
+                <w:rPr>
+                  <w:rFonts w:ascii="Cambria Math" w:eastAsiaTheme="minorEastAsia" w:hAnsi="Cambria Math"/>
+                  <w:i/>
+                </w:rPr>
+              </m:ctrlPr>
+            </m:sSubPr>
+            <m:e>
+              <m:r>
+                <w:rPr>
+                  <w:rFonts w:ascii="Cambria Math" w:eastAsiaTheme="minorEastAsia" w:hAnsi="Cambria Math"/>
+                </w:rPr>
+                <m:t>k</m:t>
+              </m:r>
+            </m:e>
+            <m:sub>
+              <m:r>
+                <w:rPr>
+                  <w:rFonts w:ascii="Cambria Math" w:eastAsiaTheme="minorEastAsia" w:hAnsi="Cambria Math"/>
+                </w:rPr>
+                <m:t>q</m:t>
+              </m:r>
+            </m:sub>
+          </m:sSub>
+          <m:r>
+            <w:rPr>
+              <w:rFonts w:ascii="Cambria Math" w:eastAsiaTheme="minorEastAsia" w:hAnsi="Cambria Math"/>
+            </w:rPr>
+            <m:t>⋅s+</m:t>
+          </m:r>
+          <m:f>
+            <m:fPr>
+              <m:ctrlPr>
+                <w:rPr>
+                  <w:rFonts w:ascii="Cambria Math" w:eastAsiaTheme="minorEastAsia" w:hAnsi="Cambria Math"/>
+                  <w:i/>
+                </w:rPr>
+              </m:ctrlPr>
+            </m:fPr>
+            <m:num>
+              <m:sSub>
+                <m:sSubPr>
+                  <m:ctrlPr>
+                    <w:rPr>
+                      <w:rFonts w:ascii="Cambria Math" w:eastAsiaTheme="minorEastAsia" w:hAnsi="Cambria Math"/>
+                      <w:i/>
+                    </w:rPr>
+                  </m:ctrlPr>
+                </m:sSubPr>
+                <m:e>
+                  <m:r>
+                    <w:rPr>
+                      <w:rFonts w:ascii="Cambria Math" w:eastAsiaTheme="minorEastAsia" w:hAnsi="Cambria Math"/>
+                    </w:rPr>
+                    <m:t>K</m:t>
+                  </m:r>
+                </m:e>
+                <m:sub>
+                  <m:r>
+                    <w:rPr>
+                      <w:rFonts w:ascii="Cambria Math" w:eastAsiaTheme="minorEastAsia" w:hAnsi="Cambria Math"/>
+                    </w:rPr>
+                    <m:t>D</m:t>
+                  </m:r>
+                </m:sub>
+              </m:sSub>
+              <m:r>
+                <w:rPr>
+                  <w:rFonts w:ascii="Cambria Math" w:eastAsiaTheme="minorEastAsia" w:hAnsi="Cambria Math"/>
+                </w:rPr>
+                <m:t>⋅</m:t>
+              </m:r>
+              <m:sSub>
+                <m:sSubPr>
+                  <m:ctrlPr>
+                    <w:rPr>
+                      <w:rFonts w:ascii="Cambria Math" w:eastAsiaTheme="minorEastAsia" w:hAnsi="Cambria Math"/>
+                      <w:i/>
+                      <w:lang w:val="en-US"/>
+                    </w:rPr>
+                  </m:ctrlPr>
+                </m:sSubPr>
+                <m:e>
+                  <m:r>
+                    <w:rPr>
+                      <w:rFonts w:ascii="Cambria Math" w:eastAsiaTheme="minorEastAsia" w:hAnsi="Cambria Math"/>
+                      <w:lang w:val="en-US"/>
+                    </w:rPr>
+                    <m:t>k</m:t>
+                  </m:r>
+                  <m:ctrlPr>
+                    <w:rPr>
+                      <w:rFonts w:ascii="Cambria Math" w:eastAsiaTheme="minorEastAsia" w:hAnsi="Cambria Math"/>
+                      <w:i/>
+                    </w:rPr>
+                  </m:ctrlPr>
+                </m:e>
+                <m:sub>
+                  <m:r>
+                    <w:rPr>
+                      <w:rFonts w:ascii="Cambria Math" w:eastAsiaTheme="minorEastAsia" w:hAnsi="Cambria Math"/>
+                      <w:lang w:val="en-US"/>
+                    </w:rPr>
+                    <m:t>q</m:t>
+                  </m:r>
+                </m:sub>
+              </m:sSub>
+            </m:num>
+            <m:den>
+              <m:sSub>
+                <m:sSubPr>
+                  <m:ctrlPr>
+                    <w:rPr>
+                      <w:rFonts w:ascii="Cambria Math" w:eastAsiaTheme="minorEastAsia" w:hAnsi="Cambria Math"/>
+                      <w:i/>
+                    </w:rPr>
+                  </m:ctrlPr>
+                </m:sSubPr>
+                <m:e>
+                  <m:r>
+                    <w:rPr>
+                      <w:rFonts w:ascii="Cambria Math" w:eastAsiaTheme="minorEastAsia" w:hAnsi="Cambria Math"/>
+                    </w:rPr>
+                    <m:t>T</m:t>
+                  </m:r>
+                </m:e>
+                <m:sub>
+                  <m:sSub>
+                    <m:sSubPr>
+                      <m:ctrlPr>
+                        <w:rPr>
+                          <w:rFonts w:ascii="Cambria Math" w:eastAsiaTheme="minorEastAsia" w:hAnsi="Cambria Math"/>
+                          <w:i/>
+                        </w:rPr>
+                      </m:ctrlPr>
+                    </m:sSubPr>
+                    <m:e>
+                      <m:r>
+                        <w:rPr>
+                          <w:rFonts w:ascii="Cambria Math" w:eastAsiaTheme="minorEastAsia" w:hAnsi="Cambria Math"/>
+                        </w:rPr>
+                        <m:t>θ</m:t>
+                      </m:r>
+                    </m:e>
+                    <m:sub>
+                      <m:r>
+                        <w:rPr>
+                          <w:rFonts w:ascii="Cambria Math" w:eastAsiaTheme="minorEastAsia" w:hAnsi="Cambria Math"/>
+                        </w:rPr>
+                        <m:t>2</m:t>
+                      </m:r>
+                    </m:sub>
+                  </m:sSub>
+                </m:sub>
+              </m:sSub>
+            </m:den>
+          </m:f>
+          <m:r>
+            <w:rPr>
+              <w:rFonts w:ascii="Cambria Math" w:eastAsiaTheme="minorEastAsia" w:hAnsi="Cambria Math"/>
+            </w:rPr>
+            <m:t>⋅</m:t>
+          </m:r>
+          <m:sSup>
+            <m:sSupPr>
+              <m:ctrlPr>
+                <w:rPr>
+                  <w:rFonts w:ascii="Cambria Math" w:eastAsiaTheme="minorEastAsia" w:hAnsi="Cambria Math"/>
+                  <w:i/>
+                </w:rPr>
+              </m:ctrlPr>
+            </m:sSupPr>
+            <m:e>
+              <m:r>
+                <w:rPr>
+                  <w:rFonts w:ascii="Cambria Math" w:eastAsiaTheme="minorEastAsia" w:hAnsi="Cambria Math"/>
+                </w:rPr>
+                <m:t>s</m:t>
+              </m:r>
+            </m:e>
+            <m:sup>
+              <m:r>
+                <w:rPr>
+                  <w:rFonts w:ascii="Cambria Math" w:eastAsiaTheme="minorEastAsia" w:hAnsi="Cambria Math"/>
+                </w:rPr>
+                <m:t>2</m:t>
+              </m:r>
+            </m:sup>
+          </m:sSup>
+          <m:r>
+            <w:rPr>
+              <w:rFonts w:ascii="Cambria Math" w:eastAsiaTheme="minorEastAsia" w:hAnsi="Cambria Math"/>
+            </w:rPr>
+            <m:t>+</m:t>
+          </m:r>
+          <m:f>
+            <m:fPr>
+              <m:ctrlPr>
+                <w:rPr>
+                  <w:rFonts w:ascii="Cambria Math" w:eastAsiaTheme="minorEastAsia" w:hAnsi="Cambria Math"/>
+                  <w:i/>
+                </w:rPr>
+              </m:ctrlPr>
+            </m:fPr>
+            <m:num>
+              <m:sSub>
+                <m:sSubPr>
+                  <m:ctrlPr>
+                    <w:rPr>
+                      <w:rFonts w:ascii="Cambria Math" w:eastAsiaTheme="minorEastAsia" w:hAnsi="Cambria Math"/>
+                      <w:i/>
+                    </w:rPr>
+                  </m:ctrlPr>
+                </m:sSubPr>
+                <m:e>
+                  <m:r>
+                    <w:rPr>
+                      <w:rFonts w:ascii="Cambria Math" w:eastAsiaTheme="minorEastAsia" w:hAnsi="Cambria Math"/>
+                    </w:rPr>
+                    <m:t>K</m:t>
+                  </m:r>
+                </m:e>
+                <m:sub>
+                  <m:r>
+                    <w:rPr>
+                      <w:rFonts w:ascii="Cambria Math" w:eastAsiaTheme="minorEastAsia" w:hAnsi="Cambria Math"/>
+                    </w:rPr>
+                    <m:t>P</m:t>
+                  </m:r>
+                </m:sub>
+              </m:sSub>
+              <m:r>
+                <w:rPr>
+                  <w:rFonts w:ascii="Cambria Math" w:eastAsiaTheme="minorEastAsia" w:hAnsi="Cambria Math"/>
+                </w:rPr>
+                <m:t>⋅</m:t>
+              </m:r>
+              <m:sSub>
+                <m:sSubPr>
+                  <m:ctrlPr>
+                    <w:rPr>
+                      <w:rFonts w:ascii="Cambria Math" w:eastAsiaTheme="minorEastAsia" w:hAnsi="Cambria Math"/>
+                      <w:i/>
+                    </w:rPr>
+                  </m:ctrlPr>
+                </m:sSubPr>
+                <m:e>
+                  <m:r>
+                    <w:rPr>
+                      <w:rFonts w:ascii="Cambria Math" w:eastAsiaTheme="minorEastAsia" w:hAnsi="Cambria Math"/>
+                    </w:rPr>
+                    <m:t>k</m:t>
+                  </m:r>
+                </m:e>
+                <m:sub>
+                  <m:r>
+                    <w:rPr>
+                      <w:rFonts w:ascii="Cambria Math" w:eastAsiaTheme="minorEastAsia" w:hAnsi="Cambria Math"/>
+                    </w:rPr>
+                    <m:t>q</m:t>
+                  </m:r>
+                </m:sub>
+              </m:sSub>
+            </m:num>
+            <m:den>
+              <m:sSub>
+                <m:sSubPr>
+                  <m:ctrlPr>
+                    <w:rPr>
+                      <w:rFonts w:ascii="Cambria Math" w:eastAsiaTheme="minorEastAsia" w:hAnsi="Cambria Math"/>
+                      <w:i/>
+                    </w:rPr>
+                  </m:ctrlPr>
+                </m:sSubPr>
+                <m:e>
+                  <m:r>
+                    <w:rPr>
+                      <w:rFonts w:ascii="Cambria Math" w:eastAsiaTheme="minorEastAsia" w:hAnsi="Cambria Math"/>
+                    </w:rPr>
+                    <m:t>T</m:t>
+                  </m:r>
+                </m:e>
+                <m:sub>
+                  <m:sSub>
+                    <m:sSubPr>
+                      <m:ctrlPr>
+                        <w:rPr>
+                          <w:rFonts w:ascii="Cambria Math" w:eastAsiaTheme="minorEastAsia" w:hAnsi="Cambria Math"/>
+                          <w:i/>
+                        </w:rPr>
+                      </m:ctrlPr>
+                    </m:sSubPr>
+                    <m:e>
+                      <m:r>
+                        <w:rPr>
+                          <w:rFonts w:ascii="Cambria Math" w:eastAsiaTheme="minorEastAsia" w:hAnsi="Cambria Math"/>
+                        </w:rPr>
+                        <m:t>θ</m:t>
+                      </m:r>
+                    </m:e>
+                    <m:sub>
+                      <m:r>
+                        <w:rPr>
+                          <w:rFonts w:ascii="Cambria Math" w:eastAsiaTheme="minorEastAsia" w:hAnsi="Cambria Math"/>
+                        </w:rPr>
+                        <m:t>2</m:t>
+                      </m:r>
+                    </m:sub>
+                  </m:sSub>
+                </m:sub>
+              </m:sSub>
+            </m:den>
+          </m:f>
+          <m:r>
+            <w:rPr>
+              <w:rFonts w:ascii="Cambria Math" w:eastAsiaTheme="minorEastAsia" w:hAnsi="Cambria Math"/>
+            </w:rPr>
+            <m:t>⋅s</m:t>
+          </m:r>
+          <m:r>
+            <w:rPr>
+              <w:rFonts w:ascii="Cambria Math" w:eastAsiaTheme="minorEastAsia" w:hAnsi="Cambria Math"/>
+            </w:rPr>
+            <m:t>+</m:t>
+          </m:r>
+          <m:f>
+            <m:fPr>
+              <m:ctrlPr>
+                <w:rPr>
+                  <w:rFonts w:ascii="Cambria Math" w:eastAsiaTheme="minorEastAsia" w:hAnsi="Cambria Math"/>
+                  <w:i/>
+                </w:rPr>
+              </m:ctrlPr>
+            </m:fPr>
+            <m:num>
+              <m:sSub>
+                <m:sSubPr>
+                  <m:ctrlPr>
+                    <w:rPr>
+                      <w:rFonts w:ascii="Cambria Math" w:eastAsiaTheme="minorEastAsia" w:hAnsi="Cambria Math"/>
+                      <w:i/>
+                    </w:rPr>
+                  </m:ctrlPr>
+                </m:sSubPr>
+                <m:e>
+                  <m:r>
+                    <w:rPr>
+                      <w:rFonts w:ascii="Cambria Math" w:eastAsiaTheme="minorEastAsia" w:hAnsi="Cambria Math"/>
+                    </w:rPr>
+                    <m:t>K</m:t>
+                  </m:r>
+                </m:e>
+                <m:sub>
+                  <m:r>
+                    <w:rPr>
+                      <w:rFonts w:ascii="Cambria Math" w:eastAsiaTheme="minorEastAsia" w:hAnsi="Cambria Math"/>
+                    </w:rPr>
+                    <m:t>I</m:t>
+                  </m:r>
+                </m:sub>
+              </m:sSub>
+              <m:r>
+                <w:rPr>
+                  <w:rFonts w:ascii="Cambria Math" w:eastAsiaTheme="minorEastAsia" w:hAnsi="Cambria Math"/>
+                </w:rPr>
+                <m:t>⋅</m:t>
+              </m:r>
+              <m:sSub>
+                <m:sSubPr>
+                  <m:ctrlPr>
+                    <w:rPr>
+                      <w:rFonts w:ascii="Cambria Math" w:eastAsiaTheme="minorEastAsia" w:hAnsi="Cambria Math"/>
+                      <w:i/>
+                    </w:rPr>
+                  </m:ctrlPr>
+                </m:sSubPr>
+                <m:e>
+                  <m:r>
+                    <w:rPr>
+                      <w:rFonts w:ascii="Cambria Math" w:eastAsiaTheme="minorEastAsia" w:hAnsi="Cambria Math"/>
+                    </w:rPr>
+                    <m:t>k</m:t>
+                  </m:r>
+                </m:e>
+                <m:sub>
+                  <m:r>
+                    <w:rPr>
+                      <w:rFonts w:ascii="Cambria Math" w:eastAsiaTheme="minorEastAsia" w:hAnsi="Cambria Math"/>
+                    </w:rPr>
+                    <m:t>q</m:t>
+                  </m:r>
+                </m:sub>
+              </m:sSub>
+            </m:num>
+            <m:den>
+              <m:sSub>
+                <m:sSubPr>
+                  <m:ctrlPr>
+                    <w:rPr>
+                      <w:rFonts w:ascii="Cambria Math" w:eastAsiaTheme="minorEastAsia" w:hAnsi="Cambria Math"/>
+                      <w:i/>
+                    </w:rPr>
+                  </m:ctrlPr>
+                </m:sSubPr>
+                <m:e>
+                  <m:r>
+                    <w:rPr>
+                      <w:rFonts w:ascii="Cambria Math" w:eastAsiaTheme="minorEastAsia" w:hAnsi="Cambria Math"/>
+                    </w:rPr>
+                    <m:t>T</m:t>
+                  </m:r>
+                </m:e>
+                <m:sub>
+                  <m:sSub>
+                    <m:sSubPr>
+                      <m:ctrlPr>
+                        <w:rPr>
+                          <w:rFonts w:ascii="Cambria Math" w:eastAsiaTheme="minorEastAsia" w:hAnsi="Cambria Math"/>
+                          <w:i/>
+                        </w:rPr>
+                      </m:ctrlPr>
+                    </m:sSubPr>
+                    <m:e>
+                      <m:r>
+                        <w:rPr>
+                          <w:rFonts w:ascii="Cambria Math" w:eastAsiaTheme="minorEastAsia" w:hAnsi="Cambria Math"/>
+                        </w:rPr>
+                        <m:t>θ</m:t>
+                      </m:r>
+                    </m:e>
+                    <m:sub>
+                      <m:r>
+                        <w:rPr>
+                          <w:rFonts w:ascii="Cambria Math" w:eastAsiaTheme="minorEastAsia" w:hAnsi="Cambria Math"/>
+                        </w:rPr>
+                        <m:t>2</m:t>
+                      </m:r>
+                    </m:sub>
+                  </m:sSub>
+                </m:sub>
+              </m:sSub>
+            </m:den>
+          </m:f>
+          <m:r>
+            <w:rPr>
+              <w:rFonts w:ascii="Cambria Math" w:eastAsiaTheme="minorEastAsia" w:hAnsi="Cambria Math"/>
+            </w:rPr>
+            <m:t>⇒</m:t>
+          </m:r>
+        </m:oMath>
+      </m:oMathPara>
+    </w:p>
+    <w:p>
+      <w:pPr>
+        <w:rPr>
+          <w:rFonts w:eastAsiaTheme="minorEastAsia"/>
+        </w:rPr>
+      </w:pPr>
+      <m:oMathPara>
+        <m:oMath>
+          <m:r>
+            <w:rPr>
+              <w:rFonts w:ascii="Cambria Math" w:eastAsiaTheme="minorEastAsia" w:hAnsi="Cambria Math"/>
+            </w:rPr>
+            <m:t>X.E:</m:t>
+          </m:r>
+          <m:sSub>
+            <m:sSubPr>
+              <m:ctrlPr>
+                <w:rPr>
+                  <w:rFonts w:ascii="Cambria Math" w:eastAsiaTheme="minorEastAsia" w:hAnsi="Cambria Math"/>
+                  <w:i/>
+                </w:rPr>
+              </m:ctrlPr>
+            </m:sSubPr>
+            <m:e>
+              <m:r>
+                <w:rPr>
+                  <w:rFonts w:ascii="Cambria Math" w:eastAsiaTheme="minorEastAsia" w:hAnsi="Cambria Math"/>
+                </w:rPr>
+                <m:t>K</m:t>
+              </m:r>
+            </m:e>
+            <m:sub>
+              <m:r>
+                <w:rPr>
+                  <w:rFonts w:ascii="Cambria Math" w:eastAsiaTheme="minorEastAsia" w:hAnsi="Cambria Math"/>
+                </w:rPr>
+                <m:t>D</m:t>
+              </m:r>
+            </m:sub>
+          </m:sSub>
+          <m:r>
+            <w:rPr>
+              <w:rFonts w:ascii="Cambria Math" w:eastAsiaTheme="minorEastAsia" w:hAnsi="Cambria Math"/>
+            </w:rPr>
+            <m:t>⋅</m:t>
+          </m:r>
+          <m:sSub>
+            <m:sSubPr>
+              <m:ctrlPr>
+                <w:rPr>
+                  <w:rFonts w:ascii="Cambria Math" w:eastAsiaTheme="minorEastAsia" w:hAnsi="Cambria Math"/>
+                  <w:i/>
+                </w:rPr>
+              </m:ctrlPr>
+            </m:sSubPr>
+            <m:e>
+              <m:r>
+                <w:rPr>
+                  <w:rFonts w:ascii="Cambria Math" w:eastAsiaTheme="minorEastAsia" w:hAnsi="Cambria Math"/>
+                </w:rPr>
+                <m:t>k</m:t>
+              </m:r>
+            </m:e>
+            <m:sub>
+              <m:r>
+                <w:rPr>
+                  <w:rFonts w:ascii="Cambria Math" w:eastAsiaTheme="minorEastAsia" w:hAnsi="Cambria Math"/>
+                </w:rPr>
+                <m:t>q</m:t>
+              </m:r>
+            </m:sub>
+          </m:sSub>
+          <m:r>
+            <w:rPr>
+              <w:rFonts w:ascii="Cambria Math" w:eastAsiaTheme="minorEastAsia" w:hAnsi="Cambria Math"/>
+            </w:rPr>
+            <m:t>⋅</m:t>
+          </m:r>
+          <m:sSup>
+            <m:sSupPr>
+              <m:ctrlPr>
+                <w:rPr>
+                  <w:rFonts w:ascii="Cambria Math" w:eastAsiaTheme="minorEastAsia" w:hAnsi="Cambria Math"/>
+                  <w:i/>
+                </w:rPr>
+              </m:ctrlPr>
+            </m:sSupPr>
+            <m:e>
+              <m:r>
+                <w:rPr>
+                  <w:rFonts w:ascii="Cambria Math" w:eastAsiaTheme="minorEastAsia" w:hAnsi="Cambria Math"/>
+                </w:rPr>
+                <m:t>s</m:t>
+              </m:r>
+            </m:e>
+            <m:sup>
+              <m:r>
+                <w:rPr>
+                  <w:rFonts w:ascii="Cambria Math" w:eastAsiaTheme="minorEastAsia" w:hAnsi="Cambria Math"/>
+                </w:rPr>
+                <m:t>3</m:t>
+              </m:r>
+            </m:sup>
+          </m:sSup>
+          <m:r>
+            <w:rPr>
+              <w:rFonts w:ascii="Cambria Math" w:eastAsiaTheme="minorEastAsia" w:hAnsi="Cambria Math"/>
+            </w:rPr>
+            <m:t>+</m:t>
+          </m:r>
+          <m:d>
+            <m:dPr>
+              <m:ctrlPr>
+                <w:rPr>
+                  <w:rFonts w:ascii="Cambria Math" w:eastAsiaTheme="minorEastAsia" w:hAnsi="Cambria Math"/>
+                  <w:i/>
+                </w:rPr>
+              </m:ctrlPr>
+            </m:dPr>
+            <m:e>
+              <m:sSub>
+                <m:sSubPr>
+                  <m:ctrlPr>
+                    <w:rPr>
+                      <w:rFonts w:ascii="Cambria Math" w:eastAsiaTheme="minorEastAsia" w:hAnsi="Cambria Math"/>
+                      <w:i/>
+                    </w:rPr>
+                  </m:ctrlPr>
+                </m:sSubPr>
+                <m:e>
+                  <m:r>
+                    <w:rPr>
+                      <w:rFonts w:ascii="Cambria Math" w:eastAsiaTheme="minorEastAsia" w:hAnsi="Cambria Math"/>
+                    </w:rPr>
+                    <m:t>K</m:t>
+                  </m:r>
+                </m:e>
+                <m:sub>
+                  <m:r>
+                    <w:rPr>
+                      <w:rFonts w:ascii="Cambria Math" w:eastAsiaTheme="minorEastAsia" w:hAnsi="Cambria Math"/>
+                    </w:rPr>
+                    <m:t>P</m:t>
+                  </m:r>
+                </m:sub>
+              </m:sSub>
+              <m:r>
+                <w:rPr>
+                  <w:rFonts w:ascii="Cambria Math" w:eastAsiaTheme="minorEastAsia" w:hAnsi="Cambria Math"/>
+                </w:rPr>
+                <m:t>⋅</m:t>
+              </m:r>
+              <m:sSub>
+                <m:sSubPr>
+                  <m:ctrlPr>
+                    <w:rPr>
+                      <w:rFonts w:ascii="Cambria Math" w:eastAsiaTheme="minorEastAsia" w:hAnsi="Cambria Math"/>
+                      <w:i/>
+                    </w:rPr>
+                  </m:ctrlPr>
+                </m:sSubPr>
+                <m:e>
+                  <m:r>
+                    <w:rPr>
+                      <w:rFonts w:ascii="Cambria Math" w:eastAsiaTheme="minorEastAsia" w:hAnsi="Cambria Math"/>
+                    </w:rPr>
+                    <m:t>k</m:t>
+                  </m:r>
+                </m:e>
+                <m:sub>
+                  <m:r>
+                    <w:rPr>
+                      <w:rFonts w:ascii="Cambria Math" w:eastAsiaTheme="minorEastAsia" w:hAnsi="Cambria Math"/>
+                    </w:rPr>
+                    <m:t>q</m:t>
+                  </m:r>
+                </m:sub>
+              </m:sSub>
+              <m:r>
+                <w:rPr>
+                  <w:rFonts w:ascii="Cambria Math" w:eastAsiaTheme="minorEastAsia" w:hAnsi="Cambria Math"/>
+                </w:rPr>
+                <m:t>+</m:t>
+              </m:r>
+              <m:f>
+                <m:fPr>
+                  <m:ctrlPr>
+                    <w:rPr>
+                      <w:rFonts w:ascii="Cambria Math" w:eastAsiaTheme="minorEastAsia" w:hAnsi="Cambria Math"/>
+                      <w:i/>
+                    </w:rPr>
+                  </m:ctrlPr>
+                </m:fPr>
+                <m:num>
+                  <m:sSub>
+                    <m:sSubPr>
+                      <m:ctrlPr>
+                        <w:rPr>
+                          <w:rFonts w:ascii="Cambria Math" w:eastAsiaTheme="minorEastAsia" w:hAnsi="Cambria Math"/>
+                          <w:i/>
+                        </w:rPr>
+                      </m:ctrlPr>
+                    </m:sSubPr>
+                    <m:e>
+                      <m:r>
+                        <w:rPr>
+                          <w:rFonts w:ascii="Cambria Math" w:eastAsiaTheme="minorEastAsia" w:hAnsi="Cambria Math"/>
+                        </w:rPr>
+                        <m:t>K</m:t>
+                      </m:r>
+                    </m:e>
+                    <m:sub>
+                      <m:r>
+                        <w:rPr>
+                          <w:rFonts w:ascii="Cambria Math" w:eastAsiaTheme="minorEastAsia" w:hAnsi="Cambria Math"/>
+                        </w:rPr>
+                        <m:t>D</m:t>
+                      </m:r>
+                    </m:sub>
+                  </m:sSub>
+                  <m:r>
+                    <w:rPr>
+                      <w:rFonts w:ascii="Cambria Math" w:eastAsiaTheme="minorEastAsia" w:hAnsi="Cambria Math"/>
+                    </w:rPr>
+                    <m:t>⋅</m:t>
+                  </m:r>
+                  <m:sSub>
+                    <m:sSubPr>
+                      <m:ctrlPr>
+                        <w:rPr>
+                          <w:rFonts w:ascii="Cambria Math" w:eastAsiaTheme="minorEastAsia" w:hAnsi="Cambria Math"/>
+                          <w:i/>
+                          <w:lang w:val="en-US"/>
+                        </w:rPr>
+                      </m:ctrlPr>
+                    </m:sSubPr>
+                    <m:e>
+                      <m:r>
+                        <w:rPr>
+                          <w:rFonts w:ascii="Cambria Math" w:eastAsiaTheme="minorEastAsia" w:hAnsi="Cambria Math"/>
+                          <w:lang w:val="en-US"/>
+                        </w:rPr>
+                        <m:t>k</m:t>
+                      </m:r>
+                      <m:ctrlPr>
+                        <w:rPr>
+                          <w:rFonts w:ascii="Cambria Math" w:eastAsiaTheme="minorEastAsia" w:hAnsi="Cambria Math"/>
+                          <w:i/>
+                        </w:rPr>
+                      </m:ctrlPr>
+                    </m:e>
+                    <m:sub>
+                      <m:r>
+                        <w:rPr>
+                          <w:rFonts w:ascii="Cambria Math" w:eastAsiaTheme="minorEastAsia" w:hAnsi="Cambria Math"/>
+                          <w:lang w:val="en-US"/>
+                        </w:rPr>
+                        <m:t>q</m:t>
+                      </m:r>
+                    </m:sub>
+                  </m:sSub>
+                </m:num>
+                <m:den>
+                  <m:sSub>
+                    <m:sSubPr>
+                      <m:ctrlPr>
+                        <w:rPr>
+                          <w:rFonts w:ascii="Cambria Math" w:eastAsiaTheme="minorEastAsia" w:hAnsi="Cambria Math"/>
+                          <w:i/>
+                        </w:rPr>
+                      </m:ctrlPr>
+                    </m:sSubPr>
+                    <m:e>
+                      <m:r>
+                        <w:rPr>
+                          <w:rFonts w:ascii="Cambria Math" w:eastAsiaTheme="minorEastAsia" w:hAnsi="Cambria Math"/>
+                        </w:rPr>
+                        <m:t>T</m:t>
+                      </m:r>
+                    </m:e>
+                    <m:sub>
+                      <m:sSub>
+                        <m:sSubPr>
+                          <m:ctrlPr>
+                            <w:rPr>
+                              <w:rFonts w:ascii="Cambria Math" w:eastAsiaTheme="minorEastAsia" w:hAnsi="Cambria Math"/>
+                              <w:i/>
+                            </w:rPr>
+                          </m:ctrlPr>
+                        </m:sSubPr>
+                        <m:e>
+                          <m:r>
+                            <w:rPr>
+                              <w:rFonts w:ascii="Cambria Math" w:eastAsiaTheme="minorEastAsia" w:hAnsi="Cambria Math"/>
+                            </w:rPr>
+                            <m:t>θ</m:t>
+                          </m:r>
+                        </m:e>
+                        <m:sub>
+                          <m:r>
+                            <w:rPr>
+                              <w:rFonts w:ascii="Cambria Math" w:eastAsiaTheme="minorEastAsia" w:hAnsi="Cambria Math"/>
+                            </w:rPr>
+                            <m:t>2</m:t>
+                          </m:r>
+                        </m:sub>
+                      </m:sSub>
+                    </m:sub>
+                  </m:sSub>
+                </m:den>
+              </m:f>
+            </m:e>
+          </m:d>
+          <m:r>
+            <w:rPr>
+              <w:rFonts w:ascii="Cambria Math" w:eastAsiaTheme="minorEastAsia" w:hAnsi="Cambria Math"/>
+            </w:rPr>
+            <m:t>⋅</m:t>
+          </m:r>
+          <m:sSup>
+            <m:sSupPr>
+              <m:ctrlPr>
+                <w:rPr>
+                  <w:rFonts w:ascii="Cambria Math" w:eastAsiaTheme="minorEastAsia" w:hAnsi="Cambria Math"/>
+                  <w:i/>
+                </w:rPr>
+              </m:ctrlPr>
+            </m:sSupPr>
+            <m:e>
+              <m:r>
+                <w:rPr>
+                  <w:rFonts w:ascii="Cambria Math" w:eastAsiaTheme="minorEastAsia" w:hAnsi="Cambria Math"/>
+                </w:rPr>
+                <m:t>s</m:t>
+              </m:r>
+            </m:e>
+            <m:sup>
+              <m:r>
+                <w:rPr>
+                  <w:rFonts w:ascii="Cambria Math" w:eastAsiaTheme="minorEastAsia" w:hAnsi="Cambria Math"/>
+                </w:rPr>
+                <m:t>2</m:t>
+              </m:r>
+            </m:sup>
+          </m:sSup>
+          <m:r>
+            <w:rPr>
+              <w:rFonts w:ascii="Cambria Math" w:eastAsiaTheme="minorEastAsia" w:hAnsi="Cambria Math"/>
+            </w:rPr>
+            <m:t>+</m:t>
+          </m:r>
+          <m:d>
+            <m:dPr>
+              <m:ctrlPr>
+                <w:rPr>
+                  <w:rFonts w:ascii="Cambria Math" w:eastAsiaTheme="minorEastAsia" w:hAnsi="Cambria Math"/>
+                  <w:i/>
+                </w:rPr>
+              </m:ctrlPr>
+            </m:dPr>
+            <m:e>
+              <m:sSub>
+                <m:sSubPr>
+                  <m:ctrlPr>
+                    <w:rPr>
+                      <w:rFonts w:ascii="Cambria Math" w:eastAsiaTheme="minorEastAsia" w:hAnsi="Cambria Math"/>
+                      <w:i/>
+                    </w:rPr>
+                  </m:ctrlPr>
+                </m:sSubPr>
+                <m:e>
+                  <m:r>
+                    <w:rPr>
+                      <w:rFonts w:ascii="Cambria Math" w:eastAsiaTheme="minorEastAsia" w:hAnsi="Cambria Math"/>
+                    </w:rPr>
+                    <m:t>K</m:t>
+                  </m:r>
+                </m:e>
+                <m:sub>
+                  <m:r>
+                    <w:rPr>
+                      <w:rFonts w:ascii="Cambria Math" w:eastAsiaTheme="minorEastAsia" w:hAnsi="Cambria Math"/>
+                    </w:rPr>
+                    <m:t>I</m:t>
+                  </m:r>
+                </m:sub>
+              </m:sSub>
+              <m:r>
+                <w:rPr>
+                  <w:rFonts w:ascii="Cambria Math" w:eastAsiaTheme="minorEastAsia" w:hAnsi="Cambria Math"/>
+                </w:rPr>
+                <m:t>⋅</m:t>
+              </m:r>
+              <m:sSub>
+                <m:sSubPr>
+                  <m:ctrlPr>
+                    <w:rPr>
+                      <w:rFonts w:ascii="Cambria Math" w:eastAsiaTheme="minorEastAsia" w:hAnsi="Cambria Math"/>
+                      <w:i/>
+                    </w:rPr>
+                  </m:ctrlPr>
+                </m:sSubPr>
+                <m:e>
+                  <m:r>
+                    <w:rPr>
+                      <w:rFonts w:ascii="Cambria Math" w:eastAsiaTheme="minorEastAsia" w:hAnsi="Cambria Math"/>
+                    </w:rPr>
+                    <m:t>k</m:t>
+                  </m:r>
+                </m:e>
+                <m:sub>
+                  <m:r>
+                    <w:rPr>
+                      <w:rFonts w:ascii="Cambria Math" w:eastAsiaTheme="minorEastAsia" w:hAnsi="Cambria Math"/>
+                    </w:rPr>
+                    <m:t>q</m:t>
+                  </m:r>
+                </m:sub>
+              </m:sSub>
+              <m:r>
+                <w:rPr>
+                  <w:rFonts w:ascii="Cambria Math" w:eastAsiaTheme="minorEastAsia" w:hAnsi="Cambria Math"/>
+                </w:rPr>
+                <m:t>+</m:t>
+              </m:r>
+              <m:f>
+                <m:fPr>
+                  <m:ctrlPr>
+                    <w:rPr>
+                      <w:rFonts w:ascii="Cambria Math" w:eastAsiaTheme="minorEastAsia" w:hAnsi="Cambria Math"/>
+                      <w:i/>
+                    </w:rPr>
+                  </m:ctrlPr>
+                </m:fPr>
+                <m:num>
+                  <m:sSub>
+                    <m:sSubPr>
+                      <m:ctrlPr>
+                        <w:rPr>
+                          <w:rFonts w:ascii="Cambria Math" w:eastAsiaTheme="minorEastAsia" w:hAnsi="Cambria Math"/>
+                          <w:i/>
+                        </w:rPr>
+                      </m:ctrlPr>
+                    </m:sSubPr>
+                    <m:e>
+                      <m:r>
+                        <w:rPr>
+                          <w:rFonts w:ascii="Cambria Math" w:eastAsiaTheme="minorEastAsia" w:hAnsi="Cambria Math"/>
+                        </w:rPr>
+                        <m:t>K</m:t>
+                      </m:r>
+                    </m:e>
+                    <m:sub>
+                      <m:r>
+                        <w:rPr>
+                          <w:rFonts w:ascii="Cambria Math" w:eastAsiaTheme="minorEastAsia" w:hAnsi="Cambria Math"/>
+                        </w:rPr>
+                        <m:t>P</m:t>
+                      </m:r>
+                    </m:sub>
+                  </m:sSub>
+                  <m:r>
+                    <w:rPr>
+                      <w:rFonts w:ascii="Cambria Math" w:eastAsiaTheme="minorEastAsia" w:hAnsi="Cambria Math"/>
+                    </w:rPr>
+                    <m:t>⋅</m:t>
+                  </m:r>
+                  <m:sSub>
+                    <m:sSubPr>
+                      <m:ctrlPr>
+                        <w:rPr>
+                          <w:rFonts w:ascii="Cambria Math" w:eastAsiaTheme="minorEastAsia" w:hAnsi="Cambria Math"/>
+                          <w:i/>
+                        </w:rPr>
+                      </m:ctrlPr>
+                    </m:sSubPr>
+                    <m:e>
+                      <m:r>
+                        <w:rPr>
+                          <w:rFonts w:ascii="Cambria Math" w:eastAsiaTheme="minorEastAsia" w:hAnsi="Cambria Math"/>
+                        </w:rPr>
+                        <m:t>k</m:t>
+                      </m:r>
+                    </m:e>
+                    <m:sub>
+                      <m:r>
+                        <w:rPr>
+                          <w:rFonts w:ascii="Cambria Math" w:eastAsiaTheme="minorEastAsia" w:hAnsi="Cambria Math"/>
+                        </w:rPr>
+                        <m:t>q</m:t>
+                      </m:r>
+                    </m:sub>
+                  </m:sSub>
+                </m:num>
+                <m:den>
+                  <m:sSub>
+                    <m:sSubPr>
+                      <m:ctrlPr>
+                        <w:rPr>
+                          <w:rFonts w:ascii="Cambria Math" w:eastAsiaTheme="minorEastAsia" w:hAnsi="Cambria Math"/>
+                          <w:i/>
+                        </w:rPr>
+                      </m:ctrlPr>
+                    </m:sSubPr>
+                    <m:e>
+                      <m:r>
+                        <w:rPr>
+                          <w:rFonts w:ascii="Cambria Math" w:eastAsiaTheme="minorEastAsia" w:hAnsi="Cambria Math"/>
+                        </w:rPr>
+                        <m:t>T</m:t>
+                      </m:r>
+                    </m:e>
+                    <m:sub>
+                      <m:sSub>
+                        <m:sSubPr>
+                          <m:ctrlPr>
+                            <w:rPr>
+                              <w:rFonts w:ascii="Cambria Math" w:eastAsiaTheme="minorEastAsia" w:hAnsi="Cambria Math"/>
+                              <w:i/>
+                            </w:rPr>
+                          </m:ctrlPr>
+                        </m:sSubPr>
+                        <m:e>
+                          <m:r>
+                            <w:rPr>
+                              <w:rFonts w:ascii="Cambria Math" w:eastAsiaTheme="minorEastAsia" w:hAnsi="Cambria Math"/>
+                            </w:rPr>
+                            <m:t>θ</m:t>
+                          </m:r>
+                        </m:e>
+                        <m:sub>
+                          <m:r>
+                            <w:rPr>
+                              <w:rFonts w:ascii="Cambria Math" w:eastAsiaTheme="minorEastAsia" w:hAnsi="Cambria Math"/>
+                            </w:rPr>
+                            <m:t>2</m:t>
+                          </m:r>
+                        </m:sub>
+                      </m:sSub>
+                    </m:sub>
+                  </m:sSub>
+                </m:den>
+              </m:f>
+            </m:e>
+          </m:d>
+          <m:r>
+            <w:rPr>
+              <w:rFonts w:ascii="Cambria Math" w:eastAsiaTheme="minorEastAsia" w:hAnsi="Cambria Math"/>
+            </w:rPr>
+            <m:t>⋅s+</m:t>
+          </m:r>
+          <m:f>
+            <m:fPr>
+              <m:ctrlPr>
+                <w:rPr>
+                  <w:rFonts w:ascii="Cambria Math" w:eastAsiaTheme="minorEastAsia" w:hAnsi="Cambria Math"/>
+                  <w:i/>
+                </w:rPr>
+              </m:ctrlPr>
+            </m:fPr>
+            <m:num>
+              <m:sSub>
+                <m:sSubPr>
+                  <m:ctrlPr>
+                    <w:rPr>
+                      <w:rFonts w:ascii="Cambria Math" w:eastAsiaTheme="minorEastAsia" w:hAnsi="Cambria Math"/>
+                      <w:i/>
+                    </w:rPr>
+                  </m:ctrlPr>
+                </m:sSubPr>
+                <m:e>
+                  <m:r>
+                    <w:rPr>
+                      <w:rFonts w:ascii="Cambria Math" w:eastAsiaTheme="minorEastAsia" w:hAnsi="Cambria Math"/>
+                    </w:rPr>
+                    <m:t>K</m:t>
+                  </m:r>
+                </m:e>
+                <m:sub>
+                  <m:r>
+                    <w:rPr>
+                      <w:rFonts w:ascii="Cambria Math" w:eastAsiaTheme="minorEastAsia" w:hAnsi="Cambria Math"/>
+                    </w:rPr>
+                    <m:t>I</m:t>
+                  </m:r>
+                </m:sub>
+              </m:sSub>
+              <m:r>
+                <w:rPr>
+                  <w:rFonts w:ascii="Cambria Math" w:eastAsiaTheme="minorEastAsia" w:hAnsi="Cambria Math"/>
+                </w:rPr>
+                <m:t>⋅</m:t>
+              </m:r>
+              <m:sSub>
+                <m:sSubPr>
+                  <m:ctrlPr>
+                    <w:rPr>
+                      <w:rFonts w:ascii="Cambria Math" w:eastAsiaTheme="minorEastAsia" w:hAnsi="Cambria Math"/>
+                      <w:i/>
+                    </w:rPr>
+                  </m:ctrlPr>
+                </m:sSubPr>
+                <m:e>
+                  <m:r>
+                    <w:rPr>
+                      <w:rFonts w:ascii="Cambria Math" w:eastAsiaTheme="minorEastAsia" w:hAnsi="Cambria Math"/>
+                    </w:rPr>
+                    <m:t>k</m:t>
+                  </m:r>
+                </m:e>
+                <m:sub>
+                  <m:r>
+                    <w:rPr>
+                      <w:rFonts w:ascii="Cambria Math" w:eastAsiaTheme="minorEastAsia" w:hAnsi="Cambria Math"/>
+                    </w:rPr>
+                    <m:t>q</m:t>
+                  </m:r>
+                </m:sub>
+              </m:sSub>
+            </m:num>
+            <m:den>
+              <m:sSub>
+                <m:sSubPr>
+                  <m:ctrlPr>
+                    <w:rPr>
+                      <w:rFonts w:ascii="Cambria Math" w:eastAsiaTheme="minorEastAsia" w:hAnsi="Cambria Math"/>
+                      <w:i/>
+                    </w:rPr>
+                  </m:ctrlPr>
+                </m:sSubPr>
+                <m:e>
+                  <m:r>
+                    <w:rPr>
+                      <w:rFonts w:ascii="Cambria Math" w:eastAsiaTheme="minorEastAsia" w:hAnsi="Cambria Math"/>
+                    </w:rPr>
+                    <m:t>T</m:t>
+                  </m:r>
+                </m:e>
+                <m:sub>
+                  <m:sSub>
+                    <m:sSubPr>
+                      <m:ctrlPr>
+                        <w:rPr>
+                          <w:rFonts w:ascii="Cambria Math" w:eastAsiaTheme="minorEastAsia" w:hAnsi="Cambria Math"/>
+                          <w:i/>
+                        </w:rPr>
+                      </m:ctrlPr>
+                    </m:sSubPr>
+                    <m:e>
+                      <m:r>
+                        <w:rPr>
+                          <w:rFonts w:ascii="Cambria Math" w:eastAsiaTheme="minorEastAsia" w:hAnsi="Cambria Math"/>
+                        </w:rPr>
+                        <m:t>θ</m:t>
+                      </m:r>
+                    </m:e>
+                    <m:sub>
+                      <m:r>
+                        <w:rPr>
+                          <w:rFonts w:ascii="Cambria Math" w:eastAsiaTheme="minorEastAsia" w:hAnsi="Cambria Math"/>
+                        </w:rPr>
+                        <m:t>2</m:t>
+                      </m:r>
+                    </m:sub>
+                  </m:sSub>
+                </m:sub>
+              </m:sSub>
+            </m:den>
+          </m:f>
+          <m:r>
+            <w:rPr>
+              <w:rFonts w:ascii="Cambria Math" w:eastAsiaTheme="minorEastAsia" w:hAnsi="Cambria Math"/>
+            </w:rPr>
+            <m:t>+</m:t>
+          </m:r>
+          <m:sSup>
+            <m:sSupPr>
+              <m:ctrlPr>
+                <w:rPr>
+                  <w:rFonts w:ascii="Cambria Math" w:hAnsi="Cambria Math"/>
+                  <w:i/>
+                  <w:lang w:val="en-US"/>
+                </w:rPr>
+              </m:ctrlPr>
+            </m:sSupPr>
+            <m:e>
+              <m:r>
+                <w:rPr>
+                  <w:rFonts w:ascii="Cambria Math" w:hAnsi="Cambria Math"/>
+                  <w:lang w:val="en-US"/>
+                </w:rPr>
+                <m:t>s</m:t>
+              </m:r>
+            </m:e>
+            <m:sup>
+              <m:r>
+                <w:rPr>
+                  <w:rFonts w:ascii="Cambria Math" w:hAnsi="Cambria Math"/>
+                  <w:lang w:val="en-US"/>
+                </w:rPr>
+                <m:t>2</m:t>
+              </m:r>
+            </m:sup>
+          </m:sSup>
+          <m:r>
+            <w:rPr>
+              <w:rFonts w:ascii="Cambria Math" w:hAnsi="Cambria Math"/>
+              <w:lang w:val="en-US"/>
+            </w:rPr>
+            <m:t>+2⋅</m:t>
+          </m:r>
+          <m:sSub>
+            <m:sSubPr>
+              <m:ctrlPr>
+                <w:rPr>
+                  <w:rFonts w:ascii="Cambria Math" w:hAnsi="Cambria Math"/>
+                  <w:i/>
+                </w:rPr>
+              </m:ctrlPr>
+            </m:sSubPr>
+            <m:e>
+              <m:r>
+                <w:rPr>
+                  <w:rFonts w:ascii="Cambria Math" w:hAnsi="Cambria Math"/>
+                </w:rPr>
+                <m:t>ζ</m:t>
+              </m:r>
+              <m:ctrlPr>
+                <w:rPr>
+                  <w:rFonts w:ascii="Cambria Math" w:hAnsi="Cambria Math"/>
+                  <w:i/>
+                  <w:lang w:val="en-US"/>
+                </w:rPr>
+              </m:ctrlPr>
+            </m:e>
+            <m:sub>
+              <m:r>
+                <w:rPr>
+                  <w:rFonts w:ascii="Cambria Math" w:hAnsi="Cambria Math"/>
+                  <w:lang w:val="en-US"/>
+                </w:rPr>
+                <m:t>s</m:t>
+              </m:r>
+            </m:sub>
+          </m:sSub>
+          <m:r>
+            <w:rPr>
+              <w:rFonts w:ascii="Cambria Math" w:hAnsi="Cambria Math"/>
+              <w:lang w:val="en-US"/>
+            </w:rPr>
+            <m:t>⋅</m:t>
+          </m:r>
+          <m:sSub>
+            <m:sSubPr>
+              <m:ctrlPr>
+                <w:rPr>
+                  <w:rFonts w:ascii="Cambria Math" w:hAnsi="Cambria Math"/>
+                  <w:i/>
+                </w:rPr>
+              </m:ctrlPr>
+            </m:sSubPr>
+            <m:e>
+              <m:r>
+                <w:rPr>
+                  <w:rFonts w:ascii="Cambria Math" w:hAnsi="Cambria Math"/>
+                </w:rPr>
+                <m:t>ω</m:t>
+              </m:r>
+              <m:ctrlPr>
+                <w:rPr>
+                  <w:rFonts w:ascii="Cambria Math" w:hAnsi="Cambria Math"/>
+                  <w:i/>
+                  <w:lang w:val="en-US"/>
+                </w:rPr>
+              </m:ctrlPr>
+            </m:e>
+            <m:sub>
+              <m:r>
+                <w:rPr>
+                  <w:rFonts w:ascii="Cambria Math" w:hAnsi="Cambria Math"/>
+                  <w:lang w:val="en-US"/>
+                </w:rPr>
+                <m:t>s</m:t>
+              </m:r>
+            </m:sub>
+          </m:sSub>
+          <m:r>
+            <w:rPr>
+              <w:rFonts w:ascii="Cambria Math" w:hAnsi="Cambria Math"/>
+            </w:rPr>
+            <m:t>⋅s+</m:t>
+          </m:r>
+          <m:sSubSup>
+            <m:sSubSupPr>
+              <m:ctrlPr>
+                <w:rPr>
+                  <w:rFonts w:ascii="Cambria Math" w:hAnsi="Cambria Math"/>
+                  <w:i/>
+                </w:rPr>
+              </m:ctrlPr>
+            </m:sSubSupPr>
+            <m:e>
+              <m:r>
+                <w:rPr>
+                  <w:rFonts w:ascii="Cambria Math" w:hAnsi="Cambria Math"/>
+                </w:rPr>
+                <m:t>ω</m:t>
+              </m:r>
+            </m:e>
+            <m:sub>
+              <m:r>
+                <w:rPr>
+                  <w:rFonts w:ascii="Cambria Math" w:hAnsi="Cambria Math"/>
+                  <w:lang w:val="en-US"/>
+                </w:rPr>
+                <m:t>s</m:t>
+              </m:r>
+              <m:ctrlPr>
+                <w:rPr>
+                  <w:rFonts w:ascii="Cambria Math" w:hAnsi="Cambria Math"/>
+                  <w:i/>
+                  <w:lang w:val="en-US"/>
+                </w:rPr>
+              </m:ctrlPr>
+            </m:sub>
+            <m:sup>
+              <m:r>
+                <w:rPr>
+                  <w:rFonts w:ascii="Cambria Math" w:hAnsi="Cambria Math"/>
+                </w:rPr>
+                <m:t>2</m:t>
+              </m:r>
+            </m:sup>
+          </m:sSubSup>
+          <m:r>
+            <w:rPr>
+              <w:rFonts w:ascii="Cambria Math" w:eastAsiaTheme="minorEastAsia" w:hAnsi="Cambria Math"/>
+            </w:rPr>
+            <m:t>⇒</m:t>
+          </m:r>
+        </m:oMath>
+      </m:oMathPara>
+    </w:p>
+    <w:p>
+      <w:pPr>
+        <w:rPr>
+          <w:rFonts w:eastAsiaTheme="minorEastAsia"/>
+        </w:rPr>
+      </w:pPr>
+      <m:oMathPara>
+        <m:oMath>
+          <m:r>
+            <w:rPr>
+              <w:rFonts w:ascii="Cambria Math" w:eastAsiaTheme="minorEastAsia" w:hAnsi="Cambria Math"/>
+            </w:rPr>
+            <m:t>X.E:</m:t>
+          </m:r>
+          <m:sSub>
+            <m:sSubPr>
+              <m:ctrlPr>
+                <w:rPr>
+                  <w:rFonts w:ascii="Cambria Math" w:eastAsiaTheme="minorEastAsia" w:hAnsi="Cambria Math"/>
+                  <w:i/>
+                </w:rPr>
+              </m:ctrlPr>
+            </m:sSubPr>
+            <m:e>
+              <m:r>
+                <w:rPr>
+                  <w:rFonts w:ascii="Cambria Math" w:eastAsiaTheme="minorEastAsia" w:hAnsi="Cambria Math"/>
+                </w:rPr>
+                <m:t>K</m:t>
+              </m:r>
+            </m:e>
+            <m:sub>
+              <m:r>
+                <w:rPr>
+                  <w:rFonts w:ascii="Cambria Math" w:eastAsiaTheme="minorEastAsia" w:hAnsi="Cambria Math"/>
+                </w:rPr>
+                <m:t>D</m:t>
+              </m:r>
+            </m:sub>
+          </m:sSub>
+          <m:r>
+            <w:rPr>
+              <w:rFonts w:ascii="Cambria Math" w:eastAsiaTheme="minorEastAsia" w:hAnsi="Cambria Math"/>
+            </w:rPr>
+            <m:t>⋅</m:t>
+          </m:r>
+          <m:sSub>
+            <m:sSubPr>
+              <m:ctrlPr>
+                <w:rPr>
+                  <w:rFonts w:ascii="Cambria Math" w:eastAsiaTheme="minorEastAsia" w:hAnsi="Cambria Math"/>
+                  <w:i/>
+                </w:rPr>
+              </m:ctrlPr>
+            </m:sSubPr>
+            <m:e>
+              <m:r>
+                <w:rPr>
+                  <w:rFonts w:ascii="Cambria Math" w:eastAsiaTheme="minorEastAsia" w:hAnsi="Cambria Math"/>
+                </w:rPr>
+                <m:t>k</m:t>
+              </m:r>
+            </m:e>
+            <m:sub>
+              <m:r>
+                <w:rPr>
+                  <w:rFonts w:ascii="Cambria Math" w:eastAsiaTheme="minorEastAsia" w:hAnsi="Cambria Math"/>
+                </w:rPr>
+                <m:t>q</m:t>
+              </m:r>
+            </m:sub>
+          </m:sSub>
+          <m:r>
+            <w:rPr>
+              <w:rFonts w:ascii="Cambria Math" w:eastAsiaTheme="minorEastAsia" w:hAnsi="Cambria Math"/>
+            </w:rPr>
+            <m:t>⋅</m:t>
+          </m:r>
+          <m:sSup>
+            <m:sSupPr>
+              <m:ctrlPr>
+                <w:rPr>
+                  <w:rFonts w:ascii="Cambria Math" w:eastAsiaTheme="minorEastAsia" w:hAnsi="Cambria Math"/>
+                  <w:i/>
+                </w:rPr>
+              </m:ctrlPr>
+            </m:sSupPr>
+            <m:e>
+              <m:r>
+                <w:rPr>
+                  <w:rFonts w:ascii="Cambria Math" w:eastAsiaTheme="minorEastAsia" w:hAnsi="Cambria Math"/>
+                </w:rPr>
+                <m:t>s</m:t>
+              </m:r>
+            </m:e>
+            <m:sup>
+              <m:r>
+                <w:rPr>
+                  <w:rFonts w:ascii="Cambria Math" w:eastAsiaTheme="minorEastAsia" w:hAnsi="Cambria Math"/>
+                </w:rPr>
+                <m:t>3</m:t>
+              </m:r>
+            </m:sup>
+          </m:sSup>
+          <m:r>
+            <w:rPr>
+              <w:rFonts w:ascii="Cambria Math" w:eastAsiaTheme="minorEastAsia" w:hAnsi="Cambria Math"/>
+            </w:rPr>
+            <m:t>+</m:t>
+          </m:r>
+          <m:d>
+            <m:dPr>
+              <m:ctrlPr>
+                <w:rPr>
+                  <w:rFonts w:ascii="Cambria Math" w:eastAsiaTheme="minorEastAsia" w:hAnsi="Cambria Math"/>
+                  <w:i/>
+                </w:rPr>
+              </m:ctrlPr>
+            </m:dPr>
+            <m:e>
+              <m:sSub>
+                <m:sSubPr>
+                  <m:ctrlPr>
+                    <w:rPr>
+                      <w:rFonts w:ascii="Cambria Math" w:eastAsiaTheme="minorEastAsia" w:hAnsi="Cambria Math"/>
+                      <w:i/>
+                    </w:rPr>
+                  </m:ctrlPr>
+                </m:sSubPr>
+                <m:e>
+                  <m:r>
+                    <w:rPr>
+                      <w:rFonts w:ascii="Cambria Math" w:eastAsiaTheme="minorEastAsia" w:hAnsi="Cambria Math"/>
+                    </w:rPr>
+                    <m:t>K</m:t>
+                  </m:r>
+                </m:e>
+                <m:sub>
+                  <m:r>
+                    <w:rPr>
+                      <w:rFonts w:ascii="Cambria Math" w:eastAsiaTheme="minorEastAsia" w:hAnsi="Cambria Math"/>
+                    </w:rPr>
+                    <m:t>P</m:t>
+                  </m:r>
+                </m:sub>
+              </m:sSub>
+              <m:r>
+                <w:rPr>
+                  <w:rFonts w:ascii="Cambria Math" w:eastAsiaTheme="minorEastAsia" w:hAnsi="Cambria Math"/>
+                </w:rPr>
+                <m:t>⋅</m:t>
+              </m:r>
+              <m:sSub>
+                <m:sSubPr>
+                  <m:ctrlPr>
+                    <w:rPr>
+                      <w:rFonts w:ascii="Cambria Math" w:eastAsiaTheme="minorEastAsia" w:hAnsi="Cambria Math"/>
+                      <w:i/>
+                    </w:rPr>
+                  </m:ctrlPr>
+                </m:sSubPr>
+                <m:e>
+                  <m:r>
+                    <w:rPr>
+                      <w:rFonts w:ascii="Cambria Math" w:eastAsiaTheme="minorEastAsia" w:hAnsi="Cambria Math"/>
+                    </w:rPr>
+                    <m:t>k</m:t>
+                  </m:r>
+                </m:e>
+                <m:sub>
+                  <m:r>
+                    <w:rPr>
+                      <w:rFonts w:ascii="Cambria Math" w:eastAsiaTheme="minorEastAsia" w:hAnsi="Cambria Math"/>
+                    </w:rPr>
+                    <m:t>q</m:t>
+                  </m:r>
+                </m:sub>
+              </m:sSub>
+              <m:r>
+                <w:rPr>
+                  <w:rFonts w:ascii="Cambria Math" w:eastAsiaTheme="minorEastAsia" w:hAnsi="Cambria Math"/>
+                </w:rPr>
+                <m:t>+</m:t>
+              </m:r>
+              <m:f>
+                <m:fPr>
+                  <m:ctrlPr>
+                    <w:rPr>
+                      <w:rFonts w:ascii="Cambria Math" w:eastAsiaTheme="minorEastAsia" w:hAnsi="Cambria Math"/>
+                      <w:i/>
+                    </w:rPr>
+                  </m:ctrlPr>
+                </m:fPr>
+                <m:num>
+                  <m:sSub>
+                    <m:sSubPr>
+                      <m:ctrlPr>
+                        <w:rPr>
+                          <w:rFonts w:ascii="Cambria Math" w:eastAsiaTheme="minorEastAsia" w:hAnsi="Cambria Math"/>
+                          <w:i/>
+                        </w:rPr>
+                      </m:ctrlPr>
+                    </m:sSubPr>
+                    <m:e>
+                      <m:r>
+                        <w:rPr>
+                          <w:rFonts w:ascii="Cambria Math" w:eastAsiaTheme="minorEastAsia" w:hAnsi="Cambria Math"/>
+                        </w:rPr>
+                        <m:t>K</m:t>
+                      </m:r>
+                    </m:e>
+                    <m:sub>
+                      <m:r>
+                        <w:rPr>
+                          <w:rFonts w:ascii="Cambria Math" w:eastAsiaTheme="minorEastAsia" w:hAnsi="Cambria Math"/>
+                        </w:rPr>
+                        <m:t>D</m:t>
+                      </m:r>
+                    </m:sub>
+                  </m:sSub>
+                  <m:r>
+                    <w:rPr>
+                      <w:rFonts w:ascii="Cambria Math" w:eastAsiaTheme="minorEastAsia" w:hAnsi="Cambria Math"/>
+                    </w:rPr>
+                    <m:t>⋅</m:t>
+                  </m:r>
+                  <m:sSub>
+                    <m:sSubPr>
+                      <m:ctrlPr>
+                        <w:rPr>
+                          <w:rFonts w:ascii="Cambria Math" w:eastAsiaTheme="minorEastAsia" w:hAnsi="Cambria Math"/>
+                          <w:i/>
+                          <w:lang w:val="en-US"/>
+                        </w:rPr>
+                      </m:ctrlPr>
+                    </m:sSubPr>
+                    <m:e>
+                      <m:r>
+                        <w:rPr>
+                          <w:rFonts w:ascii="Cambria Math" w:eastAsiaTheme="minorEastAsia" w:hAnsi="Cambria Math"/>
+                          <w:lang w:val="en-US"/>
+                        </w:rPr>
+                        <m:t>k</m:t>
+                      </m:r>
+                      <m:ctrlPr>
+                        <w:rPr>
+                          <w:rFonts w:ascii="Cambria Math" w:eastAsiaTheme="minorEastAsia" w:hAnsi="Cambria Math"/>
+                          <w:i/>
+                        </w:rPr>
+                      </m:ctrlPr>
+                    </m:e>
+                    <m:sub>
+                      <m:r>
+                        <w:rPr>
+                          <w:rFonts w:ascii="Cambria Math" w:eastAsiaTheme="minorEastAsia" w:hAnsi="Cambria Math"/>
+                          <w:lang w:val="en-US"/>
+                        </w:rPr>
+                        <m:t>q</m:t>
+                      </m:r>
+                    </m:sub>
+                  </m:sSub>
+                </m:num>
+                <m:den>
+                  <m:sSub>
+                    <m:sSubPr>
+                      <m:ctrlPr>
+                        <w:rPr>
+                          <w:rFonts w:ascii="Cambria Math" w:eastAsiaTheme="minorEastAsia" w:hAnsi="Cambria Math"/>
+                          <w:i/>
+                        </w:rPr>
+                      </m:ctrlPr>
+                    </m:sSubPr>
+                    <m:e>
+                      <m:r>
+                        <w:rPr>
+                          <w:rFonts w:ascii="Cambria Math" w:eastAsiaTheme="minorEastAsia" w:hAnsi="Cambria Math"/>
+                        </w:rPr>
+                        <m:t>T</m:t>
+                      </m:r>
+                    </m:e>
+                    <m:sub>
+                      <m:sSub>
+                        <m:sSubPr>
+                          <m:ctrlPr>
+                            <w:rPr>
+                              <w:rFonts w:ascii="Cambria Math" w:eastAsiaTheme="minorEastAsia" w:hAnsi="Cambria Math"/>
+                              <w:i/>
+                            </w:rPr>
+                          </m:ctrlPr>
+                        </m:sSubPr>
+                        <m:e>
+                          <m:r>
+                            <w:rPr>
+                              <w:rFonts w:ascii="Cambria Math" w:eastAsiaTheme="minorEastAsia" w:hAnsi="Cambria Math"/>
+                            </w:rPr>
+                            <m:t>θ</m:t>
+                          </m:r>
+                        </m:e>
+                        <m:sub>
+                          <m:r>
+                            <w:rPr>
+                              <w:rFonts w:ascii="Cambria Math" w:eastAsiaTheme="minorEastAsia" w:hAnsi="Cambria Math"/>
+                            </w:rPr>
+                            <m:t>2</m:t>
+                          </m:r>
+                        </m:sub>
+                      </m:sSub>
+                    </m:sub>
+                  </m:sSub>
+                </m:den>
+              </m:f>
+              <m:r>
+                <w:rPr>
+                  <w:rFonts w:ascii="Cambria Math" w:eastAsiaTheme="minorEastAsia" w:hAnsi="Cambria Math"/>
+                </w:rPr>
+                <m:t>+1</m:t>
+              </m:r>
+            </m:e>
+          </m:d>
+          <m:r>
+            <w:rPr>
+              <w:rFonts w:ascii="Cambria Math" w:eastAsiaTheme="minorEastAsia" w:hAnsi="Cambria Math"/>
+            </w:rPr>
+            <m:t>⋅</m:t>
+          </m:r>
+          <m:sSup>
+            <m:sSupPr>
+              <m:ctrlPr>
+                <w:rPr>
+                  <w:rFonts w:ascii="Cambria Math" w:eastAsiaTheme="minorEastAsia" w:hAnsi="Cambria Math"/>
+                  <w:i/>
+                </w:rPr>
+              </m:ctrlPr>
+            </m:sSupPr>
+            <m:e>
+              <m:r>
+                <w:rPr>
+                  <w:rFonts w:ascii="Cambria Math" w:eastAsiaTheme="minorEastAsia" w:hAnsi="Cambria Math"/>
+                </w:rPr>
+                <m:t>s</m:t>
+              </m:r>
+            </m:e>
+            <m:sup>
+              <m:r>
+                <w:rPr>
+                  <w:rFonts w:ascii="Cambria Math" w:eastAsiaTheme="minorEastAsia" w:hAnsi="Cambria Math"/>
+                </w:rPr>
+                <m:t>2</m:t>
+              </m:r>
+            </m:sup>
+          </m:sSup>
+          <m:r>
+            <w:rPr>
+              <w:rFonts w:ascii="Cambria Math" w:eastAsiaTheme="minorEastAsia" w:hAnsi="Cambria Math"/>
+            </w:rPr>
+            <m:t>+</m:t>
+          </m:r>
+          <m:d>
+            <m:dPr>
+              <m:ctrlPr>
+                <w:rPr>
+                  <w:rFonts w:ascii="Cambria Math" w:eastAsiaTheme="minorEastAsia" w:hAnsi="Cambria Math"/>
+                  <w:i/>
+                </w:rPr>
+              </m:ctrlPr>
+            </m:dPr>
+            <m:e>
+              <m:sSub>
+                <m:sSubPr>
+                  <m:ctrlPr>
+                    <w:rPr>
+                      <w:rFonts w:ascii="Cambria Math" w:eastAsiaTheme="minorEastAsia" w:hAnsi="Cambria Math"/>
+                      <w:i/>
+                    </w:rPr>
+                  </m:ctrlPr>
+                </m:sSubPr>
+                <m:e>
+                  <m:r>
+                    <w:rPr>
+                      <w:rFonts w:ascii="Cambria Math" w:eastAsiaTheme="minorEastAsia" w:hAnsi="Cambria Math"/>
+                    </w:rPr>
+                    <m:t>K</m:t>
+                  </m:r>
+                </m:e>
+                <m:sub>
+                  <m:r>
+                    <w:rPr>
+                      <w:rFonts w:ascii="Cambria Math" w:eastAsiaTheme="minorEastAsia" w:hAnsi="Cambria Math"/>
+                    </w:rPr>
+                    <m:t>I</m:t>
+                  </m:r>
+                </m:sub>
+              </m:sSub>
+              <m:r>
+                <w:rPr>
+                  <w:rFonts w:ascii="Cambria Math" w:eastAsiaTheme="minorEastAsia" w:hAnsi="Cambria Math"/>
+                </w:rPr>
+                <m:t>⋅</m:t>
+              </m:r>
+              <m:sSub>
+                <m:sSubPr>
+                  <m:ctrlPr>
+                    <w:rPr>
+                      <w:rFonts w:ascii="Cambria Math" w:eastAsiaTheme="minorEastAsia" w:hAnsi="Cambria Math"/>
+                      <w:i/>
+                    </w:rPr>
+                  </m:ctrlPr>
+                </m:sSubPr>
+                <m:e>
+                  <m:r>
+                    <w:rPr>
+                      <w:rFonts w:ascii="Cambria Math" w:eastAsiaTheme="minorEastAsia" w:hAnsi="Cambria Math"/>
+                    </w:rPr>
+                    <m:t>k</m:t>
+                  </m:r>
+                </m:e>
+                <m:sub>
+                  <m:r>
+                    <w:rPr>
+                      <w:rFonts w:ascii="Cambria Math" w:eastAsiaTheme="minorEastAsia" w:hAnsi="Cambria Math"/>
+                    </w:rPr>
+                    <m:t>q</m:t>
+                  </m:r>
+                </m:sub>
+              </m:sSub>
+              <m:r>
+                <w:rPr>
+                  <w:rFonts w:ascii="Cambria Math" w:eastAsiaTheme="minorEastAsia" w:hAnsi="Cambria Math"/>
+                </w:rPr>
+                <m:t>+</m:t>
+              </m:r>
+              <m:f>
+                <m:fPr>
+                  <m:ctrlPr>
+                    <w:rPr>
+                      <w:rFonts w:ascii="Cambria Math" w:eastAsiaTheme="minorEastAsia" w:hAnsi="Cambria Math"/>
+                      <w:i/>
+                    </w:rPr>
+                  </m:ctrlPr>
+                </m:fPr>
+                <m:num>
+                  <m:sSub>
+                    <m:sSubPr>
+                      <m:ctrlPr>
+                        <w:rPr>
+                          <w:rFonts w:ascii="Cambria Math" w:eastAsiaTheme="minorEastAsia" w:hAnsi="Cambria Math"/>
+                          <w:i/>
+                        </w:rPr>
+                      </m:ctrlPr>
+                    </m:sSubPr>
+                    <m:e>
+                      <m:r>
+                        <w:rPr>
+                          <w:rFonts w:ascii="Cambria Math" w:eastAsiaTheme="minorEastAsia" w:hAnsi="Cambria Math"/>
+                        </w:rPr>
+                        <m:t>K</m:t>
+                      </m:r>
+                    </m:e>
+                    <m:sub>
+                      <m:r>
+                        <w:rPr>
+                          <w:rFonts w:ascii="Cambria Math" w:eastAsiaTheme="minorEastAsia" w:hAnsi="Cambria Math"/>
+                        </w:rPr>
+                        <m:t>P</m:t>
+                      </m:r>
+                    </m:sub>
+                  </m:sSub>
+                  <m:r>
+                    <w:rPr>
+                      <w:rFonts w:ascii="Cambria Math" w:eastAsiaTheme="minorEastAsia" w:hAnsi="Cambria Math"/>
+                    </w:rPr>
+                    <m:t>⋅</m:t>
+                  </m:r>
+                  <m:sSub>
+                    <m:sSubPr>
+                      <m:ctrlPr>
+                        <w:rPr>
+                          <w:rFonts w:ascii="Cambria Math" w:eastAsiaTheme="minorEastAsia" w:hAnsi="Cambria Math"/>
+                          <w:i/>
+                        </w:rPr>
+                      </m:ctrlPr>
+                    </m:sSubPr>
+                    <m:e>
+                      <m:r>
+                        <w:rPr>
+                          <w:rFonts w:ascii="Cambria Math" w:eastAsiaTheme="minorEastAsia" w:hAnsi="Cambria Math"/>
+                        </w:rPr>
+                        <m:t>k</m:t>
+                      </m:r>
+                    </m:e>
+                    <m:sub>
+                      <m:r>
+                        <w:rPr>
+                          <w:rFonts w:ascii="Cambria Math" w:eastAsiaTheme="minorEastAsia" w:hAnsi="Cambria Math"/>
+                        </w:rPr>
+                        <m:t>q</m:t>
+                      </m:r>
+                    </m:sub>
+                  </m:sSub>
+                </m:num>
+                <m:den>
+                  <m:sSub>
+                    <m:sSubPr>
+                      <m:ctrlPr>
+                        <w:rPr>
+                          <w:rFonts w:ascii="Cambria Math" w:eastAsiaTheme="minorEastAsia" w:hAnsi="Cambria Math"/>
+                          <w:i/>
+                        </w:rPr>
+                      </m:ctrlPr>
+                    </m:sSubPr>
+                    <m:e>
+                      <m:r>
+                        <w:rPr>
+                          <w:rFonts w:ascii="Cambria Math" w:eastAsiaTheme="minorEastAsia" w:hAnsi="Cambria Math"/>
+                        </w:rPr>
+                        <m:t>T</m:t>
+                      </m:r>
+                    </m:e>
+                    <m:sub>
+                      <m:sSub>
+                        <m:sSubPr>
+                          <m:ctrlPr>
+                            <w:rPr>
+                              <w:rFonts w:ascii="Cambria Math" w:eastAsiaTheme="minorEastAsia" w:hAnsi="Cambria Math"/>
+                              <w:i/>
+                            </w:rPr>
+                          </m:ctrlPr>
+                        </m:sSubPr>
+                        <m:e>
+                          <m:r>
+                            <w:rPr>
+                              <w:rFonts w:ascii="Cambria Math" w:eastAsiaTheme="minorEastAsia" w:hAnsi="Cambria Math"/>
+                            </w:rPr>
+                            <m:t>θ</m:t>
+                          </m:r>
+                        </m:e>
+                        <m:sub>
+                          <m:r>
+                            <w:rPr>
+                              <w:rFonts w:ascii="Cambria Math" w:eastAsiaTheme="minorEastAsia" w:hAnsi="Cambria Math"/>
+                            </w:rPr>
+                            <m:t>2</m:t>
+                          </m:r>
+                        </m:sub>
+                      </m:sSub>
+                    </m:sub>
+                  </m:sSub>
+                </m:den>
+              </m:f>
+              <m:r>
+                <w:rPr>
+                  <w:rFonts w:ascii="Cambria Math" w:eastAsiaTheme="minorEastAsia" w:hAnsi="Cambria Math"/>
+                </w:rPr>
+                <m:t>+</m:t>
+              </m:r>
+              <m:r>
+                <w:rPr>
+                  <w:rFonts w:ascii="Cambria Math" w:hAnsi="Cambria Math"/>
+                  <w:lang w:val="en-US"/>
+                </w:rPr>
+                <m:t>2⋅</m:t>
+              </m:r>
+              <m:sSub>
+                <m:sSubPr>
+                  <m:ctrlPr>
+                    <w:rPr>
+                      <w:rFonts w:ascii="Cambria Math" w:hAnsi="Cambria Math"/>
+                      <w:i/>
+                    </w:rPr>
+                  </m:ctrlPr>
+                </m:sSubPr>
+                <m:e>
+                  <m:r>
+                    <w:rPr>
+                      <w:rFonts w:ascii="Cambria Math" w:hAnsi="Cambria Math"/>
+                    </w:rPr>
+                    <m:t>ζ</m:t>
+                  </m:r>
+                  <m:ctrlPr>
+                    <w:rPr>
+                      <w:rFonts w:ascii="Cambria Math" w:hAnsi="Cambria Math"/>
+                      <w:i/>
+                      <w:lang w:val="en-US"/>
+                    </w:rPr>
+                  </m:ctrlPr>
+                </m:e>
+                <m:sub>
+                  <m:r>
+                    <w:rPr>
+                      <w:rFonts w:ascii="Cambria Math" w:hAnsi="Cambria Math"/>
+                      <w:lang w:val="en-US"/>
+                    </w:rPr>
+                    <m:t>s</m:t>
+                  </m:r>
+                </m:sub>
+              </m:sSub>
+              <m:r>
+                <w:rPr>
+                  <w:rFonts w:ascii="Cambria Math" w:hAnsi="Cambria Math"/>
+                  <w:lang w:val="en-US"/>
+                </w:rPr>
+                <m:t>⋅</m:t>
+              </m:r>
+              <m:sSub>
+                <m:sSubPr>
+                  <m:ctrlPr>
+                    <w:rPr>
+                      <w:rFonts w:ascii="Cambria Math" w:hAnsi="Cambria Math"/>
+                      <w:i/>
+                    </w:rPr>
+                  </m:ctrlPr>
+                </m:sSubPr>
+                <m:e>
+                  <m:r>
+                    <w:rPr>
+                      <w:rFonts w:ascii="Cambria Math" w:hAnsi="Cambria Math"/>
+                    </w:rPr>
+                    <m:t>ω</m:t>
+                  </m:r>
+                  <m:ctrlPr>
+                    <w:rPr>
+                      <w:rFonts w:ascii="Cambria Math" w:hAnsi="Cambria Math"/>
+                      <w:i/>
+                      <w:lang w:val="en-US"/>
+                    </w:rPr>
+                  </m:ctrlPr>
+                </m:e>
+                <m:sub>
+                  <m:r>
+                    <w:rPr>
+                      <w:rFonts w:ascii="Cambria Math" w:hAnsi="Cambria Math"/>
+                      <w:lang w:val="en-US"/>
+                    </w:rPr>
+                    <m:t>s</m:t>
+                  </m:r>
+                </m:sub>
+              </m:sSub>
+            </m:e>
+          </m:d>
+          <m:r>
+            <w:rPr>
+              <w:rFonts w:ascii="Cambria Math" w:eastAsiaTheme="minorEastAsia" w:hAnsi="Cambria Math"/>
+            </w:rPr>
+            <m:t>⋅s+</m:t>
+          </m:r>
+          <m:f>
+            <m:fPr>
+              <m:ctrlPr>
+                <w:rPr>
+                  <w:rFonts w:ascii="Cambria Math" w:eastAsiaTheme="minorEastAsia" w:hAnsi="Cambria Math"/>
+                  <w:i/>
+                </w:rPr>
+              </m:ctrlPr>
+            </m:fPr>
+            <m:num>
+              <m:sSub>
+                <m:sSubPr>
+                  <m:ctrlPr>
+                    <w:rPr>
+                      <w:rFonts w:ascii="Cambria Math" w:eastAsiaTheme="minorEastAsia" w:hAnsi="Cambria Math"/>
+                      <w:i/>
+                    </w:rPr>
+                  </m:ctrlPr>
+                </m:sSubPr>
+                <m:e>
+                  <m:r>
+                    <w:rPr>
+                      <w:rFonts w:ascii="Cambria Math" w:eastAsiaTheme="minorEastAsia" w:hAnsi="Cambria Math"/>
+                    </w:rPr>
+                    <m:t>K</m:t>
+                  </m:r>
+                </m:e>
+                <m:sub>
+                  <m:r>
+                    <w:rPr>
+                      <w:rFonts w:ascii="Cambria Math" w:eastAsiaTheme="minorEastAsia" w:hAnsi="Cambria Math"/>
+                    </w:rPr>
+                    <m:t>I</m:t>
+                  </m:r>
+                </m:sub>
+              </m:sSub>
+              <m:r>
+                <w:rPr>
+                  <w:rFonts w:ascii="Cambria Math" w:eastAsiaTheme="minorEastAsia" w:hAnsi="Cambria Math"/>
+                </w:rPr>
+                <m:t>⋅</m:t>
+              </m:r>
+              <m:sSub>
+                <m:sSubPr>
+                  <m:ctrlPr>
+                    <w:rPr>
+                      <w:rFonts w:ascii="Cambria Math" w:eastAsiaTheme="minorEastAsia" w:hAnsi="Cambria Math"/>
+                      <w:i/>
+                    </w:rPr>
+                  </m:ctrlPr>
+                </m:sSubPr>
+                <m:e>
+                  <m:r>
+                    <w:rPr>
+                      <w:rFonts w:ascii="Cambria Math" w:eastAsiaTheme="minorEastAsia" w:hAnsi="Cambria Math"/>
+                    </w:rPr>
+                    <m:t>k</m:t>
+                  </m:r>
+                </m:e>
+                <m:sub>
+                  <m:r>
+                    <w:rPr>
+                      <w:rFonts w:ascii="Cambria Math" w:eastAsiaTheme="minorEastAsia" w:hAnsi="Cambria Math"/>
+                    </w:rPr>
+                    <m:t>q</m:t>
+                  </m:r>
+                </m:sub>
+              </m:sSub>
+            </m:num>
+            <m:den>
+              <m:sSub>
+                <m:sSubPr>
+                  <m:ctrlPr>
+                    <w:rPr>
+                      <w:rFonts w:ascii="Cambria Math" w:eastAsiaTheme="minorEastAsia" w:hAnsi="Cambria Math"/>
+                      <w:i/>
+                    </w:rPr>
+                  </m:ctrlPr>
+                </m:sSubPr>
+                <m:e>
+                  <m:r>
+                    <w:rPr>
+                      <w:rFonts w:ascii="Cambria Math" w:eastAsiaTheme="minorEastAsia" w:hAnsi="Cambria Math"/>
+                    </w:rPr>
+                    <m:t>T</m:t>
+                  </m:r>
+                </m:e>
+                <m:sub>
+                  <m:sSub>
+                    <m:sSubPr>
+                      <m:ctrlPr>
+                        <w:rPr>
+                          <w:rFonts w:ascii="Cambria Math" w:eastAsiaTheme="minorEastAsia" w:hAnsi="Cambria Math"/>
+                          <w:i/>
+                        </w:rPr>
+                      </m:ctrlPr>
+                    </m:sSubPr>
+                    <m:e>
+                      <m:r>
+                        <w:rPr>
+                          <w:rFonts w:ascii="Cambria Math" w:eastAsiaTheme="minorEastAsia" w:hAnsi="Cambria Math"/>
+                        </w:rPr>
+                        <m:t>θ</m:t>
+                      </m:r>
+                    </m:e>
+                    <m:sub>
+                      <m:r>
+                        <w:rPr>
+                          <w:rFonts w:ascii="Cambria Math" w:eastAsiaTheme="minorEastAsia" w:hAnsi="Cambria Math"/>
+                        </w:rPr>
+                        <m:t>2</m:t>
+                      </m:r>
+                    </m:sub>
+                  </m:sSub>
+                </m:sub>
+              </m:sSub>
+            </m:den>
+          </m:f>
+          <m:r>
+            <w:rPr>
+              <w:rFonts w:ascii="Cambria Math" w:hAnsi="Cambria Math"/>
+            </w:rPr>
+            <m:t>+</m:t>
+          </m:r>
+          <m:sSubSup>
+            <m:sSubSupPr>
+              <m:ctrlPr>
+                <w:rPr>
+                  <w:rFonts w:ascii="Cambria Math" w:hAnsi="Cambria Math"/>
+                  <w:i/>
+                </w:rPr>
+              </m:ctrlPr>
+            </m:sSubSupPr>
+            <m:e>
+              <m:r>
+                <w:rPr>
+                  <w:rFonts w:ascii="Cambria Math" w:hAnsi="Cambria Math"/>
+                </w:rPr>
+                <m:t>ω</m:t>
+              </m:r>
+            </m:e>
+            <m:sub>
+              <m:r>
+                <w:rPr>
+                  <w:rFonts w:ascii="Cambria Math" w:hAnsi="Cambria Math"/>
+                  <w:lang w:val="en-US"/>
+                </w:rPr>
+                <m:t>s</m:t>
+              </m:r>
+              <m:ctrlPr>
+                <w:rPr>
+                  <w:rFonts w:ascii="Cambria Math" w:hAnsi="Cambria Math"/>
+                  <w:i/>
+                  <w:lang w:val="en-US"/>
+                </w:rPr>
+              </m:ctrlPr>
+            </m:sub>
+            <m:sup>
+              <m:r>
+                <w:rPr>
+                  <w:rFonts w:ascii="Cambria Math" w:hAnsi="Cambria Math"/>
+                </w:rPr>
+                <m:t>2</m:t>
+              </m:r>
+            </m:sup>
+          </m:sSubSup>
+          <m:r>
+            <w:rPr>
+              <w:rFonts w:ascii="Cambria Math" w:hAnsi="Cambria Math"/>
+            </w:rPr>
+            <m:t>⇒</m:t>
+          </m:r>
+        </m:oMath>
+      </m:oMathPara>
+    </w:p>
+    <w:p>
+      <w:pPr>
+        <w:rPr>
+          <w:rFonts w:eastAsiaTheme="minorEastAsia"/>
+          <w:i/>
+          <w:iCs/>
+          <w:lang w:val="en-US"/>
+        </w:rPr>
+      </w:pPr>
+      <m:oMathPara>
+        <m:oMath>
+          <m:r>
+            <w:rPr>
+              <w:rFonts w:ascii="Cambria Math" w:eastAsiaTheme="minorEastAsia" w:hAnsi="Cambria Math"/>
+            </w:rPr>
+            <m:t>X.E:</m:t>
+          </m:r>
+          <m:sSup>
+            <m:sSupPr>
+              <m:ctrlPr>
+                <w:rPr>
+                  <w:rFonts w:ascii="Cambria Math" w:eastAsiaTheme="minorEastAsia" w:hAnsi="Cambria Math"/>
+                  <w:i/>
+                  <w:iCs/>
+                </w:rPr>
+              </m:ctrlPr>
+            </m:sSupPr>
+            <m:e>
+              <m:r>
+                <w:rPr>
+                  <w:rFonts w:ascii="Cambria Math" w:eastAsiaTheme="minorEastAsia" w:hAnsi="Cambria Math"/>
+                </w:rPr>
+                <m:t>s</m:t>
+              </m:r>
+            </m:e>
+            <m:sup>
+              <m:r>
+                <w:rPr>
+                  <w:rFonts w:ascii="Cambria Math" w:eastAsiaTheme="minorEastAsia" w:hAnsi="Cambria Math"/>
+                </w:rPr>
+                <m:t>3</m:t>
+              </m:r>
+            </m:sup>
+          </m:sSup>
+          <m:r>
+            <w:rPr>
+              <w:rFonts w:ascii="Cambria Math" w:eastAsiaTheme="minorEastAsia" w:hAnsi="Cambria Math"/>
+            </w:rPr>
+            <m:t>+</m:t>
+          </m:r>
+          <m:d>
+            <m:dPr>
+              <m:ctrlPr>
+                <w:rPr>
+                  <w:rFonts w:ascii="Cambria Math" w:eastAsiaTheme="minorEastAsia" w:hAnsi="Cambria Math"/>
+                  <w:i/>
+                  <w:iCs/>
+                </w:rPr>
+              </m:ctrlPr>
+            </m:dPr>
+            <m:e>
+              <m:f>
+                <m:fPr>
+                  <m:ctrlPr>
+                    <w:rPr>
+                      <w:rFonts w:ascii="Cambria Math" w:eastAsiaTheme="minorEastAsia" w:hAnsi="Cambria Math"/>
+                      <w:i/>
+                      <w:iCs/>
+                    </w:rPr>
+                  </m:ctrlPr>
+                </m:fPr>
+                <m:num>
+                  <m:sSub>
+                    <m:sSubPr>
+                      <m:ctrlPr>
+                        <w:rPr>
+                          <w:rFonts w:ascii="Cambria Math" w:eastAsiaTheme="minorEastAsia" w:hAnsi="Cambria Math"/>
+                          <w:i/>
+                          <w:iCs/>
+                        </w:rPr>
+                      </m:ctrlPr>
+                    </m:sSubPr>
+                    <m:e>
+                      <m:r>
+                        <w:rPr>
+                          <w:rFonts w:ascii="Cambria Math" w:eastAsiaTheme="minorEastAsia" w:hAnsi="Cambria Math"/>
+                        </w:rPr>
+                        <m:t>K</m:t>
+                      </m:r>
+                    </m:e>
+                    <m:sub>
+                      <m:r>
+                        <w:rPr>
+                          <w:rFonts w:ascii="Cambria Math" w:eastAsiaTheme="minorEastAsia" w:hAnsi="Cambria Math"/>
+                        </w:rPr>
+                        <m:t>P</m:t>
+                      </m:r>
+                    </m:sub>
+                  </m:sSub>
+                </m:num>
+                <m:den>
+                  <m:sSub>
+                    <m:sSubPr>
+                      <m:ctrlPr>
+                        <w:rPr>
+                          <w:rFonts w:ascii="Cambria Math" w:eastAsiaTheme="minorEastAsia" w:hAnsi="Cambria Math"/>
+                          <w:i/>
+                          <w:iCs/>
+                        </w:rPr>
+                      </m:ctrlPr>
+                    </m:sSubPr>
+                    <m:e>
+                      <m:r>
+                        <w:rPr>
+                          <w:rFonts w:ascii="Cambria Math" w:eastAsiaTheme="minorEastAsia" w:hAnsi="Cambria Math"/>
+                        </w:rPr>
+                        <m:t>K</m:t>
+                      </m:r>
+                    </m:e>
+                    <m:sub>
+                      <m:r>
+                        <w:rPr>
+                          <w:rFonts w:ascii="Cambria Math" w:eastAsiaTheme="minorEastAsia" w:hAnsi="Cambria Math"/>
+                        </w:rPr>
+                        <m:t>D</m:t>
+                      </m:r>
+                    </m:sub>
+                  </m:sSub>
+                </m:den>
+              </m:f>
+              <m:r>
+                <w:rPr>
+                  <w:rFonts w:ascii="Cambria Math" w:eastAsiaTheme="minorEastAsia" w:hAnsi="Cambria Math"/>
+                </w:rPr>
+                <m:t>+</m:t>
+              </m:r>
+              <m:f>
+                <m:fPr>
+                  <m:ctrlPr>
+                    <w:rPr>
+                      <w:rFonts w:ascii="Cambria Math" w:eastAsiaTheme="minorEastAsia" w:hAnsi="Cambria Math"/>
+                      <w:i/>
+                      <w:iCs/>
+                    </w:rPr>
+                  </m:ctrlPr>
+                </m:fPr>
+                <m:num>
+                  <m:r>
+                    <w:rPr>
+                      <w:rFonts w:ascii="Cambria Math" w:eastAsiaTheme="minorEastAsia" w:hAnsi="Cambria Math"/>
+                    </w:rPr>
+                    <m:t>1</m:t>
+                  </m:r>
+                </m:num>
+                <m:den>
+                  <m:sSub>
+                    <m:sSubPr>
+                      <m:ctrlPr>
+                        <w:rPr>
+                          <w:rFonts w:ascii="Cambria Math" w:eastAsiaTheme="minorEastAsia" w:hAnsi="Cambria Math"/>
+                          <w:i/>
+                        </w:rPr>
+                      </m:ctrlPr>
+                    </m:sSubPr>
+                    <m:e>
+                      <m:r>
+                        <w:rPr>
+                          <w:rFonts w:ascii="Cambria Math" w:eastAsiaTheme="minorEastAsia" w:hAnsi="Cambria Math"/>
+                        </w:rPr>
+                        <m:t>T</m:t>
+                      </m:r>
+                    </m:e>
+                    <m:sub>
+                      <m:sSub>
+                        <m:sSubPr>
+                          <m:ctrlPr>
+                            <w:rPr>
+                              <w:rFonts w:ascii="Cambria Math" w:eastAsiaTheme="minorEastAsia" w:hAnsi="Cambria Math"/>
+                              <w:i/>
+                            </w:rPr>
+                          </m:ctrlPr>
+                        </m:sSubPr>
+                        <m:e>
+                          <m:r>
+                            <w:rPr>
+                              <w:rFonts w:ascii="Cambria Math" w:eastAsiaTheme="minorEastAsia" w:hAnsi="Cambria Math"/>
+                            </w:rPr>
+                            <m:t>θ</m:t>
+                          </m:r>
+                        </m:e>
+                        <m:sub>
+                          <m:r>
+                            <w:rPr>
+                              <w:rFonts w:ascii="Cambria Math" w:eastAsiaTheme="minorEastAsia" w:hAnsi="Cambria Math"/>
+                            </w:rPr>
+                            <m:t>2</m:t>
+                          </m:r>
+                        </m:sub>
+                      </m:sSub>
+                    </m:sub>
+                  </m:sSub>
+                </m:den>
+              </m:f>
+              <m:r>
+                <w:rPr>
+                  <w:rFonts w:ascii="Cambria Math" w:eastAsiaTheme="minorEastAsia" w:hAnsi="Cambria Math"/>
+                </w:rPr>
+                <m:t>+</m:t>
+              </m:r>
+              <m:f>
+                <m:fPr>
+                  <m:ctrlPr>
+                    <w:rPr>
+                      <w:rFonts w:ascii="Cambria Math" w:eastAsiaTheme="minorEastAsia" w:hAnsi="Cambria Math"/>
+                      <w:i/>
+                      <w:iCs/>
+                    </w:rPr>
+                  </m:ctrlPr>
+                </m:fPr>
+                <m:num>
+                  <m:r>
+                    <w:rPr>
+                      <w:rFonts w:ascii="Cambria Math" w:eastAsiaTheme="minorEastAsia" w:hAnsi="Cambria Math"/>
+                    </w:rPr>
+                    <m:t>1</m:t>
+                  </m:r>
+                </m:num>
+                <m:den>
+                  <m:sSub>
+                    <m:sSubPr>
+                      <m:ctrlPr>
+                        <w:rPr>
+                          <w:rFonts w:ascii="Cambria Math" w:eastAsiaTheme="minorEastAsia" w:hAnsi="Cambria Math"/>
+                          <w:i/>
+                          <w:iCs/>
+                        </w:rPr>
+                      </m:ctrlPr>
+                    </m:sSubPr>
+                    <m:e>
+                      <m:r>
+                        <w:rPr>
+                          <w:rFonts w:ascii="Cambria Math" w:eastAsiaTheme="minorEastAsia" w:hAnsi="Cambria Math"/>
+                        </w:rPr>
+                        <m:t>K</m:t>
+                      </m:r>
+                    </m:e>
+                    <m:sub>
+                      <m:r>
+                        <w:rPr>
+                          <w:rFonts w:ascii="Cambria Math" w:eastAsiaTheme="minorEastAsia" w:hAnsi="Cambria Math"/>
+                        </w:rPr>
+                        <m:t>D</m:t>
+                      </m:r>
+                    </m:sub>
+                  </m:sSub>
+                  <m:r>
+                    <w:rPr>
+                      <w:rFonts w:ascii="Cambria Math" w:eastAsiaTheme="minorEastAsia" w:hAnsi="Cambria Math"/>
+                    </w:rPr>
+                    <m:t>⋅</m:t>
+                  </m:r>
+                  <m:sSub>
+                    <m:sSubPr>
+                      <m:ctrlPr>
+                        <w:rPr>
+                          <w:rFonts w:ascii="Cambria Math" w:eastAsiaTheme="minorEastAsia" w:hAnsi="Cambria Math"/>
+                          <w:i/>
+                          <w:iCs/>
+                        </w:rPr>
+                      </m:ctrlPr>
+                    </m:sSubPr>
+                    <m:e>
+                      <m:r>
+                        <w:rPr>
+                          <w:rFonts w:ascii="Cambria Math" w:eastAsiaTheme="minorEastAsia" w:hAnsi="Cambria Math"/>
+                        </w:rPr>
+                        <m:t>k</m:t>
+                      </m:r>
+                    </m:e>
+                    <m:sub>
+                      <m:r>
+                        <w:rPr>
+                          <w:rFonts w:ascii="Cambria Math" w:eastAsiaTheme="minorEastAsia" w:hAnsi="Cambria Math"/>
+                        </w:rPr>
+                        <m:t>q</m:t>
+                      </m:r>
+                    </m:sub>
+                  </m:sSub>
+                </m:den>
+              </m:f>
+            </m:e>
+          </m:d>
+          <m:r>
+            <w:rPr>
+              <w:rFonts w:ascii="Cambria Math" w:eastAsiaTheme="minorEastAsia" w:hAnsi="Cambria Math"/>
+            </w:rPr>
+            <m:t>⋅</m:t>
+          </m:r>
+          <m:sSup>
+            <m:sSupPr>
+              <m:ctrlPr>
+                <w:rPr>
+                  <w:rFonts w:ascii="Cambria Math" w:eastAsiaTheme="minorEastAsia" w:hAnsi="Cambria Math"/>
+                  <w:i/>
+                  <w:iCs/>
+                </w:rPr>
+              </m:ctrlPr>
+            </m:sSupPr>
+            <m:e>
+              <m:r>
+                <w:rPr>
+                  <w:rFonts w:ascii="Cambria Math" w:eastAsiaTheme="minorEastAsia" w:hAnsi="Cambria Math"/>
+                </w:rPr>
+                <m:t>s</m:t>
+              </m:r>
+            </m:e>
+            <m:sup>
+              <m:r>
+                <w:rPr>
+                  <w:rFonts w:ascii="Cambria Math" w:eastAsiaTheme="minorEastAsia" w:hAnsi="Cambria Math"/>
+                </w:rPr>
+                <m:t>2</m:t>
+              </m:r>
+            </m:sup>
+          </m:sSup>
+          <m:r>
+            <w:rPr>
+              <w:rFonts w:ascii="Cambria Math" w:eastAsiaTheme="minorEastAsia" w:hAnsi="Cambria Math"/>
+            </w:rPr>
+            <m:t>+</m:t>
+          </m:r>
+          <m:d>
+            <m:dPr>
+              <m:ctrlPr>
+                <w:rPr>
+                  <w:rFonts w:ascii="Cambria Math" w:eastAsiaTheme="minorEastAsia" w:hAnsi="Cambria Math"/>
+                  <w:i/>
+                  <w:iCs/>
+                </w:rPr>
+              </m:ctrlPr>
+            </m:dPr>
+            <m:e>
+              <m:f>
+                <m:fPr>
+                  <m:ctrlPr>
+                    <w:rPr>
+                      <w:rFonts w:ascii="Cambria Math" w:eastAsiaTheme="minorEastAsia" w:hAnsi="Cambria Math"/>
+                      <w:i/>
+                      <w:iCs/>
+                    </w:rPr>
+                  </m:ctrlPr>
+                </m:fPr>
+                <m:num>
+                  <m:sSub>
+                    <m:sSubPr>
+                      <m:ctrlPr>
+                        <w:rPr>
+                          <w:rFonts w:ascii="Cambria Math" w:eastAsiaTheme="minorEastAsia" w:hAnsi="Cambria Math"/>
+                          <w:i/>
+                          <w:iCs/>
+                        </w:rPr>
+                      </m:ctrlPr>
+                    </m:sSubPr>
+                    <m:e>
+                      <m:r>
+                        <w:rPr>
+                          <w:rFonts w:ascii="Cambria Math" w:eastAsiaTheme="minorEastAsia" w:hAnsi="Cambria Math"/>
+                        </w:rPr>
+                        <m:t>K</m:t>
+                      </m:r>
+                    </m:e>
+                    <m:sub>
+                      <m:r>
+                        <w:rPr>
+                          <w:rFonts w:ascii="Cambria Math" w:eastAsiaTheme="minorEastAsia" w:hAnsi="Cambria Math"/>
+                        </w:rPr>
+                        <m:t>I</m:t>
+                      </m:r>
+                    </m:sub>
+                  </m:sSub>
+                </m:num>
+                <m:den>
+                  <m:sSub>
+                    <m:sSubPr>
+                      <m:ctrlPr>
+                        <w:rPr>
+                          <w:rFonts w:ascii="Cambria Math" w:eastAsiaTheme="minorEastAsia" w:hAnsi="Cambria Math"/>
+                          <w:i/>
+                          <w:iCs/>
+                        </w:rPr>
+                      </m:ctrlPr>
+                    </m:sSubPr>
+                    <m:e>
+                      <m:r>
+                        <w:rPr>
+                          <w:rFonts w:ascii="Cambria Math" w:eastAsiaTheme="minorEastAsia" w:hAnsi="Cambria Math"/>
+                        </w:rPr>
+                        <m:t>K</m:t>
+                      </m:r>
+                    </m:e>
+                    <m:sub>
+                      <m:r>
+                        <w:rPr>
+                          <w:rFonts w:ascii="Cambria Math" w:eastAsiaTheme="minorEastAsia" w:hAnsi="Cambria Math"/>
+                        </w:rPr>
+                        <m:t>D</m:t>
+                      </m:r>
+                    </m:sub>
+                  </m:sSub>
+                </m:den>
+              </m:f>
+              <m:r>
+                <w:rPr>
+                  <w:rFonts w:ascii="Cambria Math" w:eastAsiaTheme="minorEastAsia" w:hAnsi="Cambria Math"/>
+                </w:rPr>
+                <m:t>+</m:t>
+              </m:r>
+              <m:f>
+                <m:fPr>
+                  <m:ctrlPr>
+                    <w:rPr>
+                      <w:rFonts w:ascii="Cambria Math" w:eastAsiaTheme="minorEastAsia" w:hAnsi="Cambria Math"/>
+                      <w:i/>
+                      <w:iCs/>
+                    </w:rPr>
+                  </m:ctrlPr>
+                </m:fPr>
+                <m:num>
+                  <m:sSub>
+                    <m:sSubPr>
+                      <m:ctrlPr>
+                        <w:rPr>
+                          <w:rFonts w:ascii="Cambria Math" w:eastAsiaTheme="minorEastAsia" w:hAnsi="Cambria Math"/>
+                          <w:i/>
+                          <w:iCs/>
+                        </w:rPr>
+                      </m:ctrlPr>
+                    </m:sSubPr>
+                    <m:e>
+                      <m:r>
+                        <w:rPr>
+                          <w:rFonts w:ascii="Cambria Math" w:eastAsiaTheme="minorEastAsia" w:hAnsi="Cambria Math"/>
+                        </w:rPr>
+                        <m:t>K</m:t>
+                      </m:r>
+                    </m:e>
+                    <m:sub>
+                      <m:r>
+                        <w:rPr>
+                          <w:rFonts w:ascii="Cambria Math" w:eastAsiaTheme="minorEastAsia" w:hAnsi="Cambria Math"/>
+                        </w:rPr>
+                        <m:t>P</m:t>
+                      </m:r>
+                    </m:sub>
+                  </m:sSub>
+                </m:num>
+                <m:den>
+                  <m:sSub>
+                    <m:sSubPr>
+                      <m:ctrlPr>
+                        <w:rPr>
+                          <w:rFonts w:ascii="Cambria Math" w:eastAsiaTheme="minorEastAsia" w:hAnsi="Cambria Math"/>
+                          <w:i/>
+                          <w:iCs/>
+                        </w:rPr>
+                      </m:ctrlPr>
+                    </m:sSubPr>
+                    <m:e>
+                      <m:r>
+                        <w:rPr>
+                          <w:rFonts w:ascii="Cambria Math" w:eastAsiaTheme="minorEastAsia" w:hAnsi="Cambria Math"/>
+                        </w:rPr>
+                        <m:t>K</m:t>
+                      </m:r>
+                    </m:e>
+                    <m:sub>
+                      <m:r>
+                        <w:rPr>
+                          <w:rFonts w:ascii="Cambria Math" w:eastAsiaTheme="minorEastAsia" w:hAnsi="Cambria Math"/>
+                        </w:rPr>
+                        <m:t>D</m:t>
+                      </m:r>
+                    </m:sub>
+                  </m:sSub>
+                  <m:r>
+                    <w:rPr>
+                      <w:rFonts w:ascii="Cambria Math" w:eastAsiaTheme="minorEastAsia" w:hAnsi="Cambria Math"/>
+                    </w:rPr>
+                    <m:t>⋅</m:t>
+                  </m:r>
+                  <m:sSub>
+                    <m:sSubPr>
+                      <m:ctrlPr>
+                        <w:rPr>
+                          <w:rFonts w:ascii="Cambria Math" w:eastAsiaTheme="minorEastAsia" w:hAnsi="Cambria Math"/>
+                          <w:i/>
+                          <w:iCs/>
+                          <w:lang w:val="en-US"/>
+                        </w:rPr>
+                      </m:ctrlPr>
+                    </m:sSubPr>
+                    <m:e>
+                      <m:r>
+                        <w:rPr>
+                          <w:rFonts w:ascii="Cambria Math" w:eastAsiaTheme="minorEastAsia" w:hAnsi="Cambria Math"/>
+                          <w:lang w:val="en-US"/>
+                        </w:rPr>
+                        <m:t>T</m:t>
+                      </m:r>
+                      <m:ctrlPr>
+                        <w:rPr>
+                          <w:rFonts w:ascii="Cambria Math" w:eastAsiaTheme="minorEastAsia" w:hAnsi="Cambria Math"/>
+                          <w:i/>
+                          <w:iCs/>
+                        </w:rPr>
+                      </m:ctrlPr>
+                    </m:e>
+                    <m:sub>
+                      <m:sSub>
+                        <m:sSubPr>
+                          <m:ctrlPr>
+                            <w:rPr>
+                              <w:rFonts w:ascii="Cambria Math" w:eastAsiaTheme="minorEastAsia" w:hAnsi="Cambria Math"/>
+                              <w:i/>
+                              <w:iCs/>
+                            </w:rPr>
+                          </m:ctrlPr>
+                        </m:sSubPr>
+                        <m:e>
+                          <m:r>
+                            <w:rPr>
+                              <w:rFonts w:ascii="Cambria Math" w:eastAsiaTheme="minorEastAsia" w:hAnsi="Cambria Math"/>
+                            </w:rPr>
+                            <m:t>θ</m:t>
+                          </m:r>
+                          <m:ctrlPr>
+                            <w:rPr>
+                              <w:rFonts w:ascii="Cambria Math" w:eastAsiaTheme="minorEastAsia" w:hAnsi="Cambria Math"/>
+                              <w:i/>
+                              <w:iCs/>
+                              <w:lang w:val="en-US"/>
+                            </w:rPr>
+                          </m:ctrlPr>
+                        </m:e>
+                        <m:sub>
+                          <m:r>
+                            <w:rPr>
+                              <w:rFonts w:ascii="Cambria Math" w:eastAsiaTheme="minorEastAsia" w:hAnsi="Cambria Math"/>
+                            </w:rPr>
+                            <m:t>2</m:t>
+                          </m:r>
+                        </m:sub>
+                      </m:sSub>
+                    </m:sub>
+                  </m:sSub>
+                </m:den>
+              </m:f>
+              <m:r>
+                <w:rPr>
+                  <w:rFonts w:ascii="Cambria Math" w:eastAsiaTheme="minorEastAsia" w:hAnsi="Cambria Math"/>
+                </w:rPr>
+                <m:t>+</m:t>
+              </m:r>
+              <m:f>
+                <m:fPr>
+                  <m:ctrlPr>
+                    <w:rPr>
+                      <w:rFonts w:ascii="Cambria Math" w:eastAsiaTheme="minorEastAsia" w:hAnsi="Cambria Math"/>
+                      <w:i/>
+                      <w:iCs/>
+                    </w:rPr>
+                  </m:ctrlPr>
+                </m:fPr>
+                <m:num>
+                  <m:r>
+                    <w:rPr>
+                      <w:rFonts w:ascii="Cambria Math" w:eastAsiaTheme="minorEastAsia" w:hAnsi="Cambria Math"/>
+                    </w:rPr>
+                    <m:t>2⋅</m:t>
+                  </m:r>
+                  <m:sSub>
+                    <m:sSubPr>
+                      <m:ctrlPr>
+                        <w:rPr>
+                          <w:rFonts w:ascii="Cambria Math" w:eastAsiaTheme="minorEastAsia" w:hAnsi="Cambria Math"/>
+                          <w:i/>
+                          <w:iCs/>
+                        </w:rPr>
+                      </m:ctrlPr>
+                    </m:sSubPr>
+                    <m:e>
+                      <m:r>
+                        <w:rPr>
+                          <w:rFonts w:ascii="Cambria Math" w:eastAsiaTheme="minorEastAsia" w:hAnsi="Cambria Math"/>
+                        </w:rPr>
+                        <m:t>ζ</m:t>
+                      </m:r>
+                    </m:e>
+                    <m:sub>
+                      <m:r>
+                        <w:rPr>
+                          <w:rFonts w:ascii="Cambria Math" w:eastAsiaTheme="minorEastAsia" w:hAnsi="Cambria Math"/>
+                          <w:lang w:val="en-US"/>
+                        </w:rPr>
+                        <m:t>s</m:t>
+                      </m:r>
+                    </m:sub>
+                  </m:sSub>
+                  <m:r>
+                    <w:rPr>
+                      <w:rFonts w:ascii="Cambria Math" w:eastAsiaTheme="minorEastAsia" w:hAnsi="Cambria Math"/>
+                    </w:rPr>
+                    <m:t>⋅</m:t>
+                  </m:r>
+                  <m:sSub>
+                    <m:sSubPr>
+                      <m:ctrlPr>
+                        <w:rPr>
+                          <w:rFonts w:ascii="Cambria Math" w:eastAsiaTheme="minorEastAsia" w:hAnsi="Cambria Math"/>
+                          <w:i/>
+                          <w:iCs/>
+                        </w:rPr>
+                      </m:ctrlPr>
+                    </m:sSubPr>
+                    <m:e>
+                      <m:r>
+                        <w:rPr>
+                          <w:rFonts w:ascii="Cambria Math" w:eastAsiaTheme="minorEastAsia" w:hAnsi="Cambria Math"/>
+                        </w:rPr>
+                        <m:t>ω</m:t>
+                      </m:r>
+                    </m:e>
+                    <m:sub>
+                      <m:r>
+                        <w:rPr>
+                          <w:rFonts w:ascii="Cambria Math" w:eastAsiaTheme="minorEastAsia" w:hAnsi="Cambria Math"/>
+                          <w:lang w:val="en-US"/>
+                        </w:rPr>
+                        <m:t>s</m:t>
+                      </m:r>
+                    </m:sub>
+                  </m:sSub>
+                </m:num>
+                <m:den>
+                  <m:sSub>
+                    <m:sSubPr>
+                      <m:ctrlPr>
+                        <w:rPr>
+                          <w:rFonts w:ascii="Cambria Math" w:eastAsiaTheme="minorEastAsia" w:hAnsi="Cambria Math"/>
+                          <w:i/>
+                          <w:iCs/>
+                        </w:rPr>
+                      </m:ctrlPr>
+                    </m:sSubPr>
+                    <m:e>
+                      <m:r>
+                        <w:rPr>
+                          <w:rFonts w:ascii="Cambria Math" w:eastAsiaTheme="minorEastAsia" w:hAnsi="Cambria Math"/>
+                        </w:rPr>
+                        <m:t>K</m:t>
+                      </m:r>
+                    </m:e>
+                    <m:sub>
+                      <m:r>
+                        <w:rPr>
+                          <w:rFonts w:ascii="Cambria Math" w:eastAsiaTheme="minorEastAsia" w:hAnsi="Cambria Math"/>
+                        </w:rPr>
+                        <m:t>D</m:t>
+                      </m:r>
+                    </m:sub>
+                  </m:sSub>
+                  <m:r>
+                    <w:rPr>
+                      <w:rFonts w:ascii="Cambria Math" w:eastAsiaTheme="minorEastAsia" w:hAnsi="Cambria Math"/>
+                    </w:rPr>
+                    <m:t>⋅</m:t>
+                  </m:r>
+                  <m:sSub>
+                    <m:sSubPr>
+                      <m:ctrlPr>
+                        <w:rPr>
+                          <w:rFonts w:ascii="Cambria Math" w:eastAsiaTheme="minorEastAsia" w:hAnsi="Cambria Math"/>
+                          <w:i/>
+                          <w:iCs/>
+                        </w:rPr>
+                      </m:ctrlPr>
+                    </m:sSubPr>
+                    <m:e>
+                      <m:r>
+                        <w:rPr>
+                          <w:rFonts w:ascii="Cambria Math" w:eastAsiaTheme="minorEastAsia" w:hAnsi="Cambria Math"/>
+                        </w:rPr>
+                        <m:t>K</m:t>
+                      </m:r>
+                    </m:e>
+                    <m:sub>
+                      <m:r>
+                        <w:rPr>
+                          <w:rFonts w:ascii="Cambria Math" w:eastAsiaTheme="minorEastAsia" w:hAnsi="Cambria Math"/>
+                        </w:rPr>
+                        <m:t>q</m:t>
+                      </m:r>
+                    </m:sub>
+                  </m:sSub>
+                </m:den>
+              </m:f>
+            </m:e>
+          </m:d>
+          <m:r>
+            <w:rPr>
+              <w:rFonts w:ascii="Cambria Math" w:eastAsiaTheme="minorEastAsia" w:hAnsi="Cambria Math"/>
+            </w:rPr>
+            <m:t>⋅s+</m:t>
+          </m:r>
+          <m:f>
+            <m:fPr>
+              <m:ctrlPr>
+                <w:rPr>
+                  <w:rFonts w:ascii="Cambria Math" w:eastAsiaTheme="minorEastAsia" w:hAnsi="Cambria Math"/>
+                  <w:i/>
+                  <w:iCs/>
+                </w:rPr>
+              </m:ctrlPr>
+            </m:fPr>
+            <m:num>
+              <m:sSub>
+                <m:sSubPr>
+                  <m:ctrlPr>
+                    <w:rPr>
+                      <w:rFonts w:ascii="Cambria Math" w:eastAsiaTheme="minorEastAsia" w:hAnsi="Cambria Math"/>
+                      <w:i/>
+                      <w:iCs/>
+                    </w:rPr>
+                  </m:ctrlPr>
+                </m:sSubPr>
+                <m:e>
+                  <m:r>
+                    <w:rPr>
+                      <w:rFonts w:ascii="Cambria Math" w:eastAsiaTheme="minorEastAsia" w:hAnsi="Cambria Math"/>
+                    </w:rPr>
+                    <m:t>K</m:t>
+                  </m:r>
+                </m:e>
+                <m:sub>
+                  <m:r>
+                    <w:rPr>
+                      <w:rFonts w:ascii="Cambria Math" w:eastAsiaTheme="minorEastAsia" w:hAnsi="Cambria Math"/>
+                    </w:rPr>
+                    <m:t>I</m:t>
+                  </m:r>
+                </m:sub>
+              </m:sSub>
+            </m:num>
+            <m:den>
+              <m:sSub>
+                <m:sSubPr>
+                  <m:ctrlPr>
+                    <w:rPr>
+                      <w:rFonts w:ascii="Cambria Math" w:eastAsiaTheme="minorEastAsia" w:hAnsi="Cambria Math"/>
+                      <w:i/>
+                      <w:iCs/>
+                    </w:rPr>
+                  </m:ctrlPr>
+                </m:sSubPr>
+                <m:e>
+                  <m:r>
+                    <w:rPr>
+                      <w:rFonts w:ascii="Cambria Math" w:eastAsiaTheme="minorEastAsia" w:hAnsi="Cambria Math"/>
+                    </w:rPr>
+                    <m:t>K</m:t>
+                  </m:r>
+                </m:e>
+                <m:sub>
+                  <m:r>
+                    <w:rPr>
+                      <w:rFonts w:ascii="Cambria Math" w:eastAsiaTheme="minorEastAsia" w:hAnsi="Cambria Math"/>
+                    </w:rPr>
+                    <m:t>D</m:t>
+                  </m:r>
+                </m:sub>
+              </m:sSub>
+              <m:r>
+                <w:rPr>
+                  <w:rFonts w:ascii="Cambria Math" w:eastAsiaTheme="minorEastAsia" w:hAnsi="Cambria Math"/>
+                </w:rPr>
+                <m:t>⋅</m:t>
+              </m:r>
+              <m:sSub>
+                <m:sSubPr>
+                  <m:ctrlPr>
+                    <w:rPr>
+                      <w:rFonts w:ascii="Cambria Math" w:eastAsiaTheme="minorEastAsia" w:hAnsi="Cambria Math"/>
+                      <w:i/>
+                      <w:iCs/>
+                    </w:rPr>
+                  </m:ctrlPr>
+                </m:sSubPr>
+                <m:e>
+                  <m:r>
+                    <w:rPr>
+                      <w:rFonts w:ascii="Cambria Math" w:eastAsiaTheme="minorEastAsia" w:hAnsi="Cambria Math"/>
+                    </w:rPr>
+                    <m:t>T</m:t>
+                  </m:r>
+                </m:e>
+                <m:sub>
+                  <m:sSub>
+                    <m:sSubPr>
+                      <m:ctrlPr>
+                        <w:rPr>
+                          <w:rFonts w:ascii="Cambria Math" w:eastAsiaTheme="minorEastAsia" w:hAnsi="Cambria Math"/>
+                          <w:i/>
+                          <w:iCs/>
+                        </w:rPr>
+                      </m:ctrlPr>
+                    </m:sSubPr>
+                    <m:e>
+                      <m:r>
+                        <w:rPr>
+                          <w:rFonts w:ascii="Cambria Math" w:eastAsiaTheme="minorEastAsia" w:hAnsi="Cambria Math"/>
+                        </w:rPr>
+                        <m:t>θ</m:t>
+                      </m:r>
+                    </m:e>
+                    <m:sub>
+                      <m:r>
+                        <w:rPr>
+                          <w:rFonts w:ascii="Cambria Math" w:eastAsiaTheme="minorEastAsia" w:hAnsi="Cambria Math"/>
+                        </w:rPr>
+                        <m:t>2</m:t>
+                      </m:r>
+                    </m:sub>
+                  </m:sSub>
+                </m:sub>
+              </m:sSub>
+            </m:den>
+          </m:f>
+          <m:r>
+            <w:rPr>
+              <w:rFonts w:ascii="Cambria Math" w:eastAsiaTheme="minorEastAsia" w:hAnsi="Cambria Math"/>
+            </w:rPr>
+            <m:t>+</m:t>
+          </m:r>
+          <m:f>
+            <m:fPr>
+              <m:ctrlPr>
+                <w:rPr>
+                  <w:rFonts w:ascii="Cambria Math" w:eastAsiaTheme="minorEastAsia" w:hAnsi="Cambria Math"/>
+                  <w:i/>
+                  <w:iCs/>
+                </w:rPr>
+              </m:ctrlPr>
+            </m:fPr>
+            <m:num>
+              <m:sSubSup>
+                <m:sSubSupPr>
+                  <m:ctrlPr>
+                    <w:rPr>
+                      <w:rFonts w:ascii="Cambria Math" w:eastAsiaTheme="minorEastAsia" w:hAnsi="Cambria Math"/>
+                      <w:i/>
+                      <w:iCs/>
+                    </w:rPr>
+                  </m:ctrlPr>
+                </m:sSubSupPr>
+                <m:e>
+                  <m:r>
+                    <w:rPr>
+                      <w:rFonts w:ascii="Cambria Math" w:eastAsiaTheme="minorEastAsia" w:hAnsi="Cambria Math"/>
+                    </w:rPr>
+                    <m:t>ω</m:t>
+                  </m:r>
+                </m:e>
+                <m:sub>
+                  <m:r>
+                    <w:rPr>
+                      <w:rFonts w:ascii="Cambria Math" w:eastAsiaTheme="minorEastAsia" w:hAnsi="Cambria Math"/>
+                      <w:lang w:val="en-US"/>
+                    </w:rPr>
+                    <m:t>s</m:t>
+                  </m:r>
+                  <m:ctrlPr>
+                    <w:rPr>
+                      <w:rFonts w:ascii="Cambria Math" w:eastAsiaTheme="minorEastAsia" w:hAnsi="Cambria Math"/>
+                      <w:i/>
+                      <w:iCs/>
+                      <w:lang w:val="en-US"/>
+                    </w:rPr>
+                  </m:ctrlPr>
+                </m:sub>
+                <m:sup>
+                  <m:r>
+                    <w:rPr>
+                      <w:rFonts w:ascii="Cambria Math" w:eastAsiaTheme="minorEastAsia" w:hAnsi="Cambria Math"/>
+                    </w:rPr>
+                    <m:t>2</m:t>
+                  </m:r>
+                </m:sup>
+              </m:sSubSup>
+            </m:num>
+            <m:den>
+              <m:sSub>
+                <m:sSubPr>
+                  <m:ctrlPr>
+                    <w:rPr>
+                      <w:rFonts w:ascii="Cambria Math" w:eastAsiaTheme="minorEastAsia" w:hAnsi="Cambria Math"/>
+                      <w:i/>
+                      <w:iCs/>
+                    </w:rPr>
+                  </m:ctrlPr>
+                </m:sSubPr>
+                <m:e>
+                  <m:r>
+                    <w:rPr>
+                      <w:rFonts w:ascii="Cambria Math" w:eastAsiaTheme="minorEastAsia" w:hAnsi="Cambria Math"/>
+                    </w:rPr>
+                    <m:t>K</m:t>
+                  </m:r>
+                </m:e>
+                <m:sub>
+                  <m:r>
+                    <w:rPr>
+                      <w:rFonts w:ascii="Cambria Math" w:eastAsiaTheme="minorEastAsia" w:hAnsi="Cambria Math"/>
+                    </w:rPr>
+                    <m:t>D</m:t>
+                  </m:r>
+                </m:sub>
+              </m:sSub>
+              <m:r>
+                <w:rPr>
+                  <w:rFonts w:ascii="Cambria Math" w:eastAsiaTheme="minorEastAsia" w:hAnsi="Cambria Math"/>
+                </w:rPr>
+                <m:t>⋅</m:t>
+              </m:r>
+              <m:sSub>
+                <m:sSubPr>
+                  <m:ctrlPr>
+                    <w:rPr>
+                      <w:rFonts w:ascii="Cambria Math" w:eastAsiaTheme="minorEastAsia" w:hAnsi="Cambria Math"/>
+                      <w:i/>
+                      <w:iCs/>
+                    </w:rPr>
+                  </m:ctrlPr>
+                </m:sSubPr>
+                <m:e>
+                  <m:r>
+                    <w:rPr>
+                      <w:rFonts w:ascii="Cambria Math" w:eastAsiaTheme="minorEastAsia" w:hAnsi="Cambria Math"/>
+                    </w:rPr>
+                    <m:t>K</m:t>
+                  </m:r>
+                </m:e>
+                <m:sub>
+                  <m:r>
+                    <w:rPr>
+                      <w:rFonts w:ascii="Cambria Math" w:eastAsiaTheme="minorEastAsia" w:hAnsi="Cambria Math"/>
+                    </w:rPr>
+                    <m:t>q</m:t>
+                  </m:r>
+                </m:sub>
+              </m:sSub>
+            </m:den>
+          </m:f>
+        </m:oMath>
+      </m:oMathPara>
+    </w:p>
+    <w:p>
+      <w:pPr>
+        <w:rPr>
+          <w:rFonts w:eastAsiaTheme="minorEastAsia"/>
+          <w:iCs/>
+        </w:rPr>
+      </w:pPr>
     </w:p>
     <w:p/>
     <w:sectPr>
@@ -6424,6 +10148,7 @@
     <w:rsid w:val="0072581F"/>
     <w:rsid w:val="0073429D"/>
     <w:rsid w:val="00742AAD"/>
+    <w:rsid w:val="00747C76"/>
     <w:rsid w:val="00753E7E"/>
     <w:rsid w:val="00765C8B"/>
     <w:rsid w:val="007A26E1"/>
@@ -6439,6 +10164,7 @@
     <w:rsid w:val="00833264"/>
     <w:rsid w:val="00842EF6"/>
     <w:rsid w:val="00845FE1"/>
+    <w:rsid w:val="00855C3E"/>
     <w:rsid w:val="00873743"/>
     <w:rsid w:val="00874BD7"/>
     <w:rsid w:val="00886932"/>
@@ -6996,7 +10722,7 @@
     <w:basedOn w:val="DefaultParagraphFont"/>
     <w:uiPriority w:val="99"/>
     <w:semiHidden/>
-    <w:rsid w:val="00DC66B1"/>
+    <w:rsid w:val="00855C3E"/>
     <w:rPr>
       <w:color w:val="808080"/>
     </w:rPr>

</xml_diff>

<commit_message>
Generate second version of the simulation in XFLR
</commit_message>
<xml_diff>
--- a/TechnicalReport/PiperM500FlightDynamicsAnalysis.docx
+++ b/TechnicalReport/PiperM500FlightDynamicsAnalysis.docx
@@ -2391,6 +2391,381 @@
       <w:r>
         <w:t>Γεωμετρία πτερύγων</w:t>
       </w:r>
+    </w:p>
+    <w:p>
+      <w:pPr>
+        <w:pStyle w:val="Heading2"/>
+      </w:pPr>
+      <w:r>
+        <w:t>Αεροτομές</w:t>
+      </w:r>
+    </w:p>
+    <w:p>
+      <w:r>
+        <w:t xml:space="preserve">Αρχικά εισάγονται οι </w:t>
+      </w:r>
+      <w:r>
+        <w:t>αεροτομές</w:t>
+      </w:r>
+      <w:r>
+        <w:t xml:space="preserve"> του αεροσκάφους</w:t>
+      </w:r>
+      <w:r>
+        <w:t xml:space="preserve"> στο </w:t>
+      </w:r>
+      <w:r>
+        <w:rPr>
+          <w:lang w:val="en-US"/>
+        </w:rPr>
+        <w:t>XFLR</w:t>
+      </w:r>
+      <w:r>
+        <w:t>.</w:t>
+      </w:r>
+    </w:p>
+    <w:p>
+      <w:pPr>
+        <w:keepNext/>
+        <w:jc w:val="center"/>
+      </w:pPr>
+      <w:r>
+        <w:rPr>
+          <w:noProof/>
+        </w:rPr>
+        <w:drawing>
+          <wp:inline distT="0" distB="0" distL="0" distR="0" wp14:anchorId="3F9C7852" wp14:editId="714CFADA">
+            <wp:extent cx="4081881" cy="2202016"/>
+            <wp:effectExtent l="0" t="0" r="0" b="8255"/>
+            <wp:docPr id="1" name="Picture 1"/>
+            <wp:cNvGraphicFramePr>
+              <a:graphicFrameLocks xmlns:a="http://schemas.openxmlformats.org/drawingml/2006/main" noChangeAspect="1"/>
+            </wp:cNvGraphicFramePr>
+            <a:graphic xmlns:a="http://schemas.openxmlformats.org/drawingml/2006/main">
+              <a:graphicData uri="http://schemas.openxmlformats.org/drawingml/2006/picture">
+                <pic:pic xmlns:pic="http://schemas.openxmlformats.org/drawingml/2006/picture">
+                  <pic:nvPicPr>
+                    <pic:cNvPr id="1" name=""/>
+                    <pic:cNvPicPr/>
+                  </pic:nvPicPr>
+                  <pic:blipFill>
+                    <a:blip r:embed="rId9"/>
+                    <a:stretch>
+                      <a:fillRect/>
+                    </a:stretch>
+                  </pic:blipFill>
+                  <pic:spPr>
+                    <a:xfrm>
+                      <a:off x="0" y="0"/>
+                      <a:ext cx="4088291" cy="2205474"/>
+                    </a:xfrm>
+                    <a:prstGeom prst="rect">
+                      <a:avLst/>
+                    </a:prstGeom>
+                  </pic:spPr>
+                </pic:pic>
+              </a:graphicData>
+            </a:graphic>
+          </wp:inline>
+        </w:drawing>
+      </w:r>
+    </w:p>
+    <w:p>
+      <w:pPr>
+        <w:pStyle w:val="Caption"/>
+        <w:jc w:val="center"/>
+      </w:pPr>
+      <w:r>
+        <w:t xml:space="preserve">Εικόνα </w:t>
+      </w:r>
+      <w:fldSimple w:instr=" SEQ Εικόνα \* ARABIC ">
+        <w:r>
+          <w:rPr>
+            <w:noProof/>
+          </w:rPr>
+          <w:t>1</w:t>
+        </w:r>
+      </w:fldSimple>
+      <w:r>
+        <w:t xml:space="preserve">: </w:t>
+      </w:r>
+      <w:r>
+        <w:t xml:space="preserve">Εισαγωγή της αεροτομής </w:t>
+      </w:r>
+      <w:r>
+        <w:rPr>
+          <w:lang w:val="en-US"/>
+        </w:rPr>
+        <w:t>NASA</w:t>
+      </w:r>
+      <w:r>
+        <w:t xml:space="preserve"> </w:t>
+      </w:r>
+      <w:r>
+        <w:rPr>
+          <w:lang w:val="en-US"/>
+        </w:rPr>
+        <w:t>MS</w:t>
+      </w:r>
+      <w:r>
+        <w:t xml:space="preserve">(1) </w:t>
+      </w:r>
+      <w:r>
+        <w:t>–</w:t>
+      </w:r>
+      <w:r>
+        <w:t xml:space="preserve"> 0313 </w:t>
+      </w:r>
+      <w:r>
+        <w:t xml:space="preserve">και </w:t>
+      </w:r>
+      <w:r>
+        <w:rPr>
+          <w:lang w:val="en-US"/>
+        </w:rPr>
+        <w:t>NACA</w:t>
+      </w:r>
+      <w:r>
+        <w:t xml:space="preserve"> </w:t>
+      </w:r>
+      <w:r>
+        <w:t xml:space="preserve">0013 </w:t>
+      </w:r>
+      <w:r>
+        <w:t xml:space="preserve">στο πρόγραμμα </w:t>
+      </w:r>
+      <w:proofErr w:type="spellStart"/>
+      <w:r>
+        <w:rPr>
+          <w:lang w:val="en-US"/>
+        </w:rPr>
+        <w:t>xflr</w:t>
+      </w:r>
+      <w:proofErr w:type="spellEnd"/>
+      <w:r>
+        <w:t>.</w:t>
+      </w:r>
+    </w:p>
+    <w:p/>
+    <w:p>
+      <w:r>
+        <w:t xml:space="preserve">Στην συνέχεια εισάγονται τα </w:t>
+      </w:r>
+      <w:r>
+        <w:rPr>
+          <w:lang w:val="en-US"/>
+        </w:rPr>
+        <w:t>flaps</w:t>
+      </w:r>
+      <w:r>
+        <w:t xml:space="preserve"> </w:t>
+      </w:r>
+      <w:r>
+        <w:t>και στις δύο αεροτομές καθώς θα χρειαστούν για την μελέτη στην συνέχεια.</w:t>
+      </w:r>
+    </w:p>
+    <w:p>
+      <w:pPr>
+        <w:keepNext/>
+        <w:jc w:val="center"/>
+      </w:pPr>
+      <w:r>
+        <w:rPr>
+          <w:noProof/>
+        </w:rPr>
+        <w:drawing>
+          <wp:inline distT="0" distB="0" distL="0" distR="0" wp14:anchorId="4136D553" wp14:editId="3D788BB3">
+            <wp:extent cx="3621024" cy="747662"/>
+            <wp:effectExtent l="0" t="0" r="0" b="0"/>
+            <wp:docPr id="3" name="Picture 3"/>
+            <wp:cNvGraphicFramePr>
+              <a:graphicFrameLocks xmlns:a="http://schemas.openxmlformats.org/drawingml/2006/main" noChangeAspect="1"/>
+            </wp:cNvGraphicFramePr>
+            <a:graphic xmlns:a="http://schemas.openxmlformats.org/drawingml/2006/main">
+              <a:graphicData uri="http://schemas.openxmlformats.org/drawingml/2006/picture">
+                <pic:pic xmlns:pic="http://schemas.openxmlformats.org/drawingml/2006/picture">
+                  <pic:nvPicPr>
+                    <pic:cNvPr id="1" name=""/>
+                    <pic:cNvPicPr/>
+                  </pic:nvPicPr>
+                  <pic:blipFill>
+                    <a:blip r:embed="rId10"/>
+                    <a:stretch>
+                      <a:fillRect/>
+                    </a:stretch>
+                  </pic:blipFill>
+                  <pic:spPr>
+                    <a:xfrm>
+                      <a:off x="0" y="0"/>
+                      <a:ext cx="3667157" cy="757187"/>
+                    </a:xfrm>
+                    <a:prstGeom prst="rect">
+                      <a:avLst/>
+                    </a:prstGeom>
+                  </pic:spPr>
+                </pic:pic>
+              </a:graphicData>
+            </a:graphic>
+          </wp:inline>
+        </w:drawing>
+      </w:r>
+    </w:p>
+    <w:p>
+      <w:pPr>
+        <w:pStyle w:val="Caption"/>
+        <w:jc w:val="center"/>
+      </w:pPr>
+      <w:r>
+        <w:t xml:space="preserve">Εικόνα </w:t>
+      </w:r>
+      <w:fldSimple w:instr=" SEQ Εικόνα \* ARABIC ">
+        <w:r>
+          <w:rPr>
+            <w:noProof/>
+          </w:rPr>
+          <w:t>2</w:t>
+        </w:r>
+      </w:fldSimple>
+      <w:r>
+        <w:t xml:space="preserve">: Εισαγωγή </w:t>
+      </w:r>
+      <w:r>
+        <w:rPr>
+          <w:lang w:val="en-US"/>
+        </w:rPr>
+        <w:t>flaps</w:t>
+      </w:r>
+      <w:r>
+        <w:t xml:space="preserve"> </w:t>
+      </w:r>
+      <w:r>
+        <w:t xml:space="preserve">στις αεροτομές. </w:t>
+      </w:r>
+    </w:p>
+    <w:p>
+      <w:r>
+        <w:t xml:space="preserve">Στην συνέχεια ακολουθεί αεροδυναμική ανάλυση των αεροτομών σε διάφορους αριθμούς </w:t>
+      </w:r>
+      <w:r>
+        <w:rPr>
+          <w:lang w:val="en-US"/>
+        </w:rPr>
+        <w:t>Reynolds</w:t>
+      </w:r>
+      <w:r>
+        <w:t xml:space="preserve">. Ενδεικτικά παρουσιάζεται η ανάλυση της απλή αεροτομής </w:t>
+      </w:r>
+      <w:r>
+        <w:rPr>
+          <w:lang w:val="en-US"/>
+        </w:rPr>
+        <w:t>NASA</w:t>
+      </w:r>
+      <w:r>
+        <w:t xml:space="preserve"> 0313 </w:t>
+      </w:r>
+      <w:r>
+        <w:t xml:space="preserve">με τα </w:t>
+      </w:r>
+      <w:r>
+        <w:rPr>
+          <w:lang w:val="en-US"/>
+        </w:rPr>
+        <w:t>flaps</w:t>
+      </w:r>
+      <w:r>
+        <w:t xml:space="preserve"> ουδέτερη κατάσταση.</w:t>
+      </w:r>
+    </w:p>
+    <w:p>
+      <w:pPr>
+        <w:keepNext/>
+        <w:jc w:val="center"/>
+      </w:pPr>
+      <w:r>
+        <w:rPr>
+          <w:noProof/>
+        </w:rPr>
+        <w:drawing>
+          <wp:inline distT="0" distB="0" distL="0" distR="0" wp14:anchorId="51E6CD58" wp14:editId="7843BFB3">
+            <wp:extent cx="4945075" cy="1356517"/>
+            <wp:effectExtent l="0" t="0" r="8255" b="0"/>
+            <wp:docPr id="4" name="Picture 4"/>
+            <wp:cNvGraphicFramePr>
+              <a:graphicFrameLocks xmlns:a="http://schemas.openxmlformats.org/drawingml/2006/main" noChangeAspect="1"/>
+            </wp:cNvGraphicFramePr>
+            <a:graphic xmlns:a="http://schemas.openxmlformats.org/drawingml/2006/main">
+              <a:graphicData uri="http://schemas.openxmlformats.org/drawingml/2006/picture">
+                <pic:pic xmlns:pic="http://schemas.openxmlformats.org/drawingml/2006/picture">
+                  <pic:nvPicPr>
+                    <pic:cNvPr id="1" name=""/>
+                    <pic:cNvPicPr/>
+                  </pic:nvPicPr>
+                  <pic:blipFill>
+                    <a:blip r:embed="rId11"/>
+                    <a:stretch>
+                      <a:fillRect/>
+                    </a:stretch>
+                  </pic:blipFill>
+                  <pic:spPr>
+                    <a:xfrm>
+                      <a:off x="0" y="0"/>
+                      <a:ext cx="4958266" cy="1360135"/>
+                    </a:xfrm>
+                    <a:prstGeom prst="rect">
+                      <a:avLst/>
+                    </a:prstGeom>
+                  </pic:spPr>
+                </pic:pic>
+              </a:graphicData>
+            </a:graphic>
+          </wp:inline>
+        </w:drawing>
+      </w:r>
+    </w:p>
+    <w:p>
+      <w:pPr>
+        <w:pStyle w:val="Caption"/>
+        <w:jc w:val="center"/>
+        <w:rPr>
+          <w:lang w:val="en-US"/>
+        </w:rPr>
+      </w:pPr>
+      <w:r>
+        <w:t xml:space="preserve">Εικόνα </w:t>
+      </w:r>
+      <w:fldSimple w:instr=" SEQ Εικόνα \* ARABIC ">
+        <w:r>
+          <w:rPr>
+            <w:noProof/>
+          </w:rPr>
+          <w:t>3</w:t>
+        </w:r>
+      </w:fldSimple>
+      <w:r>
+        <w:t xml:space="preserve">: </w:t>
+      </w:r>
+      <w:r>
+        <w:rPr>
+          <w:lang w:val="en-US"/>
+        </w:rPr>
+        <w:t xml:space="preserve">Polars </w:t>
+      </w:r>
+      <w:r>
+        <w:t xml:space="preserve">για </w:t>
+      </w:r>
+      <w:r>
+        <w:rPr>
+          <w:lang w:val="en-US"/>
+        </w:rPr>
+        <w:t>NASA 0313.</w:t>
+      </w:r>
+    </w:p>
+    <w:p>
+      <w:pPr>
+        <w:rPr>
+          <w:lang w:val="en-US"/>
+        </w:rPr>
+      </w:pPr>
     </w:p>
     <w:p/>
     <w:p>
@@ -4603,13 +4978,7 @@
             <w:rPr>
               <w:rFonts w:ascii="Cambria Math" w:eastAsiaTheme="minorEastAsia" w:hAnsi="Cambria Math"/>
             </w:rPr>
-            <m:t>⋅s</m:t>
-          </m:r>
-          <m:r>
-            <w:rPr>
-              <w:rFonts w:ascii="Cambria Math" w:eastAsiaTheme="minorEastAsia" w:hAnsi="Cambria Math"/>
-            </w:rPr>
-            <m:t>+</m:t>
+            <m:t>⋅s+</m:t>
           </m:r>
           <m:f>
             <m:fPr>
@@ -7376,7 +7745,7 @@
     </w:p>
     <w:p/>
     <w:sectPr>
-      <w:footerReference w:type="default" r:id="rId9"/>
+      <w:footerReference w:type="default" r:id="rId12"/>
       <w:pgSz w:w="11906" w:h="16838"/>
       <w:pgMar w:top="720" w:right="720" w:bottom="720" w:left="720" w:header="708" w:footer="708" w:gutter="0"/>
       <w:pgNumType w:start="0"/>
@@ -10083,6 +10452,7 @@
     <w:rsid w:val="00057339"/>
     <w:rsid w:val="00063E9D"/>
     <w:rsid w:val="000845EB"/>
+    <w:rsid w:val="00116A3D"/>
     <w:rsid w:val="00127838"/>
     <w:rsid w:val="00132EB6"/>
     <w:rsid w:val="00160CF8"/>
@@ -10109,6 +10479,7 @@
     <w:rsid w:val="0032064D"/>
     <w:rsid w:val="003233B2"/>
     <w:rsid w:val="00390F8F"/>
+    <w:rsid w:val="003B2FCA"/>
     <w:rsid w:val="003C380C"/>
     <w:rsid w:val="003C6C96"/>
     <w:rsid w:val="003E7705"/>

</xml_diff>

<commit_message>
Running for more mach numbers
</commit_message>
<xml_diff>
--- a/TechnicalReport/PiperM500FlightDynamicsAnalysis.docx
+++ b/TechnicalReport/PiperM500FlightDynamicsAnalysis.docx
@@ -2389,7 +2389,7 @@
         <w:pStyle w:val="Heading1"/>
       </w:pPr>
       <w:r>
-        <w:t>Γεωμετρία πτερύγων</w:t>
+        <w:t>Μοντέλο αεροσκάφους</w:t>
       </w:r>
     </w:p>
     <w:p>
@@ -2767,14 +2767,755 @@
         </w:rPr>
       </w:pPr>
     </w:p>
+    <w:p>
+      <w:pPr>
+        <w:pStyle w:val="Heading2"/>
+      </w:pPr>
+      <w:r>
+        <w:t>Γεωμετρία πτερύγων</w:t>
+      </w:r>
+    </w:p>
+    <w:p>
+      <w:r>
+        <w:t xml:space="preserve">Αρχικά τοποθετούμε τις πτέρυγες του αεροσκάφους στο </w:t>
+      </w:r>
+      <w:r>
+        <w:rPr>
+          <w:lang w:val="en-US"/>
+        </w:rPr>
+        <w:t>XFLR</w:t>
+      </w:r>
+      <w:r>
+        <w:t xml:space="preserve"> </w:t>
+      </w:r>
+      <w:r>
+        <w:t>με βάση τα υπάρχοντα σχέδια και αναλογίες</w:t>
+      </w:r>
+      <w:r>
+        <w:t>.</w:t>
+      </w:r>
+    </w:p>
+    <w:p>
+      <w:pPr>
+        <w:keepNext/>
+        <w:jc w:val="center"/>
+      </w:pPr>
+      <w:r>
+        <w:rPr>
+          <w:noProof/>
+        </w:rPr>
+        <w:drawing>
+          <wp:inline distT="0" distB="0" distL="0" distR="0" wp14:anchorId="38572498" wp14:editId="2C03FDD3">
+            <wp:extent cx="6378854" cy="4031124"/>
+            <wp:effectExtent l="76200" t="76200" r="136525" b="140970"/>
+            <wp:docPr id="5" name="Picture 5"/>
+            <wp:cNvGraphicFramePr>
+              <a:graphicFrameLocks xmlns:a="http://schemas.openxmlformats.org/drawingml/2006/main" noChangeAspect="1"/>
+            </wp:cNvGraphicFramePr>
+            <a:graphic xmlns:a="http://schemas.openxmlformats.org/drawingml/2006/main">
+              <a:graphicData uri="http://schemas.openxmlformats.org/drawingml/2006/picture">
+                <pic:pic xmlns:pic="http://schemas.openxmlformats.org/drawingml/2006/picture">
+                  <pic:nvPicPr>
+                    <pic:cNvPr id="1" name=""/>
+                    <pic:cNvPicPr/>
+                  </pic:nvPicPr>
+                  <pic:blipFill>
+                    <a:blip r:embed="rId12"/>
+                    <a:stretch>
+                      <a:fillRect/>
+                    </a:stretch>
+                  </pic:blipFill>
+                  <pic:spPr>
+                    <a:xfrm>
+                      <a:off x="0" y="0"/>
+                      <a:ext cx="6401241" cy="4045271"/>
+                    </a:xfrm>
+                    <a:prstGeom prst="rect">
+                      <a:avLst/>
+                    </a:prstGeom>
+                    <a:ln w="38100" cap="sq">
+                      <a:solidFill>
+                        <a:srgbClr val="000000"/>
+                      </a:solidFill>
+                      <a:prstDash val="solid"/>
+                      <a:miter lim="800000"/>
+                    </a:ln>
+                    <a:effectLst>
+                      <a:outerShdw blurRad="50800" dist="38100" dir="2700000" algn="tl" rotWithShape="0">
+                        <a:srgbClr val="000000">
+                          <a:alpha val="43000"/>
+                        </a:srgbClr>
+                      </a:outerShdw>
+                    </a:effectLst>
+                  </pic:spPr>
+                </pic:pic>
+              </a:graphicData>
+            </a:graphic>
+          </wp:inline>
+        </w:drawing>
+      </w:r>
+    </w:p>
+    <w:p>
+      <w:pPr>
+        <w:pStyle w:val="Caption"/>
+        <w:jc w:val="center"/>
+      </w:pPr>
+      <w:r>
+        <w:t xml:space="preserve">Εικόνα </w:t>
+      </w:r>
+      <w:fldSimple w:instr=" SEQ Εικόνα \* ARABIC ">
+        <w:r>
+          <w:rPr>
+            <w:noProof/>
+          </w:rPr>
+          <w:t>4</w:t>
+        </w:r>
+      </w:fldSimple>
+      <w:r>
+        <w:t xml:space="preserve">: </w:t>
+      </w:r>
+      <w:r>
+        <w:t>Αναπαραγωγή της γεωμετρία του αεροσκάφους με βάση τις εικόνες που δίνονται στο φυλλάδιο πώλησης.</w:t>
+      </w:r>
+    </w:p>
     <w:p/>
     <w:p>
       <w:pPr>
-        <w:pStyle w:val="Heading1"/>
+        <w:pStyle w:val="Heading2"/>
       </w:pPr>
       <w:r>
         <w:t>Κατανομή μάζας</w:t>
       </w:r>
+    </w:p>
+    <w:p>
+      <w:r>
+        <w:t>Στην συνέχεια είναι σημαντικό να γίνει εκτίμηση των κέντρων μάζας και το βάρος των επιμέρους υποσυστημάτων προκειμένου να εκτιμηθεί το κέντρο βάρους συνολικά καθώς οι ροπές αδράνειας του αεροσκάφους. Τα μεγέθη αυτά όπως θα φανεί στην συνέχεια, θα καθορίσουν την δυναμική του συστήματος.</w:t>
+      </w:r>
+    </w:p>
+    <w:tbl>
+      <w:tblPr>
+        <w:tblStyle w:val="PlainTable3"/>
+        <w:tblW w:w="0" w:type="auto"/>
+        <w:jc w:val="center"/>
+        <w:tblLook w:val="04A0" w:firstRow="1" w:lastRow="0" w:firstColumn="1" w:lastColumn="0" w:noHBand="0" w:noVBand="1"/>
+      </w:tblPr>
+      <w:tblGrid>
+        <w:gridCol w:w="3485"/>
+        <w:gridCol w:w="3485"/>
+        <w:gridCol w:w="3486"/>
+      </w:tblGrid>
+      <w:tr>
+        <w:trPr>
+          <w:cnfStyle w:val="100000000000" w:firstRow="1" w:lastRow="0" w:firstColumn="0" w:lastColumn="0" w:oddVBand="0" w:evenVBand="0" w:oddHBand="0" w:evenHBand="0" w:firstRowFirstColumn="0" w:firstRowLastColumn="0" w:lastRowFirstColumn="0" w:lastRowLastColumn="0"/>
+          <w:jc w:val="center"/>
+        </w:trPr>
+        <w:tc>
+          <w:tcPr>
+            <w:cnfStyle w:val="001000000100" w:firstRow="0" w:lastRow="0" w:firstColumn="1" w:lastColumn="0" w:oddVBand="0" w:evenVBand="0" w:oddHBand="0" w:evenHBand="0" w:firstRowFirstColumn="1" w:firstRowLastColumn="0" w:lastRowFirstColumn="0" w:lastRowLastColumn="0"/>
+            <w:tcW w:w="3485" w:type="dxa"/>
+            <w:tcBorders>
+              <w:top w:val="single" w:sz="4" w:space="0" w:color="auto"/>
+              <w:left w:val="single" w:sz="4" w:space="0" w:color="auto"/>
+            </w:tcBorders>
+          </w:tcPr>
+          <w:p>
+            <w:pPr>
+              <w:jc w:val="center"/>
+            </w:pPr>
+            <w:r>
+              <w:t>Δομικό στοιχείο – Υποσύστημα</w:t>
+            </w:r>
+          </w:p>
+        </w:tc>
+        <w:tc>
+          <w:tcPr>
+            <w:tcW w:w="3485" w:type="dxa"/>
+            <w:tcBorders>
+              <w:top w:val="single" w:sz="4" w:space="0" w:color="auto"/>
+            </w:tcBorders>
+          </w:tcPr>
+          <w:p>
+            <w:pPr>
+              <w:jc w:val="center"/>
+              <w:cnfStyle w:val="100000000000" w:firstRow="1" w:lastRow="0" w:firstColumn="0" w:lastColumn="0" w:oddVBand="0" w:evenVBand="0" w:oddHBand="0" w:evenHBand="0" w:firstRowFirstColumn="0" w:firstRowLastColumn="0" w:lastRowFirstColumn="0" w:lastRowLastColumn="0"/>
+            </w:pPr>
+            <w:r>
+              <w:t>Ποσοστό βάρους</w:t>
+            </w:r>
+          </w:p>
+        </w:tc>
+        <w:tc>
+          <w:tcPr>
+            <w:tcW w:w="3486" w:type="dxa"/>
+            <w:tcBorders>
+              <w:top w:val="single" w:sz="4" w:space="0" w:color="auto"/>
+              <w:right w:val="single" w:sz="4" w:space="0" w:color="auto"/>
+            </w:tcBorders>
+          </w:tcPr>
+          <w:p>
+            <w:pPr>
+              <w:jc w:val="center"/>
+              <w:cnfStyle w:val="100000000000" w:firstRow="1" w:lastRow="0" w:firstColumn="0" w:lastColumn="0" w:oddVBand="0" w:evenVBand="0" w:oddHBand="0" w:evenHBand="0" w:firstRowFirstColumn="0" w:firstRowLastColumn="0" w:lastRowFirstColumn="0" w:lastRowLastColumn="0"/>
+              <w:rPr>
+                <w:lang w:val="en-US"/>
+              </w:rPr>
+            </w:pPr>
+            <w:r>
+              <w:t>Βάρος [</w:t>
+            </w:r>
+            <w:r>
+              <w:rPr>
+                <w:lang w:val="en-US"/>
+              </w:rPr>
+              <w:t>kg]</w:t>
+            </w:r>
+          </w:p>
+        </w:tc>
+      </w:tr>
+      <w:tr>
+        <w:trPr>
+          <w:cnfStyle w:val="000000100000" w:firstRow="0" w:lastRow="0" w:firstColumn="0" w:lastColumn="0" w:oddVBand="0" w:evenVBand="0" w:oddHBand="1" w:evenHBand="0" w:firstRowFirstColumn="0" w:firstRowLastColumn="0" w:lastRowFirstColumn="0" w:lastRowLastColumn="0"/>
+          <w:jc w:val="center"/>
+        </w:trPr>
+        <w:tc>
+          <w:tcPr>
+            <w:cnfStyle w:val="001000000000" w:firstRow="0" w:lastRow="0" w:firstColumn="1" w:lastColumn="0" w:oddVBand="0" w:evenVBand="0" w:oddHBand="0" w:evenHBand="0" w:firstRowFirstColumn="0" w:firstRowLastColumn="0" w:lastRowFirstColumn="0" w:lastRowLastColumn="0"/>
+            <w:tcW w:w="3485" w:type="dxa"/>
+            <w:tcBorders>
+              <w:left w:val="single" w:sz="4" w:space="0" w:color="auto"/>
+            </w:tcBorders>
+          </w:tcPr>
+          <w:p>
+            <w:r>
+              <w:t>Δεξαμενή καυσίμου</w:t>
+            </w:r>
+          </w:p>
+        </w:tc>
+        <w:tc>
+          <w:tcPr>
+            <w:tcW w:w="3485" w:type="dxa"/>
+          </w:tcPr>
+          <w:p>
+            <w:pPr>
+              <w:jc w:val="center"/>
+              <w:cnfStyle w:val="000000100000" w:firstRow="0" w:lastRow="0" w:firstColumn="0" w:lastColumn="0" w:oddVBand="0" w:evenVBand="0" w:oddHBand="1" w:evenHBand="0" w:firstRowFirstColumn="0" w:firstRowLastColumn="0" w:lastRowFirstColumn="0" w:lastRowLastColumn="0"/>
+            </w:pPr>
+            <w:r>
+              <w:rPr>
+                <w:color w:val="4472C4" w:themeColor="accent1"/>
+              </w:rPr>
+              <w:t>0.09</w:t>
+            </w:r>
+          </w:p>
+        </w:tc>
+        <w:tc>
+          <w:tcPr>
+            <w:tcW w:w="3486" w:type="dxa"/>
+            <w:tcBorders>
+              <w:right w:val="single" w:sz="4" w:space="0" w:color="auto"/>
+            </w:tcBorders>
+          </w:tcPr>
+          <w:p>
+            <w:pPr>
+              <w:jc w:val="center"/>
+              <w:cnfStyle w:val="000000100000" w:firstRow="0" w:lastRow="0" w:firstColumn="0" w:lastColumn="0" w:oddVBand="0" w:evenVBand="0" w:oddHBand="1" w:evenHBand="0" w:firstRowFirstColumn="0" w:firstRowLastColumn="0" w:lastRowFirstColumn="0" w:lastRowLastColumn="0"/>
+            </w:pPr>
+            <w:r>
+              <w:t>219.6</w:t>
+            </w:r>
+          </w:p>
+        </w:tc>
+      </w:tr>
+      <w:tr>
+        <w:trPr>
+          <w:jc w:val="center"/>
+        </w:trPr>
+        <w:tc>
+          <w:tcPr>
+            <w:cnfStyle w:val="001000000000" w:firstRow="0" w:lastRow="0" w:firstColumn="1" w:lastColumn="0" w:oddVBand="0" w:evenVBand="0" w:oddHBand="0" w:evenHBand="0" w:firstRowFirstColumn="0" w:firstRowLastColumn="0" w:lastRowFirstColumn="0" w:lastRowLastColumn="0"/>
+            <w:tcW w:w="3485" w:type="dxa"/>
+            <w:tcBorders>
+              <w:left w:val="single" w:sz="4" w:space="0" w:color="auto"/>
+            </w:tcBorders>
+          </w:tcPr>
+          <w:p>
+            <w:r>
+              <w:t>Κύρια πτέρυγα</w:t>
+            </w:r>
+          </w:p>
+        </w:tc>
+        <w:tc>
+          <w:tcPr>
+            <w:tcW w:w="3485" w:type="dxa"/>
+          </w:tcPr>
+          <w:p>
+            <w:pPr>
+              <w:jc w:val="center"/>
+              <w:cnfStyle w:val="000000000000" w:firstRow="0" w:lastRow="0" w:firstColumn="0" w:lastColumn="0" w:oddVBand="0" w:evenVBand="0" w:oddHBand="0" w:evenHBand="0" w:firstRowFirstColumn="0" w:firstRowLastColumn="0" w:lastRowFirstColumn="0" w:lastRowLastColumn="0"/>
+            </w:pPr>
+            <w:r>
+              <w:rPr>
+                <w:color w:val="4472C4" w:themeColor="accent1"/>
+              </w:rPr>
+              <w:t>0.07</w:t>
+            </w:r>
+          </w:p>
+        </w:tc>
+        <w:tc>
+          <w:tcPr>
+            <w:tcW w:w="3486" w:type="dxa"/>
+            <w:tcBorders>
+              <w:right w:val="single" w:sz="4" w:space="0" w:color="auto"/>
+            </w:tcBorders>
+          </w:tcPr>
+          <w:p>
+            <w:pPr>
+              <w:jc w:val="center"/>
+              <w:cnfStyle w:val="000000000000" w:firstRow="0" w:lastRow="0" w:firstColumn="0" w:lastColumn="0" w:oddVBand="0" w:evenVBand="0" w:oddHBand="0" w:evenHBand="0" w:firstRowFirstColumn="0" w:firstRowLastColumn="0" w:lastRowFirstColumn="0" w:lastRowLastColumn="0"/>
+            </w:pPr>
+            <w:r>
+              <w:t>170.8</w:t>
+            </w:r>
+          </w:p>
+        </w:tc>
+      </w:tr>
+      <w:tr>
+        <w:trPr>
+          <w:cnfStyle w:val="000000100000" w:firstRow="0" w:lastRow="0" w:firstColumn="0" w:lastColumn="0" w:oddVBand="0" w:evenVBand="0" w:oddHBand="1" w:evenHBand="0" w:firstRowFirstColumn="0" w:firstRowLastColumn="0" w:lastRowFirstColumn="0" w:lastRowLastColumn="0"/>
+          <w:jc w:val="center"/>
+        </w:trPr>
+        <w:tc>
+          <w:tcPr>
+            <w:cnfStyle w:val="001000000000" w:firstRow="0" w:lastRow="0" w:firstColumn="1" w:lastColumn="0" w:oddVBand="0" w:evenVBand="0" w:oddHBand="0" w:evenHBand="0" w:firstRowFirstColumn="0" w:firstRowLastColumn="0" w:lastRowFirstColumn="0" w:lastRowLastColumn="0"/>
+            <w:tcW w:w="3485" w:type="dxa"/>
+            <w:tcBorders>
+              <w:left w:val="single" w:sz="4" w:space="0" w:color="auto"/>
+            </w:tcBorders>
+          </w:tcPr>
+          <w:p>
+            <w:r>
+              <w:t xml:space="preserve">Κατακόρυφο ουραίο </w:t>
+            </w:r>
+          </w:p>
+        </w:tc>
+        <w:tc>
+          <w:tcPr>
+            <w:tcW w:w="3485" w:type="dxa"/>
+          </w:tcPr>
+          <w:p>
+            <w:pPr>
+              <w:jc w:val="center"/>
+              <w:cnfStyle w:val="000000100000" w:firstRow="0" w:lastRow="0" w:firstColumn="0" w:lastColumn="0" w:oddVBand="0" w:evenVBand="0" w:oddHBand="1" w:evenHBand="0" w:firstRowFirstColumn="0" w:firstRowLastColumn="0" w:lastRowFirstColumn="0" w:lastRowLastColumn="0"/>
+            </w:pPr>
+            <w:r>
+              <w:rPr>
+                <w:color w:val="4472C4" w:themeColor="accent1"/>
+              </w:rPr>
+              <w:t>0.015</w:t>
+            </w:r>
+          </w:p>
+        </w:tc>
+        <w:tc>
+          <w:tcPr>
+            <w:tcW w:w="3486" w:type="dxa"/>
+            <w:tcBorders>
+              <w:right w:val="single" w:sz="4" w:space="0" w:color="auto"/>
+            </w:tcBorders>
+          </w:tcPr>
+          <w:p>
+            <w:pPr>
+              <w:jc w:val="center"/>
+              <w:cnfStyle w:val="000000100000" w:firstRow="0" w:lastRow="0" w:firstColumn="0" w:lastColumn="0" w:oddVBand="0" w:evenVBand="0" w:oddHBand="1" w:evenHBand="0" w:firstRowFirstColumn="0" w:firstRowLastColumn="0" w:lastRowFirstColumn="0" w:lastRowLastColumn="0"/>
+            </w:pPr>
+            <w:r>
+              <w:t>36.6</w:t>
+            </w:r>
+          </w:p>
+        </w:tc>
+      </w:tr>
+      <w:tr>
+        <w:trPr>
+          <w:jc w:val="center"/>
+        </w:trPr>
+        <w:tc>
+          <w:tcPr>
+            <w:cnfStyle w:val="001000000000" w:firstRow="0" w:lastRow="0" w:firstColumn="1" w:lastColumn="0" w:oddVBand="0" w:evenVBand="0" w:oddHBand="0" w:evenHBand="0" w:firstRowFirstColumn="0" w:firstRowLastColumn="0" w:lastRowFirstColumn="0" w:lastRowLastColumn="0"/>
+            <w:tcW w:w="3485" w:type="dxa"/>
+            <w:tcBorders>
+              <w:left w:val="single" w:sz="4" w:space="0" w:color="auto"/>
+            </w:tcBorders>
+          </w:tcPr>
+          <w:p>
+            <w:r>
+              <w:t>Οριζόντιο ουραίο</w:t>
+            </w:r>
+          </w:p>
+        </w:tc>
+        <w:tc>
+          <w:tcPr>
+            <w:tcW w:w="3485" w:type="dxa"/>
+          </w:tcPr>
+          <w:p>
+            <w:pPr>
+              <w:jc w:val="center"/>
+              <w:cnfStyle w:val="000000000000" w:firstRow="0" w:lastRow="0" w:firstColumn="0" w:lastColumn="0" w:oddVBand="0" w:evenVBand="0" w:oddHBand="0" w:evenHBand="0" w:firstRowFirstColumn="0" w:firstRowLastColumn="0" w:lastRowFirstColumn="0" w:lastRowLastColumn="0"/>
+            </w:pPr>
+            <w:r>
+              <w:rPr>
+                <w:color w:val="4472C4" w:themeColor="accent1"/>
+              </w:rPr>
+              <w:t>0.006</w:t>
+            </w:r>
+          </w:p>
+        </w:tc>
+        <w:tc>
+          <w:tcPr>
+            <w:tcW w:w="3486" w:type="dxa"/>
+            <w:tcBorders>
+              <w:right w:val="single" w:sz="4" w:space="0" w:color="auto"/>
+            </w:tcBorders>
+          </w:tcPr>
+          <w:p>
+            <w:pPr>
+              <w:jc w:val="center"/>
+              <w:cnfStyle w:val="000000000000" w:firstRow="0" w:lastRow="0" w:firstColumn="0" w:lastColumn="0" w:oddVBand="0" w:evenVBand="0" w:oddHBand="0" w:evenHBand="0" w:firstRowFirstColumn="0" w:firstRowLastColumn="0" w:lastRowFirstColumn="0" w:lastRowLastColumn="0"/>
+            </w:pPr>
+            <w:r>
+              <w:t>14.6</w:t>
+            </w:r>
+          </w:p>
+        </w:tc>
+      </w:tr>
+      <w:tr>
+        <w:trPr>
+          <w:cnfStyle w:val="000000100000" w:firstRow="0" w:lastRow="0" w:firstColumn="0" w:lastColumn="0" w:oddVBand="0" w:evenVBand="0" w:oddHBand="1" w:evenHBand="0" w:firstRowFirstColumn="0" w:firstRowLastColumn="0" w:lastRowFirstColumn="0" w:lastRowLastColumn="0"/>
+          <w:jc w:val="center"/>
+        </w:trPr>
+        <w:tc>
+          <w:tcPr>
+            <w:cnfStyle w:val="001000000000" w:firstRow="0" w:lastRow="0" w:firstColumn="1" w:lastColumn="0" w:oddVBand="0" w:evenVBand="0" w:oddHBand="0" w:evenHBand="0" w:firstRowFirstColumn="0" w:firstRowLastColumn="0" w:lastRowFirstColumn="0" w:lastRowLastColumn="0"/>
+            <w:tcW w:w="3485" w:type="dxa"/>
+            <w:tcBorders>
+              <w:left w:val="single" w:sz="4" w:space="0" w:color="auto"/>
+            </w:tcBorders>
+          </w:tcPr>
+          <w:p>
+            <w:r>
+              <w:t>Σύστημα προσγείωσης</w:t>
+            </w:r>
+          </w:p>
+        </w:tc>
+        <w:tc>
+          <w:tcPr>
+            <w:tcW w:w="3485" w:type="dxa"/>
+          </w:tcPr>
+          <w:p>
+            <w:pPr>
+              <w:jc w:val="center"/>
+              <w:cnfStyle w:val="000000100000" w:firstRow="0" w:lastRow="0" w:firstColumn="0" w:lastColumn="0" w:oddVBand="0" w:evenVBand="0" w:oddHBand="1" w:evenHBand="0" w:firstRowFirstColumn="0" w:firstRowLastColumn="0" w:lastRowFirstColumn="0" w:lastRowLastColumn="0"/>
+            </w:pPr>
+            <w:r>
+              <w:rPr>
+                <w:color w:val="4472C4" w:themeColor="accent1"/>
+              </w:rPr>
+              <w:t>0.05</w:t>
+            </w:r>
+          </w:p>
+        </w:tc>
+        <w:tc>
+          <w:tcPr>
+            <w:tcW w:w="3486" w:type="dxa"/>
+            <w:tcBorders>
+              <w:right w:val="single" w:sz="4" w:space="0" w:color="auto"/>
+            </w:tcBorders>
+          </w:tcPr>
+          <w:p>
+            <w:pPr>
+              <w:jc w:val="center"/>
+              <w:cnfStyle w:val="000000100000" w:firstRow="0" w:lastRow="0" w:firstColumn="0" w:lastColumn="0" w:oddVBand="0" w:evenVBand="0" w:oddHBand="1" w:evenHBand="0" w:firstRowFirstColumn="0" w:firstRowLastColumn="0" w:lastRowFirstColumn="0" w:lastRowLastColumn="0"/>
+            </w:pPr>
+            <w:r>
+              <w:t>122</w:t>
+            </w:r>
+            <w:r>
+              <w:t>.0</w:t>
+            </w:r>
+          </w:p>
+        </w:tc>
+      </w:tr>
+      <w:tr>
+        <w:trPr>
+          <w:jc w:val="center"/>
+        </w:trPr>
+        <w:tc>
+          <w:tcPr>
+            <w:cnfStyle w:val="001000000000" w:firstRow="0" w:lastRow="0" w:firstColumn="1" w:lastColumn="0" w:oddVBand="0" w:evenVBand="0" w:oddHBand="0" w:evenHBand="0" w:firstRowFirstColumn="0" w:firstRowLastColumn="0" w:lastRowFirstColumn="0" w:lastRowLastColumn="0"/>
+            <w:tcW w:w="3485" w:type="dxa"/>
+            <w:tcBorders>
+              <w:left w:val="single" w:sz="4" w:space="0" w:color="auto"/>
+            </w:tcBorders>
+          </w:tcPr>
+          <w:p>
+            <w:pPr>
+              <w:rPr>
+                <w:lang w:val="en-US"/>
+              </w:rPr>
+            </w:pPr>
+            <w:r>
+              <w:t>Καμπίνα επιβατών</w:t>
+            </w:r>
+          </w:p>
+        </w:tc>
+        <w:tc>
+          <w:tcPr>
+            <w:tcW w:w="3485" w:type="dxa"/>
+          </w:tcPr>
+          <w:p>
+            <w:pPr>
+              <w:jc w:val="center"/>
+              <w:cnfStyle w:val="000000000000" w:firstRow="0" w:lastRow="0" w:firstColumn="0" w:lastColumn="0" w:oddVBand="0" w:evenVBand="0" w:oddHBand="0" w:evenHBand="0" w:firstRowFirstColumn="0" w:firstRowLastColumn="0" w:lastRowFirstColumn="0" w:lastRowLastColumn="0"/>
+              <w:rPr>
+                <w:lang w:val="en-US"/>
+              </w:rPr>
+            </w:pPr>
+            <w:r>
+              <w:rPr>
+                <w:color w:val="ED7D31" w:themeColor="accent2"/>
+                <w:lang w:val="en-US"/>
+              </w:rPr>
+              <w:t>0.3784</w:t>
+            </w:r>
+          </w:p>
+        </w:tc>
+        <w:tc>
+          <w:tcPr>
+            <w:tcW w:w="3486" w:type="dxa"/>
+            <w:tcBorders>
+              <w:right w:val="single" w:sz="4" w:space="0" w:color="auto"/>
+            </w:tcBorders>
+          </w:tcPr>
+          <w:p>
+            <w:pPr>
+              <w:jc w:val="center"/>
+              <w:cnfStyle w:val="000000000000" w:firstRow="0" w:lastRow="0" w:firstColumn="0" w:lastColumn="0" w:oddVBand="0" w:evenVBand="0" w:oddHBand="0" w:evenHBand="0" w:firstRowFirstColumn="0" w:firstRowLastColumn="0" w:lastRowFirstColumn="0" w:lastRowLastColumn="0"/>
+            </w:pPr>
+            <w:r>
+              <w:t>923.</w:t>
+            </w:r>
+            <w:r>
+              <w:t>4</w:t>
+            </w:r>
+          </w:p>
+        </w:tc>
+      </w:tr>
+      <w:tr>
+        <w:trPr>
+          <w:cnfStyle w:val="000000100000" w:firstRow="0" w:lastRow="0" w:firstColumn="0" w:lastColumn="0" w:oddVBand="0" w:evenVBand="0" w:oddHBand="1" w:evenHBand="0" w:firstRowFirstColumn="0" w:firstRowLastColumn="0" w:lastRowFirstColumn="0" w:lastRowLastColumn="0"/>
+          <w:jc w:val="center"/>
+        </w:trPr>
+        <w:tc>
+          <w:tcPr>
+            <w:cnfStyle w:val="001000000000" w:firstRow="0" w:lastRow="0" w:firstColumn="1" w:lastColumn="0" w:oddVBand="0" w:evenVBand="0" w:oddHBand="0" w:evenHBand="0" w:firstRowFirstColumn="0" w:firstRowLastColumn="0" w:lastRowFirstColumn="0" w:lastRowLastColumn="0"/>
+            <w:tcW w:w="3485" w:type="dxa"/>
+            <w:tcBorders>
+              <w:left w:val="single" w:sz="4" w:space="0" w:color="auto"/>
+            </w:tcBorders>
+          </w:tcPr>
+          <w:p>
+            <w:r>
+              <w:t>Κινητήρας αεροσκάφους</w:t>
+            </w:r>
+          </w:p>
+        </w:tc>
+        <w:tc>
+          <w:tcPr>
+            <w:tcW w:w="3485" w:type="dxa"/>
+          </w:tcPr>
+          <w:p>
+            <w:pPr>
+              <w:jc w:val="center"/>
+              <w:cnfStyle w:val="000000100000" w:firstRow="0" w:lastRow="0" w:firstColumn="0" w:lastColumn="0" w:oddVBand="0" w:evenVBand="0" w:oddHBand="1" w:evenHBand="0" w:firstRowFirstColumn="0" w:firstRowLastColumn="0" w:lastRowFirstColumn="0" w:lastRowLastColumn="0"/>
+            </w:pPr>
+            <w:r>
+              <w:t>0.0750</w:t>
+            </w:r>
+          </w:p>
+        </w:tc>
+        <w:tc>
+          <w:tcPr>
+            <w:tcW w:w="3486" w:type="dxa"/>
+            <w:tcBorders>
+              <w:right w:val="single" w:sz="4" w:space="0" w:color="auto"/>
+            </w:tcBorders>
+          </w:tcPr>
+          <w:p>
+            <w:pPr>
+              <w:jc w:val="center"/>
+              <w:cnfStyle w:val="000000100000" w:firstRow="0" w:lastRow="0" w:firstColumn="0" w:lastColumn="0" w:oddVBand="0" w:evenVBand="0" w:oddHBand="1" w:evenHBand="0" w:firstRowFirstColumn="0" w:firstRowLastColumn="0" w:lastRowFirstColumn="0" w:lastRowLastColumn="0"/>
+            </w:pPr>
+            <w:r>
+              <w:rPr>
+                <w:color w:val="4472C4" w:themeColor="accent1"/>
+              </w:rPr>
+              <w:t>183.0</w:t>
+            </w:r>
+          </w:p>
+        </w:tc>
+      </w:tr>
+      <w:tr>
+        <w:trPr>
+          <w:jc w:val="center"/>
+        </w:trPr>
+        <w:tc>
+          <w:tcPr>
+            <w:cnfStyle w:val="001000000000" w:firstRow="0" w:lastRow="0" w:firstColumn="1" w:lastColumn="0" w:oddVBand="0" w:evenVBand="0" w:oddHBand="0" w:evenHBand="0" w:firstRowFirstColumn="0" w:firstRowLastColumn="0" w:lastRowFirstColumn="0" w:lastRowLastColumn="0"/>
+            <w:tcW w:w="3485" w:type="dxa"/>
+            <w:tcBorders>
+              <w:left w:val="single" w:sz="4" w:space="0" w:color="auto"/>
+              <w:bottom w:val="single" w:sz="4" w:space="0" w:color="auto"/>
+            </w:tcBorders>
+          </w:tcPr>
+          <w:p>
+            <w:r>
+              <w:t xml:space="preserve">Ωφέλιμο φορτίο </w:t>
+            </w:r>
+          </w:p>
+        </w:tc>
+        <w:tc>
+          <w:tcPr>
+            <w:tcW w:w="3485" w:type="dxa"/>
+            <w:tcBorders>
+              <w:bottom w:val="single" w:sz="4" w:space="0" w:color="auto"/>
+            </w:tcBorders>
+          </w:tcPr>
+          <w:p>
+            <w:pPr>
+              <w:jc w:val="center"/>
+              <w:cnfStyle w:val="000000000000" w:firstRow="0" w:lastRow="0" w:firstColumn="0" w:lastColumn="0" w:oddVBand="0" w:evenVBand="0" w:oddHBand="0" w:evenHBand="0" w:firstRowFirstColumn="0" w:firstRowLastColumn="0" w:lastRowFirstColumn="0" w:lastRowLastColumn="0"/>
+            </w:pPr>
+            <w:r>
+              <w:t>0.3156</w:t>
+            </w:r>
+          </w:p>
+        </w:tc>
+        <w:tc>
+          <w:tcPr>
+            <w:tcW w:w="3486" w:type="dxa"/>
+            <w:tcBorders>
+              <w:bottom w:val="single" w:sz="4" w:space="0" w:color="auto"/>
+              <w:right w:val="single" w:sz="4" w:space="0" w:color="auto"/>
+            </w:tcBorders>
+          </w:tcPr>
+          <w:p>
+            <w:pPr>
+              <w:keepNext/>
+              <w:jc w:val="center"/>
+              <w:cnfStyle w:val="000000000000" w:firstRow="0" w:lastRow="0" w:firstColumn="0" w:lastColumn="0" w:oddVBand="0" w:evenVBand="0" w:oddHBand="0" w:evenHBand="0" w:firstRowFirstColumn="0" w:firstRowLastColumn="0" w:lastRowFirstColumn="0" w:lastRowLastColumn="0"/>
+            </w:pPr>
+            <w:r>
+              <w:rPr>
+                <w:color w:val="4472C4" w:themeColor="accent1"/>
+              </w:rPr>
+              <w:t>770.0</w:t>
+            </w:r>
+          </w:p>
+        </w:tc>
+      </w:tr>
+    </w:tbl>
+    <w:p>
+      <w:pPr>
+        <w:pStyle w:val="Caption"/>
+        <w:jc w:val="center"/>
+      </w:pPr>
+      <w:r>
+        <w:t xml:space="preserve">Πίνακας </w:t>
+      </w:r>
+      <w:fldSimple w:instr=" SEQ Πίνακας \* ARABIC ">
+        <w:r>
+          <w:rPr>
+            <w:noProof/>
+          </w:rPr>
+          <w:t>1</w:t>
+        </w:r>
+      </w:fldSimple>
+      <w:r>
+        <w:t xml:space="preserve">: Υπολογισμός των βαρών τον επιμέρους υποσυστημάτων. Με </w:t>
+      </w:r>
+      <w:r>
+        <w:rPr>
+          <w:color w:val="4472C4" w:themeColor="accent1"/>
+        </w:rPr>
+        <w:t>μπλε χρώμα</w:t>
+      </w:r>
+      <w:r>
+        <w:t xml:space="preserve"> χαρακτηρίζονται τα μεγέθη που θεωρήθηκαν γνωστά είτε από τον κατασκευαστή είτε από την βιβλιογραφία. Με πορτοκαλί χρώμα χαρακτηρίζονται μόνο η καμπίνα των επιβατών η οποία προκύπτει ως υπόλοιπο των προηγούμενων μεγεθών.</w:t>
+      </w:r>
+    </w:p>
+    <w:p>
+      <w:r>
+        <w:t xml:space="preserve">Στην συνέχεια κέντρα βάρους </w:t>
+      </w:r>
+      <w:r>
+        <w:t>τοποθετήθηκαν</w:t>
+      </w:r>
+      <w:r>
+        <w:t xml:space="preserve"> στο αεροσκάφος όπως φαίνεται παρακάτω. Σημειώνεται ότι δεν ήταν γνωστά όλες οι θέσεις των </w:t>
+      </w:r>
+      <w:r>
+        <w:t>κέντρων</w:t>
+      </w:r>
+      <w:r>
+        <w:t xml:space="preserve"> βάρους. Για αυτό τον λόγο ορισμένα κέντρα εκτιμήθηκαν. Η εκτίμηση αυτή αποτελεί μια μέθοδο προκειμένου το αεροσκάφος να </w:t>
+      </w:r>
+      <w:r>
+        <w:t>χαρακτηρισθεί</w:t>
+      </w:r>
+      <w:r>
+        <w:t xml:space="preserve"> από στατική ευστάθεια.</w:t>
+      </w:r>
+    </w:p>
+    <w:p/>
+    <w:p>
+      <w:pPr>
+        <w:pStyle w:val="Heading1"/>
+      </w:pPr>
+      <w:r>
+        <w:t>Χαρακτηριστικά πτήσης</w:t>
+      </w:r>
+    </w:p>
+    <w:p>
+      <w:pPr>
+        <w:pStyle w:val="Heading2"/>
+      </w:pPr>
+      <w:r>
+        <w:t xml:space="preserve">Στατική ευστάθεια </w:t>
+      </w:r>
+    </w:p>
+    <w:p>
+      <w:r>
+        <w:t xml:space="preserve">Προκειμένου να πετύχουμε στατική ευστάθεια για το αεροσκάφος θέτουμε σαν προδιαγραφή να έχουμε 15% περιθώριο στατικής ευστάθειας. </w:t>
+      </w:r>
+    </w:p>
+    <w:p/>
+    <w:p>
+      <w:pPr>
+        <w:pStyle w:val="Heading2"/>
+      </w:pPr>
+      <w:proofErr w:type="spellStart"/>
+      <w:r>
+        <w:t>Ιδιομορφές</w:t>
+      </w:r>
+      <w:proofErr w:type="spellEnd"/>
+      <w:r>
+        <w:t xml:space="preserve"> αεροσκάφους</w:t>
+      </w:r>
+    </w:p>
+    <w:p>
+      <w:pPr>
+        <w:rPr>
+          <w:lang w:val="en-US"/>
+        </w:rPr>
+      </w:pPr>
     </w:p>
     <w:p/>
     <w:p>
@@ -7745,7 +8486,7 @@
     </w:p>
     <w:p/>
     <w:sectPr>
-      <w:footerReference w:type="default" r:id="rId12"/>
+      <w:footerReference w:type="default" r:id="rId13"/>
       <w:pgSz w:w="11906" w:h="16838"/>
       <w:pgMar w:top="720" w:right="720" w:bottom="720" w:left="720" w:header="708" w:footer="708" w:gutter="0"/>
       <w:pgNumType w:start="0"/>
@@ -10204,6 +10945,99 @@
     <w:unhideWhenUsed/>
     <w:rsid w:val="00F93A76"/>
   </w:style>
+  <w:style w:type="table" w:styleId="PlainTable3">
+    <w:name w:val="Plain Table 3"/>
+    <w:basedOn w:val="TableNormal"/>
+    <w:uiPriority w:val="43"/>
+    <w:rsid w:val="0074119C"/>
+    <w:pPr>
+      <w:spacing w:after="0" w:line="240" w:lineRule="auto"/>
+    </w:pPr>
+    <w:tblPr>
+      <w:tblStyleRowBandSize w:val="1"/>
+      <w:tblStyleColBandSize w:val="1"/>
+    </w:tblPr>
+    <w:tblStylePr w:type="firstRow">
+      <w:rPr>
+        <w:b/>
+        <w:bCs/>
+        <w:caps/>
+      </w:rPr>
+      <w:tblPr/>
+      <w:tcPr>
+        <w:tcBorders>
+          <w:bottom w:val="single" w:sz="4" w:space="0" w:color="7F7F7F" w:themeColor="text1" w:themeTint="80"/>
+        </w:tcBorders>
+      </w:tcPr>
+    </w:tblStylePr>
+    <w:tblStylePr w:type="lastRow">
+      <w:rPr>
+        <w:b/>
+        <w:bCs/>
+        <w:caps/>
+      </w:rPr>
+      <w:tblPr/>
+      <w:tcPr>
+        <w:tcBorders>
+          <w:top w:val="nil"/>
+        </w:tcBorders>
+      </w:tcPr>
+    </w:tblStylePr>
+    <w:tblStylePr w:type="firstCol">
+      <w:rPr>
+        <w:b/>
+        <w:bCs/>
+        <w:caps/>
+      </w:rPr>
+      <w:tblPr/>
+      <w:tcPr>
+        <w:tcBorders>
+          <w:right w:val="single" w:sz="4" w:space="0" w:color="7F7F7F" w:themeColor="text1" w:themeTint="80"/>
+        </w:tcBorders>
+      </w:tcPr>
+    </w:tblStylePr>
+    <w:tblStylePr w:type="lastCol">
+      <w:rPr>
+        <w:b/>
+        <w:bCs/>
+        <w:caps/>
+      </w:rPr>
+      <w:tblPr/>
+      <w:tcPr>
+        <w:tcBorders>
+          <w:left w:val="nil"/>
+        </w:tcBorders>
+      </w:tcPr>
+    </w:tblStylePr>
+    <w:tblStylePr w:type="band1Vert">
+      <w:tblPr/>
+      <w:tcPr>
+        <w:shd w:val="clear" w:color="auto" w:fill="F2F2F2" w:themeFill="background1" w:themeFillShade="F2"/>
+      </w:tcPr>
+    </w:tblStylePr>
+    <w:tblStylePr w:type="band1Horz">
+      <w:tblPr/>
+      <w:tcPr>
+        <w:shd w:val="clear" w:color="auto" w:fill="F2F2F2" w:themeFill="background1" w:themeFillShade="F2"/>
+      </w:tcPr>
+    </w:tblStylePr>
+    <w:tblStylePr w:type="neCell">
+      <w:tblPr/>
+      <w:tcPr>
+        <w:tcBorders>
+          <w:left w:val="nil"/>
+        </w:tcBorders>
+      </w:tcPr>
+    </w:tblStylePr>
+    <w:tblStylePr w:type="nwCell">
+      <w:tblPr/>
+      <w:tcPr>
+        <w:tcBorders>
+          <w:right w:val="nil"/>
+        </w:tcBorders>
+      </w:tcPr>
+    </w:tblStylePr>
+  </w:style>
 </w:styles>
 </file>
 
@@ -10452,7 +11286,6 @@
     <w:rsid w:val="00057339"/>
     <w:rsid w:val="00063E9D"/>
     <w:rsid w:val="000845EB"/>
-    <w:rsid w:val="00116A3D"/>
     <w:rsid w:val="00127838"/>
     <w:rsid w:val="00132EB6"/>
     <w:rsid w:val="00160CF8"/>
@@ -10604,6 +11437,7 @@
     <w:rsid w:val="00DE708C"/>
     <w:rsid w:val="00DF7B94"/>
     <w:rsid w:val="00E33381"/>
+    <w:rsid w:val="00E41421"/>
     <w:rsid w:val="00E554FF"/>
     <w:rsid w:val="00ED756A"/>
     <w:rsid w:val="00EE4BEC"/>

</xml_diff>

<commit_message>
Static stability analysis done
</commit_message>
<xml_diff>
--- a/TechnicalReport/PiperM500FlightDynamicsAnalysis.docx
+++ b/TechnicalReport/PiperM500FlightDynamicsAnalysis.docx
@@ -2726,9 +2726,6 @@
       <w:pPr>
         <w:pStyle w:val="Caption"/>
         <w:jc w:val="center"/>
-        <w:rPr>
-          <w:lang w:val="en-US"/>
-        </w:rPr>
       </w:pPr>
       <w:r>
         <w:t xml:space="preserve">Εικόνα </w:t>
@@ -2748,7 +2745,10 @@
         <w:rPr>
           <w:lang w:val="en-US"/>
         </w:rPr>
-        <w:t xml:space="preserve">Polars </w:t>
+        <w:t>Polars</w:t>
+      </w:r>
+      <w:r>
+        <w:t xml:space="preserve"> </w:t>
       </w:r>
       <w:r>
         <w:t xml:space="preserve">για </w:t>
@@ -2757,16 +2757,13 @@
         <w:rPr>
           <w:lang w:val="en-US"/>
         </w:rPr>
-        <w:t>NASA 0313.</w:t>
+        <w:t>NASA</w:t>
+      </w:r>
+      <w:r>
+        <w:t xml:space="preserve"> 0313.</w:t>
       </w:r>
     </w:p>
-    <w:p>
-      <w:pPr>
-        <w:rPr>
-          <w:lang w:val="en-US"/>
-        </w:rPr>
-      </w:pPr>
-    </w:p>
+    <w:p/>
     <w:p>
       <w:pPr>
         <w:pStyle w:val="Heading2"/>
@@ -3451,6 +3448,7 @@
         <w:t xml:space="preserve"> χαρακτηρίζονται τα μεγέθη που θεωρήθηκαν γνωστά είτε από τον κατασκευαστή είτε από την βιβλιογραφία. Με πορτοκαλί χρώμα χαρακτηρίζονται μόνο η καμπίνα των επιβατών η οποία προκύπτει ως υπόλοιπο των προηγούμενων μεγεθών.</w:t>
       </w:r>
     </w:p>
+    <w:p/>
     <w:p>
       <w:r>
         <w:t xml:space="preserve">Στην συνέχεια κέντρα βάρους </w:t>
@@ -3477,46 +3475,1008 @@
     <w:p/>
     <w:p>
       <w:pPr>
-        <w:pStyle w:val="Heading1"/>
-      </w:pPr>
-      <w:r>
-        <w:t>Χαρακτηριστικά πτήσης</w:t>
+        <w:keepNext/>
+        <w:jc w:val="center"/>
+      </w:pPr>
+      <w:r>
+        <w:rPr>
+          <w:noProof/>
+        </w:rPr>
+        <w:drawing>
+          <wp:inline distT="0" distB="0" distL="0" distR="0" wp14:anchorId="21D38156" wp14:editId="4CC62C01">
+            <wp:extent cx="3489350" cy="2697195"/>
+            <wp:effectExtent l="0" t="0" r="0" b="8255"/>
+            <wp:docPr id="6" name="Picture 6"/>
+            <wp:cNvGraphicFramePr>
+              <a:graphicFrameLocks xmlns:a="http://schemas.openxmlformats.org/drawingml/2006/main" noChangeAspect="1"/>
+            </wp:cNvGraphicFramePr>
+            <a:graphic xmlns:a="http://schemas.openxmlformats.org/drawingml/2006/main">
+              <a:graphicData uri="http://schemas.openxmlformats.org/drawingml/2006/picture">
+                <pic:pic xmlns:pic="http://schemas.openxmlformats.org/drawingml/2006/picture">
+                  <pic:nvPicPr>
+                    <pic:cNvPr id="1" name=""/>
+                    <pic:cNvPicPr/>
+                  </pic:nvPicPr>
+                  <pic:blipFill>
+                    <a:blip r:embed="rId13"/>
+                    <a:stretch>
+                      <a:fillRect/>
+                    </a:stretch>
+                  </pic:blipFill>
+                  <pic:spPr>
+                    <a:xfrm>
+                      <a:off x="0" y="0"/>
+                      <a:ext cx="3496136" cy="2702441"/>
+                    </a:xfrm>
+                    <a:prstGeom prst="rect">
+                      <a:avLst/>
+                    </a:prstGeom>
+                  </pic:spPr>
+                </pic:pic>
+              </a:graphicData>
+            </a:graphic>
+          </wp:inline>
+        </w:drawing>
       </w:r>
     </w:p>
     <w:p>
       <w:pPr>
-        <w:pStyle w:val="Heading2"/>
-      </w:pPr>
-      <w:r>
-        <w:t xml:space="preserve">Στατική ευστάθεια </w:t>
+        <w:pStyle w:val="Caption"/>
+        <w:jc w:val="center"/>
+      </w:pPr>
+      <w:r>
+        <w:t xml:space="preserve">Εικόνα </w:t>
+      </w:r>
+      <w:fldSimple w:instr=" SEQ Εικόνα \* ARABIC ">
+        <w:r>
+          <w:rPr>
+            <w:noProof/>
+          </w:rPr>
+          <w:t>5</w:t>
+        </w:r>
+      </w:fldSimple>
+      <w:r>
+        <w:t>: Παρουσίαση κέντρων μάζας του αεροσκάφους και την θέση τους σε αυτό.</w:t>
+      </w:r>
+    </w:p>
+    <w:p/>
+    <w:p/>
+    <w:p/>
+    <w:p>
+      <w:pPr>
+        <w:pStyle w:val="Heading1"/>
+      </w:pPr>
+      <w:r>
+        <w:t>Χαρακτηριστικά πτήσης</w:t>
       </w:r>
     </w:p>
     <w:p>
-      <w:r>
-        <w:t xml:space="preserve">Προκειμένου να πετύχουμε στατική ευστάθεια για το αεροσκάφος θέτουμε σαν προδιαγραφή να έχουμε 15% περιθώριο στατικής ευστάθειας. </w:t>
-      </w:r>
-    </w:p>
-    <w:p/>
-    <w:p>
       <w:pPr>
         <w:pStyle w:val="Heading2"/>
       </w:pPr>
-      <w:proofErr w:type="spellStart"/>
-      <w:r>
-        <w:t>Ιδιομορφές</w:t>
-      </w:r>
-      <w:proofErr w:type="spellEnd"/>
-      <w:r>
-        <w:t xml:space="preserve"> αεροσκάφους</w:t>
+      <w:r>
+        <w:t xml:space="preserve">Στατική ευστάθεια </w:t>
       </w:r>
     </w:p>
     <w:p>
-      <w:pPr>
+      <w:r>
+        <w:t xml:space="preserve">Προκειμένου να πετύχουμε στατική ευστάθεια για το αεροσκάφος θέτουμε σαν προδιαγραφή να έχουμε 15% περιθώριο στατικής ευστάθειας. </w:t>
+      </w:r>
+    </w:p>
+    <w:p>
+      <w:r>
+        <w:t>Αρχικά επιλέγεται να γίνει ‘</w:t>
+      </w:r>
+      <w:r>
         <w:rPr>
           <w:lang w:val="en-US"/>
         </w:rPr>
-      </w:pPr>
+        <w:t>fixed</w:t>
+      </w:r>
+      <w:r>
+        <w:t xml:space="preserve"> </w:t>
+      </w:r>
+      <w:r>
+        <w:rPr>
+          <w:lang w:val="en-US"/>
+        </w:rPr>
+        <w:t>lift</w:t>
+      </w:r>
+      <w:r>
+        <w:t>’</w:t>
+      </w:r>
+      <w:r>
+        <w:t xml:space="preserve"> </w:t>
+      </w:r>
+      <w:r>
+        <w:t>ανάλυση. Προκειμένου να υπολογιστεί η απαιτούμενη ταχύτητα του αεροσκάφους προκειμένου να επιτευχθεί πτήση σταθερής κατάστασης</w:t>
+      </w:r>
+      <w:r>
+        <w:t xml:space="preserve"> </w:t>
+      </w:r>
+      <w:r>
+        <w:t xml:space="preserve">για το εκάστοτε </w:t>
+      </w:r>
+      <w:r>
+        <w:rPr>
+          <w:lang w:val="en-US"/>
+        </w:rPr>
+        <w:t>angle</w:t>
+      </w:r>
+      <w:r>
+        <w:t xml:space="preserve"> </w:t>
+      </w:r>
+      <w:r>
+        <w:rPr>
+          <w:lang w:val="en-US"/>
+        </w:rPr>
+        <w:t>of</w:t>
+      </w:r>
+      <w:r>
+        <w:t xml:space="preserve"> </w:t>
+      </w:r>
+      <w:r>
+        <w:rPr>
+          <w:lang w:val="en-US"/>
+        </w:rPr>
+        <w:t>attack</w:t>
+      </w:r>
+      <w:r>
+        <w:t>.</w:t>
+      </w:r>
     </w:p>
+    <w:p>
+      <w:r>
+        <w:t xml:space="preserve">Στο πλαίσιο της παρούσας εργασία και δεδομένου ότι οι τοποθεσίες τον κέντρων βαρών δεν είναι πλήρως καθορισμένες, κρίνεται σκόπιμο να υπολογισθεί το σημείο ουδέτερης ευστάθειας του αεροσκάφους και με βάση αυτό να επιλεγεί το κέντρο βάρους να τοποθετηθεί σε ένα σημείο λογικού περιθωρίου ευστάθειας. </w:t>
+      </w:r>
+      <w:r>
+        <w:t>Ο καλύτερος τρόπος τοποθέτησης του κέντρου βάρους αποτελεί η μετατόπιση κέντρου βάρους της καμπίνας.</w:t>
+      </w:r>
+    </w:p>
+    <w:p>
+      <w:r>
+        <w:t>Στην συνέχεια προκειμένου το αεροσκάφος να πετυχαίνει την προδιαγεγραμμένη ταχύτητα, κρίνεται σκόπιμη η μελέτη της γωνία σφήνωσης της κύρια πτέρυγας. Συνοπτικά πρέπει να ισχύει:</w:t>
+      </w:r>
+    </w:p>
+    <w:p>
+      <w:pPr>
+        <w:rPr>
+          <w:rFonts w:eastAsiaTheme="minorEastAsia"/>
+        </w:rPr>
+      </w:pPr>
+      <m:oMathPara>
+        <m:oMath>
+          <m:f>
+            <m:fPr>
+              <m:ctrlPr>
+                <w:rPr>
+                  <w:rFonts w:ascii="Cambria Math" w:hAnsi="Cambria Math"/>
+                  <w:i/>
+                </w:rPr>
+              </m:ctrlPr>
+            </m:fPr>
+            <m:num>
+              <m:sSub>
+                <m:sSubPr>
+                  <m:ctrlPr>
+                    <w:rPr>
+                      <w:rFonts w:ascii="Cambria Math" w:hAnsi="Cambria Math"/>
+                      <w:i/>
+                    </w:rPr>
+                  </m:ctrlPr>
+                </m:sSubPr>
+                <m:e>
+                  <m:r>
+                    <w:rPr>
+                      <w:rFonts w:ascii="Cambria Math" w:hAnsi="Cambria Math"/>
+                    </w:rPr>
+                    <m:t>x</m:t>
+                  </m:r>
+                </m:e>
+                <m:sub>
+                  <m:r>
+                    <w:rPr>
+                      <w:rFonts w:ascii="Cambria Math" w:hAnsi="Cambria Math"/>
+                    </w:rPr>
+                    <m:t>cog</m:t>
+                  </m:r>
+                </m:sub>
+              </m:sSub>
+              <m:r>
+                <w:rPr>
+                  <w:rFonts w:ascii="Cambria Math" w:hAnsi="Cambria Math"/>
+                </w:rPr>
+                <m:t>-</m:t>
+              </m:r>
+              <m:sSub>
+                <m:sSubPr>
+                  <m:ctrlPr>
+                    <w:rPr>
+                      <w:rFonts w:ascii="Cambria Math" w:hAnsi="Cambria Math"/>
+                      <w:i/>
+                    </w:rPr>
+                  </m:ctrlPr>
+                </m:sSubPr>
+                <m:e>
+                  <m:r>
+                    <w:rPr>
+                      <w:rFonts w:ascii="Cambria Math" w:hAnsi="Cambria Math"/>
+                    </w:rPr>
+                    <m:t>x</m:t>
+                  </m:r>
+                </m:e>
+                <m:sub>
+                  <m:r>
+                    <w:rPr>
+                      <w:rFonts w:ascii="Cambria Math" w:hAnsi="Cambria Math"/>
+                    </w:rPr>
+                    <m:t>neutral</m:t>
+                  </m:r>
+                </m:sub>
+              </m:sSub>
+            </m:num>
+            <m:den>
+              <m:sSub>
+                <m:sSubPr>
+                  <m:ctrlPr>
+                    <w:rPr>
+                      <w:rFonts w:ascii="Cambria Math" w:hAnsi="Cambria Math"/>
+                      <w:i/>
+                    </w:rPr>
+                  </m:ctrlPr>
+                </m:sSubPr>
+                <m:e>
+                  <m:r>
+                    <w:rPr>
+                      <w:rFonts w:ascii="Cambria Math" w:hAnsi="Cambria Math"/>
+                    </w:rPr>
+                    <m:t>c</m:t>
+                  </m:r>
+                </m:e>
+                <m:sub>
+                  <m:r>
+                    <w:rPr>
+                      <w:rFonts w:ascii="Cambria Math" w:hAnsi="Cambria Math"/>
+                    </w:rPr>
+                    <m:t>mean</m:t>
+                  </m:r>
+                </m:sub>
+              </m:sSub>
+            </m:den>
+          </m:f>
+          <m:r>
+            <w:rPr>
+              <w:rFonts w:ascii="Cambria Math" w:hAnsi="Cambria Math"/>
+            </w:rPr>
+            <m:t>=s.m</m:t>
+          </m:r>
+        </m:oMath>
+      </m:oMathPara>
+    </w:p>
+    <w:p>
+      <w:pPr>
+        <w:rPr>
+          <w:rFonts w:eastAsiaTheme="minorEastAsia"/>
+          <w:iCs/>
+          <w:lang w:val="en-US"/>
+        </w:rPr>
+      </w:pPr>
+      <m:oMathPara>
+        <m:oMath>
+          <m:sSub>
+            <m:sSubPr>
+              <m:ctrlPr>
+                <w:rPr>
+                  <w:rFonts w:ascii="Cambria Math" w:eastAsiaTheme="minorEastAsia" w:hAnsi="Cambria Math"/>
+                  <w:i/>
+                </w:rPr>
+              </m:ctrlPr>
+            </m:sSubPr>
+            <m:e>
+              <m:d>
+                <m:dPr>
+                  <m:begChr m:val=""/>
+                  <m:endChr m:val="|"/>
+                  <m:ctrlPr>
+                    <w:rPr>
+                      <w:rFonts w:ascii="Cambria Math" w:hAnsi="Cambria Math"/>
+                      <w:i/>
+                    </w:rPr>
+                  </m:ctrlPr>
+                </m:dPr>
+                <m:e>
+                  <m:r>
+                    <w:rPr>
+                      <w:rFonts w:ascii="Cambria Math" w:hAnsi="Cambria Math"/>
+                    </w:rPr>
+                    <m:t>Cl</m:t>
+                  </m:r>
+                </m:e>
+              </m:d>
+            </m:e>
+            <m:sub>
+              <m:r>
+                <w:rPr>
+                  <w:rFonts w:ascii="Cambria Math" w:eastAsiaTheme="minorEastAsia" w:hAnsi="Cambria Math"/>
+                </w:rPr>
+                <m:t>Cm=0</m:t>
+              </m:r>
+            </m:sub>
+          </m:sSub>
+          <m:r>
+            <w:rPr>
+              <w:rFonts w:ascii="Cambria Math" w:eastAsiaTheme="minorEastAsia" w:hAnsi="Cambria Math"/>
+            </w:rPr>
+            <m:t>=</m:t>
+          </m:r>
+          <m:f>
+            <m:fPr>
+              <m:ctrlPr>
+                <w:rPr>
+                  <w:rFonts w:ascii="Cambria Math" w:eastAsiaTheme="minorEastAsia" w:hAnsi="Cambria Math"/>
+                  <w:i/>
+                  <w:lang w:val="en-US"/>
+                </w:rPr>
+              </m:ctrlPr>
+            </m:fPr>
+            <m:num>
+              <m:r>
+                <w:rPr>
+                  <w:rFonts w:ascii="Cambria Math" w:eastAsiaTheme="minorEastAsia" w:hAnsi="Cambria Math"/>
+                  <w:lang w:val="en-US"/>
+                </w:rPr>
+                <m:t>2⋅m⋅g</m:t>
+              </m:r>
+              <m:ctrlPr>
+                <w:rPr>
+                  <w:rFonts w:ascii="Cambria Math" w:hAnsi="Cambria Math"/>
+                  <w:i/>
+                  <w:lang w:val="en-US"/>
+                </w:rPr>
+              </m:ctrlPr>
+            </m:num>
+            <m:den>
+              <m:r>
+                <w:rPr>
+                  <w:rFonts w:ascii="Cambria Math" w:hAnsi="Cambria Math"/>
+                </w:rPr>
+                <m:t>ρ</m:t>
+              </m:r>
+              <m:r>
+                <w:rPr>
+                  <w:rFonts w:ascii="Cambria Math" w:hAnsi="Cambria Math"/>
+                  <w:lang w:val="en-US"/>
+                </w:rPr>
+                <m:t>⋅</m:t>
+              </m:r>
+              <m:sSup>
+                <m:sSupPr>
+                  <m:ctrlPr>
+                    <w:rPr>
+                      <w:rFonts w:ascii="Cambria Math" w:hAnsi="Cambria Math"/>
+                      <w:i/>
+                      <w:lang w:val="en-US"/>
+                    </w:rPr>
+                  </m:ctrlPr>
+                </m:sSupPr>
+                <m:e>
+                  <m:r>
+                    <w:rPr>
+                      <w:rFonts w:ascii="Cambria Math" w:hAnsi="Cambria Math"/>
+                      <w:lang w:val="en-US"/>
+                    </w:rPr>
+                    <m:t>V</m:t>
+                  </m:r>
+                </m:e>
+                <m:sup>
+                  <m:r>
+                    <w:rPr>
+                      <w:rFonts w:ascii="Cambria Math" w:hAnsi="Cambria Math"/>
+                      <w:lang w:val="en-US"/>
+                    </w:rPr>
+                    <m:t>2</m:t>
+                  </m:r>
+                </m:sup>
+              </m:sSup>
+            </m:den>
+          </m:f>
+        </m:oMath>
+      </m:oMathPara>
+    </w:p>
+    <w:p>
+      <w:pPr>
+        <w:rPr>
+          <w:rFonts w:eastAsiaTheme="minorEastAsia"/>
+          <w:iCs/>
+        </w:rPr>
+      </w:pPr>
+      <w:r>
+        <w:rPr>
+          <w:rFonts w:eastAsiaTheme="minorEastAsia"/>
+          <w:iCs/>
+        </w:rPr>
+        <w:t>Όπου</w:t>
+      </w:r>
+    </w:p>
+    <w:p>
+      <w:pPr>
+        <w:rPr>
+          <w:rFonts w:eastAsiaTheme="minorEastAsia"/>
+          <w:iCs/>
+        </w:rPr>
+      </w:pPr>
+      <w:r>
+        <w:rPr>
+          <w:rFonts w:eastAsiaTheme="minorEastAsia"/>
+          <w:iCs/>
+        </w:rPr>
+        <w:t xml:space="preserve"> </w:t>
+      </w:r>
+      <m:oMath>
+        <m:sSub>
+          <m:sSubPr>
+            <m:ctrlPr>
+              <w:rPr>
+                <w:rFonts w:ascii="Cambria Math" w:eastAsiaTheme="minorEastAsia" w:hAnsi="Cambria Math"/>
+                <w:i/>
+                <w:iCs/>
+              </w:rPr>
+            </m:ctrlPr>
+          </m:sSubPr>
+          <m:e>
+            <m:r>
+              <w:rPr>
+                <w:rFonts w:ascii="Cambria Math" w:eastAsiaTheme="minorEastAsia" w:hAnsi="Cambria Math"/>
+              </w:rPr>
+              <m:t>x</m:t>
+            </m:r>
+          </m:e>
+          <m:sub>
+            <m:r>
+              <w:rPr>
+                <w:rFonts w:ascii="Cambria Math" w:eastAsiaTheme="minorEastAsia" w:hAnsi="Cambria Math"/>
+              </w:rPr>
+              <m:t>cog</m:t>
+            </m:r>
+          </m:sub>
+        </m:sSub>
+      </m:oMath>
+      <w:r>
+        <w:rPr>
+          <w:rFonts w:eastAsiaTheme="minorEastAsia"/>
+          <w:iCs/>
+        </w:rPr>
+        <w:t>:</w:t>
+      </w:r>
+      <w:r>
+        <w:rPr>
+          <w:rFonts w:eastAsiaTheme="minorEastAsia"/>
+          <w:iCs/>
+        </w:rPr>
+        <w:t xml:space="preserve"> </w:t>
+      </w:r>
+      <w:r>
+        <w:rPr>
+          <w:rFonts w:eastAsiaTheme="minorEastAsia"/>
+          <w:iCs/>
+        </w:rPr>
+        <w:tab/>
+      </w:r>
+      <w:r>
+        <w:rPr>
+          <w:rFonts w:eastAsiaTheme="minorEastAsia"/>
+          <w:iCs/>
+        </w:rPr>
+        <w:tab/>
+        <w:t>Η διαμήκης απόσταση του κέντρου βάρους από την αρχή τον αξόνων</w:t>
+      </w:r>
+    </w:p>
+    <w:p>
+      <w:pPr>
+        <w:rPr>
+          <w:rFonts w:eastAsiaTheme="minorEastAsia"/>
+          <w:iCs/>
+        </w:rPr>
+      </w:pPr>
+      <m:oMath>
+        <m:sSub>
+          <m:sSubPr>
+            <m:ctrlPr>
+              <w:rPr>
+                <w:rFonts w:ascii="Cambria Math" w:eastAsiaTheme="minorEastAsia" w:hAnsi="Cambria Math"/>
+                <w:i/>
+                <w:iCs/>
+              </w:rPr>
+            </m:ctrlPr>
+          </m:sSubPr>
+          <m:e>
+            <m:r>
+              <w:rPr>
+                <w:rFonts w:ascii="Cambria Math" w:eastAsiaTheme="minorEastAsia" w:hAnsi="Cambria Math"/>
+              </w:rPr>
+              <m:t>x</m:t>
+            </m:r>
+          </m:e>
+          <m:sub>
+            <m:r>
+              <w:rPr>
+                <w:rFonts w:ascii="Cambria Math" w:eastAsiaTheme="minorEastAsia" w:hAnsi="Cambria Math"/>
+              </w:rPr>
+              <m:t>neutral</m:t>
+            </m:r>
+          </m:sub>
+        </m:sSub>
+      </m:oMath>
+      <w:r>
+        <w:rPr>
+          <w:rFonts w:eastAsiaTheme="minorEastAsia"/>
+          <w:iCs/>
+        </w:rPr>
+        <w:t>:</w:t>
+      </w:r>
+      <w:r>
+        <w:rPr>
+          <w:rFonts w:eastAsiaTheme="minorEastAsia"/>
+          <w:iCs/>
+        </w:rPr>
+        <w:t xml:space="preserve"> </w:t>
+      </w:r>
+      <w:r>
+        <w:rPr>
+          <w:rFonts w:eastAsiaTheme="minorEastAsia"/>
+          <w:iCs/>
+        </w:rPr>
+        <w:tab/>
+        <w:t xml:space="preserve">Η </w:t>
+      </w:r>
+      <w:r>
+        <w:rPr>
+          <w:rFonts w:eastAsiaTheme="minorEastAsia"/>
+          <w:iCs/>
+        </w:rPr>
+        <w:t xml:space="preserve">διαμήκης απόσταση του </w:t>
+      </w:r>
+      <w:r>
+        <w:rPr>
+          <w:rFonts w:eastAsiaTheme="minorEastAsia"/>
+          <w:iCs/>
+        </w:rPr>
+        <w:t xml:space="preserve">ουδέτερου σημείου </w:t>
+      </w:r>
+      <w:r>
+        <w:rPr>
+          <w:rFonts w:eastAsiaTheme="minorEastAsia"/>
+          <w:iCs/>
+        </w:rPr>
+        <w:t>από την αρχή τον αξόνων</w:t>
+      </w:r>
+    </w:p>
+    <w:p>
+      <w:pPr>
+        <w:rPr>
+          <w:iCs/>
+          <w:highlight w:val="yellow"/>
+          <w:lang w:val="en-US"/>
+        </w:rPr>
+      </w:pPr>
+      <w:r>
+        <w:rPr>
+          <w:iCs/>
+          <w:highlight w:val="yellow"/>
+          <w:lang w:val="en-US"/>
+        </w:rPr>
+        <w:t>:</w:t>
+      </w:r>
+    </w:p>
+    <w:p>
+      <w:pPr>
+        <w:rPr>
+          <w:iCs/>
+          <w:highlight w:val="yellow"/>
+          <w:lang w:val="en-US"/>
+        </w:rPr>
+      </w:pPr>
+      <w:r>
+        <w:rPr>
+          <w:iCs/>
+          <w:highlight w:val="yellow"/>
+          <w:lang w:val="en-US"/>
+        </w:rPr>
+        <w:t>:</w:t>
+      </w:r>
+    </w:p>
+    <w:p>
+      <w:pPr>
+        <w:rPr>
+          <w:iCs/>
+          <w:lang w:val="en-US"/>
+        </w:rPr>
+      </w:pPr>
+      <w:r>
+        <w:rPr>
+          <w:iCs/>
+          <w:highlight w:val="yellow"/>
+          <w:lang w:val="en-US"/>
+        </w:rPr>
+        <w:t>:</w:t>
+      </w:r>
+    </w:p>
+    <w:p>
+      <w:pPr>
+        <w:rPr>
+          <w:iCs/>
+        </w:rPr>
+      </w:pPr>
+      <w:r>
+        <w:rPr>
+          <w:iCs/>
+        </w:rPr>
+        <w:t>Στην συνέχεια παρατίθεται πίνακας με τις τιμές για το συγκεκριμένο αεροσκάφος.</w:t>
+      </w:r>
+    </w:p>
+    <w:tbl>
+      <w:tblPr>
+        <w:tblStyle w:val="TableGrid"/>
+        <w:tblW w:w="0" w:type="auto"/>
+        <w:tblLook w:val="04A0" w:firstRow="1" w:lastRow="0" w:firstColumn="1" w:lastColumn="0" w:noHBand="0" w:noVBand="1"/>
+      </w:tblPr>
+      <w:tblGrid>
+        <w:gridCol w:w="5228"/>
+        <w:gridCol w:w="5228"/>
+      </w:tblGrid>
+      <w:tr>
+        <w:tc>
+          <w:tcPr>
+            <w:tcW w:w="5228" w:type="dxa"/>
+          </w:tcPr>
+          <w:p>
+            <w:pPr>
+              <w:rPr>
+                <w:iCs/>
+              </w:rPr>
+            </w:pPr>
+          </w:p>
+        </w:tc>
+        <w:tc>
+          <w:tcPr>
+            <w:tcW w:w="5228" w:type="dxa"/>
+          </w:tcPr>
+          <w:p>
+            <w:pPr>
+              <w:rPr>
+                <w:iCs/>
+              </w:rPr>
+            </w:pPr>
+          </w:p>
+        </w:tc>
+      </w:tr>
+      <w:tr>
+        <w:tc>
+          <w:tcPr>
+            <w:tcW w:w="5228" w:type="dxa"/>
+          </w:tcPr>
+          <w:p>
+            <w:pPr>
+              <w:rPr>
+                <w:iCs/>
+              </w:rPr>
+            </w:pPr>
+          </w:p>
+        </w:tc>
+        <w:tc>
+          <w:tcPr>
+            <w:tcW w:w="5228" w:type="dxa"/>
+          </w:tcPr>
+          <w:p>
+            <w:pPr>
+              <w:rPr>
+                <w:iCs/>
+              </w:rPr>
+            </w:pPr>
+          </w:p>
+        </w:tc>
+      </w:tr>
+      <w:tr>
+        <w:tc>
+          <w:tcPr>
+            <w:tcW w:w="5228" w:type="dxa"/>
+          </w:tcPr>
+          <w:p>
+            <w:pPr>
+              <w:rPr>
+                <w:iCs/>
+              </w:rPr>
+            </w:pPr>
+          </w:p>
+        </w:tc>
+        <w:tc>
+          <w:tcPr>
+            <w:tcW w:w="5228" w:type="dxa"/>
+          </w:tcPr>
+          <w:p>
+            <w:pPr>
+              <w:rPr>
+                <w:iCs/>
+              </w:rPr>
+            </w:pPr>
+          </w:p>
+        </w:tc>
+      </w:tr>
+      <w:tr>
+        <w:tc>
+          <w:tcPr>
+            <w:tcW w:w="5228" w:type="dxa"/>
+          </w:tcPr>
+          <w:p>
+            <w:pPr>
+              <w:rPr>
+                <w:iCs/>
+              </w:rPr>
+            </w:pPr>
+          </w:p>
+        </w:tc>
+        <w:tc>
+          <w:tcPr>
+            <w:tcW w:w="5228" w:type="dxa"/>
+          </w:tcPr>
+          <w:p>
+            <w:pPr>
+              <w:rPr>
+                <w:iCs/>
+              </w:rPr>
+            </w:pPr>
+          </w:p>
+        </w:tc>
+      </w:tr>
+      <w:tr>
+        <w:tc>
+          <w:tcPr>
+            <w:tcW w:w="5228" w:type="dxa"/>
+          </w:tcPr>
+          <w:p>
+            <w:pPr>
+              <w:rPr>
+                <w:iCs/>
+              </w:rPr>
+            </w:pPr>
+          </w:p>
+        </w:tc>
+        <w:tc>
+          <w:tcPr>
+            <w:tcW w:w="5228" w:type="dxa"/>
+          </w:tcPr>
+          <w:p>
+            <w:pPr>
+              <w:rPr>
+                <w:iCs/>
+              </w:rPr>
+            </w:pPr>
+          </w:p>
+        </w:tc>
+      </w:tr>
+      <w:tr>
+        <w:tc>
+          <w:tcPr>
+            <w:tcW w:w="5228" w:type="dxa"/>
+          </w:tcPr>
+          <w:p>
+            <w:pPr>
+              <w:rPr>
+                <w:iCs/>
+              </w:rPr>
+            </w:pPr>
+          </w:p>
+        </w:tc>
+        <w:tc>
+          <w:tcPr>
+            <w:tcW w:w="5228" w:type="dxa"/>
+          </w:tcPr>
+          <w:p>
+            <w:pPr>
+              <w:rPr>
+                <w:iCs/>
+              </w:rPr>
+            </w:pPr>
+          </w:p>
+        </w:tc>
+      </w:tr>
+      <w:tr>
+        <w:tc>
+          <w:tcPr>
+            <w:tcW w:w="5228" w:type="dxa"/>
+          </w:tcPr>
+          <w:p>
+            <w:pPr>
+              <w:rPr>
+                <w:iCs/>
+              </w:rPr>
+            </w:pPr>
+          </w:p>
+        </w:tc>
+        <w:tc>
+          <w:tcPr>
+            <w:tcW w:w="5228" w:type="dxa"/>
+          </w:tcPr>
+          <w:p>
+            <w:pPr>
+              <w:rPr>
+                <w:iCs/>
+              </w:rPr>
+            </w:pPr>
+          </w:p>
+        </w:tc>
+      </w:tr>
+      <w:tr>
+        <w:tc>
+          <w:tcPr>
+            <w:tcW w:w="5228" w:type="dxa"/>
+          </w:tcPr>
+          <w:p>
+            <w:pPr>
+              <w:rPr>
+                <w:iCs/>
+              </w:rPr>
+            </w:pPr>
+          </w:p>
+        </w:tc>
+        <w:tc>
+          <w:tcPr>
+            <w:tcW w:w="5228" w:type="dxa"/>
+          </w:tcPr>
+          <w:p>
+            <w:pPr>
+              <w:keepNext/>
+              <w:rPr>
+                <w:iCs/>
+              </w:rPr>
+            </w:pPr>
+          </w:p>
+        </w:tc>
+      </w:tr>
+    </w:tbl>
+    <w:p>
+      <w:pPr>
+        <w:pStyle w:val="Caption"/>
+        <w:jc w:val="center"/>
+        <w:rPr>
+          <w:iCs w:val="0"/>
+        </w:rPr>
+      </w:pPr>
+      <w:r>
+        <w:t xml:space="preserve">Εικόνα </w:t>
+      </w:r>
+      <w:fldSimple w:instr=" SEQ Εικόνα \* ARABIC ">
+        <w:r>
+          <w:rPr>
+            <w:noProof/>
+          </w:rPr>
+          <w:t>6</w:t>
+        </w:r>
+      </w:fldSimple>
+      <w:r>
+        <w:t>: Πίνακας τιμών που καθορίζουν την στατική ευστάθεια του αεροσκάφους.</w:t>
+      </w:r>
+    </w:p>
+    <w:p>
+      <w:pPr>
+        <w:keepNext/>
+        <w:jc w:val="center"/>
+      </w:pPr>
+      <w:r>
+        <w:rPr>
+          <w:noProof/>
+        </w:rPr>
+        <w:drawing>
+          <wp:inline distT="0" distB="0" distL="0" distR="0" wp14:anchorId="41B9A305" wp14:editId="7C7328DC">
+            <wp:extent cx="6605625" cy="3808364"/>
+            <wp:effectExtent l="0" t="0" r="5080" b="1905"/>
+            <wp:docPr id="7" name="Picture 7"/>
+            <wp:cNvGraphicFramePr>
+              <a:graphicFrameLocks xmlns:a="http://schemas.openxmlformats.org/drawingml/2006/main" noChangeAspect="1"/>
+            </wp:cNvGraphicFramePr>
+            <a:graphic xmlns:a="http://schemas.openxmlformats.org/drawingml/2006/main">
+              <a:graphicData uri="http://schemas.openxmlformats.org/drawingml/2006/picture">
+                <pic:pic xmlns:pic="http://schemas.openxmlformats.org/drawingml/2006/picture">
+                  <pic:nvPicPr>
+                    <pic:cNvPr id="1" name=""/>
+                    <pic:cNvPicPr/>
+                  </pic:nvPicPr>
+                  <pic:blipFill>
+                    <a:blip r:embed="rId14"/>
+                    <a:stretch>
+                      <a:fillRect/>
+                    </a:stretch>
+                  </pic:blipFill>
+                  <pic:spPr>
+                    <a:xfrm>
+                      <a:off x="0" y="0"/>
+                      <a:ext cx="6636503" cy="3826166"/>
+                    </a:xfrm>
+                    <a:prstGeom prst="rect">
+                      <a:avLst/>
+                    </a:prstGeom>
+                  </pic:spPr>
+                </pic:pic>
+              </a:graphicData>
+            </a:graphic>
+          </wp:inline>
+        </w:drawing>
+      </w:r>
+    </w:p>
+    <w:p>
+      <w:pPr>
+        <w:pStyle w:val="Caption"/>
+        <w:jc w:val="center"/>
+      </w:pPr>
+      <w:r>
+        <w:t xml:space="preserve">Εικόνα </w:t>
+      </w:r>
+      <w:fldSimple w:instr=" SEQ Εικόνα \* ARABIC ">
+        <w:r>
+          <w:rPr>
+            <w:noProof/>
+          </w:rPr>
+          <w:t>7</w:t>
+        </w:r>
+      </w:fldSimple>
+      <w:r>
+        <w:t>: Παρουσίαση των προσομοιώσεων για την επιλογή του κέντρου βάρους και της γωνίας σφήνωσης του αεροσκάφους.</w:t>
+      </w:r>
+    </w:p>
+    <w:p>
+      <w:r>
+        <w:t xml:space="preserve">Σε σχέση με το </w:t>
+      </w:r>
+      <w:r>
+        <w:t xml:space="preserve">παραπάνω διάγραμμα </w:t>
+      </w:r>
+      <w:r>
+        <w:t>σημειώνονται τα εξής</w:t>
+      </w:r>
+      <w:r>
+        <w:t>.</w:t>
+      </w:r>
+    </w:p>
+    <w:p>
+      <w:pPr>
+        <w:pStyle w:val="ListParagraph"/>
+        <w:numPr>
+          <w:ilvl w:val="0"/>
+          <w:numId w:val="14"/>
+        </w:numPr>
+      </w:pPr>
+      <w:r>
+        <w:t>Η διαμήκης ευστάθεια του αεροσκάφους επηρεάζεται μονάχα από την θέση του κέντρου βάρους.</w:t>
+      </w:r>
+    </w:p>
+    <w:p>
+      <w:pPr>
+        <w:pStyle w:val="ListParagraph"/>
+        <w:numPr>
+          <w:ilvl w:val="0"/>
+          <w:numId w:val="14"/>
+        </w:numPr>
+      </w:pPr>
+      <w:r>
+        <w:t>Η ταχύτητα του αεροσκάφους στο σημείο ευστάθειας εξαρτάτε από τον συντελεστή άνωσης ο οποίος επηρεάζεται και από την παράμετρο της θέσης του κέντρου βάρους αλλά και από την παράμετρο της γωνίας σφήνωσης της κύριας πτέρυγας.</w:t>
+      </w:r>
+    </w:p>
+    <w:p/>
+    <w:p/>
+    <w:p>
+      <w:pPr>
+        <w:pStyle w:val="Heading2"/>
+      </w:pPr>
+      <w:proofErr w:type="spellStart"/>
+      <w:r>
+        <w:t>Ιδιομορφές</w:t>
+      </w:r>
+      <w:proofErr w:type="spellEnd"/>
+      <w:r>
+        <w:t xml:space="preserve"> αεροσκάφους</w:t>
+      </w:r>
+    </w:p>
+    <w:p/>
     <w:p/>
     <w:p>
       <w:pPr>
@@ -8486,7 +9446,7 @@
     </w:p>
     <w:p/>
     <w:sectPr>
-      <w:footerReference w:type="default" r:id="rId13"/>
+      <w:footerReference w:type="default" r:id="rId15"/>
       <w:pgSz w:w="11906" w:h="16838"/>
       <w:pgMar w:top="720" w:right="720" w:bottom="720" w:left="720" w:header="708" w:footer="708" w:gutter="0"/>
       <w:pgNumType w:start="0"/>
@@ -9282,102 +10242,16 @@
     </w:lvl>
   </w:abstractNum>
   <w:abstractNum w:abstractNumId="6" w15:restartNumberingAfterBreak="0">
-    <w:nsid w:val="2C6E34BD"/>
+    <w:nsid w:val="23B04CDF"/>
     <w:multiLevelType w:val="hybridMultilevel"/>
-    <w:tmpl w:val="D22692FC"/>
-    <w:lvl w:ilvl="0" w:tplc="0409000F">
-      <w:start w:val="1"/>
-      <w:numFmt w:val="decimal"/>
-      <w:lvlText w:val="%1."/>
-      <w:lvlJc w:val="left"/>
-      <w:pPr>
-        <w:ind w:left="360" w:hanging="360"/>
-      </w:pPr>
-    </w:lvl>
-    <w:lvl w:ilvl="1" w:tplc="04090019" w:tentative="1">
-      <w:start w:val="1"/>
-      <w:numFmt w:val="lowerLetter"/>
-      <w:lvlText w:val="%2."/>
-      <w:lvlJc w:val="left"/>
-      <w:pPr>
-        <w:ind w:left="1080" w:hanging="360"/>
-      </w:pPr>
-    </w:lvl>
-    <w:lvl w:ilvl="2" w:tplc="0409001B" w:tentative="1">
-      <w:start w:val="1"/>
-      <w:numFmt w:val="lowerRoman"/>
-      <w:lvlText w:val="%3."/>
-      <w:lvlJc w:val="right"/>
-      <w:pPr>
-        <w:ind w:left="1800" w:hanging="180"/>
-      </w:pPr>
-    </w:lvl>
-    <w:lvl w:ilvl="3" w:tplc="0409000F" w:tentative="1">
-      <w:start w:val="1"/>
-      <w:numFmt w:val="decimal"/>
-      <w:lvlText w:val="%4."/>
-      <w:lvlJc w:val="left"/>
-      <w:pPr>
-        <w:ind w:left="2520" w:hanging="360"/>
-      </w:pPr>
-    </w:lvl>
-    <w:lvl w:ilvl="4" w:tplc="04090019" w:tentative="1">
-      <w:start w:val="1"/>
-      <w:numFmt w:val="lowerLetter"/>
-      <w:lvlText w:val="%5."/>
-      <w:lvlJc w:val="left"/>
-      <w:pPr>
-        <w:ind w:left="3240" w:hanging="360"/>
-      </w:pPr>
-    </w:lvl>
-    <w:lvl w:ilvl="5" w:tplc="0409001B" w:tentative="1">
-      <w:start w:val="1"/>
-      <w:numFmt w:val="lowerRoman"/>
-      <w:lvlText w:val="%6."/>
-      <w:lvlJc w:val="right"/>
-      <w:pPr>
-        <w:ind w:left="3960" w:hanging="180"/>
-      </w:pPr>
-    </w:lvl>
-    <w:lvl w:ilvl="6" w:tplc="0409000F" w:tentative="1">
-      <w:start w:val="1"/>
-      <w:numFmt w:val="decimal"/>
-      <w:lvlText w:val="%7."/>
-      <w:lvlJc w:val="left"/>
-      <w:pPr>
-        <w:ind w:left="4680" w:hanging="360"/>
-      </w:pPr>
-    </w:lvl>
-    <w:lvl w:ilvl="7" w:tplc="04090019" w:tentative="1">
-      <w:start w:val="1"/>
-      <w:numFmt w:val="lowerLetter"/>
-      <w:lvlText w:val="%8."/>
-      <w:lvlJc w:val="left"/>
-      <w:pPr>
-        <w:ind w:left="5400" w:hanging="360"/>
-      </w:pPr>
-    </w:lvl>
-    <w:lvl w:ilvl="8" w:tplc="0409001B" w:tentative="1">
-      <w:start w:val="1"/>
-      <w:numFmt w:val="lowerRoman"/>
-      <w:lvlText w:val="%9."/>
-      <w:lvlJc w:val="right"/>
-      <w:pPr>
-        <w:ind w:left="6120" w:hanging="180"/>
-      </w:pPr>
-    </w:lvl>
-  </w:abstractNum>
-  <w:abstractNum w:abstractNumId="7" w15:restartNumberingAfterBreak="0">
-    <w:nsid w:val="2E511097"/>
-    <w:multiLevelType w:val="hybridMultilevel"/>
-    <w:tmpl w:val="5880BFE4"/>
+    <w:tmpl w:val="92288FC6"/>
     <w:lvl w:ilvl="0" w:tplc="04090001">
       <w:start w:val="1"/>
       <w:numFmt w:val="bullet"/>
       <w:lvlText w:val=""/>
       <w:lvlJc w:val="left"/>
       <w:pPr>
-        <w:ind w:left="360" w:hanging="360"/>
+        <w:ind w:left="720" w:hanging="360"/>
       </w:pPr>
       <w:rPr>
         <w:rFonts w:ascii="Symbol" w:hAnsi="Symbol" w:hint="default"/>
@@ -9389,7 +10263,7 @@
       <w:lvlText w:val="o"/>
       <w:lvlJc w:val="left"/>
       <w:pPr>
-        <w:ind w:left="1080" w:hanging="360"/>
+        <w:ind w:left="1440" w:hanging="360"/>
       </w:pPr>
       <w:rPr>
         <w:rFonts w:ascii="Courier New" w:hAnsi="Courier New" w:cs="Courier New" w:hint="default"/>
@@ -9401,7 +10275,7 @@
       <w:lvlText w:val=""/>
       <w:lvlJc w:val="left"/>
       <w:pPr>
-        <w:ind w:left="1800" w:hanging="360"/>
+        <w:ind w:left="2160" w:hanging="360"/>
       </w:pPr>
       <w:rPr>
         <w:rFonts w:ascii="Wingdings" w:hAnsi="Wingdings" w:hint="default"/>
@@ -9413,7 +10287,7 @@
       <w:lvlText w:val=""/>
       <w:lvlJc w:val="left"/>
       <w:pPr>
-        <w:ind w:left="2520" w:hanging="360"/>
+        <w:ind w:left="2880" w:hanging="360"/>
       </w:pPr>
       <w:rPr>
         <w:rFonts w:ascii="Symbol" w:hAnsi="Symbol" w:hint="default"/>
@@ -9425,7 +10299,7 @@
       <w:lvlText w:val="o"/>
       <w:lvlJc w:val="left"/>
       <w:pPr>
-        <w:ind w:left="3240" w:hanging="360"/>
+        <w:ind w:left="3600" w:hanging="360"/>
       </w:pPr>
       <w:rPr>
         <w:rFonts w:ascii="Courier New" w:hAnsi="Courier New" w:cs="Courier New" w:hint="default"/>
@@ -9437,7 +10311,7 @@
       <w:lvlText w:val=""/>
       <w:lvlJc w:val="left"/>
       <w:pPr>
-        <w:ind w:left="3960" w:hanging="360"/>
+        <w:ind w:left="4320" w:hanging="360"/>
       </w:pPr>
       <w:rPr>
         <w:rFonts w:ascii="Wingdings" w:hAnsi="Wingdings" w:hint="default"/>
@@ -9449,7 +10323,7 @@
       <w:lvlText w:val=""/>
       <w:lvlJc w:val="left"/>
       <w:pPr>
-        <w:ind w:left="4680" w:hanging="360"/>
+        <w:ind w:left="5040" w:hanging="360"/>
       </w:pPr>
       <w:rPr>
         <w:rFonts w:ascii="Symbol" w:hAnsi="Symbol" w:hint="default"/>
@@ -9461,7 +10335,7 @@
       <w:lvlText w:val="o"/>
       <w:lvlJc w:val="left"/>
       <w:pPr>
-        <w:ind w:left="5400" w:hanging="360"/>
+        <w:ind w:left="5760" w:hanging="360"/>
       </w:pPr>
       <w:rPr>
         <w:rFonts w:ascii="Courier New" w:hAnsi="Courier New" w:cs="Courier New" w:hint="default"/>
@@ -9473,17 +10347,103 @@
       <w:lvlText w:val=""/>
       <w:lvlJc w:val="left"/>
       <w:pPr>
-        <w:ind w:left="6120" w:hanging="360"/>
+        <w:ind w:left="6480" w:hanging="360"/>
       </w:pPr>
       <w:rPr>
         <w:rFonts w:ascii="Wingdings" w:hAnsi="Wingdings" w:hint="default"/>
       </w:rPr>
     </w:lvl>
   </w:abstractNum>
+  <w:abstractNum w:abstractNumId="7" w15:restartNumberingAfterBreak="0">
+    <w:nsid w:val="2C6E34BD"/>
+    <w:multiLevelType w:val="hybridMultilevel"/>
+    <w:tmpl w:val="D22692FC"/>
+    <w:lvl w:ilvl="0" w:tplc="0409000F">
+      <w:start w:val="1"/>
+      <w:numFmt w:val="decimal"/>
+      <w:lvlText w:val="%1."/>
+      <w:lvlJc w:val="left"/>
+      <w:pPr>
+        <w:ind w:left="360" w:hanging="360"/>
+      </w:pPr>
+    </w:lvl>
+    <w:lvl w:ilvl="1" w:tplc="04090019" w:tentative="1">
+      <w:start w:val="1"/>
+      <w:numFmt w:val="lowerLetter"/>
+      <w:lvlText w:val="%2."/>
+      <w:lvlJc w:val="left"/>
+      <w:pPr>
+        <w:ind w:left="1080" w:hanging="360"/>
+      </w:pPr>
+    </w:lvl>
+    <w:lvl w:ilvl="2" w:tplc="0409001B" w:tentative="1">
+      <w:start w:val="1"/>
+      <w:numFmt w:val="lowerRoman"/>
+      <w:lvlText w:val="%3."/>
+      <w:lvlJc w:val="right"/>
+      <w:pPr>
+        <w:ind w:left="1800" w:hanging="180"/>
+      </w:pPr>
+    </w:lvl>
+    <w:lvl w:ilvl="3" w:tplc="0409000F" w:tentative="1">
+      <w:start w:val="1"/>
+      <w:numFmt w:val="decimal"/>
+      <w:lvlText w:val="%4."/>
+      <w:lvlJc w:val="left"/>
+      <w:pPr>
+        <w:ind w:left="2520" w:hanging="360"/>
+      </w:pPr>
+    </w:lvl>
+    <w:lvl w:ilvl="4" w:tplc="04090019" w:tentative="1">
+      <w:start w:val="1"/>
+      <w:numFmt w:val="lowerLetter"/>
+      <w:lvlText w:val="%5."/>
+      <w:lvlJc w:val="left"/>
+      <w:pPr>
+        <w:ind w:left="3240" w:hanging="360"/>
+      </w:pPr>
+    </w:lvl>
+    <w:lvl w:ilvl="5" w:tplc="0409001B" w:tentative="1">
+      <w:start w:val="1"/>
+      <w:numFmt w:val="lowerRoman"/>
+      <w:lvlText w:val="%6."/>
+      <w:lvlJc w:val="right"/>
+      <w:pPr>
+        <w:ind w:left="3960" w:hanging="180"/>
+      </w:pPr>
+    </w:lvl>
+    <w:lvl w:ilvl="6" w:tplc="0409000F" w:tentative="1">
+      <w:start w:val="1"/>
+      <w:numFmt w:val="decimal"/>
+      <w:lvlText w:val="%7."/>
+      <w:lvlJc w:val="left"/>
+      <w:pPr>
+        <w:ind w:left="4680" w:hanging="360"/>
+      </w:pPr>
+    </w:lvl>
+    <w:lvl w:ilvl="7" w:tplc="04090019" w:tentative="1">
+      <w:start w:val="1"/>
+      <w:numFmt w:val="lowerLetter"/>
+      <w:lvlText w:val="%8."/>
+      <w:lvlJc w:val="left"/>
+      <w:pPr>
+        <w:ind w:left="5400" w:hanging="360"/>
+      </w:pPr>
+    </w:lvl>
+    <w:lvl w:ilvl="8" w:tplc="0409001B" w:tentative="1">
+      <w:start w:val="1"/>
+      <w:numFmt w:val="lowerRoman"/>
+      <w:lvlText w:val="%9."/>
+      <w:lvlJc w:val="right"/>
+      <w:pPr>
+        <w:ind w:left="6120" w:hanging="180"/>
+      </w:pPr>
+    </w:lvl>
+  </w:abstractNum>
   <w:abstractNum w:abstractNumId="8" w15:restartNumberingAfterBreak="0">
-    <w:nsid w:val="32CE44D7"/>
+    <w:nsid w:val="2E511097"/>
     <w:multiLevelType w:val="hybridMultilevel"/>
-    <w:tmpl w:val="3B16462E"/>
+    <w:tmpl w:val="5880BFE4"/>
     <w:lvl w:ilvl="0" w:tplc="04090001">
       <w:start w:val="1"/>
       <w:numFmt w:val="bullet"/>
@@ -9594,9 +10554,9 @@
     </w:lvl>
   </w:abstractNum>
   <w:abstractNum w:abstractNumId="9" w15:restartNumberingAfterBreak="0">
-    <w:nsid w:val="39E95541"/>
+    <w:nsid w:val="32CE44D7"/>
     <w:multiLevelType w:val="hybridMultilevel"/>
-    <w:tmpl w:val="D48805AE"/>
+    <w:tmpl w:val="3B16462E"/>
     <w:lvl w:ilvl="0" w:tplc="04090001">
       <w:start w:val="1"/>
       <w:numFmt w:val="bullet"/>
@@ -9707,9 +10667,9 @@
     </w:lvl>
   </w:abstractNum>
   <w:abstractNum w:abstractNumId="10" w15:restartNumberingAfterBreak="0">
-    <w:nsid w:val="3E25424D"/>
+    <w:nsid w:val="39E95541"/>
     <w:multiLevelType w:val="hybridMultilevel"/>
-    <w:tmpl w:val="89C86140"/>
+    <w:tmpl w:val="D48805AE"/>
     <w:lvl w:ilvl="0" w:tplc="04090001">
       <w:start w:val="1"/>
       <w:numFmt w:val="bullet"/>
@@ -9820,9 +10780,9 @@
     </w:lvl>
   </w:abstractNum>
   <w:abstractNum w:abstractNumId="11" w15:restartNumberingAfterBreak="0">
-    <w:nsid w:val="5BD4274D"/>
+    <w:nsid w:val="3E25424D"/>
     <w:multiLevelType w:val="hybridMultilevel"/>
-    <w:tmpl w:val="005C4400"/>
+    <w:tmpl w:val="89C86140"/>
     <w:lvl w:ilvl="0" w:tplc="04090001">
       <w:start w:val="1"/>
       <w:numFmt w:val="bullet"/>
@@ -9933,9 +10893,9 @@
     </w:lvl>
   </w:abstractNum>
   <w:abstractNum w:abstractNumId="12" w15:restartNumberingAfterBreak="0">
-    <w:nsid w:val="5F6D31C3"/>
+    <w:nsid w:val="5BD4274D"/>
     <w:multiLevelType w:val="hybridMultilevel"/>
-    <w:tmpl w:val="A95C9C9E"/>
+    <w:tmpl w:val="005C4400"/>
     <w:lvl w:ilvl="0" w:tplc="04090001">
       <w:start w:val="1"/>
       <w:numFmt w:val="bullet"/>
@@ -10045,11 +11005,124 @@
       </w:rPr>
     </w:lvl>
   </w:abstractNum>
+  <w:abstractNum w:abstractNumId="13" w15:restartNumberingAfterBreak="0">
+    <w:nsid w:val="5F6D31C3"/>
+    <w:multiLevelType w:val="hybridMultilevel"/>
+    <w:tmpl w:val="A95C9C9E"/>
+    <w:lvl w:ilvl="0" w:tplc="04090001">
+      <w:start w:val="1"/>
+      <w:numFmt w:val="bullet"/>
+      <w:lvlText w:val=""/>
+      <w:lvlJc w:val="left"/>
+      <w:pPr>
+        <w:ind w:left="360" w:hanging="360"/>
+      </w:pPr>
+      <w:rPr>
+        <w:rFonts w:ascii="Symbol" w:hAnsi="Symbol" w:hint="default"/>
+      </w:rPr>
+    </w:lvl>
+    <w:lvl w:ilvl="1" w:tplc="04090003" w:tentative="1">
+      <w:start w:val="1"/>
+      <w:numFmt w:val="bullet"/>
+      <w:lvlText w:val="o"/>
+      <w:lvlJc w:val="left"/>
+      <w:pPr>
+        <w:ind w:left="1080" w:hanging="360"/>
+      </w:pPr>
+      <w:rPr>
+        <w:rFonts w:ascii="Courier New" w:hAnsi="Courier New" w:cs="Courier New" w:hint="default"/>
+      </w:rPr>
+    </w:lvl>
+    <w:lvl w:ilvl="2" w:tplc="04090005" w:tentative="1">
+      <w:start w:val="1"/>
+      <w:numFmt w:val="bullet"/>
+      <w:lvlText w:val=""/>
+      <w:lvlJc w:val="left"/>
+      <w:pPr>
+        <w:ind w:left="1800" w:hanging="360"/>
+      </w:pPr>
+      <w:rPr>
+        <w:rFonts w:ascii="Wingdings" w:hAnsi="Wingdings" w:hint="default"/>
+      </w:rPr>
+    </w:lvl>
+    <w:lvl w:ilvl="3" w:tplc="04090001" w:tentative="1">
+      <w:start w:val="1"/>
+      <w:numFmt w:val="bullet"/>
+      <w:lvlText w:val=""/>
+      <w:lvlJc w:val="left"/>
+      <w:pPr>
+        <w:ind w:left="2520" w:hanging="360"/>
+      </w:pPr>
+      <w:rPr>
+        <w:rFonts w:ascii="Symbol" w:hAnsi="Symbol" w:hint="default"/>
+      </w:rPr>
+    </w:lvl>
+    <w:lvl w:ilvl="4" w:tplc="04090003" w:tentative="1">
+      <w:start w:val="1"/>
+      <w:numFmt w:val="bullet"/>
+      <w:lvlText w:val="o"/>
+      <w:lvlJc w:val="left"/>
+      <w:pPr>
+        <w:ind w:left="3240" w:hanging="360"/>
+      </w:pPr>
+      <w:rPr>
+        <w:rFonts w:ascii="Courier New" w:hAnsi="Courier New" w:cs="Courier New" w:hint="default"/>
+      </w:rPr>
+    </w:lvl>
+    <w:lvl w:ilvl="5" w:tplc="04090005" w:tentative="1">
+      <w:start w:val="1"/>
+      <w:numFmt w:val="bullet"/>
+      <w:lvlText w:val=""/>
+      <w:lvlJc w:val="left"/>
+      <w:pPr>
+        <w:ind w:left="3960" w:hanging="360"/>
+      </w:pPr>
+      <w:rPr>
+        <w:rFonts w:ascii="Wingdings" w:hAnsi="Wingdings" w:hint="default"/>
+      </w:rPr>
+    </w:lvl>
+    <w:lvl w:ilvl="6" w:tplc="04090001" w:tentative="1">
+      <w:start w:val="1"/>
+      <w:numFmt w:val="bullet"/>
+      <w:lvlText w:val=""/>
+      <w:lvlJc w:val="left"/>
+      <w:pPr>
+        <w:ind w:left="4680" w:hanging="360"/>
+      </w:pPr>
+      <w:rPr>
+        <w:rFonts w:ascii="Symbol" w:hAnsi="Symbol" w:hint="default"/>
+      </w:rPr>
+    </w:lvl>
+    <w:lvl w:ilvl="7" w:tplc="04090003" w:tentative="1">
+      <w:start w:val="1"/>
+      <w:numFmt w:val="bullet"/>
+      <w:lvlText w:val="o"/>
+      <w:lvlJc w:val="left"/>
+      <w:pPr>
+        <w:ind w:left="5400" w:hanging="360"/>
+      </w:pPr>
+      <w:rPr>
+        <w:rFonts w:ascii="Courier New" w:hAnsi="Courier New" w:cs="Courier New" w:hint="default"/>
+      </w:rPr>
+    </w:lvl>
+    <w:lvl w:ilvl="8" w:tplc="04090005" w:tentative="1">
+      <w:start w:val="1"/>
+      <w:numFmt w:val="bullet"/>
+      <w:lvlText w:val=""/>
+      <w:lvlJc w:val="left"/>
+      <w:pPr>
+        <w:ind w:left="6120" w:hanging="360"/>
+      </w:pPr>
+      <w:rPr>
+        <w:rFonts w:ascii="Wingdings" w:hAnsi="Wingdings" w:hint="default"/>
+      </w:rPr>
+    </w:lvl>
+  </w:abstractNum>
   <w:num w:numId="1" w16cid:durableId="583758586">
-    <w:abstractNumId w:val="8"/>
+    <w:abstractNumId w:val="9"/>
   </w:num>
   <w:num w:numId="2" w16cid:durableId="631980842">
-    <w:abstractNumId w:val="12"/>
+    <w:abstractNumId w:val="13"/>
   </w:num>
   <w:num w:numId="3" w16cid:durableId="239603202">
     <w:abstractNumId w:val="2"/>
@@ -10058,16 +11131,16 @@
     <w:abstractNumId w:val="0"/>
   </w:num>
   <w:num w:numId="5" w16cid:durableId="804587058">
-    <w:abstractNumId w:val="11"/>
+    <w:abstractNumId w:val="12"/>
   </w:num>
   <w:num w:numId="6" w16cid:durableId="1182626568">
-    <w:abstractNumId w:val="10"/>
+    <w:abstractNumId w:val="11"/>
   </w:num>
   <w:num w:numId="7" w16cid:durableId="1688824836">
     <w:abstractNumId w:val="3"/>
   </w:num>
   <w:num w:numId="8" w16cid:durableId="1456485383">
-    <w:abstractNumId w:val="6"/>
+    <w:abstractNumId w:val="7"/>
   </w:num>
   <w:num w:numId="9" w16cid:durableId="1686248463">
     <w:abstractNumId w:val="5"/>
@@ -10076,13 +11149,16 @@
     <w:abstractNumId w:val="4"/>
   </w:num>
   <w:num w:numId="11" w16cid:durableId="1868517392">
-    <w:abstractNumId w:val="7"/>
+    <w:abstractNumId w:val="8"/>
   </w:num>
   <w:num w:numId="12" w16cid:durableId="2040161940">
     <w:abstractNumId w:val="1"/>
   </w:num>
   <w:num w:numId="13" w16cid:durableId="443231242">
-    <w:abstractNumId w:val="9"/>
+    <w:abstractNumId w:val="10"/>
+  </w:num>
+  <w:num w:numId="14" w16cid:durableId="1718242790">
+    <w:abstractNumId w:val="6"/>
   </w:num>
   <w:numIdMacAtCleanup w:val="2"/>
 </w:numbering>
@@ -11298,6 +12374,7 @@
     <w:rsid w:val="002074F3"/>
     <w:rsid w:val="00210E75"/>
     <w:rsid w:val="00214E4B"/>
+    <w:rsid w:val="00223346"/>
     <w:rsid w:val="00256046"/>
     <w:rsid w:val="002D1835"/>
     <w:rsid w:val="002E485C"/>
@@ -11331,6 +12408,7 @@
     <w:rsid w:val="00523F5C"/>
     <w:rsid w:val="00531AFC"/>
     <w:rsid w:val="00546A0D"/>
+    <w:rsid w:val="00551FD8"/>
     <w:rsid w:val="0057104C"/>
     <w:rsid w:val="0057366C"/>
     <w:rsid w:val="00587902"/>
@@ -11927,7 +13005,7 @@
     <w:basedOn w:val="DefaultParagraphFont"/>
     <w:uiPriority w:val="99"/>
     <w:semiHidden/>
-    <w:rsid w:val="00855C3E"/>
+    <w:rsid w:val="00223346"/>
     <w:rPr>
       <w:color w:val="808080"/>
     </w:rPr>

</xml_diff>

<commit_message>
Next step mode analysis
</commit_message>
<xml_diff>
--- a/TechnicalReport/PiperM500FlightDynamicsAnalysis.docx
+++ b/TechnicalReport/PiperM500FlightDynamicsAnalysis.docx
@@ -4027,28 +4027,7 @@
           <w:iCs/>
         </w:rPr>
         <w:tab/>
-        <w:t xml:space="preserve">Η </w:t>
-      </w:r>
-      <w:r>
-        <w:rPr>
-          <w:rFonts w:eastAsiaTheme="minorEastAsia"/>
-          <w:iCs/>
-        </w:rPr>
-        <w:t xml:space="preserve">διαμήκης απόσταση του </w:t>
-      </w:r>
-      <w:r>
-        <w:rPr>
-          <w:rFonts w:eastAsiaTheme="minorEastAsia"/>
-          <w:iCs/>
-        </w:rPr>
-        <w:t xml:space="preserve">ουδέτερου σημείου </w:t>
-      </w:r>
-      <w:r>
-        <w:rPr>
-          <w:rFonts w:eastAsiaTheme="minorEastAsia"/>
-          <w:iCs/>
-        </w:rPr>
-        <w:t>από την αρχή τον αξόνων</w:t>
+        <w:t>Η διαμήκης απόσταση του ουδέτερου σημείου από την αρχή τον αξόνων</w:t>
       </w:r>
     </w:p>
     <w:p>
@@ -4056,14 +4035,12 @@
         <w:rPr>
           <w:iCs/>
           <w:highlight w:val="yellow"/>
-          <w:lang w:val="en-US"/>
         </w:rPr>
       </w:pPr>
       <w:r>
         <w:rPr>
           <w:iCs/>
           <w:highlight w:val="yellow"/>
-          <w:lang w:val="en-US"/>
         </w:rPr>
         <w:t>:</w:t>
       </w:r>
@@ -4073,14 +4050,12 @@
         <w:rPr>
           <w:iCs/>
           <w:highlight w:val="yellow"/>
-          <w:lang w:val="en-US"/>
         </w:rPr>
       </w:pPr>
       <w:r>
         <w:rPr>
           <w:iCs/>
           <w:highlight w:val="yellow"/>
-          <w:lang w:val="en-US"/>
         </w:rPr>
         <w:t>:</w:t>
       </w:r>
@@ -4089,14 +4064,12 @@
       <w:pPr>
         <w:rPr>
           <w:iCs/>
-          <w:lang w:val="en-US"/>
         </w:rPr>
       </w:pPr>
       <w:r>
         <w:rPr>
           <w:iCs/>
           <w:highlight w:val="yellow"/>
-          <w:lang w:val="en-US"/>
         </w:rPr>
         <w:t>:</w:t>
       </w:r>
@@ -4461,7 +4434,6 @@
         <w:t>Η ταχύτητα του αεροσκάφους στο σημείο ευστάθειας εξαρτάτε από τον συντελεστή άνωσης ο οποίος επηρεάζεται και από την παράμετρο της θέσης του κέντρου βάρους αλλά και από την παράμετρο της γωνίας σφήνωσης της κύριας πτέρυγας.</w:t>
       </w:r>
     </w:p>
-    <w:p/>
     <w:p/>
     <w:p>
       <w:pPr>
@@ -12388,11 +12360,13 @@
     <w:rsid w:val="00313408"/>
     <w:rsid w:val="0032064D"/>
     <w:rsid w:val="003233B2"/>
+    <w:rsid w:val="003248B6"/>
     <w:rsid w:val="00390F8F"/>
     <w:rsid w:val="003B2FCA"/>
     <w:rsid w:val="003C380C"/>
     <w:rsid w:val="003C6C96"/>
     <w:rsid w:val="003E7705"/>
+    <w:rsid w:val="003F15C2"/>
     <w:rsid w:val="003F36DC"/>
     <w:rsid w:val="003F4960"/>
     <w:rsid w:val="00440612"/>

</xml_diff>

<commit_message>
Next step b matrix calculation
</commit_message>
<xml_diff>
--- a/TechnicalReport/PiperM500FlightDynamicsAnalysis.docx
+++ b/TechnicalReport/PiperM500FlightDynamicsAnalysis.docx
@@ -6190,6 +6190,208 @@
         <w:t>έχει και ταντοτική συμπεριφορά.</w:t>
       </w:r>
     </w:p>
+    <w:p>
+      <w:r>
+        <w:t>Στην συνέχεια αξίζει να παρατεθούν οι αποκρίσεις των ιδιόμορφών του αεροσκάφους στο πεδίο το χρόνου.</w:t>
+      </w:r>
+    </w:p>
+    <w:p>
+      <w:pPr>
+        <w:keepNext/>
+        <w:jc w:val="center"/>
+      </w:pPr>
+      <w:r>
+        <w:rPr>
+          <w:noProof/>
+        </w:rPr>
+        <w:drawing>
+          <wp:inline distT="0" distB="0" distL="0" distR="0" wp14:anchorId="06ED7DBD" wp14:editId="38F03223">
+            <wp:extent cx="4294023" cy="1617746"/>
+            <wp:effectExtent l="0" t="0" r="0" b="1905"/>
+            <wp:docPr id="22" name="Picture 22"/>
+            <wp:cNvGraphicFramePr>
+              <a:graphicFrameLocks xmlns:a="http://schemas.openxmlformats.org/drawingml/2006/main" noChangeAspect="1"/>
+            </wp:cNvGraphicFramePr>
+            <a:graphic xmlns:a="http://schemas.openxmlformats.org/drawingml/2006/main">
+              <a:graphicData uri="http://schemas.openxmlformats.org/drawingml/2006/picture">
+                <pic:pic xmlns:pic="http://schemas.openxmlformats.org/drawingml/2006/picture">
+                  <pic:nvPicPr>
+                    <pic:cNvPr id="1" name=""/>
+                    <pic:cNvPicPr/>
+                  </pic:nvPicPr>
+                  <pic:blipFill>
+                    <a:blip r:embed="rId22"/>
+                    <a:stretch>
+                      <a:fillRect/>
+                    </a:stretch>
+                  </pic:blipFill>
+                  <pic:spPr>
+                    <a:xfrm>
+                      <a:off x="0" y="0"/>
+                      <a:ext cx="4318993" cy="1627153"/>
+                    </a:xfrm>
+                    <a:prstGeom prst="rect">
+                      <a:avLst/>
+                    </a:prstGeom>
+                  </pic:spPr>
+                </pic:pic>
+              </a:graphicData>
+            </a:graphic>
+          </wp:inline>
+        </w:drawing>
+      </w:r>
+    </w:p>
+    <w:p>
+      <w:pPr>
+        <w:pStyle w:val="Caption"/>
+        <w:jc w:val="center"/>
+      </w:pPr>
+      <w:r>
+        <w:t xml:space="preserve">Εικόνα </w:t>
+      </w:r>
+      <w:fldSimple w:instr=" SEQ Εικόνα \* ARABIC ">
+        <w:r>
+          <w:rPr>
+            <w:noProof/>
+          </w:rPr>
+          <w:t>15</w:t>
+        </w:r>
+      </w:fldSimple>
+      <w:r>
+        <w:t xml:space="preserve">: Απόκριση των </w:t>
+      </w:r>
+      <w:r>
+        <w:rPr>
+          <w:lang w:val="en-US"/>
+        </w:rPr>
+        <w:t>longitudinal</w:t>
+      </w:r>
+      <w:r>
+        <w:t xml:space="preserve"> </w:t>
+      </w:r>
+      <w:proofErr w:type="spellStart"/>
+      <w:r>
+        <w:t>ιδι</w:t>
+      </w:r>
+      <w:r>
+        <w:t>ο</w:t>
+      </w:r>
+      <w:r>
+        <w:t>μορφών</w:t>
+      </w:r>
+      <w:proofErr w:type="spellEnd"/>
+      <w:r>
+        <w:t>.</w:t>
+      </w:r>
+    </w:p>
+    <w:p>
+      <w:pPr>
+        <w:keepNext/>
+        <w:jc w:val="center"/>
+      </w:pPr>
+      <w:r>
+        <w:rPr>
+          <w:noProof/>
+        </w:rPr>
+        <w:drawing>
+          <wp:inline distT="0" distB="0" distL="0" distR="0" wp14:anchorId="11CEFEEB" wp14:editId="33BF003E">
+            <wp:extent cx="6645910" cy="1588770"/>
+            <wp:effectExtent l="0" t="0" r="2540" b="0"/>
+            <wp:docPr id="21" name="Picture 21"/>
+            <wp:cNvGraphicFramePr>
+              <a:graphicFrameLocks xmlns:a="http://schemas.openxmlformats.org/drawingml/2006/main" noChangeAspect="1"/>
+            </wp:cNvGraphicFramePr>
+            <a:graphic xmlns:a="http://schemas.openxmlformats.org/drawingml/2006/main">
+              <a:graphicData uri="http://schemas.openxmlformats.org/drawingml/2006/picture">
+                <pic:pic xmlns:pic="http://schemas.openxmlformats.org/drawingml/2006/picture">
+                  <pic:nvPicPr>
+                    <pic:cNvPr id="1" name=""/>
+                    <pic:cNvPicPr/>
+                  </pic:nvPicPr>
+                  <pic:blipFill>
+                    <a:blip r:embed="rId23"/>
+                    <a:stretch>
+                      <a:fillRect/>
+                    </a:stretch>
+                  </pic:blipFill>
+                  <pic:spPr>
+                    <a:xfrm>
+                      <a:off x="0" y="0"/>
+                      <a:ext cx="6645910" cy="1588770"/>
+                    </a:xfrm>
+                    <a:prstGeom prst="rect">
+                      <a:avLst/>
+                    </a:prstGeom>
+                  </pic:spPr>
+                </pic:pic>
+              </a:graphicData>
+            </a:graphic>
+          </wp:inline>
+        </w:drawing>
+      </w:r>
+    </w:p>
+    <w:p>
+      <w:pPr>
+        <w:pStyle w:val="Caption"/>
+        <w:jc w:val="center"/>
+      </w:pPr>
+      <w:r>
+        <w:t xml:space="preserve">Εικόνα </w:t>
+      </w:r>
+      <w:fldSimple w:instr=" SEQ Εικόνα \* ARABIC ">
+        <w:r>
+          <w:rPr>
+            <w:noProof/>
+          </w:rPr>
+          <w:t>16</w:t>
+        </w:r>
+      </w:fldSimple>
+      <w:r>
+        <w:t>:</w:t>
+      </w:r>
+      <w:r>
+        <w:t xml:space="preserve"> Απόκριση των </w:t>
+      </w:r>
+      <w:r>
+        <w:rPr>
+          <w:lang w:val="en-US"/>
+        </w:rPr>
+        <w:t>Lateral</w:t>
+      </w:r>
+      <w:r>
+        <w:t xml:space="preserve"> </w:t>
+      </w:r>
+      <w:proofErr w:type="spellStart"/>
+      <w:r>
+        <w:t>ιδιομορφών</w:t>
+      </w:r>
+      <w:proofErr w:type="spellEnd"/>
+      <w:r>
+        <w:t>.</w:t>
+      </w:r>
+    </w:p>
+    <w:p/>
+    <w:p>
+      <w:r>
+        <w:t xml:space="preserve">Από τα παραπάνω διαγράμματα αξίζει να παρατηρήσεις κανείς του βαθμούς ελευθερίας που κυριαρχούν στην κάθε </w:t>
+      </w:r>
+      <w:proofErr w:type="spellStart"/>
+      <w:r>
+        <w:t>ιδιομορφή</w:t>
+      </w:r>
+      <w:proofErr w:type="spellEnd"/>
+      <w:r>
+        <w:t xml:space="preserve">. Αυτό γίνεται αντιληπτό συγκρίνοντας τις τιμές που αντιστοιχούν σε κάθε βαθμό ελευθερίας για το κάθε </w:t>
+      </w:r>
+      <w:proofErr w:type="spellStart"/>
+      <w:r>
+        <w:t>ιδιοδιανύσμα</w:t>
+      </w:r>
+      <w:proofErr w:type="spellEnd"/>
+      <w:r>
+        <w:t>.</w:t>
+      </w:r>
+    </w:p>
     <w:p/>
     <w:p>
       <w:pPr>
@@ -11159,7 +11361,7 @@
     </w:p>
     <w:p/>
     <w:sectPr>
-      <w:footerReference w:type="default" r:id="rId22"/>
+      <w:footerReference w:type="default" r:id="rId24"/>
       <w:pgSz w:w="11906" w:h="16838"/>
       <w:pgMar w:top="720" w:right="720" w:bottom="720" w:left="720" w:header="708" w:footer="708" w:gutter="0"/>
       <w:pgNumType w:start="0"/>
@@ -14539,7 +14741,6 @@
     <w:rsid w:val="00AA34EF"/>
     <w:rsid w:val="00AC0A27"/>
     <w:rsid w:val="00AC1689"/>
-    <w:rsid w:val="00AD6BF1"/>
     <w:rsid w:val="00AE3A9E"/>
     <w:rsid w:val="00AF0B31"/>
     <w:rsid w:val="00B01EC6"/>
@@ -14577,6 +14778,7 @@
     <w:rsid w:val="00DC66B1"/>
     <w:rsid w:val="00DD38D2"/>
     <w:rsid w:val="00DE363D"/>
+    <w:rsid w:val="00DE58AA"/>
     <w:rsid w:val="00DE708C"/>
     <w:rsid w:val="00DF7B94"/>
     <w:rsid w:val="00E33381"/>

</xml_diff>

<commit_message>
Control derivatives calculation completed
</commit_message>
<xml_diff>
--- a/TechnicalReport/PiperM500FlightDynamicsAnalysis.docx
+++ b/TechnicalReport/PiperM500FlightDynamicsAnalysis.docx
@@ -2477,14 +2477,27 @@
       <w:r>
         <w:t xml:space="preserve">Εικόνα </w:t>
       </w:r>
-      <w:fldSimple w:instr=" SEQ Εικόνα \* ARABIC ">
-        <w:r>
-          <w:rPr>
-            <w:noProof/>
-          </w:rPr>
-          <w:t>1</w:t>
-        </w:r>
-      </w:fldSimple>
+      <w:r>
+        <w:fldChar w:fldCharType="begin"/>
+      </w:r>
+      <w:r>
+        <w:instrText xml:space="preserve"> SEQ Εικόνα \* ARABIC </w:instrText>
+      </w:r>
+      <w:r>
+        <w:fldChar w:fldCharType="separate"/>
+      </w:r>
+      <w:r>
+        <w:rPr>
+          <w:noProof/>
+        </w:rPr>
+        <w:t>1</w:t>
+      </w:r>
+      <w:r>
+        <w:rPr>
+          <w:noProof/>
+        </w:rPr>
+        <w:fldChar w:fldCharType="end"/>
+      </w:r>
       <w:r>
         <w:t xml:space="preserve">: </w:t>
       </w:r>
@@ -2617,14 +2630,27 @@
       <w:r>
         <w:t xml:space="preserve">Εικόνα </w:t>
       </w:r>
-      <w:fldSimple w:instr=" SEQ Εικόνα \* ARABIC ">
-        <w:r>
-          <w:rPr>
-            <w:noProof/>
-          </w:rPr>
-          <w:t>2</w:t>
-        </w:r>
-      </w:fldSimple>
+      <w:r>
+        <w:fldChar w:fldCharType="begin"/>
+      </w:r>
+      <w:r>
+        <w:instrText xml:space="preserve"> SEQ Εικόνα \* ARABIC </w:instrText>
+      </w:r>
+      <w:r>
+        <w:fldChar w:fldCharType="separate"/>
+      </w:r>
+      <w:r>
+        <w:rPr>
+          <w:noProof/>
+        </w:rPr>
+        <w:t>2</w:t>
+      </w:r>
+      <w:r>
+        <w:rPr>
+          <w:noProof/>
+        </w:rPr>
+        <w:fldChar w:fldCharType="end"/>
+      </w:r>
       <w:r>
         <w:t xml:space="preserve">: Εισαγωγή </w:t>
       </w:r>
@@ -2730,14 +2756,27 @@
       <w:r>
         <w:t xml:space="preserve">Εικόνα </w:t>
       </w:r>
-      <w:fldSimple w:instr=" SEQ Εικόνα \* ARABIC ">
-        <w:r>
-          <w:rPr>
-            <w:noProof/>
-          </w:rPr>
-          <w:t>3</w:t>
-        </w:r>
-      </w:fldSimple>
+      <w:r>
+        <w:fldChar w:fldCharType="begin"/>
+      </w:r>
+      <w:r>
+        <w:instrText xml:space="preserve"> SEQ Εικόνα \* ARABIC </w:instrText>
+      </w:r>
+      <w:r>
+        <w:fldChar w:fldCharType="separate"/>
+      </w:r>
+      <w:r>
+        <w:rPr>
+          <w:noProof/>
+        </w:rPr>
+        <w:t>3</w:t>
+      </w:r>
+      <w:r>
+        <w:rPr>
+          <w:noProof/>
+        </w:rPr>
+        <w:fldChar w:fldCharType="end"/>
+      </w:r>
       <w:r>
         <w:t xml:space="preserve">: </w:t>
       </w:r>
@@ -3240,10 +3279,10 @@
           <w:noProof/>
         </w:rPr>
         <w:drawing>
-          <wp:inline distT="0" distB="0" distL="0" distR="0" wp14:anchorId="0B6EDB68" wp14:editId="74F686B2">
-            <wp:extent cx="6645910" cy="4401820"/>
-            <wp:effectExtent l="76200" t="76200" r="135890" b="132080"/>
-            <wp:docPr id="8" name="Picture 8"/>
+          <wp:inline distT="0" distB="0" distL="0" distR="0" wp14:anchorId="6511DA88" wp14:editId="1B6151B0">
+            <wp:extent cx="6645910" cy="4243070"/>
+            <wp:effectExtent l="76200" t="76200" r="135890" b="138430"/>
+            <wp:docPr id="23" name="Picture 23"/>
             <wp:cNvGraphicFramePr>
               <a:graphicFrameLocks xmlns:a="http://schemas.openxmlformats.org/drawingml/2006/main" noChangeAspect="1"/>
             </wp:cNvGraphicFramePr>
@@ -3263,7 +3302,7 @@
                   <pic:spPr>
                     <a:xfrm>
                       <a:off x="0" y="0"/>
-                      <a:ext cx="6645910" cy="4401820"/>
+                      <a:ext cx="6645910" cy="4243070"/>
                     </a:xfrm>
                     <a:prstGeom prst="rect">
                       <a:avLst/>
@@ -3298,14 +3337,27 @@
       <w:r>
         <w:t xml:space="preserve">Εικόνα </w:t>
       </w:r>
-      <w:fldSimple w:instr=" SEQ Εικόνα \* ARABIC ">
-        <w:r>
-          <w:rPr>
-            <w:noProof/>
-          </w:rPr>
-          <w:t>4</w:t>
-        </w:r>
-      </w:fldSimple>
+      <w:r>
+        <w:fldChar w:fldCharType="begin"/>
+      </w:r>
+      <w:r>
+        <w:instrText xml:space="preserve"> SEQ Εικόνα \* ARABIC </w:instrText>
+      </w:r>
+      <w:r>
+        <w:fldChar w:fldCharType="separate"/>
+      </w:r>
+      <w:r>
+        <w:rPr>
+          <w:noProof/>
+        </w:rPr>
+        <w:t>4</w:t>
+      </w:r>
+      <w:r>
+        <w:rPr>
+          <w:noProof/>
+        </w:rPr>
+        <w:fldChar w:fldCharType="end"/>
+      </w:r>
       <w:r>
         <w:t xml:space="preserve">: </w:t>
       </w:r>
@@ -3865,14 +3917,27 @@
       <w:r>
         <w:t xml:space="preserve">Πίνακας </w:t>
       </w:r>
-      <w:fldSimple w:instr=" SEQ Πίνακας \* ARABIC ">
-        <w:r>
-          <w:rPr>
-            <w:noProof/>
-          </w:rPr>
-          <w:t>1</w:t>
-        </w:r>
-      </w:fldSimple>
+      <w:r>
+        <w:fldChar w:fldCharType="begin"/>
+      </w:r>
+      <w:r>
+        <w:instrText xml:space="preserve"> SEQ Πίνακας \* ARABIC </w:instrText>
+      </w:r>
+      <w:r>
+        <w:fldChar w:fldCharType="separate"/>
+      </w:r>
+      <w:r>
+        <w:rPr>
+          <w:noProof/>
+        </w:rPr>
+        <w:t>1</w:t>
+      </w:r>
+      <w:r>
+        <w:rPr>
+          <w:noProof/>
+        </w:rPr>
+        <w:fldChar w:fldCharType="end"/>
+      </w:r>
       <w:r>
         <w:t xml:space="preserve">: Υπολογισμός των βαρών τον επιμέρους υποσυστημάτων. Με </w:t>
       </w:r>
@@ -3965,14 +4030,27 @@
       <w:r>
         <w:t xml:space="preserve">Εικόνα </w:t>
       </w:r>
-      <w:fldSimple w:instr=" SEQ Εικόνα \* ARABIC ">
-        <w:r>
-          <w:rPr>
-            <w:noProof/>
-          </w:rPr>
-          <w:t>5</w:t>
-        </w:r>
-      </w:fldSimple>
+      <w:r>
+        <w:fldChar w:fldCharType="begin"/>
+      </w:r>
+      <w:r>
+        <w:instrText xml:space="preserve"> SEQ Εικόνα \* ARABIC </w:instrText>
+      </w:r>
+      <w:r>
+        <w:fldChar w:fldCharType="separate"/>
+      </w:r>
+      <w:r>
+        <w:rPr>
+          <w:noProof/>
+        </w:rPr>
+        <w:t>5</w:t>
+      </w:r>
+      <w:r>
+        <w:rPr>
+          <w:noProof/>
+        </w:rPr>
+        <w:fldChar w:fldCharType="end"/>
+      </w:r>
       <w:r>
         <w:t>: Παρουσίαση κέντρων μάζας του αεροσκάφους και την θέση τους σε αυτό.</w:t>
       </w:r>
@@ -4754,14 +4832,27 @@
       <w:r>
         <w:t xml:space="preserve">Εικόνα </w:t>
       </w:r>
-      <w:fldSimple w:instr=" SEQ Εικόνα \* ARABIC ">
-        <w:r>
-          <w:rPr>
-            <w:noProof/>
-          </w:rPr>
-          <w:t>6</w:t>
-        </w:r>
-      </w:fldSimple>
+      <w:r>
+        <w:fldChar w:fldCharType="begin"/>
+      </w:r>
+      <w:r>
+        <w:instrText xml:space="preserve"> SEQ Εικόνα \* ARABIC </w:instrText>
+      </w:r>
+      <w:r>
+        <w:fldChar w:fldCharType="separate"/>
+      </w:r>
+      <w:r>
+        <w:rPr>
+          <w:noProof/>
+        </w:rPr>
+        <w:t>6</w:t>
+      </w:r>
+      <w:r>
+        <w:rPr>
+          <w:noProof/>
+        </w:rPr>
+        <w:fldChar w:fldCharType="end"/>
+      </w:r>
       <w:r>
         <w:t>: Πίνακας τιμών που καθορίζουν την στατική ευστάθεια του αεροσκάφους.</w:t>
       </w:r>
@@ -4820,14 +4911,27 @@
       <w:r>
         <w:t xml:space="preserve">Εικόνα </w:t>
       </w:r>
-      <w:fldSimple w:instr=" SEQ Εικόνα \* ARABIC ">
-        <w:r>
-          <w:rPr>
-            <w:noProof/>
-          </w:rPr>
-          <w:t>7</w:t>
-        </w:r>
-      </w:fldSimple>
+      <w:r>
+        <w:fldChar w:fldCharType="begin"/>
+      </w:r>
+      <w:r>
+        <w:instrText xml:space="preserve"> SEQ Εικόνα \* ARABIC </w:instrText>
+      </w:r>
+      <w:r>
+        <w:fldChar w:fldCharType="separate"/>
+      </w:r>
+      <w:r>
+        <w:rPr>
+          <w:noProof/>
+        </w:rPr>
+        <w:t>7</w:t>
+      </w:r>
+      <w:r>
+        <w:rPr>
+          <w:noProof/>
+        </w:rPr>
+        <w:fldChar w:fldCharType="end"/>
+      </w:r>
       <w:r>
         <w:t>: Παρουσίαση των προσομοιώσεων για την επιλογή του κέντρου βάρους και της γωνίας σφήνωσης του αεροσκάφους.</w:t>
       </w:r>
@@ -5210,14 +5314,24 @@
       <w:r>
         <w:t xml:space="preserve">Πίνακας </w:t>
       </w:r>
-      <w:fldSimple w:instr=" SEQ Πίνακας \* ARABIC ">
-        <w:r>
-          <w:rPr>
-            <w:noProof/>
-          </w:rPr>
-          <w:t>2</w:t>
-        </w:r>
-      </w:fldSimple>
+      <w:r>
+        <w:fldChar w:fldCharType="begin"/>
+      </w:r>
+      <w:r>
+        <w:instrText xml:space="preserve"> SEQ Πίνακας \* ARABIC </w:instrText>
+      </w:r>
+      <w:r>
+        <w:fldChar w:fldCharType="separate"/>
+      </w:r>
+      <w:r>
+        <w:rPr>
+          <w:noProof/>
+        </w:rPr>
+        <w:t>2</w:t>
+      </w:r>
+      <w:r>
+        <w:fldChar w:fldCharType="end"/>
+      </w:r>
       <w:r>
         <w:t>: Ονομαστικά μεγέθη σταθερής ομαλής πτήσης.</w:t>
       </w:r>
@@ -5333,14 +5447,24 @@
       <w:r>
         <w:t xml:space="preserve">Εικόνα </w:t>
       </w:r>
-      <w:fldSimple w:instr=" SEQ Εικόνα \* ARABIC ">
-        <w:r>
-          <w:rPr>
-            <w:noProof/>
-          </w:rPr>
-          <w:t>8</w:t>
-        </w:r>
-      </w:fldSimple>
+      <w:r>
+        <w:fldChar w:fldCharType="begin"/>
+      </w:r>
+      <w:r>
+        <w:instrText xml:space="preserve"> SEQ Εικόνα \* ARABIC </w:instrText>
+      </w:r>
+      <w:r>
+        <w:fldChar w:fldCharType="separate"/>
+      </w:r>
+      <w:r>
+        <w:rPr>
+          <w:noProof/>
+        </w:rPr>
+        <w:t>8</w:t>
+      </w:r>
+      <w:r>
+        <w:fldChar w:fldCharType="end"/>
+      </w:r>
       <w:r>
         <w:rPr>
           <w:lang w:val="en-US"/>
@@ -5526,14 +5650,24 @@
       <w:r>
         <w:t xml:space="preserve">Εικόνα </w:t>
       </w:r>
-      <w:fldSimple w:instr=" SEQ Εικόνα \* ARABIC ">
-        <w:r>
-          <w:rPr>
-            <w:noProof/>
-          </w:rPr>
-          <w:t>10</w:t>
-        </w:r>
-      </w:fldSimple>
+      <w:r>
+        <w:fldChar w:fldCharType="begin"/>
+      </w:r>
+      <w:r>
+        <w:instrText xml:space="preserve"> SEQ Εικόνα \* ARABIC </w:instrText>
+      </w:r>
+      <w:r>
+        <w:fldChar w:fldCharType="separate"/>
+      </w:r>
+      <w:r>
+        <w:rPr>
+          <w:noProof/>
+        </w:rPr>
+        <w:t>10</w:t>
+      </w:r>
+      <w:r>
+        <w:fldChar w:fldCharType="end"/>
+      </w:r>
       <w:r>
         <w:rPr>
           <w:lang w:val="en-US"/>
@@ -5598,14 +5732,24 @@
       <w:r>
         <w:t xml:space="preserve">Εικόνα </w:t>
       </w:r>
-      <w:fldSimple w:instr=" SEQ Εικόνα \* ARABIC ">
-        <w:r>
-          <w:rPr>
-            <w:noProof/>
-          </w:rPr>
-          <w:t>11</w:t>
-        </w:r>
-      </w:fldSimple>
+      <w:r>
+        <w:fldChar w:fldCharType="begin"/>
+      </w:r>
+      <w:r>
+        <w:instrText xml:space="preserve"> SEQ Εικόνα \* ARABIC </w:instrText>
+      </w:r>
+      <w:r>
+        <w:fldChar w:fldCharType="separate"/>
+      </w:r>
+      <w:r>
+        <w:rPr>
+          <w:noProof/>
+        </w:rPr>
+        <w:t>11</w:t>
+      </w:r>
+      <w:r>
+        <w:fldChar w:fldCharType="end"/>
+      </w:r>
       <w:r>
         <w:rPr>
           <w:lang w:val="en-US"/>
@@ -5670,14 +5814,24 @@
       <w:r>
         <w:t xml:space="preserve">Εικόνα </w:t>
       </w:r>
-      <w:fldSimple w:instr=" SEQ Εικόνα \* ARABIC ">
-        <w:r>
-          <w:rPr>
-            <w:noProof/>
-          </w:rPr>
-          <w:t>12</w:t>
-        </w:r>
-      </w:fldSimple>
+      <w:r>
+        <w:fldChar w:fldCharType="begin"/>
+      </w:r>
+      <w:r>
+        <w:instrText xml:space="preserve"> SEQ Εικόνα \* ARABIC </w:instrText>
+      </w:r>
+      <w:r>
+        <w:fldChar w:fldCharType="separate"/>
+      </w:r>
+      <w:r>
+        <w:rPr>
+          <w:noProof/>
+        </w:rPr>
+        <w:t>12</w:t>
+      </w:r>
+      <w:r>
+        <w:fldChar w:fldCharType="end"/>
+      </w:r>
       <w:r>
         <w:rPr>
           <w:lang w:val="en-US"/>
@@ -5744,14 +5898,24 @@
       <w:r>
         <w:t xml:space="preserve">Εικόνα </w:t>
       </w:r>
-      <w:fldSimple w:instr=" SEQ Εικόνα \* ARABIC ">
-        <w:r>
-          <w:rPr>
-            <w:noProof/>
-          </w:rPr>
-          <w:t>13</w:t>
-        </w:r>
-      </w:fldSimple>
+      <w:r>
+        <w:fldChar w:fldCharType="begin"/>
+      </w:r>
+      <w:r>
+        <w:instrText xml:space="preserve"> SEQ Εικόνα \* ARABIC </w:instrText>
+      </w:r>
+      <w:r>
+        <w:fldChar w:fldCharType="separate"/>
+      </w:r>
+      <w:r>
+        <w:rPr>
+          <w:noProof/>
+        </w:rPr>
+        <w:t>13</w:t>
+      </w:r>
+      <w:r>
+        <w:fldChar w:fldCharType="end"/>
+      </w:r>
       <w:r>
         <w:t xml:space="preserve">: </w:t>
       </w:r>
@@ -5954,14 +6118,24 @@
       <w:r>
         <w:t xml:space="preserve">Εικόνα </w:t>
       </w:r>
-      <w:fldSimple w:instr=" SEQ Εικόνα \* ARABIC ">
-        <w:r>
-          <w:rPr>
-            <w:noProof/>
-          </w:rPr>
-          <w:t>14</w:t>
-        </w:r>
-      </w:fldSimple>
+      <w:r>
+        <w:fldChar w:fldCharType="begin"/>
+      </w:r>
+      <w:r>
+        <w:instrText xml:space="preserve"> SEQ Εικόνα \* ARABIC </w:instrText>
+      </w:r>
+      <w:r>
+        <w:fldChar w:fldCharType="separate"/>
+      </w:r>
+      <w:r>
+        <w:rPr>
+          <w:noProof/>
+        </w:rPr>
+        <w:t>14</w:t>
+      </w:r>
+      <w:r>
+        <w:fldChar w:fldCharType="end"/>
+      </w:r>
       <w:r>
         <w:t>: Τόπος των ριζών για τ</w:t>
       </w:r>
@@ -6249,14 +6423,24 @@
       <w:r>
         <w:t xml:space="preserve">Εικόνα </w:t>
       </w:r>
-      <w:fldSimple w:instr=" SEQ Εικόνα \* ARABIC ">
-        <w:r>
-          <w:rPr>
-            <w:noProof/>
-          </w:rPr>
-          <w:t>15</w:t>
-        </w:r>
-      </w:fldSimple>
+      <w:r>
+        <w:fldChar w:fldCharType="begin"/>
+      </w:r>
+      <w:r>
+        <w:instrText xml:space="preserve"> SEQ Εικόνα \* ARABIC </w:instrText>
+      </w:r>
+      <w:r>
+        <w:fldChar w:fldCharType="separate"/>
+      </w:r>
+      <w:r>
+        <w:rPr>
+          <w:noProof/>
+        </w:rPr>
+        <w:t>15</w:t>
+      </w:r>
+      <w:r>
+        <w:fldChar w:fldCharType="end"/>
+      </w:r>
       <w:r>
         <w:t xml:space="preserve">: Απόκριση των </w:t>
       </w:r>
@@ -6338,14 +6522,24 @@
       <w:r>
         <w:t xml:space="preserve">Εικόνα </w:t>
       </w:r>
-      <w:fldSimple w:instr=" SEQ Εικόνα \* ARABIC ">
-        <w:r>
-          <w:rPr>
-            <w:noProof/>
-          </w:rPr>
-          <w:t>16</w:t>
-        </w:r>
-      </w:fldSimple>
+      <w:r>
+        <w:fldChar w:fldCharType="begin"/>
+      </w:r>
+      <w:r>
+        <w:instrText xml:space="preserve"> SEQ Εικόνα \* ARABIC </w:instrText>
+      </w:r>
+      <w:r>
+        <w:fldChar w:fldCharType="separate"/>
+      </w:r>
+      <w:r>
+        <w:rPr>
+          <w:noProof/>
+        </w:rPr>
+        <w:t>16</w:t>
+      </w:r>
+      <w:r>
+        <w:fldChar w:fldCharType="end"/>
+      </w:r>
       <w:r>
         <w:t>:</w:t>
       </w:r>
@@ -6400,6 +6594,1879 @@
       <w:r>
         <w:t>Αυτόματος πιλότος</w:t>
       </w:r>
+    </w:p>
+    <w:p>
+      <w:pPr>
+        <w:rPr>
+          <w:lang w:val="en-US"/>
+        </w:rPr>
+      </w:pPr>
+    </w:p>
+    <w:p>
+      <w:pPr>
+        <w:pStyle w:val="Heading2"/>
+      </w:pPr>
+      <w:r>
+        <w:t>Υπολογισμός του χώρου κατάστασης</w:t>
+      </w:r>
+    </w:p>
+    <w:p>
+      <w:r>
+        <w:t xml:space="preserve">Αρχικά ο χώρος κατάστασης του αεροσκάφους υπολογίζεται </w:t>
+      </w:r>
+      <w:r>
+        <w:rPr>
+          <w:lang w:val="en-US"/>
+        </w:rPr>
+        <w:t>XFLR</w:t>
+      </w:r>
+      <w:r>
+        <w:t xml:space="preserve"> </w:t>
+      </w:r>
+      <w:r>
+        <w:t xml:space="preserve">υλοποιώντας ένα </w:t>
+      </w:r>
+      <w:r>
+        <w:rPr>
+          <w:lang w:val="en-US"/>
+        </w:rPr>
+        <w:t>stability</w:t>
+      </w:r>
+      <w:r>
+        <w:t xml:space="preserve"> </w:t>
+      </w:r>
+      <w:r>
+        <w:rPr>
+          <w:lang w:val="en-US"/>
+        </w:rPr>
+        <w:t>analysis</w:t>
+      </w:r>
+      <w:r>
+        <w:t xml:space="preserve"> </w:t>
+      </w:r>
+      <w:r>
+        <w:t xml:space="preserve">γύρω από σημείο ισορροπίας του αεροσκάφους. Το αρχείο εξόδου περιέχει του πίνακες κατάστασης του αεροσκάφους στην </w:t>
+      </w:r>
+      <w:r>
+        <w:rPr>
+          <w:lang w:val="en-US"/>
+        </w:rPr>
+        <w:t>Lateral</w:t>
+      </w:r>
+      <w:r>
+        <w:t xml:space="preserve"> </w:t>
+      </w:r>
+      <w:r>
+        <w:t xml:space="preserve">και στην </w:t>
+      </w:r>
+      <w:r>
+        <w:rPr>
+          <w:lang w:val="en-US"/>
+        </w:rPr>
+        <w:t>Longitudinal</w:t>
+      </w:r>
+      <w:r>
+        <w:t xml:space="preserve"> </w:t>
+      </w:r>
+      <w:r>
+        <w:t>κατάσταση</w:t>
+      </w:r>
+      <w:r>
+        <w:t>ς</w:t>
+      </w:r>
+      <w:r>
+        <w:t xml:space="preserve">. </w:t>
+      </w:r>
+    </w:p>
+    <w:p>
+      <w:pPr>
+        <w:rPr>
+          <w:rFonts w:eastAsiaTheme="minorEastAsia"/>
+          <w:i/>
+        </w:rPr>
+      </w:pPr>
+      <m:oMathPara>
+        <m:oMath>
+          <m:acc>
+            <m:accPr>
+              <m:chr m:val="̇"/>
+              <m:ctrlPr>
+                <w:rPr>
+                  <w:rFonts w:ascii="Cambria Math" w:eastAsiaTheme="minorEastAsia" w:hAnsi="Cambria Math"/>
+                  <w:i/>
+                </w:rPr>
+              </m:ctrlPr>
+            </m:accPr>
+            <m:e>
+              <m:d>
+                <m:dPr>
+                  <m:begChr m:val="["/>
+                  <m:endChr m:val="]"/>
+                  <m:ctrlPr>
+                    <w:rPr>
+                      <w:rFonts w:ascii="Cambria Math" w:eastAsiaTheme="minorEastAsia" w:hAnsi="Cambria Math"/>
+                      <w:i/>
+                    </w:rPr>
+                  </m:ctrlPr>
+                </m:dPr>
+                <m:e>
+                  <m:m>
+                    <m:mPr>
+                      <m:mcs>
+                        <m:mc>
+                          <m:mcPr>
+                            <m:count m:val="1"/>
+                            <m:mcJc m:val="center"/>
+                          </m:mcPr>
+                        </m:mc>
+                      </m:mcs>
+                      <m:ctrlPr>
+                        <w:rPr>
+                          <w:rFonts w:ascii="Cambria Math" w:eastAsiaTheme="minorEastAsia" w:hAnsi="Cambria Math"/>
+                          <w:i/>
+                        </w:rPr>
+                      </m:ctrlPr>
+                    </m:mPr>
+                    <m:mr>
+                      <m:e>
+                        <m:r>
+                          <w:rPr>
+                            <w:rFonts w:ascii="Cambria Math" w:eastAsiaTheme="minorEastAsia" w:hAnsi="Cambria Math"/>
+                          </w:rPr>
+                          <m:t>u</m:t>
+                        </m:r>
+                      </m:e>
+                    </m:mr>
+                    <m:mr>
+                      <m:e>
+                        <m:r>
+                          <w:rPr>
+                            <w:rFonts w:ascii="Cambria Math" w:eastAsiaTheme="minorEastAsia" w:hAnsi="Cambria Math"/>
+                          </w:rPr>
+                          <m:t>w</m:t>
+                        </m:r>
+                      </m:e>
+                    </m:mr>
+                    <m:mr>
+                      <m:e>
+                        <m:r>
+                          <w:rPr>
+                            <w:rFonts w:ascii="Cambria Math" w:eastAsiaTheme="minorEastAsia" w:hAnsi="Cambria Math"/>
+                          </w:rPr>
+                          <m:t>q</m:t>
+                        </m:r>
+                      </m:e>
+                    </m:mr>
+                    <m:mr>
+                      <m:e>
+                        <m:r>
+                          <w:rPr>
+                            <w:rFonts w:ascii="Cambria Math" w:eastAsiaTheme="minorEastAsia" w:hAnsi="Cambria Math"/>
+                          </w:rPr>
+                          <m:t>θ</m:t>
+                        </m:r>
+                      </m:e>
+                    </m:mr>
+                  </m:m>
+                </m:e>
+              </m:d>
+            </m:e>
+          </m:acc>
+          <m:r>
+            <w:rPr>
+              <w:rFonts w:ascii="Cambria Math" w:eastAsiaTheme="minorEastAsia" w:hAnsi="Cambria Math"/>
+            </w:rPr>
+            <m:t>=</m:t>
+          </m:r>
+          <m:limLow>
+            <m:limLowPr>
+              <m:ctrlPr>
+                <w:rPr>
+                  <w:rFonts w:ascii="Cambria Math" w:hAnsi="Cambria Math"/>
+                  <w:i/>
+                </w:rPr>
+              </m:ctrlPr>
+            </m:limLowPr>
+            <m:e>
+              <m:groupChr>
+                <m:groupChrPr>
+                  <m:ctrlPr>
+                    <w:rPr>
+                      <w:rFonts w:ascii="Cambria Math" w:hAnsi="Cambria Math"/>
+                      <w:i/>
+                    </w:rPr>
+                  </m:ctrlPr>
+                </m:groupChrPr>
+                <m:e>
+                  <m:d>
+                    <m:dPr>
+                      <m:begChr m:val="["/>
+                      <m:endChr m:val="]"/>
+                      <m:ctrlPr>
+                        <w:rPr>
+                          <w:rFonts w:ascii="Cambria Math" w:hAnsi="Cambria Math"/>
+                          <w:i/>
+                        </w:rPr>
+                      </m:ctrlPr>
+                    </m:dPr>
+                    <m:e>
+                      <m:m>
+                        <m:mPr>
+                          <m:mcs>
+                            <m:mc>
+                              <m:mcPr>
+                                <m:count m:val="4"/>
+                                <m:mcJc m:val="center"/>
+                              </m:mcPr>
+                            </m:mc>
+                          </m:mcs>
+                          <m:ctrlPr>
+                            <w:rPr>
+                              <w:rFonts w:ascii="Cambria Math" w:hAnsi="Cambria Math"/>
+                              <w:i/>
+                            </w:rPr>
+                          </m:ctrlPr>
+                        </m:mPr>
+                        <m:mr>
+                          <m:e>
+                            <m:r>
+                              <w:rPr>
+                                <w:rFonts w:ascii="Cambria Math" w:hAnsi="Cambria Math"/>
+                              </w:rPr>
+                              <m:t>-0.0008</m:t>
+                            </m:r>
+                          </m:e>
+                          <m:e>
+                            <m:r>
+                              <w:rPr>
+                                <w:rFonts w:ascii="Cambria Math" w:hAnsi="Cambria Math"/>
+                              </w:rPr>
+                              <m:t>0.0515</m:t>
+                            </m:r>
+                            <m:ctrlPr>
+                              <w:rPr>
+                                <w:rFonts w:ascii="Cambria Math" w:hAnsi="Cambria Math"/>
+                                <w:i/>
+                                <w:lang w:val="en-US"/>
+                              </w:rPr>
+                            </m:ctrlPr>
+                          </m:e>
+                          <m:e>
+                            <m:r>
+                              <w:rPr>
+                                <w:rFonts w:ascii="Cambria Math" w:hAnsi="Cambria Math"/>
+                                <w:lang w:val="en-US"/>
+                              </w:rPr>
+                              <m:t>0</m:t>
+                            </m:r>
+                            <m:ctrlPr>
+                              <w:rPr>
+                                <w:rFonts w:ascii="Cambria Math" w:hAnsi="Cambria Math"/>
+                                <w:i/>
+                                <w:lang w:val="en-US"/>
+                              </w:rPr>
+                            </m:ctrlPr>
+                          </m:e>
+                          <m:e>
+                            <m:r>
+                              <w:rPr>
+                                <w:rFonts w:ascii="Cambria Math" w:hAnsi="Cambria Math"/>
+                                <w:lang w:val="en-US"/>
+                              </w:rPr>
+                              <m:t>-9.81</m:t>
+                            </m:r>
+                          </m:e>
+                        </m:mr>
+                        <m:mr>
+                          <m:e>
+                            <m:r>
+                              <w:rPr>
+                                <w:rFonts w:ascii="Cambria Math" w:hAnsi="Cambria Math"/>
+                              </w:rPr>
+                              <m:t>-0.1539</m:t>
+                            </m:r>
+                          </m:e>
+                          <m:e>
+                            <m:r>
+                              <w:rPr>
+                                <w:rFonts w:ascii="Cambria Math" w:hAnsi="Cambria Math"/>
+                              </w:rPr>
+                              <m:t>-3.6821</m:t>
+                            </m:r>
+                            <m:ctrlPr>
+                              <w:rPr>
+                                <w:rFonts w:ascii="Cambria Math" w:hAnsi="Cambria Math"/>
+                                <w:i/>
+                                <w:lang w:val="en-US"/>
+                              </w:rPr>
+                            </m:ctrlPr>
+                          </m:e>
+                          <m:e>
+                            <m:r>
+                              <w:rPr>
+                                <w:rFonts w:ascii="Cambria Math" w:hAnsi="Cambria Math"/>
+                                <w:lang w:val="en-US"/>
+                              </w:rPr>
+                              <m:t>121.898</m:t>
+                            </m:r>
+                            <m:ctrlPr>
+                              <w:rPr>
+                                <w:rFonts w:ascii="Cambria Math" w:hAnsi="Cambria Math"/>
+                                <w:i/>
+                                <w:lang w:val="en-US"/>
+                              </w:rPr>
+                            </m:ctrlPr>
+                          </m:e>
+                          <m:e>
+                            <m:r>
+                              <w:rPr>
+                                <w:rFonts w:ascii="Cambria Math" w:hAnsi="Cambria Math"/>
+                                <w:lang w:val="en-US"/>
+                              </w:rPr>
+                              <m:t>0</m:t>
+                            </m:r>
+                          </m:e>
+                        </m:mr>
+                        <m:mr>
+                          <m:e>
+                            <m:r>
+                              <w:rPr>
+                                <w:rFonts w:ascii="Cambria Math" w:hAnsi="Cambria Math"/>
+                              </w:rPr>
+                              <m:t>0</m:t>
+                            </m:r>
+                          </m:e>
+                          <m:e>
+                            <m:r>
+                              <w:rPr>
+                                <w:rFonts w:ascii="Cambria Math" w:hAnsi="Cambria Math"/>
+                              </w:rPr>
+                              <m:t>-1.1917</m:t>
+                            </m:r>
+                            <m:ctrlPr>
+                              <w:rPr>
+                                <w:rFonts w:ascii="Cambria Math" w:hAnsi="Cambria Math"/>
+                                <w:i/>
+                                <w:lang w:val="en-US"/>
+                              </w:rPr>
+                            </m:ctrlPr>
+                          </m:e>
+                          <m:e>
+                            <m:r>
+                              <w:rPr>
+                                <w:rFonts w:ascii="Cambria Math" w:hAnsi="Cambria Math"/>
+                                <w:lang w:val="en-US"/>
+                              </w:rPr>
+                              <m:t>-15.8102</m:t>
+                            </m:r>
+                            <m:ctrlPr>
+                              <w:rPr>
+                                <w:rFonts w:ascii="Cambria Math" w:hAnsi="Cambria Math"/>
+                                <w:i/>
+                                <w:lang w:val="en-US"/>
+                              </w:rPr>
+                            </m:ctrlPr>
+                          </m:e>
+                          <m:e>
+                            <m:r>
+                              <w:rPr>
+                                <w:rFonts w:ascii="Cambria Math" w:hAnsi="Cambria Math"/>
+                                <w:lang w:val="en-US"/>
+                              </w:rPr>
+                              <m:t>0</m:t>
+                            </m:r>
+                          </m:e>
+                        </m:mr>
+                        <m:mr>
+                          <m:e>
+                            <m:r>
+                              <w:rPr>
+                                <w:rFonts w:ascii="Cambria Math" w:hAnsi="Cambria Math"/>
+                              </w:rPr>
+                              <m:t>0</m:t>
+                            </m:r>
+                          </m:e>
+                          <m:e>
+                            <m:r>
+                              <w:rPr>
+                                <w:rFonts w:ascii="Cambria Math" w:hAnsi="Cambria Math"/>
+                              </w:rPr>
+                              <m:t>0</m:t>
+                            </m:r>
+                          </m:e>
+                          <m:e>
+                            <m:r>
+                              <w:rPr>
+                                <w:rFonts w:ascii="Cambria Math" w:hAnsi="Cambria Math"/>
+                              </w:rPr>
+                              <m:t>1</m:t>
+                            </m:r>
+                          </m:e>
+                          <m:e>
+                            <m:r>
+                              <w:rPr>
+                                <w:rFonts w:ascii="Cambria Math" w:hAnsi="Cambria Math"/>
+                              </w:rPr>
+                              <m:t>0</m:t>
+                            </m:r>
+                          </m:e>
+                        </m:mr>
+                      </m:m>
+                    </m:e>
+                  </m:d>
+                </m:e>
+              </m:groupChr>
+            </m:e>
+            <m:lim>
+              <m:sSub>
+                <m:sSubPr>
+                  <m:ctrlPr>
+                    <w:rPr>
+                      <w:rFonts w:ascii="Cambria Math" w:hAnsi="Cambria Math"/>
+                      <w:i/>
+                      <w:lang w:val="en-US"/>
+                    </w:rPr>
+                  </m:ctrlPr>
+                </m:sSubPr>
+                <m:e>
+                  <m:r>
+                    <w:rPr>
+                      <w:rFonts w:ascii="Cambria Math" w:hAnsi="Cambria Math"/>
+                      <w:lang w:val="en-US"/>
+                    </w:rPr>
+                    <m:t>A</m:t>
+                  </m:r>
+                </m:e>
+                <m:sub>
+                  <m:r>
+                    <w:rPr>
+                      <w:rFonts w:ascii="Cambria Math" w:hAnsi="Cambria Math"/>
+                      <w:lang w:val="en-US"/>
+                    </w:rPr>
+                    <m:t>long</m:t>
+                  </m:r>
+                </m:sub>
+              </m:sSub>
+            </m:lim>
+          </m:limLow>
+          <m:r>
+            <w:rPr>
+              <w:rFonts w:ascii="Cambria Math" w:hAnsi="Cambria Math"/>
+            </w:rPr>
+            <m:t>⋅</m:t>
+          </m:r>
+          <m:d>
+            <m:dPr>
+              <m:begChr m:val="["/>
+              <m:endChr m:val="]"/>
+              <m:ctrlPr>
+                <w:rPr>
+                  <w:rFonts w:ascii="Cambria Math" w:eastAsiaTheme="minorEastAsia" w:hAnsi="Cambria Math"/>
+                  <w:i/>
+                </w:rPr>
+              </m:ctrlPr>
+            </m:dPr>
+            <m:e>
+              <m:m>
+                <m:mPr>
+                  <m:mcs>
+                    <m:mc>
+                      <m:mcPr>
+                        <m:count m:val="1"/>
+                        <m:mcJc m:val="center"/>
+                      </m:mcPr>
+                    </m:mc>
+                  </m:mcs>
+                  <m:ctrlPr>
+                    <w:rPr>
+                      <w:rFonts w:ascii="Cambria Math" w:eastAsiaTheme="minorEastAsia" w:hAnsi="Cambria Math"/>
+                      <w:i/>
+                    </w:rPr>
+                  </m:ctrlPr>
+                </m:mPr>
+                <m:mr>
+                  <m:e>
+                    <m:r>
+                      <w:rPr>
+                        <w:rFonts w:ascii="Cambria Math" w:eastAsiaTheme="minorEastAsia" w:hAnsi="Cambria Math"/>
+                      </w:rPr>
+                      <m:t>u</m:t>
+                    </m:r>
+                  </m:e>
+                </m:mr>
+                <m:mr>
+                  <m:e>
+                    <m:r>
+                      <w:rPr>
+                        <w:rFonts w:ascii="Cambria Math" w:eastAsiaTheme="minorEastAsia" w:hAnsi="Cambria Math"/>
+                      </w:rPr>
+                      <m:t>w</m:t>
+                    </m:r>
+                  </m:e>
+                </m:mr>
+                <m:mr>
+                  <m:e>
+                    <m:r>
+                      <w:rPr>
+                        <w:rFonts w:ascii="Cambria Math" w:eastAsiaTheme="minorEastAsia" w:hAnsi="Cambria Math"/>
+                      </w:rPr>
+                      <m:t>q</m:t>
+                    </m:r>
+                  </m:e>
+                </m:mr>
+                <m:mr>
+                  <m:e>
+                    <m:r>
+                      <w:rPr>
+                        <w:rFonts w:ascii="Cambria Math" w:eastAsiaTheme="minorEastAsia" w:hAnsi="Cambria Math"/>
+                      </w:rPr>
+                      <m:t>θ</m:t>
+                    </m:r>
+                  </m:e>
+                </m:mr>
+              </m:m>
+            </m:e>
+          </m:d>
+        </m:oMath>
+      </m:oMathPara>
+    </w:p>
+    <w:p>
+      <w:pPr>
+        <w:rPr>
+          <w:rFonts w:eastAsiaTheme="minorEastAsia"/>
+          <w:i/>
+        </w:rPr>
+      </w:pPr>
+      <m:oMathPara>
+        <m:oMath>
+          <m:acc>
+            <m:accPr>
+              <m:chr m:val="̇"/>
+              <m:ctrlPr>
+                <w:rPr>
+                  <w:rFonts w:ascii="Cambria Math" w:eastAsiaTheme="minorEastAsia" w:hAnsi="Cambria Math"/>
+                  <w:i/>
+                </w:rPr>
+              </m:ctrlPr>
+            </m:accPr>
+            <m:e>
+              <m:d>
+                <m:dPr>
+                  <m:begChr m:val="["/>
+                  <m:endChr m:val="]"/>
+                  <m:ctrlPr>
+                    <w:rPr>
+                      <w:rFonts w:ascii="Cambria Math" w:eastAsiaTheme="minorEastAsia" w:hAnsi="Cambria Math"/>
+                      <w:i/>
+                    </w:rPr>
+                  </m:ctrlPr>
+                </m:dPr>
+                <m:e>
+                  <m:m>
+                    <m:mPr>
+                      <m:mcs>
+                        <m:mc>
+                          <m:mcPr>
+                            <m:count m:val="1"/>
+                            <m:mcJc m:val="center"/>
+                          </m:mcPr>
+                        </m:mc>
+                      </m:mcs>
+                      <m:ctrlPr>
+                        <w:rPr>
+                          <w:rFonts w:ascii="Cambria Math" w:eastAsiaTheme="minorEastAsia" w:hAnsi="Cambria Math"/>
+                          <w:i/>
+                        </w:rPr>
+                      </m:ctrlPr>
+                    </m:mPr>
+                    <m:mr>
+                      <m:e>
+                        <m:r>
+                          <w:rPr>
+                            <w:rFonts w:ascii="Cambria Math" w:eastAsiaTheme="minorEastAsia" w:hAnsi="Cambria Math"/>
+                          </w:rPr>
+                          <m:t>v</m:t>
+                        </m:r>
+                      </m:e>
+                    </m:mr>
+                    <m:mr>
+                      <m:e>
+                        <m:r>
+                          <w:rPr>
+                            <w:rFonts w:ascii="Cambria Math" w:eastAsiaTheme="minorEastAsia" w:hAnsi="Cambria Math"/>
+                          </w:rPr>
+                          <m:t>p</m:t>
+                        </m:r>
+                      </m:e>
+                    </m:mr>
+                    <m:mr>
+                      <m:e>
+                        <m:r>
+                          <w:rPr>
+                            <w:rFonts w:ascii="Cambria Math" w:eastAsiaTheme="minorEastAsia" w:hAnsi="Cambria Math"/>
+                          </w:rPr>
+                          <m:t>r</m:t>
+                        </m:r>
+                      </m:e>
+                    </m:mr>
+                    <m:mr>
+                      <m:e>
+                        <m:r>
+                          <w:rPr>
+                            <w:rFonts w:ascii="Cambria Math" w:eastAsiaTheme="minorEastAsia" w:hAnsi="Cambria Math"/>
+                          </w:rPr>
+                          <m:t>φ</m:t>
+                        </m:r>
+                      </m:e>
+                    </m:mr>
+                  </m:m>
+                </m:e>
+              </m:d>
+            </m:e>
+          </m:acc>
+          <m:r>
+            <w:rPr>
+              <w:rFonts w:ascii="Cambria Math" w:eastAsiaTheme="minorEastAsia" w:hAnsi="Cambria Math"/>
+            </w:rPr>
+            <m:t>=</m:t>
+          </m:r>
+          <m:limLow>
+            <m:limLowPr>
+              <m:ctrlPr>
+                <w:rPr>
+                  <w:rFonts w:ascii="Cambria Math" w:hAnsi="Cambria Math"/>
+                  <w:i/>
+                </w:rPr>
+              </m:ctrlPr>
+            </m:limLowPr>
+            <m:e>
+              <m:groupChr>
+                <m:groupChrPr>
+                  <m:ctrlPr>
+                    <w:rPr>
+                      <w:rFonts w:ascii="Cambria Math" w:hAnsi="Cambria Math"/>
+                      <w:i/>
+                    </w:rPr>
+                  </m:ctrlPr>
+                </m:groupChrPr>
+                <m:e>
+                  <m:d>
+                    <m:dPr>
+                      <m:begChr m:val="["/>
+                      <m:endChr m:val="]"/>
+                      <m:ctrlPr>
+                        <w:rPr>
+                          <w:rFonts w:ascii="Cambria Math" w:hAnsi="Cambria Math"/>
+                          <w:i/>
+                        </w:rPr>
+                      </m:ctrlPr>
+                    </m:dPr>
+                    <m:e>
+                      <m:m>
+                        <m:mPr>
+                          <m:mcs>
+                            <m:mc>
+                              <m:mcPr>
+                                <m:count m:val="4"/>
+                                <m:mcJc m:val="center"/>
+                              </m:mcPr>
+                            </m:mc>
+                          </m:mcs>
+                          <m:ctrlPr>
+                            <w:rPr>
+                              <w:rFonts w:ascii="Cambria Math" w:hAnsi="Cambria Math"/>
+                              <w:i/>
+                            </w:rPr>
+                          </m:ctrlPr>
+                        </m:mPr>
+                        <m:mr>
+                          <m:e>
+                            <m:r>
+                              <w:rPr>
+                                <w:rFonts w:ascii="Cambria Math" w:hAnsi="Cambria Math"/>
+                              </w:rPr>
+                              <m:t>-0.2563</m:t>
+                            </m:r>
+                          </m:e>
+                          <m:e>
+                            <m:r>
+                              <w:rPr>
+                                <w:rFonts w:ascii="Cambria Math" w:hAnsi="Cambria Math"/>
+                              </w:rPr>
+                              <m:t>-0.8971</m:t>
+                            </m:r>
+                            <m:ctrlPr>
+                              <w:rPr>
+                                <w:rFonts w:ascii="Cambria Math" w:hAnsi="Cambria Math"/>
+                                <w:i/>
+                                <w:lang w:val="en-US"/>
+                              </w:rPr>
+                            </m:ctrlPr>
+                          </m:e>
+                          <m:e>
+                            <m:r>
+                              <w:rPr>
+                                <w:rFonts w:ascii="Cambria Math" w:hAnsi="Cambria Math"/>
+                                <w:lang w:val="en-US"/>
+                              </w:rPr>
+                              <m:t>-125.946</m:t>
+                            </m:r>
+                            <m:ctrlPr>
+                              <w:rPr>
+                                <w:rFonts w:ascii="Cambria Math" w:hAnsi="Cambria Math"/>
+                                <w:i/>
+                                <w:lang w:val="en-US"/>
+                              </w:rPr>
+                            </m:ctrlPr>
+                          </m:e>
+                          <m:e>
+                            <m:r>
+                              <w:rPr>
+                                <w:rFonts w:ascii="Cambria Math" w:hAnsi="Cambria Math"/>
+                                <w:lang w:val="en-US"/>
+                              </w:rPr>
+                              <m:t>9.81</m:t>
+                            </m:r>
+                          </m:e>
+                        </m:mr>
+                        <m:mr>
+                          <m:e>
+                            <m:r>
+                              <w:rPr>
+                                <w:rFonts w:ascii="Cambria Math" w:hAnsi="Cambria Math"/>
+                              </w:rPr>
+                              <m:t>-0.7652</m:t>
+                            </m:r>
+                          </m:e>
+                          <m:e>
+                            <m:r>
+                              <w:rPr>
+                                <w:rFonts w:ascii="Cambria Math" w:hAnsi="Cambria Math"/>
+                              </w:rPr>
+                              <m:t>-24.4021</m:t>
+                            </m:r>
+                            <m:ctrlPr>
+                              <w:rPr>
+                                <w:rFonts w:ascii="Cambria Math" w:hAnsi="Cambria Math"/>
+                                <w:i/>
+                                <w:lang w:val="en-US"/>
+                              </w:rPr>
+                            </m:ctrlPr>
+                          </m:e>
+                          <m:e>
+                            <m:r>
+                              <w:rPr>
+                                <w:rFonts w:ascii="Cambria Math" w:hAnsi="Cambria Math"/>
+                                <w:lang w:val="en-US"/>
+                              </w:rPr>
+                              <m:t>2.5287</m:t>
+                            </m:r>
+                            <m:ctrlPr>
+                              <w:rPr>
+                                <w:rFonts w:ascii="Cambria Math" w:hAnsi="Cambria Math"/>
+                                <w:i/>
+                                <w:lang w:val="en-US"/>
+                              </w:rPr>
+                            </m:ctrlPr>
+                          </m:e>
+                          <m:e>
+                            <m:r>
+                              <w:rPr>
+                                <w:rFonts w:ascii="Cambria Math" w:hAnsi="Cambria Math"/>
+                                <w:lang w:val="en-US"/>
+                              </w:rPr>
+                              <m:t>0</m:t>
+                            </m:r>
+                          </m:e>
+                        </m:mr>
+                        <m:mr>
+                          <m:e>
+                            <m:r>
+                              <w:rPr>
+                                <w:rFonts w:ascii="Cambria Math" w:hAnsi="Cambria Math"/>
+                              </w:rPr>
+                              <m:t>0.4510</m:t>
+                            </m:r>
+                          </m:e>
+                          <m:e>
+                            <m:r>
+                              <w:rPr>
+                                <w:rFonts w:ascii="Cambria Math" w:hAnsi="Cambria Math"/>
+                              </w:rPr>
+                              <m:t>-1.8788</m:t>
+                            </m:r>
+                            <m:ctrlPr>
+                              <w:rPr>
+                                <w:rFonts w:ascii="Cambria Math" w:hAnsi="Cambria Math"/>
+                                <w:i/>
+                                <w:lang w:val="en-US"/>
+                              </w:rPr>
+                            </m:ctrlPr>
+                          </m:e>
+                          <m:e>
+                            <m:r>
+                              <w:rPr>
+                                <w:rFonts w:ascii="Cambria Math" w:hAnsi="Cambria Math"/>
+                                <w:lang w:val="en-US"/>
+                              </w:rPr>
+                              <m:t>-3.2440</m:t>
+                            </m:r>
+                            <m:ctrlPr>
+                              <w:rPr>
+                                <w:rFonts w:ascii="Cambria Math" w:hAnsi="Cambria Math"/>
+                                <w:i/>
+                                <w:lang w:val="en-US"/>
+                              </w:rPr>
+                            </m:ctrlPr>
+                          </m:e>
+                          <m:e>
+                            <m:r>
+                              <w:rPr>
+                                <w:rFonts w:ascii="Cambria Math" w:hAnsi="Cambria Math"/>
+                                <w:lang w:val="en-US"/>
+                              </w:rPr>
+                              <m:t>0</m:t>
+                            </m:r>
+                          </m:e>
+                        </m:mr>
+                        <m:mr>
+                          <m:e>
+                            <m:r>
+                              <w:rPr>
+                                <w:rFonts w:ascii="Cambria Math" w:hAnsi="Cambria Math"/>
+                              </w:rPr>
+                              <m:t>0</m:t>
+                            </m:r>
+                          </m:e>
+                          <m:e>
+                            <m:r>
+                              <w:rPr>
+                                <w:rFonts w:ascii="Cambria Math" w:hAnsi="Cambria Math"/>
+                              </w:rPr>
+                              <m:t>1</m:t>
+                            </m:r>
+                          </m:e>
+                          <m:e>
+                            <m:r>
+                              <w:rPr>
+                                <w:rFonts w:ascii="Cambria Math" w:hAnsi="Cambria Math"/>
+                              </w:rPr>
+                              <m:t>0</m:t>
+                            </m:r>
+                          </m:e>
+                          <m:e>
+                            <m:r>
+                              <w:rPr>
+                                <w:rFonts w:ascii="Cambria Math" w:hAnsi="Cambria Math"/>
+                              </w:rPr>
+                              <m:t>0</m:t>
+                            </m:r>
+                          </m:e>
+                        </m:mr>
+                      </m:m>
+                    </m:e>
+                  </m:d>
+                </m:e>
+              </m:groupChr>
+            </m:e>
+            <m:lim>
+              <m:sSub>
+                <m:sSubPr>
+                  <m:ctrlPr>
+                    <w:rPr>
+                      <w:rFonts w:ascii="Cambria Math" w:hAnsi="Cambria Math"/>
+                      <w:i/>
+                    </w:rPr>
+                  </m:ctrlPr>
+                </m:sSubPr>
+                <m:e>
+                  <m:r>
+                    <w:rPr>
+                      <w:rFonts w:ascii="Cambria Math" w:hAnsi="Cambria Math"/>
+                    </w:rPr>
+                    <m:t>A</m:t>
+                  </m:r>
+                </m:e>
+                <m:sub>
+                  <m:r>
+                    <w:rPr>
+                      <w:rFonts w:ascii="Cambria Math" w:hAnsi="Cambria Math"/>
+                    </w:rPr>
+                    <m:t>later</m:t>
+                  </m:r>
+                </m:sub>
+              </m:sSub>
+            </m:lim>
+          </m:limLow>
+          <m:r>
+            <w:rPr>
+              <w:rFonts w:ascii="Cambria Math" w:hAnsi="Cambria Math"/>
+            </w:rPr>
+            <m:t>⋅</m:t>
+          </m:r>
+          <m:d>
+            <m:dPr>
+              <m:begChr m:val="["/>
+              <m:endChr m:val="]"/>
+              <m:ctrlPr>
+                <w:rPr>
+                  <w:rFonts w:ascii="Cambria Math" w:eastAsiaTheme="minorEastAsia" w:hAnsi="Cambria Math"/>
+                  <w:i/>
+                </w:rPr>
+              </m:ctrlPr>
+            </m:dPr>
+            <m:e>
+              <m:m>
+                <m:mPr>
+                  <m:mcs>
+                    <m:mc>
+                      <m:mcPr>
+                        <m:count m:val="1"/>
+                        <m:mcJc m:val="center"/>
+                      </m:mcPr>
+                    </m:mc>
+                  </m:mcs>
+                  <m:ctrlPr>
+                    <w:rPr>
+                      <w:rFonts w:ascii="Cambria Math" w:eastAsiaTheme="minorEastAsia" w:hAnsi="Cambria Math"/>
+                      <w:i/>
+                    </w:rPr>
+                  </m:ctrlPr>
+                </m:mPr>
+                <m:mr>
+                  <m:e>
+                    <m:r>
+                      <w:rPr>
+                        <w:rFonts w:ascii="Cambria Math" w:eastAsiaTheme="minorEastAsia" w:hAnsi="Cambria Math"/>
+                      </w:rPr>
+                      <m:t>v</m:t>
+                    </m:r>
+                  </m:e>
+                </m:mr>
+                <m:mr>
+                  <m:e>
+                    <m:r>
+                      <w:rPr>
+                        <w:rFonts w:ascii="Cambria Math" w:eastAsiaTheme="minorEastAsia" w:hAnsi="Cambria Math"/>
+                      </w:rPr>
+                      <m:t>p</m:t>
+                    </m:r>
+                  </m:e>
+                </m:mr>
+                <m:mr>
+                  <m:e>
+                    <m:r>
+                      <w:rPr>
+                        <w:rFonts w:ascii="Cambria Math" w:eastAsiaTheme="minorEastAsia" w:hAnsi="Cambria Math"/>
+                      </w:rPr>
+                      <m:t>r</m:t>
+                    </m:r>
+                  </m:e>
+                </m:mr>
+                <m:mr>
+                  <m:e>
+                    <m:r>
+                      <w:rPr>
+                        <w:rFonts w:ascii="Cambria Math" w:eastAsiaTheme="minorEastAsia" w:hAnsi="Cambria Math"/>
+                      </w:rPr>
+                      <m:t>φ</m:t>
+                    </m:r>
+                  </m:e>
+                </m:mr>
+              </m:m>
+            </m:e>
+          </m:d>
+        </m:oMath>
+      </m:oMathPara>
+    </w:p>
+    <w:p>
+      <w:pPr>
+        <w:rPr>
+          <w:iCs/>
+          <w:lang w:val="en-US"/>
+        </w:rPr>
+      </w:pPr>
+    </w:p>
+    <w:p>
+      <w:pPr>
+        <w:rPr>
+          <w:rFonts w:eastAsiaTheme="minorEastAsia"/>
+          <w:noProof/>
+        </w:rPr>
+      </w:pPr>
+      <w:r>
+        <w:rPr>
+          <w:noProof/>
+        </w:rPr>
+        <w:t xml:space="preserve">Στην </w:t>
+      </w:r>
+      <w:r>
+        <w:rPr>
+          <w:noProof/>
+        </w:rPr>
+        <w:t>συνέχεια προκειμένου να υπολογίσουμε την επίδραση των επενεργητών, γίνεται γραμμικοποίση της επίδρασης τους γύρο από το σημείο ισσοροπίας</w:t>
+      </w:r>
+      <w:r>
+        <w:rPr>
+          <w:noProof/>
+        </w:rPr>
+        <w:t xml:space="preserve">. </w:t>
+      </w:r>
+      <w:r>
+        <w:rPr>
+          <w:noProof/>
+        </w:rPr>
+        <w:t xml:space="preserve">Η γραμμικοποιήση αυτή προκείπτει πάλι με ένα </w:t>
+      </w:r>
+      <w:r>
+        <w:rPr>
+          <w:noProof/>
+          <w:lang w:val="en-US"/>
+        </w:rPr>
+        <w:t>stability</w:t>
+      </w:r>
+      <w:r>
+        <w:rPr>
+          <w:noProof/>
+        </w:rPr>
+        <w:t xml:space="preserve"> </w:t>
+      </w:r>
+      <w:r>
+        <w:rPr>
+          <w:noProof/>
+          <w:lang w:val="en-US"/>
+        </w:rPr>
+        <w:t>analysis</w:t>
+      </w:r>
+      <w:r>
+        <w:rPr>
+          <w:noProof/>
+        </w:rPr>
+        <w:t xml:space="preserve"> για τον κάθε επενεργητή ξεχωριστά.</w:t>
+      </w:r>
+      <w:r>
+        <w:rPr>
+          <w:noProof/>
+        </w:rPr>
+        <w:t xml:space="preserve"> </w:t>
+      </w:r>
+      <w:r>
+        <w:rPr>
+          <w:noProof/>
+        </w:rPr>
+        <w:t xml:space="preserve">Γίνεται γραμμικοποίση για τα </w:t>
+      </w:r>
+      <w:r>
+        <w:rPr>
+          <w:noProof/>
+          <w:lang w:val="en-US"/>
+        </w:rPr>
+        <w:t>Elevators</w:t>
+      </w:r>
+      <w:r>
+        <w:rPr>
+          <w:noProof/>
+        </w:rPr>
+        <w:t xml:space="preserve">, </w:t>
+      </w:r>
+      <w:r>
+        <w:rPr>
+          <w:noProof/>
+        </w:rPr>
+        <w:t xml:space="preserve">τα </w:t>
+      </w:r>
+      <w:r>
+        <w:rPr>
+          <w:noProof/>
+          <w:lang w:val="en-US"/>
+        </w:rPr>
+        <w:t>Alierons</w:t>
+      </w:r>
+      <w:r>
+        <w:rPr>
+          <w:noProof/>
+        </w:rPr>
+        <w:t xml:space="preserve"> </w:t>
+      </w:r>
+      <w:r>
+        <w:rPr>
+          <w:noProof/>
+        </w:rPr>
+        <w:t xml:space="preserve">και το </w:t>
+      </w:r>
+      <w:r>
+        <w:rPr>
+          <w:noProof/>
+          <w:lang w:val="en-US"/>
+        </w:rPr>
+        <w:t>Rudder</w:t>
+      </w:r>
+      <w:r>
+        <w:rPr>
+          <w:noProof/>
+        </w:rPr>
+        <w:t xml:space="preserve"> που είναι </w:t>
+      </w:r>
+      <m:oMath>
+        <m:sSub>
+          <m:sSubPr>
+            <m:ctrlPr>
+              <w:rPr>
+                <w:rFonts w:ascii="Cambria Math" w:hAnsi="Cambria Math"/>
+                <w:i/>
+                <w:noProof/>
+              </w:rPr>
+            </m:ctrlPr>
+          </m:sSubPr>
+          <m:e>
+            <m:r>
+              <w:rPr>
+                <w:rFonts w:ascii="Cambria Math" w:hAnsi="Cambria Math"/>
+                <w:noProof/>
+              </w:rPr>
+              <m:t>δ</m:t>
+            </m:r>
+          </m:e>
+          <m:sub>
+            <m:r>
+              <w:rPr>
+                <w:rFonts w:ascii="Cambria Math" w:hAnsi="Cambria Math"/>
+                <w:noProof/>
+                <w:lang w:val="en-US"/>
+              </w:rPr>
+              <m:t>e</m:t>
+            </m:r>
+          </m:sub>
+        </m:sSub>
+        <m:r>
+          <w:rPr>
+            <w:rFonts w:ascii="Cambria Math" w:hAnsi="Cambria Math"/>
+            <w:noProof/>
+          </w:rPr>
+          <m:t xml:space="preserve">, </m:t>
+        </m:r>
+        <m:sSub>
+          <m:sSubPr>
+            <m:ctrlPr>
+              <w:rPr>
+                <w:rFonts w:ascii="Cambria Math" w:hAnsi="Cambria Math"/>
+                <w:i/>
+                <w:noProof/>
+              </w:rPr>
+            </m:ctrlPr>
+          </m:sSubPr>
+          <m:e>
+            <m:r>
+              <w:rPr>
+                <w:rFonts w:ascii="Cambria Math" w:hAnsi="Cambria Math"/>
+                <w:noProof/>
+              </w:rPr>
+              <m:t>δ</m:t>
+            </m:r>
+          </m:e>
+          <m:sub>
+            <m:r>
+              <w:rPr>
+                <w:rFonts w:ascii="Cambria Math" w:hAnsi="Cambria Math"/>
+                <w:noProof/>
+                <w:lang w:val="en-US"/>
+              </w:rPr>
+              <m:t>a</m:t>
+            </m:r>
+          </m:sub>
+        </m:sSub>
+        <m:r>
+          <w:rPr>
+            <w:rFonts w:ascii="Cambria Math" w:hAnsi="Cambria Math"/>
+            <w:noProof/>
+          </w:rPr>
+          <m:t xml:space="preserve">, </m:t>
+        </m:r>
+        <m:sSub>
+          <m:sSubPr>
+            <m:ctrlPr>
+              <w:rPr>
+                <w:rFonts w:ascii="Cambria Math" w:hAnsi="Cambria Math"/>
+                <w:i/>
+                <w:noProof/>
+              </w:rPr>
+            </m:ctrlPr>
+          </m:sSubPr>
+          <m:e>
+            <m:r>
+              <w:rPr>
+                <w:rFonts w:ascii="Cambria Math" w:hAnsi="Cambria Math"/>
+                <w:noProof/>
+              </w:rPr>
+              <m:t>δ</m:t>
+            </m:r>
+          </m:e>
+          <m:sub>
+            <m:r>
+              <w:rPr>
+                <w:rFonts w:ascii="Cambria Math" w:hAnsi="Cambria Math"/>
+                <w:noProof/>
+                <w:lang w:val="en-US"/>
+              </w:rPr>
+              <m:t>r</m:t>
+            </m:r>
+          </m:sub>
+        </m:sSub>
+      </m:oMath>
+      <w:r>
+        <w:rPr>
+          <w:rFonts w:eastAsiaTheme="minorEastAsia"/>
+          <w:noProof/>
+        </w:rPr>
+        <w:t xml:space="preserve"> </w:t>
+      </w:r>
+      <w:r>
+        <w:rPr>
+          <w:rFonts w:eastAsiaTheme="minorEastAsia"/>
+          <w:noProof/>
+        </w:rPr>
+        <w:t>αντίστοιχα.</w:t>
+      </w:r>
+    </w:p>
+    <w:p>
+      <w:pPr>
+        <w:rPr>
+          <w:noProof/>
+        </w:rPr>
+      </w:pPr>
+      <w:r>
+        <w:rPr>
+          <w:rFonts w:eastAsiaTheme="minorEastAsia"/>
+          <w:noProof/>
+        </w:rPr>
+        <w:t xml:space="preserve">Τα </w:t>
+      </w:r>
+      <w:r>
+        <w:rPr>
+          <w:rFonts w:eastAsiaTheme="minorEastAsia"/>
+          <w:noProof/>
+          <w:lang w:val="en-US"/>
+        </w:rPr>
+        <w:t>elevator</w:t>
+      </w:r>
+      <w:r>
+        <w:rPr>
+          <w:rFonts w:eastAsiaTheme="minorEastAsia"/>
+          <w:noProof/>
+        </w:rPr>
+        <w:t xml:space="preserve"> </w:t>
+      </w:r>
+      <w:r>
+        <w:rPr>
+          <w:rFonts w:eastAsiaTheme="minorEastAsia"/>
+          <w:noProof/>
+        </w:rPr>
+        <w:t xml:space="preserve">έχουν επίδραση μονάχα στην </w:t>
+      </w:r>
+      <w:r>
+        <w:rPr>
+          <w:rFonts w:eastAsiaTheme="minorEastAsia"/>
+          <w:noProof/>
+          <w:lang w:val="en-US"/>
+        </w:rPr>
+        <w:t>longitudinal</w:t>
+      </w:r>
+      <w:r>
+        <w:rPr>
+          <w:rFonts w:eastAsiaTheme="minorEastAsia"/>
+          <w:noProof/>
+        </w:rPr>
+        <w:t xml:space="preserve"> </w:t>
+      </w:r>
+      <w:r>
+        <w:rPr>
+          <w:rFonts w:eastAsiaTheme="minorEastAsia"/>
+          <w:noProof/>
+        </w:rPr>
+        <w:t>διεύθυνση όπως φέναιτε παρακάτω</w:t>
+      </w:r>
+      <w:r>
+        <w:rPr>
+          <w:noProof/>
+        </w:rPr>
+        <w:t xml:space="preserve"> </w:t>
+      </w:r>
+    </w:p>
+    <w:p>
+      <w:pPr>
+        <w:rPr>
+          <w:rFonts w:eastAsiaTheme="minorEastAsia"/>
+          <w:noProof/>
+        </w:rPr>
+      </w:pPr>
+      <m:oMathPara>
+        <m:oMath>
+          <m:sSub>
+            <m:sSubPr>
+              <m:ctrlPr>
+                <w:rPr>
+                  <w:rFonts w:ascii="Cambria Math" w:eastAsiaTheme="minorEastAsia" w:hAnsi="Cambria Math"/>
+                  <w:i/>
+                </w:rPr>
+              </m:ctrlPr>
+            </m:sSubPr>
+            <m:e>
+              <m:r>
+                <w:rPr>
+                  <w:rFonts w:ascii="Cambria Math" w:eastAsiaTheme="minorEastAsia" w:hAnsi="Cambria Math"/>
+                </w:rPr>
+                <m:t>Β</m:t>
+              </m:r>
+            </m:e>
+            <m:sub>
+              <m:sSub>
+                <m:sSubPr>
+                  <m:ctrlPr>
+                    <w:rPr>
+                      <w:rFonts w:ascii="Cambria Math" w:eastAsiaTheme="minorEastAsia" w:hAnsi="Cambria Math"/>
+                      <w:i/>
+                      <w:lang w:val="en-US"/>
+                    </w:rPr>
+                  </m:ctrlPr>
+                </m:sSubPr>
+                <m:e>
+                  <m:r>
+                    <w:rPr>
+                      <w:rFonts w:ascii="Cambria Math" w:eastAsiaTheme="minorEastAsia" w:hAnsi="Cambria Math"/>
+                    </w:rPr>
+                    <m:t>δ</m:t>
+                  </m:r>
+                  <m:ctrlPr>
+                    <w:rPr>
+                      <w:rFonts w:ascii="Cambria Math" w:eastAsiaTheme="minorEastAsia" w:hAnsi="Cambria Math"/>
+                      <w:i/>
+                    </w:rPr>
+                  </m:ctrlPr>
+                </m:e>
+                <m:sub>
+                  <m:r>
+                    <w:rPr>
+                      <w:rFonts w:ascii="Cambria Math" w:eastAsiaTheme="minorEastAsia" w:hAnsi="Cambria Math"/>
+                      <w:lang w:val="en-US"/>
+                    </w:rPr>
+                    <m:t>e</m:t>
+                  </m:r>
+                </m:sub>
+              </m:sSub>
+            </m:sub>
+          </m:sSub>
+          <m:r>
+            <w:rPr>
+              <w:rFonts w:ascii="Cambria Math" w:eastAsiaTheme="minorEastAsia" w:hAnsi="Cambria Math"/>
+            </w:rPr>
+            <m:t>=</m:t>
+          </m:r>
+          <m:d>
+            <m:dPr>
+              <m:begChr m:val="["/>
+              <m:endChr m:val="]"/>
+              <m:ctrlPr>
+                <w:rPr>
+                  <w:rFonts w:ascii="Cambria Math" w:eastAsiaTheme="minorEastAsia" w:hAnsi="Cambria Math"/>
+                  <w:i/>
+                </w:rPr>
+              </m:ctrlPr>
+            </m:dPr>
+            <m:e>
+              <m:m>
+                <m:mPr>
+                  <m:mcs>
+                    <m:mc>
+                      <m:mcPr>
+                        <m:count m:val="1"/>
+                        <m:mcJc m:val="center"/>
+                      </m:mcPr>
+                    </m:mc>
+                  </m:mcs>
+                  <m:ctrlPr>
+                    <w:rPr>
+                      <w:rFonts w:ascii="Cambria Math" w:eastAsiaTheme="minorEastAsia" w:hAnsi="Cambria Math"/>
+                      <w:i/>
+                    </w:rPr>
+                  </m:ctrlPr>
+                </m:mPr>
+                <m:mr>
+                  <m:e>
+                    <m:r>
+                      <w:rPr>
+                        <w:rFonts w:ascii="Cambria Math" w:eastAsiaTheme="minorEastAsia" w:hAnsi="Cambria Math"/>
+                      </w:rPr>
+                      <m:t>-0.1703</m:t>
+                    </m:r>
+                  </m:e>
+                </m:mr>
+                <m:mr>
+                  <m:e>
+                    <m:r>
+                      <w:rPr>
+                        <w:rFonts w:ascii="Cambria Math" w:eastAsiaTheme="minorEastAsia" w:hAnsi="Cambria Math"/>
+                      </w:rPr>
+                      <m:t>-50.1873</m:t>
+                    </m:r>
+                  </m:e>
+                </m:mr>
+                <m:mr>
+                  <m:e>
+                    <m:r>
+                      <w:rPr>
+                        <w:rFonts w:ascii="Cambria Math" w:eastAsiaTheme="minorEastAsia" w:hAnsi="Cambria Math"/>
+                      </w:rPr>
+                      <m:t>-182.9451</m:t>
+                    </m:r>
+                  </m:e>
+                </m:mr>
+                <m:mr>
+                  <m:e>
+                    <m:r>
+                      <w:rPr>
+                        <w:rFonts w:ascii="Cambria Math" w:eastAsiaTheme="minorEastAsia" w:hAnsi="Cambria Math"/>
+                      </w:rPr>
+                      <m:t>0</m:t>
+                    </m:r>
+                  </m:e>
+                </m:mr>
+              </m:m>
+            </m:e>
+          </m:d>
+        </m:oMath>
+      </m:oMathPara>
+    </w:p>
+    <w:p>
+      <w:pPr>
+        <w:rPr>
+          <w:noProof/>
+        </w:rPr>
+      </w:pPr>
+      <w:r>
+        <w:rPr>
+          <w:rFonts w:eastAsiaTheme="minorEastAsia"/>
+          <w:noProof/>
+        </w:rPr>
+        <w:t xml:space="preserve">Τα </w:t>
+      </w:r>
+      <w:r>
+        <w:rPr>
+          <w:rFonts w:eastAsiaTheme="minorEastAsia"/>
+          <w:noProof/>
+          <w:lang w:val="en-US"/>
+        </w:rPr>
+        <w:t>alieron</w:t>
+      </w:r>
+      <w:r>
+        <w:rPr>
+          <w:rFonts w:eastAsiaTheme="minorEastAsia"/>
+          <w:noProof/>
+        </w:rPr>
+        <w:t xml:space="preserve"> </w:t>
+      </w:r>
+      <w:r>
+        <w:rPr>
+          <w:rFonts w:eastAsiaTheme="minorEastAsia"/>
+          <w:noProof/>
+        </w:rPr>
+        <w:t xml:space="preserve">και το </w:t>
+      </w:r>
+      <w:r>
+        <w:rPr>
+          <w:rFonts w:eastAsiaTheme="minorEastAsia"/>
+          <w:noProof/>
+          <w:lang w:val="en-US"/>
+        </w:rPr>
+        <w:t>fin</w:t>
+      </w:r>
+      <w:r>
+        <w:rPr>
+          <w:rFonts w:eastAsiaTheme="minorEastAsia"/>
+          <w:noProof/>
+        </w:rPr>
+        <w:t xml:space="preserve"> </w:t>
+      </w:r>
+      <w:r>
+        <w:rPr>
+          <w:rFonts w:eastAsiaTheme="minorEastAsia"/>
+          <w:noProof/>
+        </w:rPr>
+        <w:t xml:space="preserve">έχουν επίδραση μονάχα στην </w:t>
+      </w:r>
+      <w:r>
+        <w:rPr>
+          <w:rFonts w:eastAsiaTheme="minorEastAsia"/>
+          <w:noProof/>
+          <w:lang w:val="en-US"/>
+        </w:rPr>
+        <w:t>lateral</w:t>
+      </w:r>
+      <w:r>
+        <w:rPr>
+          <w:rFonts w:eastAsiaTheme="minorEastAsia"/>
+          <w:noProof/>
+        </w:rPr>
+        <w:t xml:space="preserve"> </w:t>
+      </w:r>
+      <w:r>
+        <w:rPr>
+          <w:rFonts w:eastAsiaTheme="minorEastAsia"/>
+          <w:noProof/>
+        </w:rPr>
+        <w:t>διεύθυνση όπως φέναιτε παρακάτω</w:t>
+      </w:r>
+    </w:p>
+    <w:p>
+      <w:pPr>
+        <w:rPr>
+          <w:rFonts w:eastAsiaTheme="minorEastAsia"/>
+          <w:noProof/>
+        </w:rPr>
+      </w:pPr>
+      <m:oMathPara>
+        <m:oMath>
+          <m:sSub>
+            <m:sSubPr>
+              <m:ctrlPr>
+                <w:rPr>
+                  <w:rFonts w:ascii="Cambria Math" w:eastAsiaTheme="minorEastAsia" w:hAnsi="Cambria Math"/>
+                  <w:i/>
+                </w:rPr>
+              </m:ctrlPr>
+            </m:sSubPr>
+            <m:e>
+              <m:r>
+                <w:rPr>
+                  <w:rFonts w:ascii="Cambria Math" w:eastAsiaTheme="minorEastAsia" w:hAnsi="Cambria Math"/>
+                </w:rPr>
+                <m:t>Β</m:t>
+              </m:r>
+            </m:e>
+            <m:sub>
+              <m:sSub>
+                <m:sSubPr>
+                  <m:ctrlPr>
+                    <w:rPr>
+                      <w:rFonts w:ascii="Cambria Math" w:eastAsiaTheme="minorEastAsia" w:hAnsi="Cambria Math"/>
+                      <w:i/>
+                      <w:lang w:val="en-US"/>
+                    </w:rPr>
+                  </m:ctrlPr>
+                </m:sSubPr>
+                <m:e>
+                  <m:r>
+                    <w:rPr>
+                      <w:rFonts w:ascii="Cambria Math" w:eastAsiaTheme="minorEastAsia" w:hAnsi="Cambria Math"/>
+                    </w:rPr>
+                    <m:t>δ</m:t>
+                  </m:r>
+                  <m:ctrlPr>
+                    <w:rPr>
+                      <w:rFonts w:ascii="Cambria Math" w:eastAsiaTheme="minorEastAsia" w:hAnsi="Cambria Math"/>
+                      <w:i/>
+                    </w:rPr>
+                  </m:ctrlPr>
+                </m:e>
+                <m:sub>
+                  <m:r>
+                    <w:rPr>
+                      <w:rFonts w:ascii="Cambria Math" w:eastAsiaTheme="minorEastAsia" w:hAnsi="Cambria Math"/>
+                      <w:lang w:val="en-US"/>
+                    </w:rPr>
+                    <m:t>a</m:t>
+                  </m:r>
+                </m:sub>
+              </m:sSub>
+            </m:sub>
+          </m:sSub>
+          <m:r>
+            <w:rPr>
+              <w:rFonts w:ascii="Cambria Math" w:eastAsiaTheme="minorEastAsia" w:hAnsi="Cambria Math"/>
+            </w:rPr>
+            <m:t>=</m:t>
+          </m:r>
+          <m:d>
+            <m:dPr>
+              <m:begChr m:val="["/>
+              <m:endChr m:val="]"/>
+              <m:ctrlPr>
+                <w:rPr>
+                  <w:rFonts w:ascii="Cambria Math" w:eastAsiaTheme="minorEastAsia" w:hAnsi="Cambria Math"/>
+                  <w:i/>
+                </w:rPr>
+              </m:ctrlPr>
+            </m:dPr>
+            <m:e>
+              <m:m>
+                <m:mPr>
+                  <m:mcs>
+                    <m:mc>
+                      <m:mcPr>
+                        <m:count m:val="1"/>
+                        <m:mcJc m:val="center"/>
+                      </m:mcPr>
+                    </m:mc>
+                  </m:mcs>
+                  <m:ctrlPr>
+                    <w:rPr>
+                      <w:rFonts w:ascii="Cambria Math" w:eastAsiaTheme="minorEastAsia" w:hAnsi="Cambria Math"/>
+                      <w:i/>
+                    </w:rPr>
+                  </m:ctrlPr>
+                </m:mPr>
+                <m:mr>
+                  <m:e>
+                    <m:r>
+                      <w:rPr>
+                        <w:rFonts w:ascii="Cambria Math" w:eastAsiaTheme="minorEastAsia" w:hAnsi="Cambria Math"/>
+                      </w:rPr>
+                      <m:t>-6.5309</m:t>
+                    </m:r>
+                  </m:e>
+                </m:mr>
+                <m:mr>
+                  <m:e>
+                    <m:r>
+                      <w:rPr>
+                        <w:rFonts w:ascii="Cambria Math" w:eastAsiaTheme="minorEastAsia" w:hAnsi="Cambria Math"/>
+                      </w:rPr>
+                      <m:t>-220.4202</m:t>
+                    </m:r>
+                  </m:e>
+                </m:mr>
+                <m:mr>
+                  <m:e>
+                    <m:r>
+                      <w:rPr>
+                        <w:rFonts w:ascii="Cambria Math" w:eastAsiaTheme="minorEastAsia" w:hAnsi="Cambria Math"/>
+                      </w:rPr>
+                      <m:t>-12.3379</m:t>
+                    </m:r>
+                  </m:e>
+                </m:mr>
+                <m:mr>
+                  <m:e>
+                    <m:r>
+                      <w:rPr>
+                        <w:rFonts w:ascii="Cambria Math" w:eastAsiaTheme="minorEastAsia" w:hAnsi="Cambria Math"/>
+                      </w:rPr>
+                      <m:t>0</m:t>
+                    </m:r>
+                  </m:e>
+                </m:mr>
+              </m:m>
+            </m:e>
+          </m:d>
+          <m:r>
+            <w:rPr>
+              <w:rFonts w:ascii="Cambria Math" w:eastAsiaTheme="minorEastAsia" w:hAnsi="Cambria Math"/>
+              <w:noProof/>
+            </w:rPr>
+            <m:t xml:space="preserve">,   </m:t>
+          </m:r>
+          <m:sSub>
+            <m:sSubPr>
+              <m:ctrlPr>
+                <w:rPr>
+                  <w:rFonts w:ascii="Cambria Math" w:eastAsiaTheme="minorEastAsia" w:hAnsi="Cambria Math"/>
+                  <w:i/>
+                </w:rPr>
+              </m:ctrlPr>
+            </m:sSubPr>
+            <m:e>
+              <m:r>
+                <w:rPr>
+                  <w:rFonts w:ascii="Cambria Math" w:eastAsiaTheme="minorEastAsia" w:hAnsi="Cambria Math"/>
+                </w:rPr>
+                <m:t>Β</m:t>
+              </m:r>
+            </m:e>
+            <m:sub>
+              <m:sSub>
+                <m:sSubPr>
+                  <m:ctrlPr>
+                    <w:rPr>
+                      <w:rFonts w:ascii="Cambria Math" w:eastAsiaTheme="minorEastAsia" w:hAnsi="Cambria Math"/>
+                      <w:i/>
+                      <w:lang w:val="en-US"/>
+                    </w:rPr>
+                  </m:ctrlPr>
+                </m:sSubPr>
+                <m:e>
+                  <m:r>
+                    <w:rPr>
+                      <w:rFonts w:ascii="Cambria Math" w:eastAsiaTheme="minorEastAsia" w:hAnsi="Cambria Math"/>
+                    </w:rPr>
+                    <m:t>δ</m:t>
+                  </m:r>
+                  <m:ctrlPr>
+                    <w:rPr>
+                      <w:rFonts w:ascii="Cambria Math" w:eastAsiaTheme="minorEastAsia" w:hAnsi="Cambria Math"/>
+                      <w:i/>
+                    </w:rPr>
+                  </m:ctrlPr>
+                </m:e>
+                <m:sub>
+                  <m:r>
+                    <w:rPr>
+                      <w:rFonts w:ascii="Cambria Math" w:eastAsiaTheme="minorEastAsia" w:hAnsi="Cambria Math"/>
+                      <w:lang w:val="en-US"/>
+                    </w:rPr>
+                    <m:t>r</m:t>
+                  </m:r>
+                </m:sub>
+              </m:sSub>
+            </m:sub>
+          </m:sSub>
+          <m:r>
+            <w:rPr>
+              <w:rFonts w:ascii="Cambria Math" w:eastAsiaTheme="minorEastAsia" w:hAnsi="Cambria Math"/>
+            </w:rPr>
+            <m:t>=</m:t>
+          </m:r>
+          <m:d>
+            <m:dPr>
+              <m:begChr m:val="["/>
+              <m:endChr m:val="]"/>
+              <m:ctrlPr>
+                <w:rPr>
+                  <w:rFonts w:ascii="Cambria Math" w:eastAsiaTheme="minorEastAsia" w:hAnsi="Cambria Math"/>
+                  <w:i/>
+                </w:rPr>
+              </m:ctrlPr>
+            </m:dPr>
+            <m:e>
+              <m:m>
+                <m:mPr>
+                  <m:mcs>
+                    <m:mc>
+                      <m:mcPr>
+                        <m:count m:val="1"/>
+                        <m:mcJc m:val="center"/>
+                      </m:mcPr>
+                    </m:mc>
+                  </m:mcs>
+                  <m:ctrlPr>
+                    <w:rPr>
+                      <w:rFonts w:ascii="Cambria Math" w:eastAsiaTheme="minorEastAsia" w:hAnsi="Cambria Math"/>
+                      <w:i/>
+                    </w:rPr>
+                  </m:ctrlPr>
+                </m:mPr>
+                <m:mr>
+                  <m:e>
+                    <m:r>
+                      <w:rPr>
+                        <w:rFonts w:ascii="Cambria Math" w:eastAsiaTheme="minorEastAsia" w:hAnsi="Cambria Math"/>
+                      </w:rPr>
+                      <m:t>14.7975</m:t>
+                    </m:r>
+                  </m:e>
+                </m:mr>
+                <m:mr>
+                  <m:e>
+                    <m:r>
+                      <w:rPr>
+                        <w:rFonts w:ascii="Cambria Math" w:eastAsiaTheme="minorEastAsia" w:hAnsi="Cambria Math"/>
+                      </w:rPr>
+                      <m:t>8.7650</m:t>
+                    </m:r>
+                  </m:e>
+                </m:mr>
+                <m:mr>
+                  <m:e>
+                    <m:r>
+                      <w:rPr>
+                        <w:rFonts w:ascii="Cambria Math" w:eastAsiaTheme="minorEastAsia" w:hAnsi="Cambria Math"/>
+                      </w:rPr>
+                      <m:t>-37.5943</m:t>
+                    </m:r>
+                  </m:e>
+                </m:mr>
+                <m:mr>
+                  <m:e>
+                    <m:r>
+                      <w:rPr>
+                        <w:rFonts w:ascii="Cambria Math" w:eastAsiaTheme="minorEastAsia" w:hAnsi="Cambria Math"/>
+                      </w:rPr>
+                      <m:t>0</m:t>
+                    </m:r>
+                  </m:e>
+                </m:mr>
+              </m:m>
+            </m:e>
+          </m:d>
+        </m:oMath>
+      </m:oMathPara>
+    </w:p>
+    <w:p>
+      <w:pPr>
+        <w:rPr>
+          <w:rFonts w:eastAsiaTheme="minorEastAsia"/>
+          <w:noProof/>
+        </w:rPr>
+      </w:pPr>
+      <w:r>
+        <w:rPr>
+          <w:rFonts w:eastAsiaTheme="minorEastAsia"/>
+          <w:noProof/>
+        </w:rPr>
+        <w:t xml:space="preserve">Οι παραπάνω πίνακες κατάστασης στην συνέχεια είσαγονται στο λογισμικό </w:t>
+      </w:r>
+      <w:r>
+        <w:rPr>
+          <w:rFonts w:eastAsiaTheme="minorEastAsia"/>
+          <w:noProof/>
+          <w:lang w:val="en-US"/>
+        </w:rPr>
+        <w:t>Matlab</w:t>
+      </w:r>
+      <w:r>
+        <w:rPr>
+          <w:rFonts w:eastAsiaTheme="minorEastAsia"/>
+          <w:noProof/>
+        </w:rPr>
+        <w:t xml:space="preserve"> </w:t>
+      </w:r>
+      <w:r>
+        <w:rPr>
+          <w:rFonts w:eastAsiaTheme="minorEastAsia"/>
+          <w:noProof/>
+        </w:rPr>
+        <w:t>προκειμένου να μοντελοποιηθεί τα γραμμικοποιημένο σύστημα του αεροσκάφους και στην συνέχεια να υλοποιηθεί ο αντίστοιχος έλεγχος.</w:t>
+      </w:r>
+    </w:p>
+    <w:p>
+      <w:pPr>
+        <w:rPr>
+          <w:rFonts w:eastAsiaTheme="minorEastAsia"/>
+          <w:noProof/>
+        </w:rPr>
+      </w:pPr>
+    </w:p>
+    <w:p>
+      <w:pPr>
+        <w:rPr>
+          <w:rFonts w:eastAsiaTheme="minorEastAsia"/>
+          <w:noProof/>
+        </w:rPr>
+      </w:pPr>
+    </w:p>
+    <w:p>
+      <w:pPr>
+        <w:rPr>
+          <w:rFonts w:eastAsiaTheme="minorEastAsia"/>
+          <w:i/>
+          <w:noProof/>
+        </w:rPr>
+      </w:pPr>
+    </w:p>
+    <w:p>
+      <w:pPr>
+        <w:rPr>
+          <w:noProof/>
+        </w:rPr>
+      </w:pPr>
     </w:p>
     <w:p/>
     <w:p>
@@ -13833,7 +15900,7 @@
   <w:style w:type="paragraph" w:default="1" w:styleId="Normal">
     <w:name w:val="Normal"/>
     <w:qFormat/>
-    <w:rsid w:val="00146B6C"/>
+    <w:rsid w:val="00953794"/>
   </w:style>
   <w:style w:type="paragraph" w:styleId="Heading1">
     <w:name w:val="heading 1"/>
@@ -14754,6 +16821,7 @@
     <w:rsid w:val="00BA27E0"/>
     <w:rsid w:val="00BA78FD"/>
     <w:rsid w:val="00BB0A62"/>
+    <w:rsid w:val="00BD1A4C"/>
     <w:rsid w:val="00BD5AC3"/>
     <w:rsid w:val="00BE5DD7"/>
     <w:rsid w:val="00BF271B"/>
@@ -14778,7 +16846,6 @@
     <w:rsid w:val="00DC66B1"/>
     <w:rsid w:val="00DD38D2"/>
     <w:rsid w:val="00DE363D"/>
-    <w:rsid w:val="00DE58AA"/>
     <w:rsid w:val="00DE708C"/>
     <w:rsid w:val="00DF7B94"/>
     <w:rsid w:val="00E33381"/>

</xml_diff>

<commit_message>
Lateral control report completed
</commit_message>
<xml_diff>
--- a/TechnicalReport/PiperM500FlightDynamicsAnalysis.docx
+++ b/TechnicalReport/PiperM500FlightDynamicsAnalysis.docx
@@ -426,6 +426,7 @@
                 <w:lang w:val="el-GR"/>
               </w:rPr>
             </w:pPr>
+            <w:proofErr w:type="spellStart"/>
             <w:r>
               <w:rPr>
                 <w:rFonts w:cstheme="minorHAnsi"/>
@@ -433,7 +434,17 @@
                 <w:sz w:val="24"/>
                 <w:lang w:val="el-GR"/>
               </w:rPr>
-              <w:t>Ακ. έτος: 202</w:t>
+              <w:t>Ακ</w:t>
+            </w:r>
+            <w:proofErr w:type="spellEnd"/>
+            <w:r>
+              <w:rPr>
+                <w:rFonts w:cstheme="minorHAnsi"/>
+                <w:color w:val="2F5496" w:themeColor="accent1" w:themeShade="BF"/>
+                <w:sz w:val="24"/>
+                <w:lang w:val="el-GR"/>
+              </w:rPr>
+              <w:t>. έτος: 202</w:t>
             </w:r>
             <w:r>
               <w:rPr>
@@ -511,13 +522,41 @@
                     <w:szCs w:val="28"/>
                   </w:rPr>
                 </w:pPr>
+                <w:proofErr w:type="spellStart"/>
                 <w:r>
                   <w:rPr>
                     <w:color w:val="4472C4" w:themeColor="accent1"/>
                     <w:sz w:val="28"/>
                     <w:szCs w:val="28"/>
                   </w:rPr>
-                  <w:t>Αντώνιος Καντούνιας – mc18004</w:t>
+                  <w:t>Αντώνιος</w:t>
+                </w:r>
+                <w:proofErr w:type="spellEnd"/>
+                <w:r>
+                  <w:rPr>
+                    <w:color w:val="4472C4" w:themeColor="accent1"/>
+                    <w:sz w:val="28"/>
+                    <w:szCs w:val="28"/>
+                  </w:rPr>
+                  <w:t xml:space="preserve"> Κα</w:t>
+                </w:r>
+                <w:proofErr w:type="spellStart"/>
+                <w:r>
+                  <w:rPr>
+                    <w:color w:val="4472C4" w:themeColor="accent1"/>
+                    <w:sz w:val="28"/>
+                    <w:szCs w:val="28"/>
+                  </w:rPr>
+                  <w:t>ντούνι</w:t>
+                </w:r>
+                <w:proofErr w:type="spellEnd"/>
+                <w:r>
+                  <w:rPr>
+                    <w:color w:val="4472C4" w:themeColor="accent1"/>
+                    <w:sz w:val="28"/>
+                    <w:szCs w:val="28"/>
+                  </w:rPr>
+                  <w:t>ας – mc18004</w:t>
                 </w:r>
               </w:p>
             </w:sdtContent>
@@ -5239,7 +5278,15 @@
       </w:r>
       <w:proofErr w:type="spellEnd"/>
       <w:r>
-        <w:t xml:space="preserve">. Παρακάτω παρουσιάζονται οι ιδιομορφές και οι αντίστοιχες </w:t>
+        <w:t xml:space="preserve">. Παρακάτω παρουσιάζονται οι </w:t>
+      </w:r>
+      <w:proofErr w:type="spellStart"/>
+      <w:r>
+        <w:t>ιδιομορφές</w:t>
+      </w:r>
+      <w:proofErr w:type="spellEnd"/>
+      <w:r>
+        <w:t xml:space="preserve"> και οι αντίστοιχες </w:t>
       </w:r>
       <w:proofErr w:type="spellStart"/>
       <w:r>
@@ -5702,7 +5749,15 @@
     </w:p>
     <w:p>
       <w:r>
-        <w:t>Στον τόπο των ριζών μπορούμε να δούμε σε τι πόλους αντιστοιχούν οι παραπάνω ιδιομορφές.</w:t>
+        <w:t xml:space="preserve">Στον τόπο των ριζών μπορούμε να δούμε σε τι πόλους αντιστοιχούν οι παραπάνω </w:t>
+      </w:r>
+      <w:proofErr w:type="spellStart"/>
+      <w:r>
+        <w:t>ιδιομορφές</w:t>
+      </w:r>
+      <w:proofErr w:type="spellEnd"/>
+      <w:r>
+        <w:t>.</w:t>
       </w:r>
     </w:p>
     <w:p>
@@ -5859,9 +5914,11 @@
       <w:r>
         <w:t xml:space="preserve"> </w:t>
       </w:r>
+      <w:proofErr w:type="spellStart"/>
       <w:r>
         <w:t>ιδιομορφές</w:t>
       </w:r>
+      <w:proofErr w:type="spellEnd"/>
       <w:r>
         <w:t xml:space="preserve"> </w:t>
       </w:r>
@@ -5889,9 +5946,11 @@
       <w:r>
         <w:t xml:space="preserve"> </w:t>
       </w:r>
+      <w:proofErr w:type="spellStart"/>
       <w:r>
         <w:t>ιδιομορφές</w:t>
       </w:r>
+      <w:proofErr w:type="spellEnd"/>
       <w:r>
         <w:t xml:space="preserve"> </w:t>
       </w:r>
@@ -6085,7 +6144,15 @@
         <w:t xml:space="preserve"> </w:t>
       </w:r>
       <w:r>
-        <w:t>απόσβεση και μη ταλαντοτικής συμπεριφορά.</w:t>
+        <w:t xml:space="preserve">απόσβεση και μη </w:t>
+      </w:r>
+      <w:proofErr w:type="spellStart"/>
+      <w:r>
+        <w:t>ταλαντοτικής</w:t>
+      </w:r>
+      <w:proofErr w:type="spellEnd"/>
+      <w:r>
+        <w:t xml:space="preserve"> συμπεριφορά.</w:t>
       </w:r>
     </w:p>
     <w:p>
@@ -6187,7 +6254,15 @@
         <w:t xml:space="preserve"> </w:t>
       </w:r>
       <w:r>
-        <w:t>έχει και ταντοτική συμπεριφορά.</w:t>
+        <w:t xml:space="preserve">έχει και </w:t>
+      </w:r>
+      <w:proofErr w:type="spellStart"/>
+      <w:r>
+        <w:t>ταντοτική</w:t>
+      </w:r>
+      <w:proofErr w:type="spellEnd"/>
+      <w:r>
+        <w:t xml:space="preserve"> συμπεριφορά.</w:t>
       </w:r>
     </w:p>
     <w:p>
@@ -8272,15 +8347,21 @@
     <w:p>
       <w:pPr>
         <w:pStyle w:val="Heading2"/>
+      </w:pPr>
+      <w:r>
         <w:rPr>
           <w:lang w:val="en-US"/>
         </w:rPr>
-      </w:pPr>
+        <w:t>Longitudinal</w:t>
+      </w:r>
+      <w:r>
+        <w:t xml:space="preserve"> </w:t>
+      </w:r>
       <w:r>
         <w:rPr>
           <w:lang w:val="en-US"/>
         </w:rPr>
-        <w:t>Longitudinal control</w:t>
+        <w:t>control</w:t>
       </w:r>
     </w:p>
     <w:p>
@@ -8303,7 +8384,6 @@
         <w:pStyle w:val="Heading2"/>
         <w:rPr>
           <w:rFonts w:eastAsiaTheme="minorEastAsia"/>
-          <w:lang w:val="en-US"/>
         </w:rPr>
       </w:pPr>
       <w:r>
@@ -8311,7 +8391,20 @@
           <w:rFonts w:eastAsiaTheme="minorEastAsia"/>
           <w:lang w:val="en-US"/>
         </w:rPr>
-        <w:t>Lateral control</w:t>
+        <w:t>Lateral</w:t>
+      </w:r>
+      <w:r>
+        <w:rPr>
+          <w:rFonts w:eastAsiaTheme="minorEastAsia"/>
+        </w:rPr>
+        <w:t xml:space="preserve"> </w:t>
+      </w:r>
+      <w:r>
+        <w:rPr>
+          <w:rFonts w:eastAsiaTheme="minorEastAsia"/>
+          <w:lang w:val="en-US"/>
+        </w:rPr>
+        <w:t>control</w:t>
       </w:r>
     </w:p>
     <w:p>
@@ -8353,6 +8446,14 @@
       </w:r>
       <w:r>
         <w:t xml:space="preserve"> της παρούσας εργασία θα σχεδιαστεί σύστημα ελέγχου με μονάχα μια αεροδυναμική επιφάνεια.</w:t>
+      </w:r>
+    </w:p>
+    <w:p>
+      <w:pPr>
+        <w:pStyle w:val="Heading3"/>
+      </w:pPr>
+      <w:r>
+        <w:t>Προδιαγραφές</w:t>
       </w:r>
     </w:p>
     <w:p>
@@ -8465,12 +8566,3484 @@
         <w:t>: Ελάχιστα όρια λόγου απόσβεσης και συχνότητας Ολλανδικής περιστροφής.</w:t>
       </w:r>
     </w:p>
+    <w:p>
+      <w:r>
+        <w:t>Προκειμένου να τοποθετήσουμε αυτές τις προδιαγραφές στο μιγαδικό επίπεδο έγινε η παρακάτω ανάλυση:</w:t>
+      </w:r>
+    </w:p>
+    <w:p>
+      <w:r>
+        <w:t>Για την προδιαγραφή 1 έχουμε:</w:t>
+      </w:r>
+    </w:p>
+    <w:p>
+      <w:pPr>
+        <w:rPr>
+          <w:rFonts w:eastAsiaTheme="minorEastAsia"/>
+          <w:i/>
+        </w:rPr>
+      </w:pPr>
+      <m:oMathPara>
+        <m:oMath>
+          <m:sSub>
+            <m:sSubPr>
+              <m:ctrlPr>
+                <w:rPr>
+                  <w:rFonts w:ascii="Cambria Math" w:hAnsi="Cambria Math"/>
+                  <w:i/>
+                </w:rPr>
+              </m:ctrlPr>
+            </m:sSubPr>
+            <m:e>
+              <m:r>
+                <w:rPr>
+                  <w:rFonts w:ascii="Cambria Math" w:hAnsi="Cambria Math"/>
+                </w:rPr>
+                <m:t>ω</m:t>
+              </m:r>
+            </m:e>
+            <m:sub>
+              <m:r>
+                <w:rPr>
+                  <w:rFonts w:ascii="Cambria Math" w:hAnsi="Cambria Math"/>
+                  <w:lang w:val="en-US"/>
+                </w:rPr>
+                <m:t>d</m:t>
+              </m:r>
+            </m:sub>
+          </m:sSub>
+          <m:r>
+            <w:rPr>
+              <w:rFonts w:ascii="Cambria Math" w:hAnsi="Cambria Math"/>
+            </w:rPr>
+            <m:t>≥1.0</m:t>
+          </m:r>
+        </m:oMath>
+      </m:oMathPara>
+    </w:p>
+    <w:p>
+      <w:pPr>
+        <w:rPr>
+          <w:rFonts w:eastAsiaTheme="minorEastAsia"/>
+          <w:i/>
+        </w:rPr>
+      </w:pPr>
+      <m:oMathPara>
+        <m:oMath>
+          <m:r>
+            <w:rPr>
+              <w:rFonts w:ascii="Cambria Math" w:eastAsiaTheme="minorEastAsia" w:hAnsi="Cambria Math"/>
+            </w:rPr>
+            <m:t>σ≤0</m:t>
+          </m:r>
+        </m:oMath>
+      </m:oMathPara>
+    </w:p>
+    <w:p>
+      <w:pPr>
+        <w:rPr>
+          <w:rFonts w:eastAsiaTheme="minorEastAsia"/>
+          <w:iCs/>
+        </w:rPr>
+      </w:pPr>
+      <w:r>
+        <w:rPr>
+          <w:rFonts w:eastAsiaTheme="minorEastAsia"/>
+          <w:iCs/>
+        </w:rPr>
+        <w:t xml:space="preserve">Για την προδιαγραφή 2 έχουμε: </w:t>
+      </w:r>
+    </w:p>
+    <w:p>
+      <w:pPr>
+        <w:rPr>
+          <w:rFonts w:eastAsiaTheme="minorEastAsia"/>
+          <w:iCs/>
+          <w:lang w:val="en-US"/>
+        </w:rPr>
+      </w:pPr>
+      <m:oMathPara>
+        <m:oMath>
+          <m:sSub>
+            <m:sSubPr>
+              <m:ctrlPr>
+                <w:rPr>
+                  <w:rFonts w:ascii="Cambria Math" w:eastAsiaTheme="minorEastAsia" w:hAnsi="Cambria Math"/>
+                  <w:i/>
+                  <w:iCs/>
+                </w:rPr>
+              </m:ctrlPr>
+            </m:sSubPr>
+            <m:e>
+              <m:r>
+                <w:rPr>
+                  <w:rFonts w:ascii="Cambria Math" w:eastAsiaTheme="minorEastAsia" w:hAnsi="Cambria Math"/>
+                </w:rPr>
+                <m:t>ζ</m:t>
+              </m:r>
+            </m:e>
+            <m:sub>
+              <m:r>
+                <w:rPr>
+                  <w:rFonts w:ascii="Cambria Math" w:eastAsiaTheme="minorEastAsia" w:hAnsi="Cambria Math"/>
+                </w:rPr>
+                <m:t>d</m:t>
+              </m:r>
+            </m:sub>
+          </m:sSub>
+          <m:r>
+            <w:rPr>
+              <w:rFonts w:ascii="Cambria Math" w:eastAsiaTheme="minorEastAsia" w:hAnsi="Cambria Math"/>
+            </w:rPr>
+            <m:t>≥0.19⇒θ≤</m:t>
+          </m:r>
+          <m:sSub>
+            <m:sSubPr>
+              <m:ctrlPr>
+                <w:rPr>
+                  <w:rFonts w:ascii="Cambria Math" w:hAnsi="Cambria Math"/>
+                  <w:i/>
+                  <w:iCs/>
+                </w:rPr>
+              </m:ctrlPr>
+            </m:sSubPr>
+            <m:e>
+              <m:r>
+                <w:rPr>
+                  <w:rFonts w:ascii="Cambria Math" w:hAnsi="Cambria Math"/>
+                </w:rPr>
+                <m:t>θ</m:t>
+              </m:r>
+            </m:e>
+            <m:sub>
+              <m:r>
+                <w:rPr>
+                  <w:rFonts w:ascii="Cambria Math" w:hAnsi="Cambria Math"/>
+                  <w:lang w:val="en-US"/>
+                </w:rPr>
+                <m:t>min</m:t>
+              </m:r>
+            </m:sub>
+          </m:sSub>
+          <m:r>
+            <w:rPr>
+              <w:rFonts w:ascii="Cambria Math" w:hAnsi="Cambria Math"/>
+            </w:rPr>
+            <m:t>=</m:t>
+          </m:r>
+          <m:func>
+            <m:funcPr>
+              <m:ctrlPr>
+                <w:rPr>
+                  <w:rFonts w:ascii="Cambria Math" w:hAnsi="Cambria Math"/>
+                  <w:i/>
+                  <w:iCs/>
+                </w:rPr>
+              </m:ctrlPr>
+            </m:funcPr>
+            <m:fName>
+              <m:r>
+                <m:rPr>
+                  <m:sty m:val="p"/>
+                </m:rPr>
+                <w:rPr>
+                  <w:rFonts w:ascii="Cambria Math" w:hAnsi="Cambria Math"/>
+                </w:rPr>
+                <m:t>acos</m:t>
+              </m:r>
+            </m:fName>
+            <m:e>
+              <m:d>
+                <m:dPr>
+                  <m:ctrlPr>
+                    <w:rPr>
+                      <w:rFonts w:ascii="Cambria Math" w:hAnsi="Cambria Math"/>
+                      <w:i/>
+                      <w:iCs/>
+                    </w:rPr>
+                  </m:ctrlPr>
+                </m:dPr>
+                <m:e>
+                  <m:r>
+                    <w:rPr>
+                      <w:rFonts w:ascii="Cambria Math" w:eastAsiaTheme="minorEastAsia" w:hAnsi="Cambria Math"/>
+                    </w:rPr>
+                    <m:t>0.19</m:t>
+                  </m:r>
+                </m:e>
+              </m:d>
+            </m:e>
+          </m:func>
+          <m:r>
+            <w:rPr>
+              <w:rFonts w:ascii="Cambria Math" w:hAnsi="Cambria Math"/>
+            </w:rPr>
+            <m:t>⇒</m:t>
+          </m:r>
+          <m:func>
+            <m:funcPr>
+              <m:ctrlPr>
+                <w:rPr>
+                  <w:rFonts w:ascii="Cambria Math" w:hAnsi="Cambria Math"/>
+                  <w:iCs/>
+                </w:rPr>
+              </m:ctrlPr>
+            </m:funcPr>
+            <m:fName>
+              <m:r>
+                <m:rPr>
+                  <m:sty m:val="p"/>
+                </m:rPr>
+                <w:rPr>
+                  <w:rFonts w:ascii="Cambria Math" w:hAnsi="Cambria Math"/>
+                </w:rPr>
+                <m:t>tan</m:t>
+              </m:r>
+              <m:ctrlPr>
+                <w:rPr>
+                  <w:rFonts w:ascii="Cambria Math" w:hAnsi="Cambria Math"/>
+                  <w:i/>
+                  <w:iCs/>
+                </w:rPr>
+              </m:ctrlPr>
+            </m:fName>
+            <m:e>
+              <m:d>
+                <m:dPr>
+                  <m:ctrlPr>
+                    <w:rPr>
+                      <w:rFonts w:ascii="Cambria Math" w:hAnsi="Cambria Math"/>
+                      <w:i/>
+                      <w:iCs/>
+                    </w:rPr>
+                  </m:ctrlPr>
+                </m:dPr>
+                <m:e>
+                  <m:r>
+                    <w:rPr>
+                      <w:rFonts w:ascii="Cambria Math" w:hAnsi="Cambria Math"/>
+                    </w:rPr>
+                    <m:t>θ</m:t>
+                  </m:r>
+                </m:e>
+              </m:d>
+            </m:e>
+          </m:func>
+          <m:r>
+            <w:rPr>
+              <w:rFonts w:ascii="Cambria Math" w:hAnsi="Cambria Math"/>
+            </w:rPr>
+            <m:t>≤</m:t>
+          </m:r>
+          <m:func>
+            <m:funcPr>
+              <m:ctrlPr>
+                <w:rPr>
+                  <w:rFonts w:ascii="Cambria Math" w:hAnsi="Cambria Math"/>
+                  <w:i/>
+                  <w:iCs/>
+                  <w:lang w:val="en-US"/>
+                </w:rPr>
+              </m:ctrlPr>
+            </m:funcPr>
+            <m:fName>
+              <m:r>
+                <m:rPr>
+                  <m:sty m:val="p"/>
+                </m:rPr>
+                <w:rPr>
+                  <w:rFonts w:ascii="Cambria Math" w:hAnsi="Cambria Math"/>
+                  <w:lang w:val="en-US"/>
+                </w:rPr>
+                <m:t>tan</m:t>
+              </m:r>
+              <m:ctrlPr>
+                <w:rPr>
+                  <w:rFonts w:ascii="Cambria Math" w:hAnsi="Cambria Math"/>
+                  <w:i/>
+                  <w:iCs/>
+                </w:rPr>
+              </m:ctrlPr>
+            </m:fName>
+            <m:e>
+              <m:d>
+                <m:dPr>
+                  <m:ctrlPr>
+                    <w:rPr>
+                      <w:rFonts w:ascii="Cambria Math" w:hAnsi="Cambria Math"/>
+                      <w:i/>
+                      <w:iCs/>
+                      <w:lang w:val="en-US"/>
+                    </w:rPr>
+                  </m:ctrlPr>
+                </m:dPr>
+                <m:e>
+                  <m:func>
+                    <m:funcPr>
+                      <m:ctrlPr>
+                        <w:rPr>
+                          <w:rFonts w:ascii="Cambria Math" w:hAnsi="Cambria Math"/>
+                          <w:i/>
+                          <w:iCs/>
+                          <w:lang w:val="en-US"/>
+                        </w:rPr>
+                      </m:ctrlPr>
+                    </m:funcPr>
+                    <m:fName>
+                      <m:r>
+                        <w:rPr>
+                          <w:rFonts w:ascii="Cambria Math" w:hAnsi="Cambria Math"/>
+                          <w:lang w:val="en-US"/>
+                        </w:rPr>
+                        <m:t>acos</m:t>
+                      </m:r>
+                    </m:fName>
+                    <m:e>
+                      <m:d>
+                        <m:dPr>
+                          <m:ctrlPr>
+                            <w:rPr>
+                              <w:rFonts w:ascii="Cambria Math" w:hAnsi="Cambria Math"/>
+                              <w:i/>
+                              <w:iCs/>
+                              <w:lang w:val="en-US"/>
+                            </w:rPr>
+                          </m:ctrlPr>
+                        </m:dPr>
+                        <m:e>
+                          <m:r>
+                            <w:rPr>
+                              <w:rFonts w:ascii="Cambria Math" w:eastAsiaTheme="minorEastAsia" w:hAnsi="Cambria Math"/>
+                            </w:rPr>
+                            <m:t>0.19</m:t>
+                          </m:r>
+                          <m:ctrlPr>
+                            <w:rPr>
+                              <w:rFonts w:ascii="Cambria Math" w:hAnsi="Cambria Math"/>
+                              <w:i/>
+                              <w:iCs/>
+                            </w:rPr>
+                          </m:ctrlPr>
+                        </m:e>
+                      </m:d>
+                    </m:e>
+                  </m:func>
+                  <m:ctrlPr>
+                    <w:rPr>
+                      <w:rFonts w:ascii="Cambria Math" w:hAnsi="Cambria Math"/>
+                      <w:i/>
+                      <w:iCs/>
+                    </w:rPr>
+                  </m:ctrlPr>
+                </m:e>
+              </m:d>
+            </m:e>
+          </m:func>
+          <m:r>
+            <w:rPr>
+              <w:rFonts w:ascii="Cambria Math" w:hAnsi="Cambria Math"/>
+              <w:lang w:val="en-US"/>
+            </w:rPr>
+            <m:t>⇒</m:t>
+          </m:r>
+        </m:oMath>
+      </m:oMathPara>
+    </w:p>
+    <w:p>
+      <w:pPr>
+        <w:rPr>
+          <w:rFonts w:eastAsiaTheme="minorEastAsia"/>
+          <w:i/>
+          <w:iCs/>
+        </w:rPr>
+      </w:pPr>
+      <m:oMathPara>
+        <m:oMath>
+          <m:sSub>
+            <m:sSubPr>
+              <m:ctrlPr>
+                <w:rPr>
+                  <w:rFonts w:ascii="Cambria Math" w:hAnsi="Cambria Math"/>
+                  <w:i/>
+                  <w:iCs/>
+                </w:rPr>
+              </m:ctrlPr>
+            </m:sSubPr>
+            <m:e>
+              <m:r>
+                <w:rPr>
+                  <w:rFonts w:ascii="Cambria Math" w:hAnsi="Cambria Math"/>
+                </w:rPr>
+                <m:t>ω</m:t>
+              </m:r>
+              <m:ctrlPr>
+                <w:rPr>
+                  <w:rFonts w:ascii="Cambria Math" w:hAnsi="Cambria Math"/>
+                  <w:i/>
+                  <w:iCs/>
+                  <w:lang w:val="en-US"/>
+                </w:rPr>
+              </m:ctrlPr>
+            </m:e>
+            <m:sub>
+              <m:r>
+                <w:rPr>
+                  <w:rFonts w:ascii="Cambria Math" w:hAnsi="Cambria Math"/>
+                  <w:lang w:val="en-US"/>
+                </w:rPr>
+                <m:t>d</m:t>
+              </m:r>
+            </m:sub>
+          </m:sSub>
+          <m:r>
+            <w:rPr>
+              <w:rFonts w:ascii="Cambria Math" w:hAnsi="Cambria Math"/>
+            </w:rPr>
+            <m:t>≤</m:t>
+          </m:r>
+          <m:func>
+            <m:funcPr>
+              <m:ctrlPr>
+                <w:rPr>
+                  <w:rFonts w:ascii="Cambria Math" w:hAnsi="Cambria Math"/>
+                  <w:i/>
+                  <w:iCs/>
+                  <w:lang w:val="en-US"/>
+                </w:rPr>
+              </m:ctrlPr>
+            </m:funcPr>
+            <m:fName>
+              <m:r>
+                <m:rPr>
+                  <m:sty m:val="p"/>
+                </m:rPr>
+                <w:rPr>
+                  <w:rFonts w:ascii="Cambria Math" w:hAnsi="Cambria Math"/>
+                  <w:lang w:val="en-US"/>
+                </w:rPr>
+                <m:t>tan</m:t>
+              </m:r>
+              <m:ctrlPr>
+                <w:rPr>
+                  <w:rFonts w:ascii="Cambria Math" w:hAnsi="Cambria Math"/>
+                  <w:i/>
+                  <w:iCs/>
+                </w:rPr>
+              </m:ctrlPr>
+            </m:fName>
+            <m:e>
+              <m:d>
+                <m:dPr>
+                  <m:ctrlPr>
+                    <w:rPr>
+                      <w:rFonts w:ascii="Cambria Math" w:hAnsi="Cambria Math"/>
+                      <w:i/>
+                      <w:iCs/>
+                      <w:lang w:val="en-US"/>
+                    </w:rPr>
+                  </m:ctrlPr>
+                </m:dPr>
+                <m:e>
+                  <m:func>
+                    <m:funcPr>
+                      <m:ctrlPr>
+                        <w:rPr>
+                          <w:rFonts w:ascii="Cambria Math" w:hAnsi="Cambria Math"/>
+                          <w:i/>
+                          <w:iCs/>
+                          <w:lang w:val="en-US"/>
+                        </w:rPr>
+                      </m:ctrlPr>
+                    </m:funcPr>
+                    <m:fName>
+                      <m:r>
+                        <w:rPr>
+                          <w:rFonts w:ascii="Cambria Math" w:hAnsi="Cambria Math"/>
+                          <w:lang w:val="en-US"/>
+                        </w:rPr>
+                        <m:t>acos</m:t>
+                      </m:r>
+                    </m:fName>
+                    <m:e>
+                      <m:d>
+                        <m:dPr>
+                          <m:ctrlPr>
+                            <w:rPr>
+                              <w:rFonts w:ascii="Cambria Math" w:hAnsi="Cambria Math"/>
+                              <w:i/>
+                              <w:iCs/>
+                              <w:lang w:val="en-US"/>
+                            </w:rPr>
+                          </m:ctrlPr>
+                        </m:dPr>
+                        <m:e>
+                          <m:r>
+                            <w:rPr>
+                              <w:rFonts w:ascii="Cambria Math" w:eastAsiaTheme="minorEastAsia" w:hAnsi="Cambria Math"/>
+                            </w:rPr>
+                            <m:t>0.19</m:t>
+                          </m:r>
+                          <m:ctrlPr>
+                            <w:rPr>
+                              <w:rFonts w:ascii="Cambria Math" w:hAnsi="Cambria Math"/>
+                              <w:i/>
+                              <w:iCs/>
+                            </w:rPr>
+                          </m:ctrlPr>
+                        </m:e>
+                      </m:d>
+                    </m:e>
+                  </m:func>
+                  <m:ctrlPr>
+                    <w:rPr>
+                      <w:rFonts w:ascii="Cambria Math" w:hAnsi="Cambria Math"/>
+                      <w:i/>
+                      <w:iCs/>
+                    </w:rPr>
+                  </m:ctrlPr>
+                </m:e>
+              </m:d>
+            </m:e>
+          </m:func>
+          <m:r>
+            <w:rPr>
+              <w:rFonts w:ascii="Cambria Math" w:hAnsi="Cambria Math"/>
+              <w:lang w:val="en-US"/>
+            </w:rPr>
+            <m:t>⋅</m:t>
+          </m:r>
+          <m:r>
+            <w:rPr>
+              <w:rFonts w:ascii="Cambria Math" w:hAnsi="Cambria Math"/>
+            </w:rPr>
+            <m:t>σ</m:t>
+          </m:r>
+        </m:oMath>
+      </m:oMathPara>
+    </w:p>
+    <w:p>
+      <w:pPr>
+        <w:rPr>
+          <w:rFonts w:eastAsiaTheme="minorEastAsia"/>
+        </w:rPr>
+      </w:pPr>
+      <w:r>
+        <w:rPr>
+          <w:rFonts w:eastAsiaTheme="minorEastAsia"/>
+        </w:rPr>
+        <w:t xml:space="preserve">Για την προδιαγραφή 3 έχουμε: </w:t>
+      </w:r>
+    </w:p>
+    <w:p>
+      <w:pPr>
+        <w:rPr>
+          <w:rFonts w:eastAsiaTheme="minorEastAsia"/>
+          <w:lang w:val="en-US"/>
+        </w:rPr>
+      </w:pPr>
+      <m:oMathPara>
+        <m:oMath>
+          <m:sSub>
+            <m:sSubPr>
+              <m:ctrlPr>
+                <w:rPr>
+                  <w:rFonts w:ascii="Cambria Math" w:hAnsi="Cambria Math"/>
+                  <w:i/>
+                </w:rPr>
+              </m:ctrlPr>
+            </m:sSubPr>
+            <m:e>
+              <m:r>
+                <w:rPr>
+                  <w:rFonts w:ascii="Cambria Math" w:hAnsi="Cambria Math"/>
+                </w:rPr>
+                <m:t>ζ</m:t>
+              </m:r>
+            </m:e>
+            <m:sub>
+              <m:r>
+                <w:rPr>
+                  <w:rFonts w:ascii="Cambria Math" w:hAnsi="Cambria Math"/>
+                  <w:lang w:val="en-US"/>
+                </w:rPr>
+                <m:t>d</m:t>
+              </m:r>
+            </m:sub>
+          </m:sSub>
+          <m:r>
+            <w:rPr>
+              <w:rFonts w:ascii="Cambria Math" w:hAnsi="Cambria Math"/>
+            </w:rPr>
+            <m:t>⋅</m:t>
+          </m:r>
+          <m:sSub>
+            <m:sSubPr>
+              <m:ctrlPr>
+                <w:rPr>
+                  <w:rFonts w:ascii="Cambria Math" w:hAnsi="Cambria Math"/>
+                  <w:i/>
+                </w:rPr>
+              </m:ctrlPr>
+            </m:sSubPr>
+            <m:e>
+              <m:r>
+                <w:rPr>
+                  <w:rFonts w:ascii="Cambria Math" w:hAnsi="Cambria Math"/>
+                </w:rPr>
+                <m:t>ω</m:t>
+              </m:r>
+            </m:e>
+            <m:sub>
+              <m:r>
+                <w:rPr>
+                  <w:rFonts w:ascii="Cambria Math" w:hAnsi="Cambria Math"/>
+                  <w:lang w:val="en-US"/>
+                </w:rPr>
+                <m:t>d</m:t>
+              </m:r>
+            </m:sub>
+          </m:sSub>
+          <m:r>
+            <w:rPr>
+              <w:rFonts w:ascii="Cambria Math" w:hAnsi="Cambria Math"/>
+            </w:rPr>
+            <m:t>≥0.35</m:t>
+          </m:r>
+          <m:r>
+            <w:rPr>
+              <w:rFonts w:ascii="Cambria Math" w:eastAsiaTheme="minorEastAsia" w:hAnsi="Cambria Math"/>
+            </w:rPr>
+            <m:t>⇒</m:t>
+          </m:r>
+          <m:sSub>
+            <m:sSubPr>
+              <m:ctrlPr>
+                <w:rPr>
+                  <w:rFonts w:ascii="Cambria Math" w:eastAsiaTheme="minorEastAsia" w:hAnsi="Cambria Math"/>
+                  <w:i/>
+                  <w:lang w:val="en-US"/>
+                </w:rPr>
+              </m:ctrlPr>
+            </m:sSubPr>
+            <m:e>
+              <m:r>
+                <w:rPr>
+                  <w:rFonts w:ascii="Cambria Math" w:eastAsiaTheme="minorEastAsia" w:hAnsi="Cambria Math"/>
+                  <w:lang w:val="en-US"/>
+                </w:rPr>
+                <m:t>ω</m:t>
+              </m:r>
+              <m:ctrlPr>
+                <w:rPr>
+                  <w:rFonts w:ascii="Cambria Math" w:eastAsiaTheme="minorEastAsia" w:hAnsi="Cambria Math"/>
+                  <w:i/>
+                </w:rPr>
+              </m:ctrlPr>
+            </m:e>
+            <m:sub>
+              <m:r>
+                <w:rPr>
+                  <w:rFonts w:ascii="Cambria Math" w:eastAsiaTheme="minorEastAsia" w:hAnsi="Cambria Math"/>
+                  <w:lang w:val="en-US"/>
+                </w:rPr>
+                <m:t>d</m:t>
+              </m:r>
+            </m:sub>
+          </m:sSub>
+          <m:r>
+            <w:rPr>
+              <w:rFonts w:ascii="Cambria Math" w:eastAsiaTheme="minorEastAsia" w:hAnsi="Cambria Math"/>
+              <w:lang w:val="en-US"/>
+            </w:rPr>
+            <m:t>≥</m:t>
+          </m:r>
+          <m:f>
+            <m:fPr>
+              <m:ctrlPr>
+                <w:rPr>
+                  <w:rFonts w:ascii="Cambria Math" w:eastAsiaTheme="minorEastAsia" w:hAnsi="Cambria Math"/>
+                  <w:i/>
+                  <w:lang w:val="en-US"/>
+                </w:rPr>
+              </m:ctrlPr>
+            </m:fPr>
+            <m:num>
+              <m:r>
+                <w:rPr>
+                  <w:rFonts w:ascii="Cambria Math" w:eastAsiaTheme="minorEastAsia" w:hAnsi="Cambria Math"/>
+                  <w:lang w:val="en-US"/>
+                </w:rPr>
+                <m:t>0.35</m:t>
+              </m:r>
+            </m:num>
+            <m:den>
+              <m:sSub>
+                <m:sSubPr>
+                  <m:ctrlPr>
+                    <w:rPr>
+                      <w:rFonts w:ascii="Cambria Math" w:eastAsiaTheme="minorEastAsia" w:hAnsi="Cambria Math"/>
+                      <w:i/>
+                    </w:rPr>
+                  </m:ctrlPr>
+                </m:sSubPr>
+                <m:e>
+                  <m:r>
+                    <w:rPr>
+                      <w:rFonts w:ascii="Cambria Math" w:eastAsiaTheme="minorEastAsia" w:hAnsi="Cambria Math"/>
+                    </w:rPr>
+                    <m:t>ζ</m:t>
+                  </m:r>
+                </m:e>
+                <m:sub>
+                  <m:r>
+                    <w:rPr>
+                      <w:rFonts w:ascii="Cambria Math" w:eastAsiaTheme="minorEastAsia" w:hAnsi="Cambria Math"/>
+                      <w:lang w:val="en-US"/>
+                    </w:rPr>
+                    <m:t>d</m:t>
+                  </m:r>
+                </m:sub>
+              </m:sSub>
+            </m:den>
+          </m:f>
+          <m:r>
+            <w:rPr>
+              <w:rFonts w:ascii="Cambria Math" w:eastAsiaTheme="minorEastAsia" w:hAnsi="Cambria Math"/>
+              <w:lang w:val="en-US"/>
+            </w:rPr>
+            <m:t>⇒</m:t>
+          </m:r>
+          <m:sSub>
+            <m:sSubPr>
+              <m:ctrlPr>
+                <w:rPr>
+                  <w:rFonts w:ascii="Cambria Math" w:eastAsiaTheme="minorEastAsia" w:hAnsi="Cambria Math"/>
+                  <w:i/>
+                  <w:lang w:val="en-US"/>
+                </w:rPr>
+              </m:ctrlPr>
+            </m:sSubPr>
+            <m:e>
+              <m:r>
+                <w:rPr>
+                  <w:rFonts w:ascii="Cambria Math" w:eastAsiaTheme="minorEastAsia" w:hAnsi="Cambria Math"/>
+                  <w:lang w:val="en-US"/>
+                </w:rPr>
+                <m:t>ω</m:t>
+              </m:r>
+              <m:ctrlPr>
+                <w:rPr>
+                  <w:rFonts w:ascii="Cambria Math" w:eastAsiaTheme="minorEastAsia" w:hAnsi="Cambria Math"/>
+                  <w:i/>
+                </w:rPr>
+              </m:ctrlPr>
+            </m:e>
+            <m:sub>
+              <m:r>
+                <w:rPr>
+                  <w:rFonts w:ascii="Cambria Math" w:eastAsiaTheme="minorEastAsia" w:hAnsi="Cambria Math"/>
+                  <w:lang w:val="en-US"/>
+                </w:rPr>
+                <m:t>d</m:t>
+              </m:r>
+            </m:sub>
+          </m:sSub>
+          <m:r>
+            <w:rPr>
+              <w:rFonts w:ascii="Cambria Math" w:eastAsiaTheme="minorEastAsia" w:hAnsi="Cambria Math"/>
+              <w:lang w:val="en-US"/>
+            </w:rPr>
+            <m:t>≥</m:t>
+          </m:r>
+          <m:f>
+            <m:fPr>
+              <m:ctrlPr>
+                <w:rPr>
+                  <w:rFonts w:ascii="Cambria Math" w:eastAsiaTheme="minorEastAsia" w:hAnsi="Cambria Math"/>
+                  <w:i/>
+                  <w:lang w:val="en-US"/>
+                </w:rPr>
+              </m:ctrlPr>
+            </m:fPr>
+            <m:num>
+              <m:r>
+                <w:rPr>
+                  <w:rFonts w:ascii="Cambria Math" w:eastAsiaTheme="minorEastAsia" w:hAnsi="Cambria Math"/>
+                  <w:lang w:val="en-US"/>
+                </w:rPr>
+                <m:t>0.35</m:t>
+              </m:r>
+            </m:num>
+            <m:den>
+              <m:func>
+                <m:funcPr>
+                  <m:ctrlPr>
+                    <w:rPr>
+                      <w:rFonts w:ascii="Cambria Math" w:eastAsiaTheme="minorEastAsia" w:hAnsi="Cambria Math"/>
+                    </w:rPr>
+                  </m:ctrlPr>
+                </m:funcPr>
+                <m:fName>
+                  <m:r>
+                    <m:rPr>
+                      <m:sty m:val="p"/>
+                    </m:rPr>
+                    <w:rPr>
+                      <w:rFonts w:ascii="Cambria Math" w:eastAsiaTheme="minorEastAsia" w:hAnsi="Cambria Math"/>
+                    </w:rPr>
+                    <m:t>cos</m:t>
+                  </m:r>
+                </m:fName>
+                <m:e>
+                  <m:d>
+                    <m:dPr>
+                      <m:ctrlPr>
+                        <w:rPr>
+                          <w:rFonts w:ascii="Cambria Math" w:eastAsiaTheme="minorEastAsia" w:hAnsi="Cambria Math"/>
+                          <w:i/>
+                        </w:rPr>
+                      </m:ctrlPr>
+                    </m:dPr>
+                    <m:e>
+                      <m:r>
+                        <w:rPr>
+                          <w:rFonts w:ascii="Cambria Math" w:eastAsiaTheme="minorEastAsia" w:hAnsi="Cambria Math"/>
+                        </w:rPr>
+                        <m:t>θ</m:t>
+                      </m:r>
+                    </m:e>
+                  </m:d>
+                </m:e>
+              </m:func>
+            </m:den>
+          </m:f>
+          <m:r>
+            <w:rPr>
+              <w:rFonts w:ascii="Cambria Math" w:eastAsiaTheme="minorEastAsia" w:hAnsi="Cambria Math"/>
+              <w:lang w:val="en-US"/>
+            </w:rPr>
+            <m:t>⇒</m:t>
+          </m:r>
+        </m:oMath>
+      </m:oMathPara>
+    </w:p>
+    <w:p>
+      <w:pPr>
+        <w:rPr>
+          <w:rFonts w:eastAsiaTheme="minorEastAsia"/>
+          <w:i/>
+          <w:lang w:val="en-US"/>
+        </w:rPr>
+      </w:pPr>
+      <m:oMathPara>
+        <m:oMath>
+          <m:sSub>
+            <m:sSubPr>
+              <m:ctrlPr>
+                <w:rPr>
+                  <w:rFonts w:ascii="Cambria Math" w:eastAsiaTheme="minorEastAsia" w:hAnsi="Cambria Math"/>
+                  <w:i/>
+                  <w:lang w:val="en-US"/>
+                </w:rPr>
+              </m:ctrlPr>
+            </m:sSubPr>
+            <m:e>
+              <m:r>
+                <w:rPr>
+                  <w:rFonts w:ascii="Cambria Math" w:eastAsiaTheme="minorEastAsia" w:hAnsi="Cambria Math"/>
+                  <w:lang w:val="en-US"/>
+                </w:rPr>
+                <m:t>ω</m:t>
+              </m:r>
+              <m:ctrlPr>
+                <w:rPr>
+                  <w:rFonts w:ascii="Cambria Math" w:eastAsiaTheme="minorEastAsia" w:hAnsi="Cambria Math"/>
+                  <w:i/>
+                </w:rPr>
+              </m:ctrlPr>
+            </m:e>
+            <m:sub>
+              <m:r>
+                <w:rPr>
+                  <w:rFonts w:ascii="Cambria Math" w:eastAsiaTheme="minorEastAsia" w:hAnsi="Cambria Math"/>
+                  <w:lang w:val="en-US"/>
+                </w:rPr>
+                <m:t>d</m:t>
+              </m:r>
+            </m:sub>
+          </m:sSub>
+          <m:r>
+            <w:rPr>
+              <w:rFonts w:ascii="Cambria Math" w:eastAsiaTheme="minorEastAsia" w:hAnsi="Cambria Math"/>
+              <w:lang w:val="en-US"/>
+            </w:rPr>
+            <m:t>≥</m:t>
+          </m:r>
+          <m:f>
+            <m:fPr>
+              <m:ctrlPr>
+                <w:rPr>
+                  <w:rFonts w:ascii="Cambria Math" w:eastAsiaTheme="minorEastAsia" w:hAnsi="Cambria Math"/>
+                  <w:i/>
+                  <w:lang w:val="en-US"/>
+                </w:rPr>
+              </m:ctrlPr>
+            </m:fPr>
+            <m:num>
+              <m:r>
+                <w:rPr>
+                  <w:rFonts w:ascii="Cambria Math" w:eastAsiaTheme="minorEastAsia" w:hAnsi="Cambria Math"/>
+                  <w:lang w:val="en-US"/>
+                </w:rPr>
+                <m:t>0.35</m:t>
+              </m:r>
+            </m:num>
+            <m:den>
+              <m:func>
+                <m:funcPr>
+                  <m:ctrlPr>
+                    <w:rPr>
+                      <w:rFonts w:ascii="Cambria Math" w:eastAsiaTheme="minorEastAsia" w:hAnsi="Cambria Math"/>
+                      <w:i/>
+                    </w:rPr>
+                  </m:ctrlPr>
+                </m:funcPr>
+                <m:fName>
+                  <m:r>
+                    <m:rPr>
+                      <m:sty m:val="p"/>
+                    </m:rPr>
+                    <w:rPr>
+                      <w:rFonts w:ascii="Cambria Math" w:eastAsiaTheme="minorEastAsia" w:hAnsi="Cambria Math"/>
+                    </w:rPr>
+                    <m:t>cos</m:t>
+                  </m:r>
+                </m:fName>
+                <m:e>
+                  <m:d>
+                    <m:dPr>
+                      <m:ctrlPr>
+                        <w:rPr>
+                          <w:rFonts w:ascii="Cambria Math" w:eastAsiaTheme="minorEastAsia" w:hAnsi="Cambria Math"/>
+                          <w:i/>
+                        </w:rPr>
+                      </m:ctrlPr>
+                    </m:dPr>
+                    <m:e>
+                      <m:func>
+                        <m:funcPr>
+                          <m:ctrlPr>
+                            <w:rPr>
+                              <w:rFonts w:ascii="Cambria Math" w:eastAsiaTheme="minorEastAsia" w:hAnsi="Cambria Math"/>
+                              <w:i/>
+                              <w:lang w:val="en-US"/>
+                            </w:rPr>
+                          </m:ctrlPr>
+                        </m:funcPr>
+                        <m:fName>
+                          <m:r>
+                            <w:rPr>
+                              <w:rFonts w:ascii="Cambria Math" w:eastAsiaTheme="minorEastAsia" w:hAnsi="Cambria Math"/>
+                              <w:lang w:val="en-US"/>
+                            </w:rPr>
+                            <m:t>atan</m:t>
+                          </m:r>
+                          <m:ctrlPr>
+                            <w:rPr>
+                              <w:rFonts w:ascii="Cambria Math" w:eastAsiaTheme="minorEastAsia" w:hAnsi="Cambria Math"/>
+                              <w:i/>
+                            </w:rPr>
+                          </m:ctrlPr>
+                        </m:fName>
+                        <m:e>
+                          <m:d>
+                            <m:dPr>
+                              <m:ctrlPr>
+                                <w:rPr>
+                                  <w:rFonts w:ascii="Cambria Math" w:eastAsiaTheme="minorEastAsia" w:hAnsi="Cambria Math"/>
+                                  <w:i/>
+                                  <w:lang w:val="en-US"/>
+                                </w:rPr>
+                              </m:ctrlPr>
+                            </m:dPr>
+                            <m:e>
+                              <m:f>
+                                <m:fPr>
+                                  <m:ctrlPr>
+                                    <w:rPr>
+                                      <w:rFonts w:ascii="Cambria Math" w:eastAsiaTheme="minorEastAsia" w:hAnsi="Cambria Math"/>
+                                      <w:i/>
+                                      <w:lang w:val="en-US"/>
+                                    </w:rPr>
+                                  </m:ctrlPr>
+                                </m:fPr>
+                                <m:num>
+                                  <m:sSub>
+                                    <m:sSubPr>
+                                      <m:ctrlPr>
+                                        <w:rPr>
+                                          <w:rFonts w:ascii="Cambria Math" w:eastAsiaTheme="minorEastAsia" w:hAnsi="Cambria Math"/>
+                                          <w:i/>
+                                          <w:lang w:val="en-US"/>
+                                        </w:rPr>
+                                      </m:ctrlPr>
+                                    </m:sSubPr>
+                                    <m:e>
+                                      <m:r>
+                                        <w:rPr>
+                                          <w:rFonts w:ascii="Cambria Math" w:eastAsiaTheme="minorEastAsia" w:hAnsi="Cambria Math"/>
+                                        </w:rPr>
+                                        <m:t>ω</m:t>
+                                      </m:r>
+                                      <m:ctrlPr>
+                                        <w:rPr>
+                                          <w:rFonts w:ascii="Cambria Math" w:eastAsiaTheme="minorEastAsia" w:hAnsi="Cambria Math"/>
+                                          <w:i/>
+                                        </w:rPr>
+                                      </m:ctrlPr>
+                                    </m:e>
+                                    <m:sub>
+                                      <m:r>
+                                        <w:rPr>
+                                          <w:rFonts w:ascii="Cambria Math" w:eastAsiaTheme="minorEastAsia" w:hAnsi="Cambria Math"/>
+                                          <w:lang w:val="en-US"/>
+                                        </w:rPr>
+                                        <m:t>d</m:t>
+                                      </m:r>
+                                    </m:sub>
+                                  </m:sSub>
+                                </m:num>
+                                <m:den>
+                                  <m:r>
+                                    <w:rPr>
+                                      <w:rFonts w:ascii="Cambria Math" w:eastAsiaTheme="minorEastAsia" w:hAnsi="Cambria Math"/>
+                                    </w:rPr>
+                                    <m:t>σ</m:t>
+                                  </m:r>
+                                </m:den>
+                              </m:f>
+                            </m:e>
+                          </m:d>
+                        </m:e>
+                      </m:func>
+                    </m:e>
+                  </m:d>
+                </m:e>
+              </m:func>
+            </m:den>
+          </m:f>
+        </m:oMath>
+      </m:oMathPara>
+    </w:p>
+    <w:p>
+      <w:pPr>
+        <w:rPr>
+          <w:rFonts w:eastAsiaTheme="minorEastAsia"/>
+          <w:i/>
+          <w:lang w:val="en-US"/>
+        </w:rPr>
+      </w:pPr>
+    </w:p>
+    <w:p>
+      <w:pPr>
+        <w:pStyle w:val="Heading3"/>
+        <w:rPr>
+          <w:rFonts w:eastAsiaTheme="minorEastAsia"/>
+        </w:rPr>
+      </w:pPr>
+      <w:r>
+        <w:rPr>
+          <w:rFonts w:eastAsiaTheme="minorEastAsia"/>
+        </w:rPr>
+        <w:t>Σχεδιασμός νόμου ελέγχους για απόσβεση της Ολλανδικής περιστροφής</w:t>
+      </w:r>
+    </w:p>
+    <w:p>
+      <w:pPr>
+        <w:rPr>
+          <w:rFonts w:eastAsiaTheme="minorEastAsia"/>
+          <w:iCs/>
+        </w:rPr>
+      </w:pPr>
+      <w:r>
+        <w:rPr>
+          <w:rFonts w:eastAsiaTheme="minorEastAsia"/>
+          <w:iCs/>
+        </w:rPr>
+        <w:t xml:space="preserve">Στην συνέχεια αφού η προδιαγραφές έχουν τεθεί ακολουθεί η επιλογή της αρχιτεκτονικής ελέγχου. Στο πλαίσιο της παρούσας εργασία εξετάζεται ο νόμος ελέγχου με χρήση </w:t>
+      </w:r>
+      <w:r>
+        <w:rPr>
+          <w:rFonts w:eastAsiaTheme="minorEastAsia"/>
+          <w:iCs/>
+          <w:lang w:val="en-US"/>
+        </w:rPr>
+        <w:t>P</w:t>
+      </w:r>
+      <w:r>
+        <w:rPr>
+          <w:rFonts w:eastAsiaTheme="minorEastAsia"/>
+          <w:iCs/>
+        </w:rPr>
+        <w:t xml:space="preserve"> </w:t>
+      </w:r>
+      <w:r>
+        <w:rPr>
+          <w:rFonts w:eastAsiaTheme="minorEastAsia"/>
+          <w:iCs/>
+        </w:rPr>
+        <w:t xml:space="preserve">η </w:t>
+      </w:r>
+      <w:r>
+        <w:rPr>
+          <w:rFonts w:eastAsiaTheme="minorEastAsia"/>
+          <w:iCs/>
+          <w:lang w:val="en-US"/>
+        </w:rPr>
+        <w:t>PD</w:t>
+      </w:r>
+      <w:r>
+        <w:rPr>
+          <w:rFonts w:eastAsiaTheme="minorEastAsia"/>
+          <w:iCs/>
+        </w:rPr>
+        <w:t xml:space="preserve"> </w:t>
+      </w:r>
+      <w:r>
+        <w:rPr>
+          <w:rFonts w:eastAsiaTheme="minorEastAsia"/>
+          <w:iCs/>
+          <w:lang w:val="en-US"/>
+        </w:rPr>
+        <w:t>controller</w:t>
+      </w:r>
+      <w:r>
+        <w:rPr>
+          <w:rFonts w:eastAsiaTheme="minorEastAsia"/>
+          <w:iCs/>
+        </w:rPr>
+        <w:t xml:space="preserve">. </w:t>
+      </w:r>
+    </w:p>
+    <w:p>
+      <w:pPr>
+        <w:rPr>
+          <w:rFonts w:eastAsiaTheme="minorEastAsia"/>
+          <w:iCs/>
+        </w:rPr>
+      </w:pPr>
+      <w:r>
+        <w:rPr>
+          <w:rFonts w:eastAsiaTheme="minorEastAsia"/>
+          <w:iCs/>
+        </w:rPr>
+        <w:t xml:space="preserve">Όπως περιγράφεται και στην </w:t>
+      </w:r>
+      <w:r>
+        <w:rPr>
+          <w:rFonts w:eastAsiaTheme="minorEastAsia"/>
+          <w:iCs/>
+          <w:lang w:val="en-US"/>
+        </w:rPr>
+        <w:t>Longitudinal</w:t>
+      </w:r>
+      <w:r>
+        <w:rPr>
+          <w:rFonts w:eastAsiaTheme="minorEastAsia"/>
+          <w:iCs/>
+        </w:rPr>
+        <w:t xml:space="preserve"> </w:t>
+      </w:r>
+      <w:r>
+        <w:rPr>
+          <w:rFonts w:eastAsiaTheme="minorEastAsia"/>
+          <w:iCs/>
+        </w:rPr>
+        <w:t>περίπτωση</w:t>
+      </w:r>
+      <w:r>
+        <w:rPr>
+          <w:rFonts w:eastAsiaTheme="minorEastAsia"/>
+          <w:iCs/>
+        </w:rPr>
+        <w:t xml:space="preserve"> </w:t>
+      </w:r>
+      <w:r>
+        <w:rPr>
+          <w:rFonts w:eastAsiaTheme="minorEastAsia"/>
+          <w:iCs/>
+        </w:rPr>
+        <w:t xml:space="preserve">η μεθοδολογία που ακολουθείτε είναι αυτή της δοκιμής και λάθους. Συγκεκριμένα η χρονική σταθερά του </w:t>
+      </w:r>
+      <w:r>
+        <w:rPr>
+          <w:rFonts w:eastAsiaTheme="minorEastAsia"/>
+          <w:iCs/>
+          <w:lang w:val="en-US"/>
+        </w:rPr>
+        <w:t>D</w:t>
+      </w:r>
+      <w:r>
+        <w:rPr>
+          <w:rFonts w:eastAsiaTheme="minorEastAsia"/>
+          <w:iCs/>
+        </w:rPr>
+        <w:t xml:space="preserve"> όρου ώστε ο μηδενιστής που εισάγει στο σύστημα ανοιχτού βρόχου να επηρεάζει βέλτιστα ο τόπος των ριζών. Στην συνέχεια επιλέγεται το καταλληλότερο κέρδος.</w:t>
+      </w:r>
+    </w:p>
+    <w:p>
+      <w:pPr>
+        <w:keepNext/>
+        <w:jc w:val="center"/>
+      </w:pPr>
+      <w:r>
+        <w:rPr>
+          <w:noProof/>
+        </w:rPr>
+        <w:drawing>
+          <wp:inline distT="0" distB="0" distL="0" distR="0" wp14:anchorId="54298FC3" wp14:editId="7D0EA601">
+            <wp:extent cx="6645910" cy="2084705"/>
+            <wp:effectExtent l="0" t="0" r="2540" b="0"/>
+            <wp:docPr id="16" name="Picture 16"/>
+            <wp:cNvGraphicFramePr>
+              <a:graphicFrameLocks xmlns:a="http://schemas.openxmlformats.org/drawingml/2006/main" noChangeAspect="1"/>
+            </wp:cNvGraphicFramePr>
+            <a:graphic xmlns:a="http://schemas.openxmlformats.org/drawingml/2006/main">
+              <a:graphicData uri="http://schemas.openxmlformats.org/drawingml/2006/picture">
+                <pic:pic xmlns:pic="http://schemas.openxmlformats.org/drawingml/2006/picture">
+                  <pic:nvPicPr>
+                    <pic:cNvPr id="1" name=""/>
+                    <pic:cNvPicPr/>
+                  </pic:nvPicPr>
+                  <pic:blipFill>
+                    <a:blip r:embed="rId25"/>
+                    <a:stretch>
+                      <a:fillRect/>
+                    </a:stretch>
+                  </pic:blipFill>
+                  <pic:spPr>
+                    <a:xfrm>
+                      <a:off x="0" y="0"/>
+                      <a:ext cx="6645910" cy="2084705"/>
+                    </a:xfrm>
+                    <a:prstGeom prst="rect">
+                      <a:avLst/>
+                    </a:prstGeom>
+                  </pic:spPr>
+                </pic:pic>
+              </a:graphicData>
+            </a:graphic>
+          </wp:inline>
+        </w:drawing>
+      </w:r>
+    </w:p>
+    <w:p>
+      <w:pPr>
+        <w:pStyle w:val="Caption"/>
+        <w:jc w:val="center"/>
+        <w:rPr>
+          <w:rFonts w:eastAsiaTheme="minorEastAsia"/>
+          <w:iCs w:val="0"/>
+        </w:rPr>
+      </w:pPr>
+      <w:r>
+        <w:t xml:space="preserve">Εικόνα </w:t>
+      </w:r>
+      <w:fldSimple w:instr=" SEQ Εικόνα \* ARABIC ">
+        <w:r>
+          <w:rPr>
+            <w:noProof/>
+          </w:rPr>
+          <w:t>17</w:t>
+        </w:r>
+      </w:fldSimple>
+      <w:r>
+        <w:t xml:space="preserve">: Δομικό διάγραμμα συστήματος επαύξησης της </w:t>
+      </w:r>
+      <w:r>
+        <w:t>απόσβεση εκτροπής με έλεγχο του ρυθμού εκτροπής.</w:t>
+      </w:r>
+    </w:p>
+    <w:p>
+      <w:pPr>
+        <w:keepNext/>
+        <w:jc w:val="center"/>
+      </w:pPr>
+      <w:r>
+        <w:rPr>
+          <w:rFonts w:eastAsiaTheme="minorEastAsia"/>
+          <w:iCs/>
+        </w:rPr>
+        <w:drawing>
+          <wp:inline distT="0" distB="0" distL="0" distR="0" wp14:anchorId="7A9284CC" wp14:editId="57856C1B">
+            <wp:extent cx="6645910" cy="4229100"/>
+            <wp:effectExtent l="0" t="0" r="2540" b="0"/>
+            <wp:docPr id="8" name="Picture 6">
+              <a:extLst xmlns:a="http://schemas.openxmlformats.org/drawingml/2006/main">
+                <a:ext uri="{FF2B5EF4-FFF2-40B4-BE49-F238E27FC236}">
+                  <a16:creationId xmlns:a16="http://schemas.microsoft.com/office/drawing/2014/main" id="{8601DECA-16DE-F001-2077-48B0351ADFC7}"/>
+                </a:ext>
+              </a:extLst>
+            </wp:docPr>
+            <wp:cNvGraphicFramePr>
+              <a:graphicFrameLocks xmlns:a="http://schemas.openxmlformats.org/drawingml/2006/main" noChangeAspect="1"/>
+            </wp:cNvGraphicFramePr>
+            <a:graphic xmlns:a="http://schemas.openxmlformats.org/drawingml/2006/main">
+              <a:graphicData uri="http://schemas.openxmlformats.org/drawingml/2006/picture">
+                <pic:pic xmlns:pic="http://schemas.openxmlformats.org/drawingml/2006/picture">
+                  <pic:nvPicPr>
+                    <pic:cNvPr id="7" name="Picture 6">
+                      <a:extLst>
+                        <a:ext uri="{FF2B5EF4-FFF2-40B4-BE49-F238E27FC236}">
+                          <a16:creationId xmlns:a16="http://schemas.microsoft.com/office/drawing/2014/main" id="{8601DECA-16DE-F001-2077-48B0351ADFC7}"/>
+                        </a:ext>
+                      </a:extLst>
+                    </pic:cNvPr>
+                    <pic:cNvPicPr>
+                      <a:picLocks noChangeAspect="1"/>
+                    </pic:cNvPicPr>
+                  </pic:nvPicPr>
+                  <pic:blipFill>
+                    <a:blip r:embed="rId26"/>
+                    <a:stretch>
+                      <a:fillRect/>
+                    </a:stretch>
+                  </pic:blipFill>
+                  <pic:spPr>
+                    <a:xfrm>
+                      <a:off x="0" y="0"/>
+                      <a:ext cx="6645910" cy="4229100"/>
+                    </a:xfrm>
+                    <a:prstGeom prst="rect">
+                      <a:avLst/>
+                    </a:prstGeom>
+                  </pic:spPr>
+                </pic:pic>
+              </a:graphicData>
+            </a:graphic>
+          </wp:inline>
+        </w:drawing>
+      </w:r>
+    </w:p>
+    <w:p>
+      <w:pPr>
+        <w:pStyle w:val="Caption"/>
+        <w:jc w:val="center"/>
+      </w:pPr>
+      <w:r>
+        <w:t xml:space="preserve">Εικόνα </w:t>
+      </w:r>
+      <w:fldSimple w:instr=" SEQ Εικόνα \* ARABIC ">
+        <w:r>
+          <w:rPr>
+            <w:noProof/>
+          </w:rPr>
+          <w:t>18</w:t>
+        </w:r>
+      </w:fldSimple>
+      <w:r>
+        <w:t>: Τόπος των ριζών και επιλογή κέρδους ανατροφοδότησης για</w:t>
+      </w:r>
+      <w:r>
+        <w:t xml:space="preserve"> </w:t>
+      </w:r>
+      <w:r>
+        <w:t xml:space="preserve">το </w:t>
+      </w:r>
+      <w:r>
+        <w:rPr>
+          <w:lang w:val="en-US"/>
+        </w:rPr>
+        <w:t>lateral</w:t>
+      </w:r>
+      <w:r>
+        <w:t xml:space="preserve"> </w:t>
+      </w:r>
+      <w:r>
+        <w:t>σύστημα.</w:t>
+      </w:r>
+    </w:p>
+    <w:p>
+      <w:r>
+        <w:t>Από το παραπάνω σχήμα παρατηρούνται τα εξής:</w:t>
+      </w:r>
+    </w:p>
+    <w:p>
+      <w:pPr>
+        <w:pStyle w:val="ListParagraph"/>
+        <w:numPr>
+          <w:ilvl w:val="0"/>
+          <w:numId w:val="18"/>
+        </w:numPr>
+      </w:pPr>
+      <w:r>
+        <w:t xml:space="preserve">Το κέρδος </w:t>
+      </w:r>
+      <w:r>
+        <w:t xml:space="preserve">επιλέγεται ώστε το σύστημα να είναι το ταχύτερο δυνατό. Συγκεκριμένα για το κέρδος </w:t>
+      </w:r>
+      <m:oMath>
+        <m:sSub>
+          <m:sSubPr>
+            <m:ctrlPr>
+              <w:rPr>
+                <w:rFonts w:ascii="Cambria Math" w:hAnsi="Cambria Math"/>
+                <w:i/>
+              </w:rPr>
+            </m:ctrlPr>
+          </m:sSubPr>
+          <m:e>
+            <m:r>
+              <w:rPr>
+                <w:rFonts w:ascii="Cambria Math" w:hAnsi="Cambria Math"/>
+              </w:rPr>
+              <m:t>P</m:t>
+            </m:r>
+          </m:e>
+          <m:sub>
+            <m:r>
+              <w:rPr>
+                <w:rFonts w:ascii="Cambria Math" w:hAnsi="Cambria Math"/>
+              </w:rPr>
+              <m:t>Gain</m:t>
+            </m:r>
+          </m:sub>
+        </m:sSub>
+        <m:r>
+          <w:rPr>
+            <w:rFonts w:ascii="Cambria Math" w:hAnsi="Cambria Math"/>
+          </w:rPr>
+          <m:t>=1.56</m:t>
+        </m:r>
+      </m:oMath>
+      <w:r>
+        <w:rPr>
+          <w:rFonts w:eastAsiaTheme="minorEastAsia"/>
+        </w:rPr>
+        <w:t xml:space="preserve">. </w:t>
+      </w:r>
+      <w:r>
+        <w:rPr>
+          <w:rFonts w:eastAsiaTheme="minorEastAsia"/>
+        </w:rPr>
+        <w:t>έχουμε συνάντηση των δύο ταχύτερων πόλων στον πραγματικό άξονα.</w:t>
+      </w:r>
+    </w:p>
+    <w:p>
+      <w:pPr>
+        <w:pStyle w:val="ListParagraph"/>
+        <w:numPr>
+          <w:ilvl w:val="0"/>
+          <w:numId w:val="18"/>
+        </w:numPr>
+      </w:pPr>
+      <w:r>
+        <w:rPr>
+          <w:rFonts w:eastAsiaTheme="minorEastAsia"/>
+        </w:rPr>
+        <w:t>Ο μηδενιστής το</w:t>
+      </w:r>
+      <w:r>
+        <w:rPr>
+          <w:rFonts w:eastAsiaTheme="minorEastAsia"/>
+        </w:rPr>
+        <w:t xml:space="preserve"> </w:t>
+      </w:r>
+      <w:r>
+        <w:rPr>
+          <w:rFonts w:eastAsiaTheme="minorEastAsia"/>
+        </w:rPr>
+        <w:t xml:space="preserve">η χρονική σταθερά διαφόρισης επιλέγεται να είναι  </w:t>
+      </w:r>
+      <m:oMath>
+        <m:sSub>
+          <m:sSubPr>
+            <m:ctrlPr>
+              <w:rPr>
+                <w:rFonts w:ascii="Cambria Math" w:eastAsiaTheme="minorEastAsia" w:hAnsi="Cambria Math"/>
+                <w:i/>
+              </w:rPr>
+            </m:ctrlPr>
+          </m:sSubPr>
+          <m:e>
+            <m:r>
+              <w:rPr>
+                <w:rFonts w:ascii="Cambria Math" w:eastAsiaTheme="minorEastAsia" w:hAnsi="Cambria Math"/>
+              </w:rPr>
+              <m:t>T</m:t>
+            </m:r>
+          </m:e>
+          <m:sub>
+            <m:r>
+              <w:rPr>
+                <w:rFonts w:ascii="Cambria Math" w:eastAsiaTheme="minorEastAsia" w:hAnsi="Cambria Math"/>
+              </w:rPr>
+              <m:t>d</m:t>
+            </m:r>
+          </m:sub>
+        </m:sSub>
+        <m:r>
+          <w:rPr>
+            <w:rFonts w:ascii="Cambria Math" w:eastAsiaTheme="minorEastAsia" w:hAnsi="Cambria Math"/>
+          </w:rPr>
+          <m:t>=0.1[</m:t>
+        </m:r>
+        <m:r>
+          <w:rPr>
+            <w:rFonts w:ascii="Cambria Math" w:eastAsiaTheme="minorEastAsia" w:hAnsi="Cambria Math"/>
+            <w:lang w:val="en-US"/>
+          </w:rPr>
+          <m:t>sec</m:t>
+        </m:r>
+        <m:r>
+          <w:rPr>
+            <w:rFonts w:ascii="Cambria Math" w:eastAsiaTheme="minorEastAsia" w:hAnsi="Cambria Math"/>
+          </w:rPr>
+          <m:t>]</m:t>
+        </m:r>
+      </m:oMath>
+      <w:r>
+        <w:rPr>
+          <w:rFonts w:eastAsiaTheme="minorEastAsia"/>
+        </w:rPr>
+        <w:t xml:space="preserve">. </w:t>
+      </w:r>
+      <w:r>
+        <w:rPr>
+          <w:rFonts w:eastAsiaTheme="minorEastAsia"/>
+        </w:rPr>
+        <w:t>Με αυτόν το τρόπο πετυχαίνουμε πολύ σημαντική απομάκρυνση των γρήγορων πόλων που αντιστοιχούν στην Ολλανδική περιστροφή.</w:t>
+      </w:r>
+    </w:p>
+    <w:p>
+      <w:pPr>
+        <w:pStyle w:val="ListParagraph"/>
+        <w:numPr>
+          <w:ilvl w:val="0"/>
+          <w:numId w:val="18"/>
+        </w:numPr>
+      </w:pPr>
+      <w:r>
+        <w:rPr>
+          <w:rFonts w:eastAsiaTheme="minorEastAsia"/>
+        </w:rPr>
+        <w:t>Η προδιαγραφές πληρούνται πλήρως.</w:t>
+      </w:r>
+    </w:p>
+    <w:p>
+      <w:pPr>
+        <w:rPr>
+          <w:rFonts w:eastAsiaTheme="minorEastAsia"/>
+        </w:rPr>
+      </w:pPr>
+      <w:r>
+        <w:t xml:space="preserve">Προκείμενου να διαπιστωθεί η αποτελεσματικότης της επαύξησης της απόσβεσης υλοποιούνται η προσομοίωση της απόκρισης του συστήματος ανοιχτού βρόχου και κλειστού βρόχου, υπό αρχική συνθήκη </w:t>
+      </w:r>
+      <m:oMath>
+        <m:sSub>
+          <m:sSubPr>
+            <m:ctrlPr>
+              <w:rPr>
+                <w:rFonts w:ascii="Cambria Math" w:hAnsi="Cambria Math"/>
+                <w:i/>
+              </w:rPr>
+            </m:ctrlPr>
+          </m:sSubPr>
+          <m:e>
+            <m:r>
+              <w:rPr>
+                <w:rFonts w:ascii="Cambria Math" w:hAnsi="Cambria Math"/>
+              </w:rPr>
+              <m:t>r</m:t>
+            </m:r>
+          </m:e>
+          <m:sub>
+            <m:r>
+              <w:rPr>
+                <w:rFonts w:ascii="Cambria Math" w:hAnsi="Cambria Math"/>
+              </w:rPr>
+              <m:t>0</m:t>
+            </m:r>
+          </m:sub>
+        </m:sSub>
+        <m:r>
+          <w:rPr>
+            <w:rFonts w:ascii="Cambria Math" w:hAnsi="Cambria Math"/>
+          </w:rPr>
+          <m:t>=1 [deg</m:t>
+        </m:r>
+        <m:r>
+          <m:rPr>
+            <m:lit/>
+          </m:rPr>
+          <w:rPr>
+            <w:rFonts w:ascii="Cambria Math" w:hAnsi="Cambria Math"/>
+          </w:rPr>
+          <m:t>/</m:t>
+        </m:r>
+        <m:r>
+          <w:rPr>
+            <w:rFonts w:ascii="Cambria Math" w:hAnsi="Cambria Math"/>
+          </w:rPr>
+          <m:t>sec]</m:t>
+        </m:r>
+      </m:oMath>
+    </w:p>
     <w:p/>
-    <w:p/>
-    <w:p/>
-    <w:p/>
+    <w:p>
+      <w:pPr>
+        <w:keepNext/>
+        <w:jc w:val="center"/>
+      </w:pPr>
+      <w:r>
+        <w:rPr>
+          <w:noProof/>
+        </w:rPr>
+        <w:drawing>
+          <wp:inline distT="0" distB="0" distL="0" distR="0" wp14:anchorId="760A1B9B" wp14:editId="69DA21A7">
+            <wp:extent cx="6645910" cy="4243705"/>
+            <wp:effectExtent l="0" t="0" r="2540" b="4445"/>
+            <wp:docPr id="34" name="Picture 34"/>
+            <wp:cNvGraphicFramePr>
+              <a:graphicFrameLocks xmlns:a="http://schemas.openxmlformats.org/drawingml/2006/main" noChangeAspect="1"/>
+            </wp:cNvGraphicFramePr>
+            <a:graphic xmlns:a="http://schemas.openxmlformats.org/drawingml/2006/main">
+              <a:graphicData uri="http://schemas.openxmlformats.org/drawingml/2006/picture">
+                <pic:pic xmlns:pic="http://schemas.openxmlformats.org/drawingml/2006/picture">
+                  <pic:nvPicPr>
+                    <pic:cNvPr id="1" name=""/>
+                    <pic:cNvPicPr/>
+                  </pic:nvPicPr>
+                  <pic:blipFill>
+                    <a:blip r:embed="rId27"/>
+                    <a:stretch>
+                      <a:fillRect/>
+                    </a:stretch>
+                  </pic:blipFill>
+                  <pic:spPr>
+                    <a:xfrm>
+                      <a:off x="0" y="0"/>
+                      <a:ext cx="6645910" cy="4243705"/>
+                    </a:xfrm>
+                    <a:prstGeom prst="rect">
+                      <a:avLst/>
+                    </a:prstGeom>
+                  </pic:spPr>
+                </pic:pic>
+              </a:graphicData>
+            </a:graphic>
+          </wp:inline>
+        </w:drawing>
+      </w:r>
+    </w:p>
+    <w:p>
+      <w:pPr>
+        <w:pStyle w:val="Caption"/>
+        <w:jc w:val="center"/>
+      </w:pPr>
+      <w:r>
+        <w:t xml:space="preserve">Εικόνα </w:t>
+      </w:r>
+      <w:fldSimple w:instr=" SEQ Εικόνα \* ARABIC ">
+        <w:r>
+          <w:rPr>
+            <w:noProof/>
+          </w:rPr>
+          <w:t>19</w:t>
+        </w:r>
+      </w:fldSimple>
+      <w:r>
+        <w:t xml:space="preserve">: </w:t>
+      </w:r>
+      <w:r>
+        <w:t>Σύγκριση της απόκρισης υπό αρχικές συνθήκες για το σύστημα ανοιχτού και κλειστού βρόχου.</w:t>
+      </w:r>
+    </w:p>
+    <w:p>
+      <w:r>
+        <w:t>Από την παραπάνω εικόνα εξάγονται οι εξής παρατηρήσεις.</w:t>
+      </w:r>
+    </w:p>
+    <w:p>
+      <w:pPr>
+        <w:pStyle w:val="ListParagraph"/>
+        <w:numPr>
+          <w:ilvl w:val="0"/>
+          <w:numId w:val="21"/>
+        </w:numPr>
+      </w:pPr>
+      <w:r>
+        <w:t xml:space="preserve">Το επαυξημένο σύστημα αποσβένει σημαντικά ταχύτερα συγκεκριμένα σε μόλις 0.2 </w:t>
+      </w:r>
+      <w:r>
+        <w:rPr>
+          <w:lang w:val="en-US"/>
+        </w:rPr>
+        <w:t>sec</w:t>
+      </w:r>
+      <w:r>
+        <w:t>.</w:t>
+      </w:r>
+    </w:p>
+    <w:p>
+      <w:pPr>
+        <w:pStyle w:val="ListParagraph"/>
+        <w:numPr>
+          <w:ilvl w:val="0"/>
+          <w:numId w:val="21"/>
+        </w:numPr>
+      </w:pPr>
+      <w:r>
+        <w:t>Το επαυξημένο σύστημα έχει μια υπερακοντίσει της τάξεως του 20%.</w:t>
+      </w:r>
+    </w:p>
+    <w:p>
+      <w:pPr>
+        <w:pStyle w:val="ListParagraph"/>
+        <w:numPr>
+          <w:ilvl w:val="0"/>
+          <w:numId w:val="21"/>
+        </w:numPr>
+      </w:pPr>
+      <w:r>
+        <w:t xml:space="preserve">Κρίνεται σκόπιμο να μοντελοποιηθεί με μεγαλύτερη λεπτομέρεια ο </w:t>
+      </w:r>
+      <w:r>
+        <w:t>επενέργηση</w:t>
+      </w:r>
+      <w:r>
+        <w:t xml:space="preserve"> προκειμένου να εξετασθεί αν αυτή η ταχύτητα ελέγχου είναι εφικτή για το μηχανικό σύστημα.</w:t>
+      </w:r>
+    </w:p>
+    <w:p>
+      <w:pPr>
+        <w:keepNext/>
+        <w:jc w:val="center"/>
+      </w:pPr>
+      <w:r>
+        <w:rPr>
+          <w:noProof/>
+        </w:rPr>
+        <w:drawing>
+          <wp:inline distT="0" distB="0" distL="0" distR="0" wp14:anchorId="0C365D6B" wp14:editId="0CECE087">
+            <wp:extent cx="6645910" cy="3235960"/>
+            <wp:effectExtent l="19050" t="19050" r="21590" b="21590"/>
+            <wp:docPr id="35" name="Picture 35"/>
+            <wp:cNvGraphicFramePr>
+              <a:graphicFrameLocks xmlns:a="http://schemas.openxmlformats.org/drawingml/2006/main" noChangeAspect="1"/>
+            </wp:cNvGraphicFramePr>
+            <a:graphic xmlns:a="http://schemas.openxmlformats.org/drawingml/2006/main">
+              <a:graphicData uri="http://schemas.openxmlformats.org/drawingml/2006/picture">
+                <pic:pic xmlns:pic="http://schemas.openxmlformats.org/drawingml/2006/picture">
+                  <pic:nvPicPr>
+                    <pic:cNvPr id="1" name=""/>
+                    <pic:cNvPicPr/>
+                  </pic:nvPicPr>
+                  <pic:blipFill>
+                    <a:blip r:embed="rId28"/>
+                    <a:stretch>
+                      <a:fillRect/>
+                    </a:stretch>
+                  </pic:blipFill>
+                  <pic:spPr>
+                    <a:xfrm>
+                      <a:off x="0" y="0"/>
+                      <a:ext cx="6645910" cy="3235960"/>
+                    </a:xfrm>
+                    <a:prstGeom prst="rect">
+                      <a:avLst/>
+                    </a:prstGeom>
+                    <a:ln>
+                      <a:solidFill>
+                        <a:schemeClr val="tx1"/>
+                      </a:solidFill>
+                    </a:ln>
+                  </pic:spPr>
+                </pic:pic>
+              </a:graphicData>
+            </a:graphic>
+          </wp:inline>
+        </w:drawing>
+      </w:r>
+    </w:p>
+    <w:p>
+      <w:pPr>
+        <w:pStyle w:val="Caption"/>
+        <w:jc w:val="center"/>
+      </w:pPr>
+      <w:r>
+        <w:t xml:space="preserve">Εικόνα </w:t>
+      </w:r>
+      <w:fldSimple w:instr=" SEQ Εικόνα \* ARABIC ">
+        <w:r>
+          <w:rPr>
+            <w:noProof/>
+          </w:rPr>
+          <w:t>20</w:t>
+        </w:r>
+      </w:fldSimple>
+      <w:r>
+        <w:t>:</w:t>
+      </w:r>
+      <w:r>
+        <w:t xml:space="preserve"> Μοντελοποίηση του </w:t>
+      </w:r>
+      <w:r>
+        <w:rPr>
+          <w:lang w:val="en-US"/>
+        </w:rPr>
+        <w:t>lateral</w:t>
+      </w:r>
+      <w:r>
+        <w:t xml:space="preserve"> </w:t>
+      </w:r>
+      <w:r>
+        <w:t xml:space="preserve">συστήματος στο </w:t>
+      </w:r>
+      <w:r>
+        <w:rPr>
+          <w:lang w:val="en-US"/>
+        </w:rPr>
+        <w:t>Simulink</w:t>
+      </w:r>
+      <w:r>
+        <w:t>.</w:t>
+      </w:r>
+    </w:p>
+    <w:p>
+      <w:pPr>
+        <w:pStyle w:val="Heading3"/>
+      </w:pPr>
+      <w:r>
+        <w:t xml:space="preserve">Σύστημα επαύξησης της απόσβεσης της εκτροπής με κύκλωμα </w:t>
+      </w:r>
+      <w:r>
+        <w:rPr>
+          <w:lang w:val="en-US"/>
+        </w:rPr>
+        <w:t>Washout</w:t>
+      </w:r>
+      <w:r>
+        <w:t xml:space="preserve"> </w:t>
+      </w:r>
+      <w:r>
+        <w:t>στην ανάδραση</w:t>
+      </w:r>
+    </w:p>
+    <w:p>
+      <w:r>
+        <w:t xml:space="preserve">Στις πραγματικές συνθήκες πτήσης υπάρχουν ελιγμοί, όπως η σταθερή στροφή, που απαιτείται ένας σταθερός ρυθμός εκτροπής. Σε τέτοιες περιπτώσεις ελιγμών είναι σημαντικό το σύστημα να μην προβαίνει στην απόσβεση τους. </w:t>
+      </w:r>
+    </w:p>
+    <w:p>
+      <w:r>
+        <w:t xml:space="preserve">Ως εκ τούτου γίνεται χρήση κυκλώματος </w:t>
+      </w:r>
+      <w:r>
+        <w:rPr>
+          <w:lang w:val="en-US"/>
+        </w:rPr>
+        <w:t>washout</w:t>
+      </w:r>
+      <w:r>
+        <w:t xml:space="preserve"> </w:t>
+      </w:r>
+      <w:r>
+        <w:t>στην ανάδραση. Το κύκλωμα αυτό λειτουργεί ως υψηπερατό φίλτρο. Έπεται ότι σήματα μικρής συχνότητας (όπως αυτά το προαναφερθέντων ελιγμών) να φιλτράρονται και να μην ανατροφοδοτούνται στο σύστημα απόσβεσης.</w:t>
+      </w:r>
+    </w:p>
+    <w:p>
+      <w:pPr>
+        <w:rPr>
+          <w:rFonts w:eastAsiaTheme="minorEastAsia"/>
+        </w:rPr>
+      </w:pPr>
+      <w:r>
+        <w:t xml:space="preserve">Χαρακτηριστικά θεωρείτε επαρκής η χρονική σταθερά του φίλτρου να είναι </w:t>
+      </w:r>
+      <m:oMath>
+        <m:sSub>
+          <m:sSubPr>
+            <m:ctrlPr>
+              <w:rPr>
+                <w:rFonts w:ascii="Cambria Math" w:hAnsi="Cambria Math"/>
+                <w:i/>
+              </w:rPr>
+            </m:ctrlPr>
+          </m:sSubPr>
+          <m:e>
+            <m:r>
+              <w:rPr>
+                <w:rFonts w:ascii="Cambria Math" w:hAnsi="Cambria Math"/>
+              </w:rPr>
+              <m:t>Τ</m:t>
+            </m:r>
+          </m:e>
+          <m:sub>
+            <m:r>
+              <w:rPr>
+                <w:rFonts w:ascii="Cambria Math" w:hAnsi="Cambria Math"/>
+                <w:lang w:val="en-US"/>
+              </w:rPr>
+              <m:t>w</m:t>
+            </m:r>
+            <m:r>
+              <w:rPr>
+                <w:rFonts w:ascii="Cambria Math" w:hAnsi="Cambria Math"/>
+              </w:rPr>
+              <m:t>o</m:t>
+            </m:r>
+          </m:sub>
+        </m:sSub>
+        <m:r>
+          <w:rPr>
+            <w:rFonts w:ascii="Cambria Math" w:hAnsi="Cambria Math"/>
+          </w:rPr>
+          <m:t>=1</m:t>
+        </m:r>
+        <m:d>
+          <m:dPr>
+            <m:begChr m:val="["/>
+            <m:endChr m:val="]"/>
+            <m:ctrlPr>
+              <w:rPr>
+                <w:rFonts w:ascii="Cambria Math" w:hAnsi="Cambria Math"/>
+                <w:i/>
+              </w:rPr>
+            </m:ctrlPr>
+          </m:dPr>
+          <m:e>
+            <m:r>
+              <w:rPr>
+                <w:rFonts w:ascii="Cambria Math" w:hAnsi="Cambria Math"/>
+              </w:rPr>
+              <m:t>sec</m:t>
+            </m:r>
+          </m:e>
+        </m:d>
+      </m:oMath>
+      <w:r>
+        <w:rPr>
+          <w:rFonts w:eastAsiaTheme="minorEastAsia"/>
+        </w:rPr>
+        <w:t xml:space="preserve">. </w:t>
+      </w:r>
+      <w:r>
+        <w:rPr>
+          <w:rFonts w:eastAsiaTheme="minorEastAsia"/>
+        </w:rPr>
+        <w:t>Έτσι έχουμε:</w:t>
+      </w:r>
+    </w:p>
+    <w:p>
+      <w:pPr>
+        <w:rPr>
+          <w:rFonts w:eastAsiaTheme="minorEastAsia"/>
+          <w:i/>
+          <w:lang w:val="en-US"/>
+        </w:rPr>
+      </w:pPr>
+      <m:oMathPara>
+        <m:oMath>
+          <m:sSub>
+            <m:sSubPr>
+              <m:ctrlPr>
+                <w:rPr>
+                  <w:rFonts w:ascii="Cambria Math" w:hAnsi="Cambria Math"/>
+                  <w:i/>
+                  <w:lang w:val="en-US"/>
+                </w:rPr>
+              </m:ctrlPr>
+            </m:sSubPr>
+            <m:e>
+              <m:r>
+                <w:rPr>
+                  <w:rFonts w:ascii="Cambria Math" w:hAnsi="Cambria Math"/>
+                </w:rPr>
+                <m:t>Η</m:t>
+              </m:r>
+              <m:ctrlPr>
+                <w:rPr>
+                  <w:rFonts w:ascii="Cambria Math" w:hAnsi="Cambria Math"/>
+                  <w:i/>
+                </w:rPr>
+              </m:ctrlPr>
+            </m:e>
+            <m:sub>
+              <m:r>
+                <w:rPr>
+                  <w:rFonts w:ascii="Cambria Math" w:hAnsi="Cambria Math"/>
+                  <w:lang w:val="en-US"/>
+                </w:rPr>
+                <m:t>s</m:t>
+              </m:r>
+            </m:sub>
+          </m:sSub>
+          <m:r>
+            <w:rPr>
+              <w:rFonts w:ascii="Cambria Math" w:hAnsi="Cambria Math"/>
+              <w:lang w:val="en-US"/>
+            </w:rPr>
+            <m:t>=</m:t>
+          </m:r>
+          <m:f>
+            <m:fPr>
+              <m:ctrlPr>
+                <w:rPr>
+                  <w:rFonts w:ascii="Cambria Math" w:hAnsi="Cambria Math"/>
+                  <w:i/>
+                  <w:lang w:val="en-US"/>
+                </w:rPr>
+              </m:ctrlPr>
+            </m:fPr>
+            <m:num>
+              <m:r>
+                <w:rPr>
+                  <w:rFonts w:ascii="Cambria Math" w:hAnsi="Cambria Math"/>
+                  <w:lang w:val="en-US"/>
+                </w:rPr>
+                <m:t>s</m:t>
+              </m:r>
+            </m:num>
+            <m:den>
+              <m:r>
+                <w:rPr>
+                  <w:rFonts w:ascii="Cambria Math" w:hAnsi="Cambria Math"/>
+                  <w:lang w:val="en-US"/>
+                </w:rPr>
+                <m:t>s+1</m:t>
+              </m:r>
+            </m:den>
+          </m:f>
+        </m:oMath>
+      </m:oMathPara>
+    </w:p>
+    <w:p>
+      <w:pPr>
+        <w:rPr>
+          <w:rFonts w:eastAsiaTheme="minorEastAsia"/>
+          <w:iCs/>
+        </w:rPr>
+      </w:pPr>
+      <w:r>
+        <w:rPr>
+          <w:rFonts w:eastAsiaTheme="minorEastAsia"/>
+          <w:iCs/>
+        </w:rPr>
+        <w:t xml:space="preserve">Προκειμένου να εξετασθεί η αποτελεσματικότητα του συστήματος </w:t>
+      </w:r>
+      <w:r>
+        <w:rPr>
+          <w:rFonts w:eastAsiaTheme="minorEastAsia"/>
+          <w:iCs/>
+          <w:lang w:val="en-US"/>
+        </w:rPr>
+        <w:t>wash</w:t>
+      </w:r>
+      <w:r>
+        <w:rPr>
+          <w:rFonts w:eastAsiaTheme="minorEastAsia"/>
+          <w:iCs/>
+        </w:rPr>
+        <w:t xml:space="preserve"> </w:t>
+      </w:r>
+      <w:r>
+        <w:rPr>
+          <w:rFonts w:eastAsiaTheme="minorEastAsia"/>
+          <w:iCs/>
+          <w:lang w:val="en-US"/>
+        </w:rPr>
+        <w:t>out</w:t>
+      </w:r>
+      <w:r>
+        <w:rPr>
+          <w:rFonts w:eastAsiaTheme="minorEastAsia"/>
+          <w:iCs/>
+        </w:rPr>
+        <w:t xml:space="preserve">. Αρχικά αναδιαμορφώθηκε το μοντέλο της εγκατάστασης του αεροσκάφους θεωρώντας την </w:t>
+      </w:r>
+      <w:r>
+        <w:rPr>
+          <w:rFonts w:eastAsiaTheme="minorEastAsia"/>
+          <w:iCs/>
+          <w:lang w:val="en-US"/>
+        </w:rPr>
+        <w:t>roll</w:t>
+      </w:r>
+      <w:r>
+        <w:rPr>
+          <w:rFonts w:eastAsiaTheme="minorEastAsia"/>
+          <w:iCs/>
+        </w:rPr>
+        <w:t xml:space="preserve"> </w:t>
+      </w:r>
+      <w:r>
+        <w:rPr>
+          <w:rFonts w:eastAsiaTheme="minorEastAsia"/>
+          <w:iCs/>
+        </w:rPr>
+        <w:t>περιστροφή σαν είσοδο.</w:t>
+      </w:r>
+    </w:p>
+    <w:p>
+      <w:pPr>
+        <w:rPr>
+          <w:rFonts w:eastAsiaTheme="minorEastAsia"/>
+          <w:sz w:val="24"/>
+          <w:szCs w:val="24"/>
+        </w:rPr>
+      </w:pPr>
+      <m:oMathPara>
+        <m:oMath>
+          <m:acc>
+            <m:accPr>
+              <m:chr m:val="̇"/>
+              <m:ctrlPr>
+                <w:rPr>
+                  <w:rFonts w:ascii="Cambria Math" w:eastAsiaTheme="minorEastAsia" w:hAnsi="Cambria Math"/>
+                  <w:i/>
+                </w:rPr>
+              </m:ctrlPr>
+            </m:accPr>
+            <m:e>
+              <m:d>
+                <m:dPr>
+                  <m:begChr m:val="["/>
+                  <m:endChr m:val="]"/>
+                  <m:ctrlPr>
+                    <w:rPr>
+                      <w:rFonts w:ascii="Cambria Math" w:eastAsiaTheme="minorEastAsia" w:hAnsi="Cambria Math"/>
+                      <w:i/>
+                    </w:rPr>
+                  </m:ctrlPr>
+                </m:dPr>
+                <m:e>
+                  <m:m>
+                    <m:mPr>
+                      <m:mcs>
+                        <m:mc>
+                          <m:mcPr>
+                            <m:count m:val="1"/>
+                            <m:mcJc m:val="center"/>
+                          </m:mcPr>
+                        </m:mc>
+                      </m:mcs>
+                      <m:ctrlPr>
+                        <w:rPr>
+                          <w:rFonts w:ascii="Cambria Math" w:eastAsiaTheme="minorEastAsia" w:hAnsi="Cambria Math"/>
+                          <w:i/>
+                        </w:rPr>
+                      </m:ctrlPr>
+                    </m:mPr>
+                    <m:mr>
+                      <m:e>
+                        <m:r>
+                          <w:rPr>
+                            <w:rFonts w:ascii="Cambria Math" w:eastAsiaTheme="minorEastAsia" w:hAnsi="Cambria Math"/>
+                          </w:rPr>
+                          <m:t>v</m:t>
+                        </m:r>
+                      </m:e>
+                    </m:mr>
+                    <m:mr>
+                      <m:e>
+                        <m:r>
+                          <w:rPr>
+                            <w:rFonts w:ascii="Cambria Math" w:eastAsiaTheme="minorEastAsia" w:hAnsi="Cambria Math"/>
+                          </w:rPr>
+                          <m:t>p</m:t>
+                        </m:r>
+                      </m:e>
+                    </m:mr>
+                    <m:mr>
+                      <m:e>
+                        <m:r>
+                          <w:rPr>
+                            <w:rFonts w:ascii="Cambria Math" w:eastAsiaTheme="minorEastAsia" w:hAnsi="Cambria Math"/>
+                          </w:rPr>
+                          <m:t>r</m:t>
+                        </m:r>
+                      </m:e>
+                    </m:mr>
+                    <m:mr>
+                      <m:e>
+                        <m:r>
+                          <w:rPr>
+                            <w:rFonts w:ascii="Cambria Math" w:eastAsiaTheme="minorEastAsia" w:hAnsi="Cambria Math"/>
+                          </w:rPr>
+                          <m:t>φ</m:t>
+                        </m:r>
+                      </m:e>
+                    </m:mr>
+                  </m:m>
+                </m:e>
+              </m:d>
+            </m:e>
+          </m:acc>
+          <m:r>
+            <w:rPr>
+              <w:rFonts w:ascii="Cambria Math" w:eastAsiaTheme="minorEastAsia" w:hAnsi="Cambria Math"/>
+            </w:rPr>
+            <m:t>=</m:t>
+          </m:r>
+          <m:limLow>
+            <m:limLowPr>
+              <m:ctrlPr>
+                <w:rPr>
+                  <w:rFonts w:ascii="Cambria Math" w:hAnsi="Cambria Math"/>
+                  <w:i/>
+                </w:rPr>
+              </m:ctrlPr>
+            </m:limLowPr>
+            <m:e>
+              <m:groupChr>
+                <m:groupChrPr>
+                  <m:ctrlPr>
+                    <w:rPr>
+                      <w:rFonts w:ascii="Cambria Math" w:hAnsi="Cambria Math"/>
+                      <w:i/>
+                    </w:rPr>
+                  </m:ctrlPr>
+                </m:groupChrPr>
+                <m:e>
+                  <m:d>
+                    <m:dPr>
+                      <m:begChr m:val="["/>
+                      <m:endChr m:val="]"/>
+                      <m:ctrlPr>
+                        <w:rPr>
+                          <w:rFonts w:ascii="Cambria Math" w:hAnsi="Cambria Math"/>
+                          <w:i/>
+                        </w:rPr>
+                      </m:ctrlPr>
+                    </m:dPr>
+                    <m:e>
+                      <m:m>
+                        <m:mPr>
+                          <m:mcs>
+                            <m:mc>
+                              <m:mcPr>
+                                <m:count m:val="4"/>
+                                <m:mcJc m:val="center"/>
+                              </m:mcPr>
+                            </m:mc>
+                          </m:mcs>
+                          <m:ctrlPr>
+                            <w:rPr>
+                              <w:rFonts w:ascii="Cambria Math" w:hAnsi="Cambria Math"/>
+                              <w:i/>
+                            </w:rPr>
+                          </m:ctrlPr>
+                        </m:mPr>
+                        <m:mr>
+                          <m:e>
+                            <m:r>
+                              <w:rPr>
+                                <w:rFonts w:ascii="Cambria Math" w:hAnsi="Cambria Math"/>
+                              </w:rPr>
+                              <m:t>-0.2563</m:t>
+                            </m:r>
+                          </m:e>
+                          <m:e>
+                            <m:r>
+                              <w:rPr>
+                                <w:rFonts w:ascii="Cambria Math" w:hAnsi="Cambria Math"/>
+                              </w:rPr>
+                              <m:t>-0.8971</m:t>
+                            </m:r>
+                          </m:e>
+                          <m:e>
+                            <m:r>
+                              <w:rPr>
+                                <w:rFonts w:ascii="Cambria Math" w:hAnsi="Cambria Math"/>
+                                <w:lang w:val="en-US"/>
+                              </w:rPr>
+                              <m:t>-125.946</m:t>
+                            </m:r>
+                          </m:e>
+                          <m:e>
+                            <m:r>
+                              <w:rPr>
+                                <w:rFonts w:ascii="Cambria Math" w:hAnsi="Cambria Math"/>
+                                <w:lang w:val="en-US"/>
+                              </w:rPr>
+                              <m:t>9.81</m:t>
+                            </m:r>
+                          </m:e>
+                        </m:mr>
+                        <m:mr>
+                          <m:e>
+                            <m:r>
+                              <w:rPr>
+                                <w:rFonts w:ascii="Cambria Math" w:hAnsi="Cambria Math"/>
+                              </w:rPr>
+                              <m:t>-0.7652</m:t>
+                            </m:r>
+                          </m:e>
+                          <m:e>
+                            <m:r>
+                              <w:rPr>
+                                <w:rFonts w:ascii="Cambria Math" w:hAnsi="Cambria Math"/>
+                              </w:rPr>
+                              <m:t>-24.4021</m:t>
+                            </m:r>
+                          </m:e>
+                          <m:e>
+                            <m:r>
+                              <w:rPr>
+                                <w:rFonts w:ascii="Cambria Math" w:hAnsi="Cambria Math"/>
+                                <w:lang w:val="en-US"/>
+                              </w:rPr>
+                              <m:t>2.5287</m:t>
+                            </m:r>
+                          </m:e>
+                          <m:e>
+                            <m:r>
+                              <w:rPr>
+                                <w:rFonts w:ascii="Cambria Math" w:hAnsi="Cambria Math"/>
+                                <w:lang w:val="en-US"/>
+                              </w:rPr>
+                              <m:t>0</m:t>
+                            </m:r>
+                          </m:e>
+                        </m:mr>
+                        <m:mr>
+                          <m:e>
+                            <m:r>
+                              <w:rPr>
+                                <w:rFonts w:ascii="Cambria Math" w:hAnsi="Cambria Math"/>
+                              </w:rPr>
+                              <m:t>0.4510</m:t>
+                            </m:r>
+                          </m:e>
+                          <m:e>
+                            <m:r>
+                              <w:rPr>
+                                <w:rFonts w:ascii="Cambria Math" w:hAnsi="Cambria Math"/>
+                              </w:rPr>
+                              <m:t>-1.8788</m:t>
+                            </m:r>
+                          </m:e>
+                          <m:e>
+                            <m:r>
+                              <w:rPr>
+                                <w:rFonts w:ascii="Cambria Math" w:hAnsi="Cambria Math"/>
+                                <w:lang w:val="en-US"/>
+                              </w:rPr>
+                              <m:t>-3.2440</m:t>
+                            </m:r>
+                          </m:e>
+                          <m:e>
+                            <m:r>
+                              <w:rPr>
+                                <w:rFonts w:ascii="Cambria Math" w:hAnsi="Cambria Math"/>
+                                <w:lang w:val="en-US"/>
+                              </w:rPr>
+                              <m:t>0</m:t>
+                            </m:r>
+                          </m:e>
+                        </m:mr>
+                        <m:mr>
+                          <m:e>
+                            <m:r>
+                              <w:rPr>
+                                <w:rFonts w:ascii="Cambria Math" w:hAnsi="Cambria Math"/>
+                              </w:rPr>
+                              <m:t>0</m:t>
+                            </m:r>
+                          </m:e>
+                          <m:e>
+                            <m:r>
+                              <w:rPr>
+                                <w:rFonts w:ascii="Cambria Math" w:hAnsi="Cambria Math"/>
+                              </w:rPr>
+                              <m:t>1</m:t>
+                            </m:r>
+                          </m:e>
+                          <m:e>
+                            <m:r>
+                              <w:rPr>
+                                <w:rFonts w:ascii="Cambria Math" w:hAnsi="Cambria Math"/>
+                              </w:rPr>
+                              <m:t>0</m:t>
+                            </m:r>
+                          </m:e>
+                          <m:e>
+                            <m:r>
+                              <w:rPr>
+                                <w:rFonts w:ascii="Cambria Math" w:hAnsi="Cambria Math"/>
+                              </w:rPr>
+                              <m:t>0</m:t>
+                            </m:r>
+                          </m:e>
+                        </m:mr>
+                      </m:m>
+                    </m:e>
+                  </m:d>
+                </m:e>
+              </m:groupChr>
+            </m:e>
+            <m:lim>
+              <m:sSub>
+                <m:sSubPr>
+                  <m:ctrlPr>
+                    <w:rPr>
+                      <w:rFonts w:ascii="Cambria Math" w:hAnsi="Cambria Math"/>
+                      <w:i/>
+                    </w:rPr>
+                  </m:ctrlPr>
+                </m:sSubPr>
+                <m:e>
+                  <m:r>
+                    <w:rPr>
+                      <w:rFonts w:ascii="Cambria Math" w:hAnsi="Cambria Math"/>
+                    </w:rPr>
+                    <m:t>A</m:t>
+                  </m:r>
+                </m:e>
+                <m:sub>
+                  <m:r>
+                    <w:rPr>
+                      <w:rFonts w:ascii="Cambria Math" w:hAnsi="Cambria Math"/>
+                    </w:rPr>
+                    <m:t>later</m:t>
+                  </m:r>
+                </m:sub>
+              </m:sSub>
+            </m:lim>
+          </m:limLow>
+          <m:r>
+            <w:rPr>
+              <w:rFonts w:ascii="Cambria Math" w:hAnsi="Cambria Math"/>
+            </w:rPr>
+            <m:t>⋅</m:t>
+          </m:r>
+          <m:d>
+            <m:dPr>
+              <m:begChr m:val="["/>
+              <m:endChr m:val="]"/>
+              <m:ctrlPr>
+                <w:rPr>
+                  <w:rFonts w:ascii="Cambria Math" w:eastAsiaTheme="minorEastAsia" w:hAnsi="Cambria Math"/>
+                  <w:i/>
+                </w:rPr>
+              </m:ctrlPr>
+            </m:dPr>
+            <m:e>
+              <m:m>
+                <m:mPr>
+                  <m:mcs>
+                    <m:mc>
+                      <m:mcPr>
+                        <m:count m:val="1"/>
+                        <m:mcJc m:val="center"/>
+                      </m:mcPr>
+                    </m:mc>
+                  </m:mcs>
+                  <m:ctrlPr>
+                    <w:rPr>
+                      <w:rFonts w:ascii="Cambria Math" w:eastAsiaTheme="minorEastAsia" w:hAnsi="Cambria Math"/>
+                      <w:i/>
+                    </w:rPr>
+                  </m:ctrlPr>
+                </m:mPr>
+                <m:mr>
+                  <m:e>
+                    <m:r>
+                      <w:rPr>
+                        <w:rFonts w:ascii="Cambria Math" w:eastAsiaTheme="minorEastAsia" w:hAnsi="Cambria Math"/>
+                      </w:rPr>
+                      <m:t>v</m:t>
+                    </m:r>
+                  </m:e>
+                </m:mr>
+                <m:mr>
+                  <m:e>
+                    <m:r>
+                      <w:rPr>
+                        <w:rFonts w:ascii="Cambria Math" w:eastAsiaTheme="minorEastAsia" w:hAnsi="Cambria Math"/>
+                      </w:rPr>
+                      <m:t>p</m:t>
+                    </m:r>
+                  </m:e>
+                </m:mr>
+                <m:mr>
+                  <m:e>
+                    <m:r>
+                      <w:rPr>
+                        <w:rFonts w:ascii="Cambria Math" w:eastAsiaTheme="minorEastAsia" w:hAnsi="Cambria Math"/>
+                      </w:rPr>
+                      <m:t>r</m:t>
+                    </m:r>
+                  </m:e>
+                </m:mr>
+                <m:mr>
+                  <m:e>
+                    <m:r>
+                      <w:rPr>
+                        <w:rFonts w:ascii="Cambria Math" w:eastAsiaTheme="minorEastAsia" w:hAnsi="Cambria Math"/>
+                      </w:rPr>
+                      <m:t>φ</m:t>
+                    </m:r>
+                  </m:e>
+                </m:mr>
+              </m:m>
+            </m:e>
+          </m:d>
+          <m:r>
+            <w:rPr>
+              <w:rFonts w:ascii="Cambria Math" w:eastAsiaTheme="minorEastAsia" w:hAnsi="Cambria Math"/>
+            </w:rPr>
+            <m:t>+</m:t>
+          </m:r>
+          <m:d>
+            <m:dPr>
+              <m:begChr m:val="["/>
+              <m:endChr m:val="]"/>
+              <m:ctrlPr>
+                <w:rPr>
+                  <w:rFonts w:ascii="Cambria Math" w:eastAsiaTheme="minorEastAsia" w:hAnsi="Cambria Math" w:cs="Times New Roman"/>
+                  <w:i/>
+                  <w:sz w:val="24"/>
+                  <w:szCs w:val="24"/>
+                </w:rPr>
+              </m:ctrlPr>
+            </m:dPr>
+            <m:e>
+              <m:m>
+                <m:mPr>
+                  <m:mcs>
+                    <m:mc>
+                      <m:mcPr>
+                        <m:count m:val="1"/>
+                        <m:mcJc m:val="center"/>
+                      </m:mcPr>
+                    </m:mc>
+                  </m:mcs>
+                  <m:ctrlPr>
+                    <w:rPr>
+                      <w:rFonts w:ascii="Cambria Math" w:eastAsiaTheme="minorEastAsia" w:hAnsi="Cambria Math" w:cs="Times New Roman"/>
+                      <w:i/>
+                      <w:sz w:val="24"/>
+                      <w:szCs w:val="24"/>
+                    </w:rPr>
+                  </m:ctrlPr>
+                </m:mPr>
+                <m:mr>
+                  <m:e>
+                    <m:r>
+                      <w:rPr>
+                        <w:rFonts w:ascii="Cambria Math" w:eastAsiaTheme="minorEastAsia" w:hAnsi="Cambria Math"/>
+                      </w:rPr>
+                      <m:t>14.7975</m:t>
+                    </m:r>
+                  </m:e>
+                </m:mr>
+                <m:mr>
+                  <m:e>
+                    <m:r>
+                      <w:rPr>
+                        <w:rFonts w:ascii="Cambria Math" w:eastAsiaTheme="minorEastAsia" w:hAnsi="Cambria Math"/>
+                      </w:rPr>
+                      <m:t>8.7650</m:t>
+                    </m:r>
+                  </m:e>
+                </m:mr>
+                <m:mr>
+                  <m:e>
+                    <m:r>
+                      <w:rPr>
+                        <w:rFonts w:ascii="Cambria Math" w:eastAsiaTheme="minorEastAsia" w:hAnsi="Cambria Math"/>
+                      </w:rPr>
+                      <m:t>-37.5943</m:t>
+                    </m:r>
+                  </m:e>
+                </m:mr>
+                <m:mr>
+                  <m:e>
+                    <m:r>
+                      <w:rPr>
+                        <w:rFonts w:ascii="Cambria Math" w:eastAsiaTheme="minorEastAsia" w:hAnsi="Cambria Math"/>
+                      </w:rPr>
+                      <m:t>0</m:t>
+                    </m:r>
+                  </m:e>
+                </m:mr>
+              </m:m>
+            </m:e>
+          </m:d>
+          <m:r>
+            <w:rPr>
+              <w:rFonts w:ascii="Cambria Math" w:eastAsiaTheme="minorEastAsia" w:hAnsi="Cambria Math" w:cs="Times New Roman"/>
+              <w:sz w:val="24"/>
+              <w:szCs w:val="24"/>
+            </w:rPr>
+            <m:t>⋅</m:t>
+          </m:r>
+          <m:sSub>
+            <m:sSubPr>
+              <m:ctrlPr>
+                <w:rPr>
+                  <w:rFonts w:ascii="Cambria Math" w:eastAsiaTheme="minorEastAsia" w:hAnsi="Cambria Math" w:cs="Times New Roman"/>
+                  <w:i/>
+                  <w:sz w:val="24"/>
+                  <w:szCs w:val="24"/>
+                </w:rPr>
+              </m:ctrlPr>
+            </m:sSubPr>
+            <m:e>
+              <m:r>
+                <w:rPr>
+                  <w:rFonts w:ascii="Cambria Math" w:eastAsiaTheme="minorEastAsia" w:hAnsi="Cambria Math" w:cs="Times New Roman"/>
+                  <w:sz w:val="24"/>
+                  <w:szCs w:val="24"/>
+                </w:rPr>
+                <m:t>δ</m:t>
+              </m:r>
+            </m:e>
+            <m:sub>
+              <m:r>
+                <w:rPr>
+                  <w:rFonts w:ascii="Cambria Math" w:eastAsiaTheme="minorEastAsia" w:hAnsi="Cambria Math" w:cs="Times New Roman"/>
+                  <w:sz w:val="24"/>
+                  <w:szCs w:val="24"/>
+                  <w:lang w:val="en-US"/>
+                </w:rPr>
+                <m:t>r</m:t>
+              </m:r>
+            </m:sub>
+          </m:sSub>
+          <m:r>
+            <w:rPr>
+              <w:rFonts w:ascii="Cambria Math" w:eastAsiaTheme="minorEastAsia" w:hAnsi="Cambria Math"/>
+              <w:sz w:val="24"/>
+              <w:szCs w:val="24"/>
+            </w:rPr>
+            <m:t>⇒</m:t>
+          </m:r>
+        </m:oMath>
+      </m:oMathPara>
+    </w:p>
+    <w:p>
+      <w:pPr>
+        <w:rPr>
+          <w:rFonts w:eastAsiaTheme="minorEastAsia"/>
+          <w:lang w:val="en-US"/>
+        </w:rPr>
+      </w:pPr>
+      <m:oMathPara>
+        <m:oMath>
+          <m:acc>
+            <m:accPr>
+              <m:chr m:val="̇"/>
+              <m:ctrlPr>
+                <w:rPr>
+                  <w:rFonts w:ascii="Cambria Math" w:eastAsiaTheme="minorEastAsia" w:hAnsi="Cambria Math"/>
+                  <w:i/>
+                  <w:lang w:val="en-US"/>
+                </w:rPr>
+              </m:ctrlPr>
+            </m:accPr>
+            <m:e>
+              <m:d>
+                <m:dPr>
+                  <m:begChr m:val="["/>
+                  <m:endChr m:val="]"/>
+                  <m:ctrlPr>
+                    <w:rPr>
+                      <w:rFonts w:ascii="Cambria Math" w:eastAsiaTheme="minorEastAsia" w:hAnsi="Cambria Math"/>
+                      <w:i/>
+                      <w:lang w:val="en-US"/>
+                    </w:rPr>
+                  </m:ctrlPr>
+                </m:dPr>
+                <m:e>
+                  <m:m>
+                    <m:mPr>
+                      <m:mcs>
+                        <m:mc>
+                          <m:mcPr>
+                            <m:count m:val="1"/>
+                            <m:mcJc m:val="center"/>
+                          </m:mcPr>
+                        </m:mc>
+                      </m:mcs>
+                      <m:ctrlPr>
+                        <w:rPr>
+                          <w:rFonts w:ascii="Cambria Math" w:eastAsiaTheme="minorEastAsia" w:hAnsi="Cambria Math"/>
+                          <w:i/>
+                          <w:lang w:val="en-US"/>
+                        </w:rPr>
+                      </m:ctrlPr>
+                    </m:mPr>
+                    <m:mr>
+                      <m:e>
+                        <m:r>
+                          <w:rPr>
+                            <w:rFonts w:ascii="Cambria Math" w:eastAsiaTheme="minorEastAsia" w:hAnsi="Cambria Math"/>
+                            <w:lang w:val="en-US"/>
+                          </w:rPr>
+                          <m:t>v</m:t>
+                        </m:r>
+                      </m:e>
+                    </m:mr>
+                    <m:mr>
+                      <m:e>
+                        <m:r>
+                          <w:rPr>
+                            <w:rFonts w:ascii="Cambria Math" w:eastAsiaTheme="minorEastAsia" w:hAnsi="Cambria Math"/>
+                            <w:lang w:val="en-US"/>
+                          </w:rPr>
+                          <m:t>r</m:t>
+                        </m:r>
+                      </m:e>
+                    </m:mr>
+                    <m:mr>
+                      <m:e>
+                        <m:r>
+                          <w:rPr>
+                            <w:rFonts w:ascii="Cambria Math" w:eastAsiaTheme="minorEastAsia" w:hAnsi="Cambria Math"/>
+                          </w:rPr>
+                          <m:t>φ</m:t>
+                        </m:r>
+                      </m:e>
+                    </m:mr>
+                  </m:m>
+                </m:e>
+              </m:d>
+            </m:e>
+          </m:acc>
+          <m:r>
+            <w:rPr>
+              <w:rFonts w:ascii="Cambria Math" w:eastAsiaTheme="minorEastAsia" w:hAnsi="Cambria Math"/>
+              <w:lang w:val="en-US"/>
+            </w:rPr>
+            <m:t>=</m:t>
+          </m:r>
+          <m:d>
+            <m:dPr>
+              <m:begChr m:val="["/>
+              <m:endChr m:val="]"/>
+              <m:ctrlPr>
+                <w:rPr>
+                  <w:rFonts w:ascii="Cambria Math" w:eastAsiaTheme="minorEastAsia" w:hAnsi="Cambria Math"/>
+                  <w:i/>
+                  <w:lang w:val="en-US"/>
+                </w:rPr>
+              </m:ctrlPr>
+            </m:dPr>
+            <m:e>
+              <m:m>
+                <m:mPr>
+                  <m:mcs>
+                    <m:mc>
+                      <m:mcPr>
+                        <m:count m:val="3"/>
+                        <m:mcJc m:val="center"/>
+                      </m:mcPr>
+                    </m:mc>
+                  </m:mcs>
+                  <m:ctrlPr>
+                    <w:rPr>
+                      <w:rFonts w:ascii="Cambria Math" w:eastAsiaTheme="minorEastAsia" w:hAnsi="Cambria Math"/>
+                      <w:i/>
+                      <w:lang w:val="en-US"/>
+                    </w:rPr>
+                  </m:ctrlPr>
+                </m:mPr>
+                <m:mr>
+                  <m:e>
+                    <m:r>
+                      <w:rPr>
+                        <w:rFonts w:ascii="Cambria Math" w:hAnsi="Cambria Math"/>
+                      </w:rPr>
+                      <m:t>-0.2563</m:t>
+                    </m:r>
+                  </m:e>
+                  <m:e>
+                    <m:r>
+                      <w:rPr>
+                        <w:rFonts w:ascii="Cambria Math" w:hAnsi="Cambria Math"/>
+                        <w:lang w:val="en-US"/>
+                      </w:rPr>
+                      <m:t>-125.946</m:t>
+                    </m:r>
+                  </m:e>
+                  <m:e>
+                    <m:r>
+                      <w:rPr>
+                        <w:rFonts w:ascii="Cambria Math" w:hAnsi="Cambria Math"/>
+                        <w:lang w:val="en-US"/>
+                      </w:rPr>
+                      <m:t>9.81</m:t>
+                    </m:r>
+                  </m:e>
+                </m:mr>
+                <m:mr>
+                  <m:e>
+                    <m:r>
+                      <w:rPr>
+                        <w:rFonts w:ascii="Cambria Math" w:hAnsi="Cambria Math"/>
+                      </w:rPr>
+                      <m:t>-0.7652</m:t>
+                    </m:r>
+                  </m:e>
+                  <m:e>
+                    <m:r>
+                      <w:rPr>
+                        <w:rFonts w:ascii="Cambria Math" w:hAnsi="Cambria Math"/>
+                        <w:lang w:val="en-US"/>
+                      </w:rPr>
+                      <m:t>2.5287</m:t>
+                    </m:r>
+                  </m:e>
+                  <m:e>
+                    <m:r>
+                      <w:rPr>
+                        <w:rFonts w:ascii="Cambria Math" w:eastAsiaTheme="minorEastAsia" w:hAnsi="Cambria Math"/>
+                        <w:lang w:val="en-US"/>
+                      </w:rPr>
+                      <m:t>0</m:t>
+                    </m:r>
+                  </m:e>
+                </m:mr>
+                <m:mr>
+                  <m:e>
+                    <m:r>
+                      <w:rPr>
+                        <w:rFonts w:ascii="Cambria Math" w:eastAsiaTheme="minorEastAsia" w:hAnsi="Cambria Math"/>
+                        <w:lang w:val="en-US"/>
+                      </w:rPr>
+                      <m:t>0</m:t>
+                    </m:r>
+                  </m:e>
+                  <m:e>
+                    <m:r>
+                      <w:rPr>
+                        <w:rFonts w:ascii="Cambria Math" w:eastAsiaTheme="minorEastAsia" w:hAnsi="Cambria Math"/>
+                        <w:lang w:val="en-US"/>
+                      </w:rPr>
+                      <m:t>0</m:t>
+                    </m:r>
+                  </m:e>
+                  <m:e>
+                    <m:r>
+                      <w:rPr>
+                        <w:rFonts w:ascii="Cambria Math" w:eastAsiaTheme="minorEastAsia" w:hAnsi="Cambria Math"/>
+                        <w:lang w:val="en-US"/>
+                      </w:rPr>
+                      <m:t>0</m:t>
+                    </m:r>
+                  </m:e>
+                </m:mr>
+              </m:m>
+            </m:e>
+          </m:d>
+          <m:r>
+            <w:rPr>
+              <w:rFonts w:ascii="Cambria Math" w:eastAsiaTheme="minorEastAsia" w:hAnsi="Cambria Math"/>
+              <w:lang w:val="en-US"/>
+            </w:rPr>
+            <m:t>⋅</m:t>
+          </m:r>
+          <m:d>
+            <m:dPr>
+              <m:begChr m:val="["/>
+              <m:endChr m:val="]"/>
+              <m:ctrlPr>
+                <w:rPr>
+                  <w:rFonts w:ascii="Cambria Math" w:eastAsiaTheme="minorEastAsia" w:hAnsi="Cambria Math"/>
+                  <w:i/>
+                  <w:lang w:val="en-US"/>
+                </w:rPr>
+              </m:ctrlPr>
+            </m:dPr>
+            <m:e>
+              <m:m>
+                <m:mPr>
+                  <m:mcs>
+                    <m:mc>
+                      <m:mcPr>
+                        <m:count m:val="1"/>
+                        <m:mcJc m:val="center"/>
+                      </m:mcPr>
+                    </m:mc>
+                  </m:mcs>
+                  <m:ctrlPr>
+                    <w:rPr>
+                      <w:rFonts w:ascii="Cambria Math" w:eastAsiaTheme="minorEastAsia" w:hAnsi="Cambria Math"/>
+                      <w:i/>
+                      <w:lang w:val="en-US"/>
+                    </w:rPr>
+                  </m:ctrlPr>
+                </m:mPr>
+                <m:mr>
+                  <m:e>
+                    <m:r>
+                      <w:rPr>
+                        <w:rFonts w:ascii="Cambria Math" w:eastAsiaTheme="minorEastAsia" w:hAnsi="Cambria Math"/>
+                        <w:lang w:val="en-US"/>
+                      </w:rPr>
+                      <m:t>v</m:t>
+                    </m:r>
+                  </m:e>
+                </m:mr>
+                <m:mr>
+                  <m:e>
+                    <m:r>
+                      <w:rPr>
+                        <w:rFonts w:ascii="Cambria Math" w:eastAsiaTheme="minorEastAsia" w:hAnsi="Cambria Math"/>
+                        <w:lang w:val="en-US"/>
+                      </w:rPr>
+                      <m:t>r</m:t>
+                    </m:r>
+                  </m:e>
+                </m:mr>
+                <m:mr>
+                  <m:e>
+                    <m:r>
+                      <w:rPr>
+                        <w:rFonts w:ascii="Cambria Math" w:eastAsiaTheme="minorEastAsia" w:hAnsi="Cambria Math"/>
+                      </w:rPr>
+                      <m:t>φ</m:t>
+                    </m:r>
+                  </m:e>
+                </m:mr>
+              </m:m>
+            </m:e>
+          </m:d>
+          <m:r>
+            <w:rPr>
+              <w:rFonts w:ascii="Cambria Math" w:eastAsiaTheme="minorEastAsia" w:hAnsi="Cambria Math"/>
+              <w:lang w:val="en-US"/>
+            </w:rPr>
+            <m:t>+</m:t>
+          </m:r>
+          <m:d>
+            <m:dPr>
+              <m:begChr m:val="["/>
+              <m:endChr m:val="]"/>
+              <m:ctrlPr>
+                <w:rPr>
+                  <w:rFonts w:ascii="Cambria Math" w:eastAsiaTheme="minorEastAsia" w:hAnsi="Cambria Math"/>
+                  <w:i/>
+                  <w:lang w:val="en-US"/>
+                </w:rPr>
+              </m:ctrlPr>
+            </m:dPr>
+            <m:e>
+              <m:m>
+                <m:mPr>
+                  <m:mcs>
+                    <m:mc>
+                      <m:mcPr>
+                        <m:count m:val="2"/>
+                        <m:mcJc m:val="center"/>
+                      </m:mcPr>
+                    </m:mc>
+                  </m:mcs>
+                  <m:ctrlPr>
+                    <w:rPr>
+                      <w:rFonts w:ascii="Cambria Math" w:eastAsiaTheme="minorEastAsia" w:hAnsi="Cambria Math"/>
+                      <w:i/>
+                      <w:lang w:val="en-US"/>
+                    </w:rPr>
+                  </m:ctrlPr>
+                </m:mPr>
+                <m:mr>
+                  <m:e>
+                    <m:r>
+                      <w:rPr>
+                        <w:rFonts w:ascii="Cambria Math" w:eastAsiaTheme="minorEastAsia" w:hAnsi="Cambria Math"/>
+                        <w:lang w:val="en-US"/>
+                      </w:rPr>
+                      <m:t>14.7975</m:t>
+                    </m:r>
+                  </m:e>
+                  <m:e>
+                    <m:r>
+                      <w:rPr>
+                        <w:rFonts w:ascii="Cambria Math" w:eastAsiaTheme="minorEastAsia" w:hAnsi="Cambria Math"/>
+                        <w:lang w:val="en-US"/>
+                      </w:rPr>
+                      <m:t>-0.8971</m:t>
+                    </m:r>
+                  </m:e>
+                </m:mr>
+                <m:mr>
+                  <m:e>
+                    <m:r>
+                      <w:rPr>
+                        <w:rFonts w:ascii="Cambria Math" w:eastAsiaTheme="minorEastAsia" w:hAnsi="Cambria Math"/>
+                        <w:lang w:val="en-US"/>
+                      </w:rPr>
+                      <m:t>-37.5943</m:t>
+                    </m:r>
+                  </m:e>
+                  <m:e>
+                    <m:r>
+                      <w:rPr>
+                        <w:rFonts w:ascii="Cambria Math" w:eastAsiaTheme="minorEastAsia" w:hAnsi="Cambria Math"/>
+                        <w:lang w:val="en-US"/>
+                      </w:rPr>
+                      <m:t>-1.8788</m:t>
+                    </m:r>
+                  </m:e>
+                </m:mr>
+                <m:mr>
+                  <m:e>
+                    <m:r>
+                      <w:rPr>
+                        <w:rFonts w:ascii="Cambria Math" w:eastAsiaTheme="minorEastAsia" w:hAnsi="Cambria Math"/>
+                        <w:lang w:val="en-US"/>
+                      </w:rPr>
+                      <m:t>0</m:t>
+                    </m:r>
+                  </m:e>
+                  <m:e>
+                    <m:r>
+                      <w:rPr>
+                        <w:rFonts w:ascii="Cambria Math" w:eastAsiaTheme="minorEastAsia" w:hAnsi="Cambria Math"/>
+                        <w:lang w:val="en-US"/>
+                      </w:rPr>
+                      <m:t>1</m:t>
+                    </m:r>
+                  </m:e>
+                </m:mr>
+              </m:m>
+            </m:e>
+          </m:d>
+          <m:r>
+            <w:rPr>
+              <w:rFonts w:ascii="Cambria Math" w:eastAsiaTheme="minorEastAsia" w:hAnsi="Cambria Math"/>
+              <w:lang w:val="en-US"/>
+            </w:rPr>
+            <m:t>⋅</m:t>
+          </m:r>
+          <m:d>
+            <m:dPr>
+              <m:begChr m:val="["/>
+              <m:endChr m:val="]"/>
+              <m:ctrlPr>
+                <w:rPr>
+                  <w:rFonts w:ascii="Cambria Math" w:eastAsiaTheme="minorEastAsia" w:hAnsi="Cambria Math"/>
+                  <w:i/>
+                  <w:lang w:val="en-US"/>
+                </w:rPr>
+              </m:ctrlPr>
+            </m:dPr>
+            <m:e>
+              <m:m>
+                <m:mPr>
+                  <m:mcs>
+                    <m:mc>
+                      <m:mcPr>
+                        <m:count m:val="1"/>
+                        <m:mcJc m:val="center"/>
+                      </m:mcPr>
+                    </m:mc>
+                  </m:mcs>
+                  <m:ctrlPr>
+                    <w:rPr>
+                      <w:rFonts w:ascii="Cambria Math" w:eastAsiaTheme="minorEastAsia" w:hAnsi="Cambria Math"/>
+                      <w:i/>
+                      <w:lang w:val="en-US"/>
+                    </w:rPr>
+                  </m:ctrlPr>
+                </m:mPr>
+                <m:mr>
+                  <m:e>
+                    <m:sSub>
+                      <m:sSubPr>
+                        <m:ctrlPr>
+                          <w:rPr>
+                            <w:rFonts w:ascii="Cambria Math" w:eastAsiaTheme="minorEastAsia" w:hAnsi="Cambria Math"/>
+                            <w:i/>
+                          </w:rPr>
+                        </m:ctrlPr>
+                      </m:sSubPr>
+                      <m:e>
+                        <m:r>
+                          <w:rPr>
+                            <w:rFonts w:ascii="Cambria Math" w:eastAsiaTheme="minorEastAsia" w:hAnsi="Cambria Math"/>
+                          </w:rPr>
+                          <m:t>δ</m:t>
+                        </m:r>
+                      </m:e>
+                      <m:sub>
+                        <m:r>
+                          <w:rPr>
+                            <w:rFonts w:ascii="Cambria Math" w:eastAsiaTheme="minorEastAsia" w:hAnsi="Cambria Math"/>
+                            <w:lang w:val="en-US"/>
+                          </w:rPr>
+                          <m:t>r</m:t>
+                        </m:r>
+                      </m:sub>
+                    </m:sSub>
+                  </m:e>
+                </m:mr>
+                <m:mr>
+                  <m:e>
+                    <m:r>
+                      <w:rPr>
+                        <w:rFonts w:ascii="Cambria Math" w:eastAsiaTheme="minorEastAsia" w:hAnsi="Cambria Math"/>
+                        <w:lang w:val="en-US"/>
+                      </w:rPr>
+                      <m:t>p</m:t>
+                    </m:r>
+                  </m:e>
+                </m:mr>
+              </m:m>
+            </m:e>
+          </m:d>
+        </m:oMath>
+      </m:oMathPara>
+    </w:p>
+    <w:p>
+      <w:pPr>
+        <w:rPr>
+          <w:rFonts w:eastAsiaTheme="minorEastAsia"/>
+        </w:rPr>
+      </w:pPr>
+      <w:r>
+        <w:rPr>
+          <w:rFonts w:eastAsiaTheme="minorEastAsia"/>
+        </w:rPr>
+        <w:t xml:space="preserve">Στην συνέχεια σαν είσοδος </w:t>
+      </w:r>
+      <m:oMath>
+        <m:r>
+          <w:rPr>
+            <w:rFonts w:ascii="Cambria Math" w:eastAsiaTheme="minorEastAsia" w:hAnsi="Cambria Math"/>
+          </w:rPr>
+          <m:t>p=</m:t>
+        </m:r>
+        <m:func>
+          <m:funcPr>
+            <m:ctrlPr>
+              <w:rPr>
+                <w:rFonts w:ascii="Cambria Math" w:eastAsiaTheme="minorEastAsia" w:hAnsi="Cambria Math"/>
+                <w:i/>
+              </w:rPr>
+            </m:ctrlPr>
+          </m:funcPr>
+          <m:fName>
+            <m:r>
+              <m:rPr>
+                <m:sty m:val="p"/>
+              </m:rPr>
+              <w:rPr>
+                <w:rFonts w:ascii="Cambria Math" w:eastAsiaTheme="minorEastAsia" w:hAnsi="Cambria Math"/>
+                <w:lang w:val="en-US"/>
+              </w:rPr>
+              <m:t>sin</m:t>
+            </m:r>
+            <m:ctrlPr>
+              <w:rPr>
+                <w:rFonts w:ascii="Cambria Math" w:eastAsiaTheme="minorEastAsia" w:hAnsi="Cambria Math"/>
+                <w:i/>
+                <w:lang w:val="en-US"/>
+              </w:rPr>
+            </m:ctrlPr>
+          </m:fName>
+          <m:e>
+            <m:d>
+              <m:dPr>
+                <m:ctrlPr>
+                  <w:rPr>
+                    <w:rFonts w:ascii="Cambria Math" w:eastAsiaTheme="minorEastAsia" w:hAnsi="Cambria Math"/>
+                    <w:i/>
+                  </w:rPr>
+                </m:ctrlPr>
+              </m:dPr>
+              <m:e>
+                <m:r>
+                  <w:rPr>
+                    <w:rFonts w:ascii="Cambria Math" w:eastAsiaTheme="minorEastAsia" w:hAnsi="Cambria Math"/>
+                  </w:rPr>
+                  <m:t>0.2⋅t</m:t>
+                </m:r>
+              </m:e>
+            </m:d>
+          </m:e>
+        </m:func>
+      </m:oMath>
+      <w:r>
+        <w:rPr>
+          <w:rFonts w:eastAsiaTheme="minorEastAsia"/>
+        </w:rPr>
+        <w:t xml:space="preserve">. </w:t>
+      </w:r>
+    </w:p>
+    <w:p>
+      <w:pPr>
+        <w:rPr>
+          <w:rFonts w:eastAsiaTheme="minorEastAsia"/>
+        </w:rPr>
+      </w:pPr>
+      <w:r>
+        <w:rPr>
+          <w:rFonts w:eastAsiaTheme="minorEastAsia"/>
+        </w:rPr>
+        <w:t xml:space="preserve">Η αποκρίσεις του συστήματος χωρίς και με το </w:t>
+      </w:r>
+      <w:r>
+        <w:rPr>
+          <w:rFonts w:eastAsiaTheme="minorEastAsia"/>
+          <w:lang w:val="en-US"/>
+        </w:rPr>
+        <w:t>washout</w:t>
+      </w:r>
+      <w:r>
+        <w:rPr>
+          <w:rFonts w:eastAsiaTheme="minorEastAsia"/>
+        </w:rPr>
+        <w:t xml:space="preserve"> </w:t>
+      </w:r>
+      <w:r>
+        <w:rPr>
+          <w:rFonts w:eastAsiaTheme="minorEastAsia"/>
+        </w:rPr>
+        <w:t>κύκλωμα καταγράφονται και παρουσιάζονται παρακάτω.</w:t>
+      </w:r>
+    </w:p>
+    <w:p>
+      <w:pPr>
+        <w:keepNext/>
+        <w:jc w:val="center"/>
+      </w:pPr>
+      <w:r>
+        <w:rPr>
+          <w:noProof/>
+        </w:rPr>
+        <w:drawing>
+          <wp:inline distT="0" distB="0" distL="0" distR="0" wp14:anchorId="4A39BDD1" wp14:editId="379239D2">
+            <wp:extent cx="6645910" cy="2912110"/>
+            <wp:effectExtent l="19050" t="19050" r="21590" b="21590"/>
+            <wp:docPr id="37" name="Picture 37"/>
+            <wp:cNvGraphicFramePr>
+              <a:graphicFrameLocks xmlns:a="http://schemas.openxmlformats.org/drawingml/2006/main" noChangeAspect="1"/>
+            </wp:cNvGraphicFramePr>
+            <a:graphic xmlns:a="http://schemas.openxmlformats.org/drawingml/2006/main">
+              <a:graphicData uri="http://schemas.openxmlformats.org/drawingml/2006/picture">
+                <pic:pic xmlns:pic="http://schemas.openxmlformats.org/drawingml/2006/picture">
+                  <pic:nvPicPr>
+                    <pic:cNvPr id="1" name=""/>
+                    <pic:cNvPicPr/>
+                  </pic:nvPicPr>
+                  <pic:blipFill>
+                    <a:blip r:embed="rId29"/>
+                    <a:stretch>
+                      <a:fillRect/>
+                    </a:stretch>
+                  </pic:blipFill>
+                  <pic:spPr>
+                    <a:xfrm>
+                      <a:off x="0" y="0"/>
+                      <a:ext cx="6645910" cy="2912110"/>
+                    </a:xfrm>
+                    <a:prstGeom prst="rect">
+                      <a:avLst/>
+                    </a:prstGeom>
+                    <a:ln>
+                      <a:solidFill>
+                        <a:schemeClr val="tx1"/>
+                      </a:solidFill>
+                    </a:ln>
+                  </pic:spPr>
+                </pic:pic>
+              </a:graphicData>
+            </a:graphic>
+          </wp:inline>
+        </w:drawing>
+      </w:r>
+    </w:p>
+    <w:p>
+      <w:pPr>
+        <w:pStyle w:val="Caption"/>
+        <w:jc w:val="center"/>
+      </w:pPr>
+      <w:r>
+        <w:t xml:space="preserve">Εικόνα </w:t>
+      </w:r>
+      <w:fldSimple w:instr=" SEQ Εικόνα \* ARABIC ">
+        <w:r>
+          <w:rPr>
+            <w:noProof/>
+          </w:rPr>
+          <w:t>21</w:t>
+        </w:r>
+      </w:fldSimple>
+      <w:r>
+        <w:t xml:space="preserve">: </w:t>
+      </w:r>
+      <w:r>
+        <w:t xml:space="preserve">Σύστημα επαυξημένης ευστάθειας με χρήση κυκλώματος </w:t>
+      </w:r>
+      <w:r>
+        <w:rPr>
+          <w:lang w:val="en-US"/>
+        </w:rPr>
+        <w:t>wash</w:t>
+      </w:r>
+      <w:r>
+        <w:t xml:space="preserve"> </w:t>
+      </w:r>
+      <w:r>
+        <w:rPr>
+          <w:lang w:val="en-US"/>
+        </w:rPr>
+        <w:t>out</w:t>
+      </w:r>
+    </w:p>
+    <w:p>
+      <w:pPr>
+        <w:keepNext/>
+        <w:jc w:val="center"/>
+      </w:pPr>
+      <w:r>
+        <w:rPr>
+          <w:noProof/>
+        </w:rPr>
+        <w:drawing>
+          <wp:inline distT="0" distB="0" distL="0" distR="0" wp14:anchorId="5D748673" wp14:editId="20198A76">
+            <wp:extent cx="6645910" cy="6388100"/>
+            <wp:effectExtent l="0" t="0" r="2540" b="0"/>
+            <wp:docPr id="44" name="Picture 44"/>
+            <wp:cNvGraphicFramePr>
+              <a:graphicFrameLocks xmlns:a="http://schemas.openxmlformats.org/drawingml/2006/main" noChangeAspect="1"/>
+            </wp:cNvGraphicFramePr>
+            <a:graphic xmlns:a="http://schemas.openxmlformats.org/drawingml/2006/main">
+              <a:graphicData uri="http://schemas.openxmlformats.org/drawingml/2006/picture">
+                <pic:pic xmlns:pic="http://schemas.openxmlformats.org/drawingml/2006/picture">
+                  <pic:nvPicPr>
+                    <pic:cNvPr id="1" name=""/>
+                    <pic:cNvPicPr/>
+                  </pic:nvPicPr>
+                  <pic:blipFill>
+                    <a:blip r:embed="rId30"/>
+                    <a:stretch>
+                      <a:fillRect/>
+                    </a:stretch>
+                  </pic:blipFill>
+                  <pic:spPr>
+                    <a:xfrm>
+                      <a:off x="0" y="0"/>
+                      <a:ext cx="6645910" cy="6388100"/>
+                    </a:xfrm>
+                    <a:prstGeom prst="rect">
+                      <a:avLst/>
+                    </a:prstGeom>
+                  </pic:spPr>
+                </pic:pic>
+              </a:graphicData>
+            </a:graphic>
+          </wp:inline>
+        </w:drawing>
+      </w:r>
+    </w:p>
+    <w:p>
+      <w:pPr>
+        <w:pStyle w:val="Caption"/>
+        <w:jc w:val="center"/>
+      </w:pPr>
+      <w:r>
+        <w:t xml:space="preserve">Εικόνα </w:t>
+      </w:r>
+      <w:fldSimple w:instr=" SEQ Εικόνα \* ARABIC ">
+        <w:r>
+          <w:rPr>
+            <w:noProof/>
+          </w:rPr>
+          <w:t>22</w:t>
+        </w:r>
+      </w:fldSimple>
+      <w:r>
+        <w:t xml:space="preserve">: </w:t>
+      </w:r>
+      <w:r>
+        <w:t xml:space="preserve">Σύγκρισή συστήματος επαυξημένης ευστάθειας με </w:t>
+      </w:r>
+      <w:r>
+        <w:rPr>
+          <w:lang w:val="en-US"/>
+        </w:rPr>
+        <w:t>washout</w:t>
+      </w:r>
+      <w:r>
+        <w:t xml:space="preserve"> </w:t>
+      </w:r>
+      <w:r>
+        <w:t xml:space="preserve">και χωρίς </w:t>
+      </w:r>
+      <w:r>
+        <w:rPr>
+          <w:lang w:val="en-US"/>
+        </w:rPr>
+        <w:t>washout</w:t>
+      </w:r>
+      <w:r>
+        <w:t xml:space="preserve"> </w:t>
+      </w:r>
+      <w:r>
+        <w:t>ανάδραση.</w:t>
+      </w:r>
+      <w:r>
+        <w:t xml:space="preserve"> </w:t>
+      </w:r>
+    </w:p>
+    <w:p>
+      <w:r>
+        <w:t>Από τη παραπάνω εικόνα εξάγονται οι εξής παρατηρήσεις:</w:t>
+      </w:r>
+    </w:p>
+    <w:p>
+      <w:pPr>
+        <w:pStyle w:val="ListParagraph"/>
+        <w:numPr>
+          <w:ilvl w:val="0"/>
+          <w:numId w:val="22"/>
+        </w:numPr>
+      </w:pPr>
+      <w:r>
+        <w:t>Η το σήμα μεγάλης περιόδου δεν παρακολουθείτε σε μεγάλο βαθμό από την ανάδραση με αποτέλεσμα ο έλεγχος να των πηδαλίων να έχει πολύ μικρότερο πλάτος.</w:t>
+      </w:r>
+    </w:p>
+    <w:p>
+      <w:pPr>
+        <w:pStyle w:val="ListParagraph"/>
+        <w:numPr>
+          <w:ilvl w:val="0"/>
+          <w:numId w:val="22"/>
+        </w:numPr>
+      </w:pPr>
+      <w:r>
+        <w:t>Το σήμα μικρής περιόδου (</w:t>
+      </w:r>
+      <w:r>
+        <w:rPr>
+          <w:lang w:val="en-US"/>
+        </w:rPr>
+        <w:t>Dutch</w:t>
+      </w:r>
+      <w:r>
+        <w:t xml:space="preserve"> </w:t>
+      </w:r>
+      <w:r>
+        <w:rPr>
+          <w:lang w:val="en-US"/>
+        </w:rPr>
+        <w:t>roll</w:t>
+      </w:r>
+      <w:r>
+        <w:t xml:space="preserve"> </w:t>
+      </w:r>
+      <w:r>
+        <w:t>ιδιόμορφή) παρακολουθείτε κανονικά. Για αυτό και αποσβένεται από το σύστημα επαυξημένης ευστάθειάς χωρίς κανένα πρόβλημα.</w:t>
+      </w:r>
+    </w:p>
     <w:sectPr>
-      <w:footerReference w:type="default" r:id="rId25"/>
+      <w:footerReference w:type="default" r:id="rId31"/>
       <w:pgSz w:w="11906" w:h="16838"/>
       <w:pgMar w:top="720" w:right="720" w:bottom="720" w:left="720" w:header="708" w:footer="708" w:gutter="0"/>
       <w:pgNumType w:start="0"/>
@@ -9379,6 +12952,119 @@
     </w:lvl>
   </w:abstractNum>
   <w:abstractNum w:abstractNumId="7" w15:restartNumberingAfterBreak="0">
+    <w:nsid w:val="24CF4264"/>
+    <w:multiLevelType w:val="hybridMultilevel"/>
+    <w:tmpl w:val="50F42134"/>
+    <w:lvl w:ilvl="0" w:tplc="04090001">
+      <w:start w:val="1"/>
+      <w:numFmt w:val="bullet"/>
+      <w:lvlText w:val=""/>
+      <w:lvlJc w:val="left"/>
+      <w:pPr>
+        <w:ind w:left="720" w:hanging="360"/>
+      </w:pPr>
+      <w:rPr>
+        <w:rFonts w:ascii="Symbol" w:hAnsi="Symbol" w:hint="default"/>
+      </w:rPr>
+    </w:lvl>
+    <w:lvl w:ilvl="1" w:tplc="04090003" w:tentative="1">
+      <w:start w:val="1"/>
+      <w:numFmt w:val="bullet"/>
+      <w:lvlText w:val="o"/>
+      <w:lvlJc w:val="left"/>
+      <w:pPr>
+        <w:ind w:left="1440" w:hanging="360"/>
+      </w:pPr>
+      <w:rPr>
+        <w:rFonts w:ascii="Courier New" w:hAnsi="Courier New" w:cs="Courier New" w:hint="default"/>
+      </w:rPr>
+    </w:lvl>
+    <w:lvl w:ilvl="2" w:tplc="04090005" w:tentative="1">
+      <w:start w:val="1"/>
+      <w:numFmt w:val="bullet"/>
+      <w:lvlText w:val=""/>
+      <w:lvlJc w:val="left"/>
+      <w:pPr>
+        <w:ind w:left="2160" w:hanging="360"/>
+      </w:pPr>
+      <w:rPr>
+        <w:rFonts w:ascii="Wingdings" w:hAnsi="Wingdings" w:hint="default"/>
+      </w:rPr>
+    </w:lvl>
+    <w:lvl w:ilvl="3" w:tplc="04090001" w:tentative="1">
+      <w:start w:val="1"/>
+      <w:numFmt w:val="bullet"/>
+      <w:lvlText w:val=""/>
+      <w:lvlJc w:val="left"/>
+      <w:pPr>
+        <w:ind w:left="2880" w:hanging="360"/>
+      </w:pPr>
+      <w:rPr>
+        <w:rFonts w:ascii="Symbol" w:hAnsi="Symbol" w:hint="default"/>
+      </w:rPr>
+    </w:lvl>
+    <w:lvl w:ilvl="4" w:tplc="04090003" w:tentative="1">
+      <w:start w:val="1"/>
+      <w:numFmt w:val="bullet"/>
+      <w:lvlText w:val="o"/>
+      <w:lvlJc w:val="left"/>
+      <w:pPr>
+        <w:ind w:left="3600" w:hanging="360"/>
+      </w:pPr>
+      <w:rPr>
+        <w:rFonts w:ascii="Courier New" w:hAnsi="Courier New" w:cs="Courier New" w:hint="default"/>
+      </w:rPr>
+    </w:lvl>
+    <w:lvl w:ilvl="5" w:tplc="04090005" w:tentative="1">
+      <w:start w:val="1"/>
+      <w:numFmt w:val="bullet"/>
+      <w:lvlText w:val=""/>
+      <w:lvlJc w:val="left"/>
+      <w:pPr>
+        <w:ind w:left="4320" w:hanging="360"/>
+      </w:pPr>
+      <w:rPr>
+        <w:rFonts w:ascii="Wingdings" w:hAnsi="Wingdings" w:hint="default"/>
+      </w:rPr>
+    </w:lvl>
+    <w:lvl w:ilvl="6" w:tplc="04090001" w:tentative="1">
+      <w:start w:val="1"/>
+      <w:numFmt w:val="bullet"/>
+      <w:lvlText w:val=""/>
+      <w:lvlJc w:val="left"/>
+      <w:pPr>
+        <w:ind w:left="5040" w:hanging="360"/>
+      </w:pPr>
+      <w:rPr>
+        <w:rFonts w:ascii="Symbol" w:hAnsi="Symbol" w:hint="default"/>
+      </w:rPr>
+    </w:lvl>
+    <w:lvl w:ilvl="7" w:tplc="04090003" w:tentative="1">
+      <w:start w:val="1"/>
+      <w:numFmt w:val="bullet"/>
+      <w:lvlText w:val="o"/>
+      <w:lvlJc w:val="left"/>
+      <w:pPr>
+        <w:ind w:left="5760" w:hanging="360"/>
+      </w:pPr>
+      <w:rPr>
+        <w:rFonts w:ascii="Courier New" w:hAnsi="Courier New" w:cs="Courier New" w:hint="default"/>
+      </w:rPr>
+    </w:lvl>
+    <w:lvl w:ilvl="8" w:tplc="04090005" w:tentative="1">
+      <w:start w:val="1"/>
+      <w:numFmt w:val="bullet"/>
+      <w:lvlText w:val=""/>
+      <w:lvlJc w:val="left"/>
+      <w:pPr>
+        <w:ind w:left="6480" w:hanging="360"/>
+      </w:pPr>
+      <w:rPr>
+        <w:rFonts w:ascii="Wingdings" w:hAnsi="Wingdings" w:hint="default"/>
+      </w:rPr>
+    </w:lvl>
+  </w:abstractNum>
+  <w:abstractNum w:abstractNumId="8" w15:restartNumberingAfterBreak="0">
     <w:nsid w:val="2BD717D4"/>
     <w:multiLevelType w:val="hybridMultilevel"/>
     <w:tmpl w:val="8D30E162"/>
@@ -9491,7 +13177,120 @@
       </w:rPr>
     </w:lvl>
   </w:abstractNum>
-  <w:abstractNum w:abstractNumId="8" w15:restartNumberingAfterBreak="0">
+  <w:abstractNum w:abstractNumId="9" w15:restartNumberingAfterBreak="0">
+    <w:nsid w:val="2BE52A90"/>
+    <w:multiLevelType w:val="hybridMultilevel"/>
+    <w:tmpl w:val="23F6F9A2"/>
+    <w:lvl w:ilvl="0" w:tplc="04090001">
+      <w:start w:val="1"/>
+      <w:numFmt w:val="bullet"/>
+      <w:lvlText w:val=""/>
+      <w:lvlJc w:val="left"/>
+      <w:pPr>
+        <w:ind w:left="1440" w:hanging="360"/>
+      </w:pPr>
+      <w:rPr>
+        <w:rFonts w:ascii="Symbol" w:hAnsi="Symbol" w:hint="default"/>
+      </w:rPr>
+    </w:lvl>
+    <w:lvl w:ilvl="1" w:tplc="04090003" w:tentative="1">
+      <w:start w:val="1"/>
+      <w:numFmt w:val="bullet"/>
+      <w:lvlText w:val="o"/>
+      <w:lvlJc w:val="left"/>
+      <w:pPr>
+        <w:ind w:left="2160" w:hanging="360"/>
+      </w:pPr>
+      <w:rPr>
+        <w:rFonts w:ascii="Courier New" w:hAnsi="Courier New" w:cs="Courier New" w:hint="default"/>
+      </w:rPr>
+    </w:lvl>
+    <w:lvl w:ilvl="2" w:tplc="04090005" w:tentative="1">
+      <w:start w:val="1"/>
+      <w:numFmt w:val="bullet"/>
+      <w:lvlText w:val=""/>
+      <w:lvlJc w:val="left"/>
+      <w:pPr>
+        <w:ind w:left="2880" w:hanging="360"/>
+      </w:pPr>
+      <w:rPr>
+        <w:rFonts w:ascii="Wingdings" w:hAnsi="Wingdings" w:hint="default"/>
+      </w:rPr>
+    </w:lvl>
+    <w:lvl w:ilvl="3" w:tplc="04090001" w:tentative="1">
+      <w:start w:val="1"/>
+      <w:numFmt w:val="bullet"/>
+      <w:lvlText w:val=""/>
+      <w:lvlJc w:val="left"/>
+      <w:pPr>
+        <w:ind w:left="3600" w:hanging="360"/>
+      </w:pPr>
+      <w:rPr>
+        <w:rFonts w:ascii="Symbol" w:hAnsi="Symbol" w:hint="default"/>
+      </w:rPr>
+    </w:lvl>
+    <w:lvl w:ilvl="4" w:tplc="04090003" w:tentative="1">
+      <w:start w:val="1"/>
+      <w:numFmt w:val="bullet"/>
+      <w:lvlText w:val="o"/>
+      <w:lvlJc w:val="left"/>
+      <w:pPr>
+        <w:ind w:left="4320" w:hanging="360"/>
+      </w:pPr>
+      <w:rPr>
+        <w:rFonts w:ascii="Courier New" w:hAnsi="Courier New" w:cs="Courier New" w:hint="default"/>
+      </w:rPr>
+    </w:lvl>
+    <w:lvl w:ilvl="5" w:tplc="04090005" w:tentative="1">
+      <w:start w:val="1"/>
+      <w:numFmt w:val="bullet"/>
+      <w:lvlText w:val=""/>
+      <w:lvlJc w:val="left"/>
+      <w:pPr>
+        <w:ind w:left="5040" w:hanging="360"/>
+      </w:pPr>
+      <w:rPr>
+        <w:rFonts w:ascii="Wingdings" w:hAnsi="Wingdings" w:hint="default"/>
+      </w:rPr>
+    </w:lvl>
+    <w:lvl w:ilvl="6" w:tplc="04090001" w:tentative="1">
+      <w:start w:val="1"/>
+      <w:numFmt w:val="bullet"/>
+      <w:lvlText w:val=""/>
+      <w:lvlJc w:val="left"/>
+      <w:pPr>
+        <w:ind w:left="5760" w:hanging="360"/>
+      </w:pPr>
+      <w:rPr>
+        <w:rFonts w:ascii="Symbol" w:hAnsi="Symbol" w:hint="default"/>
+      </w:rPr>
+    </w:lvl>
+    <w:lvl w:ilvl="7" w:tplc="04090003" w:tentative="1">
+      <w:start w:val="1"/>
+      <w:numFmt w:val="bullet"/>
+      <w:lvlText w:val="o"/>
+      <w:lvlJc w:val="left"/>
+      <w:pPr>
+        <w:ind w:left="6480" w:hanging="360"/>
+      </w:pPr>
+      <w:rPr>
+        <w:rFonts w:ascii="Courier New" w:hAnsi="Courier New" w:cs="Courier New" w:hint="default"/>
+      </w:rPr>
+    </w:lvl>
+    <w:lvl w:ilvl="8" w:tplc="04090005" w:tentative="1">
+      <w:start w:val="1"/>
+      <w:numFmt w:val="bullet"/>
+      <w:lvlText w:val=""/>
+      <w:lvlJc w:val="left"/>
+      <w:pPr>
+        <w:ind w:left="7200" w:hanging="360"/>
+      </w:pPr>
+      <w:rPr>
+        <w:rFonts w:ascii="Wingdings" w:hAnsi="Wingdings" w:hint="default"/>
+      </w:rPr>
+    </w:lvl>
+  </w:abstractNum>
+  <w:abstractNum w:abstractNumId="10" w15:restartNumberingAfterBreak="0">
     <w:nsid w:val="2C5E4A47"/>
     <w:multiLevelType w:val="hybridMultilevel"/>
     <w:tmpl w:val="A7A6187A"/>
@@ -9604,7 +13403,7 @@
       </w:rPr>
     </w:lvl>
   </w:abstractNum>
-  <w:abstractNum w:abstractNumId="9" w15:restartNumberingAfterBreak="0">
+  <w:abstractNum w:abstractNumId="11" w15:restartNumberingAfterBreak="0">
     <w:nsid w:val="2C6E34BD"/>
     <w:multiLevelType w:val="hybridMultilevel"/>
     <w:tmpl w:val="D22692FC"/>
@@ -9690,7 +13489,120 @@
       </w:pPr>
     </w:lvl>
   </w:abstractNum>
-  <w:abstractNum w:abstractNumId="10" w15:restartNumberingAfterBreak="0">
+  <w:abstractNum w:abstractNumId="12" w15:restartNumberingAfterBreak="0">
+    <w:nsid w:val="2CF619C8"/>
+    <w:multiLevelType w:val="hybridMultilevel"/>
+    <w:tmpl w:val="844E0662"/>
+    <w:lvl w:ilvl="0" w:tplc="04090001">
+      <w:start w:val="1"/>
+      <w:numFmt w:val="bullet"/>
+      <w:lvlText w:val=""/>
+      <w:lvlJc w:val="left"/>
+      <w:pPr>
+        <w:ind w:left="720" w:hanging="360"/>
+      </w:pPr>
+      <w:rPr>
+        <w:rFonts w:ascii="Symbol" w:hAnsi="Symbol" w:hint="default"/>
+      </w:rPr>
+    </w:lvl>
+    <w:lvl w:ilvl="1" w:tplc="04090003" w:tentative="1">
+      <w:start w:val="1"/>
+      <w:numFmt w:val="bullet"/>
+      <w:lvlText w:val="o"/>
+      <w:lvlJc w:val="left"/>
+      <w:pPr>
+        <w:ind w:left="1440" w:hanging="360"/>
+      </w:pPr>
+      <w:rPr>
+        <w:rFonts w:ascii="Courier New" w:hAnsi="Courier New" w:cs="Courier New" w:hint="default"/>
+      </w:rPr>
+    </w:lvl>
+    <w:lvl w:ilvl="2" w:tplc="04090005" w:tentative="1">
+      <w:start w:val="1"/>
+      <w:numFmt w:val="bullet"/>
+      <w:lvlText w:val=""/>
+      <w:lvlJc w:val="left"/>
+      <w:pPr>
+        <w:ind w:left="2160" w:hanging="360"/>
+      </w:pPr>
+      <w:rPr>
+        <w:rFonts w:ascii="Wingdings" w:hAnsi="Wingdings" w:hint="default"/>
+      </w:rPr>
+    </w:lvl>
+    <w:lvl w:ilvl="3" w:tplc="04090001" w:tentative="1">
+      <w:start w:val="1"/>
+      <w:numFmt w:val="bullet"/>
+      <w:lvlText w:val=""/>
+      <w:lvlJc w:val="left"/>
+      <w:pPr>
+        <w:ind w:left="2880" w:hanging="360"/>
+      </w:pPr>
+      <w:rPr>
+        <w:rFonts w:ascii="Symbol" w:hAnsi="Symbol" w:hint="default"/>
+      </w:rPr>
+    </w:lvl>
+    <w:lvl w:ilvl="4" w:tplc="04090003" w:tentative="1">
+      <w:start w:val="1"/>
+      <w:numFmt w:val="bullet"/>
+      <w:lvlText w:val="o"/>
+      <w:lvlJc w:val="left"/>
+      <w:pPr>
+        <w:ind w:left="3600" w:hanging="360"/>
+      </w:pPr>
+      <w:rPr>
+        <w:rFonts w:ascii="Courier New" w:hAnsi="Courier New" w:cs="Courier New" w:hint="default"/>
+      </w:rPr>
+    </w:lvl>
+    <w:lvl w:ilvl="5" w:tplc="04090005" w:tentative="1">
+      <w:start w:val="1"/>
+      <w:numFmt w:val="bullet"/>
+      <w:lvlText w:val=""/>
+      <w:lvlJc w:val="left"/>
+      <w:pPr>
+        <w:ind w:left="4320" w:hanging="360"/>
+      </w:pPr>
+      <w:rPr>
+        <w:rFonts w:ascii="Wingdings" w:hAnsi="Wingdings" w:hint="default"/>
+      </w:rPr>
+    </w:lvl>
+    <w:lvl w:ilvl="6" w:tplc="04090001" w:tentative="1">
+      <w:start w:val="1"/>
+      <w:numFmt w:val="bullet"/>
+      <w:lvlText w:val=""/>
+      <w:lvlJc w:val="left"/>
+      <w:pPr>
+        <w:ind w:left="5040" w:hanging="360"/>
+      </w:pPr>
+      <w:rPr>
+        <w:rFonts w:ascii="Symbol" w:hAnsi="Symbol" w:hint="default"/>
+      </w:rPr>
+    </w:lvl>
+    <w:lvl w:ilvl="7" w:tplc="04090003" w:tentative="1">
+      <w:start w:val="1"/>
+      <w:numFmt w:val="bullet"/>
+      <w:lvlText w:val="o"/>
+      <w:lvlJc w:val="left"/>
+      <w:pPr>
+        <w:ind w:left="5760" w:hanging="360"/>
+      </w:pPr>
+      <w:rPr>
+        <w:rFonts w:ascii="Courier New" w:hAnsi="Courier New" w:cs="Courier New" w:hint="default"/>
+      </w:rPr>
+    </w:lvl>
+    <w:lvl w:ilvl="8" w:tplc="04090005" w:tentative="1">
+      <w:start w:val="1"/>
+      <w:numFmt w:val="bullet"/>
+      <w:lvlText w:val=""/>
+      <w:lvlJc w:val="left"/>
+      <w:pPr>
+        <w:ind w:left="6480" w:hanging="360"/>
+      </w:pPr>
+      <w:rPr>
+        <w:rFonts w:ascii="Wingdings" w:hAnsi="Wingdings" w:hint="default"/>
+      </w:rPr>
+    </w:lvl>
+  </w:abstractNum>
+  <w:abstractNum w:abstractNumId="13" w15:restartNumberingAfterBreak="0">
     <w:nsid w:val="2E511097"/>
     <w:multiLevelType w:val="hybridMultilevel"/>
     <w:tmpl w:val="5880BFE4"/>
@@ -9803,7 +13715,7 @@
       </w:rPr>
     </w:lvl>
   </w:abstractNum>
-  <w:abstractNum w:abstractNumId="11" w15:restartNumberingAfterBreak="0">
+  <w:abstractNum w:abstractNumId="14" w15:restartNumberingAfterBreak="0">
     <w:nsid w:val="32CE44D7"/>
     <w:multiLevelType w:val="hybridMultilevel"/>
     <w:tmpl w:val="3B16462E"/>
@@ -9916,7 +13828,7 @@
       </w:rPr>
     </w:lvl>
   </w:abstractNum>
-  <w:abstractNum w:abstractNumId="12" w15:restartNumberingAfterBreak="0">
+  <w:abstractNum w:abstractNumId="15" w15:restartNumberingAfterBreak="0">
     <w:nsid w:val="39E95541"/>
     <w:multiLevelType w:val="hybridMultilevel"/>
     <w:tmpl w:val="D48805AE"/>
@@ -10029,7 +13941,7 @@
       </w:rPr>
     </w:lvl>
   </w:abstractNum>
-  <w:abstractNum w:abstractNumId="13" w15:restartNumberingAfterBreak="0">
+  <w:abstractNum w:abstractNumId="16" w15:restartNumberingAfterBreak="0">
     <w:nsid w:val="3E25424D"/>
     <w:multiLevelType w:val="hybridMultilevel"/>
     <w:tmpl w:val="89C86140"/>
@@ -10142,7 +14054,7 @@
       </w:rPr>
     </w:lvl>
   </w:abstractNum>
-  <w:abstractNum w:abstractNumId="14" w15:restartNumberingAfterBreak="0">
+  <w:abstractNum w:abstractNumId="17" w15:restartNumberingAfterBreak="0">
     <w:nsid w:val="439E412E"/>
     <w:multiLevelType w:val="hybridMultilevel"/>
     <w:tmpl w:val="934A13CC"/>
@@ -10255,7 +14167,233 @@
       </w:rPr>
     </w:lvl>
   </w:abstractNum>
-  <w:abstractNum w:abstractNumId="15" w15:restartNumberingAfterBreak="0">
+  <w:abstractNum w:abstractNumId="18" w15:restartNumberingAfterBreak="0">
+    <w:nsid w:val="443609A7"/>
+    <w:multiLevelType w:val="hybridMultilevel"/>
+    <w:tmpl w:val="DDF48110"/>
+    <w:lvl w:ilvl="0" w:tplc="04090001">
+      <w:start w:val="1"/>
+      <w:numFmt w:val="bullet"/>
+      <w:lvlText w:val=""/>
+      <w:lvlJc w:val="left"/>
+      <w:pPr>
+        <w:ind w:left="720" w:hanging="360"/>
+      </w:pPr>
+      <w:rPr>
+        <w:rFonts w:ascii="Symbol" w:hAnsi="Symbol" w:hint="default"/>
+      </w:rPr>
+    </w:lvl>
+    <w:lvl w:ilvl="1" w:tplc="04090003" w:tentative="1">
+      <w:start w:val="1"/>
+      <w:numFmt w:val="bullet"/>
+      <w:lvlText w:val="o"/>
+      <w:lvlJc w:val="left"/>
+      <w:pPr>
+        <w:ind w:left="1440" w:hanging="360"/>
+      </w:pPr>
+      <w:rPr>
+        <w:rFonts w:ascii="Courier New" w:hAnsi="Courier New" w:cs="Courier New" w:hint="default"/>
+      </w:rPr>
+    </w:lvl>
+    <w:lvl w:ilvl="2" w:tplc="04090005" w:tentative="1">
+      <w:start w:val="1"/>
+      <w:numFmt w:val="bullet"/>
+      <w:lvlText w:val=""/>
+      <w:lvlJc w:val="left"/>
+      <w:pPr>
+        <w:ind w:left="2160" w:hanging="360"/>
+      </w:pPr>
+      <w:rPr>
+        <w:rFonts w:ascii="Wingdings" w:hAnsi="Wingdings" w:hint="default"/>
+      </w:rPr>
+    </w:lvl>
+    <w:lvl w:ilvl="3" w:tplc="04090001" w:tentative="1">
+      <w:start w:val="1"/>
+      <w:numFmt w:val="bullet"/>
+      <w:lvlText w:val=""/>
+      <w:lvlJc w:val="left"/>
+      <w:pPr>
+        <w:ind w:left="2880" w:hanging="360"/>
+      </w:pPr>
+      <w:rPr>
+        <w:rFonts w:ascii="Symbol" w:hAnsi="Symbol" w:hint="default"/>
+      </w:rPr>
+    </w:lvl>
+    <w:lvl w:ilvl="4" w:tplc="04090003" w:tentative="1">
+      <w:start w:val="1"/>
+      <w:numFmt w:val="bullet"/>
+      <w:lvlText w:val="o"/>
+      <w:lvlJc w:val="left"/>
+      <w:pPr>
+        <w:ind w:left="3600" w:hanging="360"/>
+      </w:pPr>
+      <w:rPr>
+        <w:rFonts w:ascii="Courier New" w:hAnsi="Courier New" w:cs="Courier New" w:hint="default"/>
+      </w:rPr>
+    </w:lvl>
+    <w:lvl w:ilvl="5" w:tplc="04090005" w:tentative="1">
+      <w:start w:val="1"/>
+      <w:numFmt w:val="bullet"/>
+      <w:lvlText w:val=""/>
+      <w:lvlJc w:val="left"/>
+      <w:pPr>
+        <w:ind w:left="4320" w:hanging="360"/>
+      </w:pPr>
+      <w:rPr>
+        <w:rFonts w:ascii="Wingdings" w:hAnsi="Wingdings" w:hint="default"/>
+      </w:rPr>
+    </w:lvl>
+    <w:lvl w:ilvl="6" w:tplc="04090001" w:tentative="1">
+      <w:start w:val="1"/>
+      <w:numFmt w:val="bullet"/>
+      <w:lvlText w:val=""/>
+      <w:lvlJc w:val="left"/>
+      <w:pPr>
+        <w:ind w:left="5040" w:hanging="360"/>
+      </w:pPr>
+      <w:rPr>
+        <w:rFonts w:ascii="Symbol" w:hAnsi="Symbol" w:hint="default"/>
+      </w:rPr>
+    </w:lvl>
+    <w:lvl w:ilvl="7" w:tplc="04090003" w:tentative="1">
+      <w:start w:val="1"/>
+      <w:numFmt w:val="bullet"/>
+      <w:lvlText w:val="o"/>
+      <w:lvlJc w:val="left"/>
+      <w:pPr>
+        <w:ind w:left="5760" w:hanging="360"/>
+      </w:pPr>
+      <w:rPr>
+        <w:rFonts w:ascii="Courier New" w:hAnsi="Courier New" w:cs="Courier New" w:hint="default"/>
+      </w:rPr>
+    </w:lvl>
+    <w:lvl w:ilvl="8" w:tplc="04090005" w:tentative="1">
+      <w:start w:val="1"/>
+      <w:numFmt w:val="bullet"/>
+      <w:lvlText w:val=""/>
+      <w:lvlJc w:val="left"/>
+      <w:pPr>
+        <w:ind w:left="6480" w:hanging="360"/>
+      </w:pPr>
+      <w:rPr>
+        <w:rFonts w:ascii="Wingdings" w:hAnsi="Wingdings" w:hint="default"/>
+      </w:rPr>
+    </w:lvl>
+  </w:abstractNum>
+  <w:abstractNum w:abstractNumId="19" w15:restartNumberingAfterBreak="0">
+    <w:nsid w:val="4C24529A"/>
+    <w:multiLevelType w:val="hybridMultilevel"/>
+    <w:tmpl w:val="679C552E"/>
+    <w:lvl w:ilvl="0" w:tplc="04090001">
+      <w:start w:val="1"/>
+      <w:numFmt w:val="bullet"/>
+      <w:lvlText w:val=""/>
+      <w:lvlJc w:val="left"/>
+      <w:pPr>
+        <w:ind w:left="720" w:hanging="360"/>
+      </w:pPr>
+      <w:rPr>
+        <w:rFonts w:ascii="Symbol" w:hAnsi="Symbol" w:hint="default"/>
+      </w:rPr>
+    </w:lvl>
+    <w:lvl w:ilvl="1" w:tplc="04090003" w:tentative="1">
+      <w:start w:val="1"/>
+      <w:numFmt w:val="bullet"/>
+      <w:lvlText w:val="o"/>
+      <w:lvlJc w:val="left"/>
+      <w:pPr>
+        <w:ind w:left="1440" w:hanging="360"/>
+      </w:pPr>
+      <w:rPr>
+        <w:rFonts w:ascii="Courier New" w:hAnsi="Courier New" w:cs="Courier New" w:hint="default"/>
+      </w:rPr>
+    </w:lvl>
+    <w:lvl w:ilvl="2" w:tplc="04090005" w:tentative="1">
+      <w:start w:val="1"/>
+      <w:numFmt w:val="bullet"/>
+      <w:lvlText w:val=""/>
+      <w:lvlJc w:val="left"/>
+      <w:pPr>
+        <w:ind w:left="2160" w:hanging="360"/>
+      </w:pPr>
+      <w:rPr>
+        <w:rFonts w:ascii="Wingdings" w:hAnsi="Wingdings" w:hint="default"/>
+      </w:rPr>
+    </w:lvl>
+    <w:lvl w:ilvl="3" w:tplc="04090001" w:tentative="1">
+      <w:start w:val="1"/>
+      <w:numFmt w:val="bullet"/>
+      <w:lvlText w:val=""/>
+      <w:lvlJc w:val="left"/>
+      <w:pPr>
+        <w:ind w:left="2880" w:hanging="360"/>
+      </w:pPr>
+      <w:rPr>
+        <w:rFonts w:ascii="Symbol" w:hAnsi="Symbol" w:hint="default"/>
+      </w:rPr>
+    </w:lvl>
+    <w:lvl w:ilvl="4" w:tplc="04090003" w:tentative="1">
+      <w:start w:val="1"/>
+      <w:numFmt w:val="bullet"/>
+      <w:lvlText w:val="o"/>
+      <w:lvlJc w:val="left"/>
+      <w:pPr>
+        <w:ind w:left="3600" w:hanging="360"/>
+      </w:pPr>
+      <w:rPr>
+        <w:rFonts w:ascii="Courier New" w:hAnsi="Courier New" w:cs="Courier New" w:hint="default"/>
+      </w:rPr>
+    </w:lvl>
+    <w:lvl w:ilvl="5" w:tplc="04090005" w:tentative="1">
+      <w:start w:val="1"/>
+      <w:numFmt w:val="bullet"/>
+      <w:lvlText w:val=""/>
+      <w:lvlJc w:val="left"/>
+      <w:pPr>
+        <w:ind w:left="4320" w:hanging="360"/>
+      </w:pPr>
+      <w:rPr>
+        <w:rFonts w:ascii="Wingdings" w:hAnsi="Wingdings" w:hint="default"/>
+      </w:rPr>
+    </w:lvl>
+    <w:lvl w:ilvl="6" w:tplc="04090001" w:tentative="1">
+      <w:start w:val="1"/>
+      <w:numFmt w:val="bullet"/>
+      <w:lvlText w:val=""/>
+      <w:lvlJc w:val="left"/>
+      <w:pPr>
+        <w:ind w:left="5040" w:hanging="360"/>
+      </w:pPr>
+      <w:rPr>
+        <w:rFonts w:ascii="Symbol" w:hAnsi="Symbol" w:hint="default"/>
+      </w:rPr>
+    </w:lvl>
+    <w:lvl w:ilvl="7" w:tplc="04090003" w:tentative="1">
+      <w:start w:val="1"/>
+      <w:numFmt w:val="bullet"/>
+      <w:lvlText w:val="o"/>
+      <w:lvlJc w:val="left"/>
+      <w:pPr>
+        <w:ind w:left="5760" w:hanging="360"/>
+      </w:pPr>
+      <w:rPr>
+        <w:rFonts w:ascii="Courier New" w:hAnsi="Courier New" w:cs="Courier New" w:hint="default"/>
+      </w:rPr>
+    </w:lvl>
+    <w:lvl w:ilvl="8" w:tplc="04090005" w:tentative="1">
+      <w:start w:val="1"/>
+      <w:numFmt w:val="bullet"/>
+      <w:lvlText w:val=""/>
+      <w:lvlJc w:val="left"/>
+      <w:pPr>
+        <w:ind w:left="6480" w:hanging="360"/>
+      </w:pPr>
+      <w:rPr>
+        <w:rFonts w:ascii="Wingdings" w:hAnsi="Wingdings" w:hint="default"/>
+      </w:rPr>
+    </w:lvl>
+  </w:abstractNum>
+  <w:abstractNum w:abstractNumId="20" w15:restartNumberingAfterBreak="0">
     <w:nsid w:val="5BD4274D"/>
     <w:multiLevelType w:val="hybridMultilevel"/>
     <w:tmpl w:val="005C4400"/>
@@ -10368,7 +14506,7 @@
       </w:rPr>
     </w:lvl>
   </w:abstractNum>
-  <w:abstractNum w:abstractNumId="16" w15:restartNumberingAfterBreak="0">
+  <w:abstractNum w:abstractNumId="21" w15:restartNumberingAfterBreak="0">
     <w:nsid w:val="5F6D31C3"/>
     <w:multiLevelType w:val="hybridMultilevel"/>
     <w:tmpl w:val="A95C9C9E"/>
@@ -10482,10 +14620,10 @@
     </w:lvl>
   </w:abstractNum>
   <w:num w:numId="1" w16cid:durableId="583758586">
-    <w:abstractNumId w:val="11"/>
+    <w:abstractNumId w:val="14"/>
   </w:num>
   <w:num w:numId="2" w16cid:durableId="631980842">
-    <w:abstractNumId w:val="16"/>
+    <w:abstractNumId w:val="21"/>
   </w:num>
   <w:num w:numId="3" w16cid:durableId="239603202">
     <w:abstractNumId w:val="2"/>
@@ -10494,16 +14632,16 @@
     <w:abstractNumId w:val="0"/>
   </w:num>
   <w:num w:numId="5" w16cid:durableId="804587058">
-    <w:abstractNumId w:val="15"/>
+    <w:abstractNumId w:val="20"/>
   </w:num>
   <w:num w:numId="6" w16cid:durableId="1182626568">
-    <w:abstractNumId w:val="13"/>
+    <w:abstractNumId w:val="16"/>
   </w:num>
   <w:num w:numId="7" w16cid:durableId="1688824836">
     <w:abstractNumId w:val="3"/>
   </w:num>
   <w:num w:numId="8" w16cid:durableId="1456485383">
-    <w:abstractNumId w:val="9"/>
+    <w:abstractNumId w:val="11"/>
   </w:num>
   <w:num w:numId="9" w16cid:durableId="1686248463">
     <w:abstractNumId w:val="5"/>
@@ -10512,25 +14650,40 @@
     <w:abstractNumId w:val="4"/>
   </w:num>
   <w:num w:numId="11" w16cid:durableId="1868517392">
-    <w:abstractNumId w:val="10"/>
+    <w:abstractNumId w:val="13"/>
   </w:num>
   <w:num w:numId="12" w16cid:durableId="2040161940">
     <w:abstractNumId w:val="1"/>
   </w:num>
   <w:num w:numId="13" w16cid:durableId="443231242">
-    <w:abstractNumId w:val="12"/>
+    <w:abstractNumId w:val="15"/>
   </w:num>
   <w:num w:numId="14" w16cid:durableId="1718242790">
     <w:abstractNumId w:val="6"/>
   </w:num>
   <w:num w:numId="15" w16cid:durableId="671563768">
-    <w:abstractNumId w:val="14"/>
+    <w:abstractNumId w:val="17"/>
   </w:num>
   <w:num w:numId="16" w16cid:durableId="800731673">
+    <w:abstractNumId w:val="8"/>
+  </w:num>
+  <w:num w:numId="17" w16cid:durableId="1438791117">
+    <w:abstractNumId w:val="10"/>
+  </w:num>
+  <w:num w:numId="18" w16cid:durableId="542786555">
+    <w:abstractNumId w:val="18"/>
+  </w:num>
+  <w:num w:numId="19" w16cid:durableId="414861587">
     <w:abstractNumId w:val="7"/>
   </w:num>
-  <w:num w:numId="17" w16cid:durableId="1438791117">
-    <w:abstractNumId w:val="8"/>
+  <w:num w:numId="20" w16cid:durableId="1780251266">
+    <w:abstractNumId w:val="9"/>
+  </w:num>
+  <w:num w:numId="21" w16cid:durableId="720443017">
+    <w:abstractNumId w:val="12"/>
+  </w:num>
+  <w:num w:numId="22" w16cid:durableId="1940990132">
+    <w:abstractNumId w:val="19"/>
   </w:num>
   <w:numIdMacAtCleanup w:val="2"/>
 </w:numbering>
@@ -11012,7 +15165,6 @@
   <w:style w:type="character" w:default="1" w:styleId="DefaultParagraphFont">
     <w:name w:val="Default Paragraph Font"/>
     <w:uiPriority w:val="1"/>
-    <w:semiHidden/>
     <w:unhideWhenUsed/>
   </w:style>
   <w:style w:type="table" w:default="1" w:styleId="TableNormal">
@@ -11737,7 +15889,6 @@
     <w:rsid w:val="000D1C25"/>
     <w:rsid w:val="00127838"/>
     <w:rsid w:val="00132EB6"/>
-    <w:rsid w:val="0014368F"/>
     <w:rsid w:val="00160CF8"/>
     <w:rsid w:val="00196C2D"/>
     <w:rsid w:val="001A01E1"/>
@@ -11875,6 +16026,7 @@
     <w:rsid w:val="00C0466A"/>
     <w:rsid w:val="00C242F6"/>
     <w:rsid w:val="00C31444"/>
+    <w:rsid w:val="00C90761"/>
     <w:rsid w:val="00C94736"/>
     <w:rsid w:val="00C95275"/>
     <w:rsid w:val="00CC709E"/>

</xml_diff>